<commit_message>
I updated a little bit of everything to keep things up-to-date
</commit_message>
<xml_diff>
--- a/.vuepress/public/Resume.docx
+++ b/.vuepress/public/Resume.docx
@@ -1,6 +1,6 @@
 
 <file path=word/document.xml><?xml version="1.0" encoding="utf-8"?>
-<w:document xmlns:wpc="http://schemas.microsoft.com/office/word/2010/wordprocessingCanvas" xmlns:cx="http://schemas.microsoft.com/office/drawing/2014/chartex" xmlns:cx1="http://schemas.microsoft.com/office/drawing/2015/9/8/chartex" xmlns:cx2="http://schemas.microsoft.com/office/drawing/2015/10/21/chartex" xmlns:cx3="http://schemas.microsoft.com/office/drawing/2016/5/9/chartex" xmlns:cx4="http://schemas.microsoft.com/office/drawing/2016/5/10/chartex" xmlns:cx5="http://schemas.microsoft.com/office/drawing/2016/5/11/chartex" xmlns:cx6="http://schemas.microsoft.com/office/drawing/2016/5/12/chartex" xmlns:cx7="http://schemas.microsoft.com/office/drawing/2016/5/13/chartex" xmlns:cx8="http://schemas.microsoft.com/office/drawing/2016/5/14/chartex" xmlns:mc="http://schemas.openxmlformats.org/markup-compatibility/2006" xmlns:aink="http://schemas.microsoft.com/office/drawing/2016/ink" xmlns:am3d="http://schemas.microsoft.com/office/drawing/2017/model3d" xmlns:o="urn:schemas-microsoft-com:office:office" xmlns:r="http://schemas.openxmlformats.org/officeDocument/2006/relationships" xmlns:m="http://schemas.openxmlformats.org/officeDocument/2006/math" xmlns:v="urn:schemas-microsoft-com:vml" xmlns:wp14="http://schemas.microsoft.com/office/word/2010/wordprocessingDrawing" xmlns:wp="http://schemas.openxmlformats.org/drawingml/2006/wordprocessingDrawing" xmlns:w10="urn:schemas-microsoft-com:office:word" xmlns:w="http://schemas.openxmlformats.org/wordprocessingml/2006/main" xmlns:w14="http://schemas.microsoft.com/office/word/2010/wordml" xmlns:w15="http://schemas.microsoft.com/office/word/2012/wordml" xmlns:w16cex="http://schemas.microsoft.com/office/word/2018/wordml/cex" xmlns:w16cid="http://schemas.microsoft.com/office/word/2016/wordml/cid" xmlns:w16="http://schemas.microsoft.com/office/word/2018/wordml" xmlns:w16sdtdh="http://schemas.microsoft.com/office/word/2020/wordml/sdtdatahash" xmlns:w16se="http://schemas.microsoft.com/office/word/2015/wordml/symex" xmlns:wpg="http://schemas.microsoft.com/office/word/2010/wordprocessingGroup" xmlns:wpi="http://schemas.microsoft.com/office/word/2010/wordprocessingInk" xmlns:wne="http://schemas.microsoft.com/office/word/2006/wordml" xmlns:wps="http://schemas.microsoft.com/office/word/2010/wordprocessingShape" mc:Ignorable="w14 w15 w16se w16cid w16 w16cex w16sdtdh wp14">
+<w:document xmlns:wpc="http://schemas.microsoft.com/office/word/2010/wordprocessingCanvas" xmlns:cx="http://schemas.microsoft.com/office/drawing/2014/chartex" xmlns:cx1="http://schemas.microsoft.com/office/drawing/2015/9/8/chartex" xmlns:cx2="http://schemas.microsoft.com/office/drawing/2015/10/21/chartex" xmlns:cx3="http://schemas.microsoft.com/office/drawing/2016/5/9/chartex" xmlns:cx4="http://schemas.microsoft.com/office/drawing/2016/5/10/chartex" xmlns:cx5="http://schemas.microsoft.com/office/drawing/2016/5/11/chartex" xmlns:cx6="http://schemas.microsoft.com/office/drawing/2016/5/12/chartex" xmlns:cx7="http://schemas.microsoft.com/office/drawing/2016/5/13/chartex" xmlns:cx8="http://schemas.microsoft.com/office/drawing/2016/5/14/chartex" xmlns:mc="http://schemas.openxmlformats.org/markup-compatibility/2006" xmlns:aink="http://schemas.microsoft.com/office/drawing/2016/ink" xmlns:am3d="http://schemas.microsoft.com/office/drawing/2017/model3d" xmlns:o="urn:schemas-microsoft-com:office:office" xmlns:oel="http://schemas.microsoft.com/office/2019/extlst" xmlns:r="http://schemas.openxmlformats.org/officeDocument/2006/relationships" xmlns:m="http://schemas.openxmlformats.org/officeDocument/2006/math" xmlns:v="urn:schemas-microsoft-com:vml" xmlns:wp14="http://schemas.microsoft.com/office/word/2010/wordprocessingDrawing" xmlns:wp="http://schemas.openxmlformats.org/drawingml/2006/wordprocessingDrawing" xmlns:w10="urn:schemas-microsoft-com:office:word" xmlns:w="http://schemas.openxmlformats.org/wordprocessingml/2006/main" xmlns:w14="http://schemas.microsoft.com/office/word/2010/wordml" xmlns:w15="http://schemas.microsoft.com/office/word/2012/wordml" xmlns:w16cex="http://schemas.microsoft.com/office/word/2018/wordml/cex" xmlns:w16cid="http://schemas.microsoft.com/office/word/2016/wordml/cid" xmlns:w16="http://schemas.microsoft.com/office/word/2018/wordml" xmlns:w16sdtdh="http://schemas.microsoft.com/office/word/2020/wordml/sdtdatahash" xmlns:w16se="http://schemas.microsoft.com/office/word/2015/wordml/symex" xmlns:wpg="http://schemas.microsoft.com/office/word/2010/wordprocessingGroup" xmlns:wpi="http://schemas.microsoft.com/office/word/2010/wordprocessingInk" xmlns:wne="http://schemas.microsoft.com/office/word/2006/wordml" xmlns:wps="http://schemas.microsoft.com/office/word/2010/wordprocessingShape" mc:Ignorable="w14 w15 w16se w16cid w16 w16cex w16sdtdh wp14">
   <w:body>
     <w:p>
       <w:pPr>
@@ -43,7 +43,7 @@
     <w:p>
       <w:pPr>
         <w:spacing w:after="418" w:line="259" w:lineRule="auto"/>
-        <w:ind w:left="0" w:right="-87" w:firstLine="0"/>
+        <w:ind w:left="0" w:right="-56" w:firstLine="0"/>
       </w:pPr>
       <w:r>
         <w:rPr>
@@ -53,10 +53,10 @@
         <mc:AlternateContent>
           <mc:Choice Requires="wpg">
             <w:drawing>
-              <wp:inline distT="0" distB="0" distL="0" distR="0" wp14:anchorId="2F83C04F" wp14:editId="6C756BAA">
+              <wp:inline distT="0" distB="0" distL="0" distR="0" wp14:anchorId="5781BCCF" wp14:editId="273528B8">
                 <wp:extent cx="7000240" cy="10160"/>
                 <wp:effectExtent l="0" t="0" r="0" b="0"/>
-                <wp:docPr id="3230" name="Group 3230"/>
+                <wp:docPr id="3475" name="Group 3475"/>
                 <wp:cNvGraphicFramePr/>
                 <a:graphic xmlns:a="http://schemas.openxmlformats.org/drawingml/2006/main">
                   <a:graphicData uri="http://schemas.microsoft.com/office/word/2010/wordprocessingGroup">
@@ -71,7 +71,7 @@
                         </a:xfrm>
                       </wpg:grpSpPr>
                       <wps:wsp>
-                        <wps:cNvPr id="3551" name="Shape 3551"/>
+                        <wps:cNvPr id="3776" name="Shape 3776"/>
                         <wps:cNvSpPr/>
                         <wps:spPr>
                           <a:xfrm>
@@ -132,8 +132,8 @@
           </mc:Choice>
           <mc:Fallback xmlns:a="http://schemas.openxmlformats.org/drawingml/2006/main">
             <w:pict>
-              <v:group id="Group 3230" style="width:551.2pt;height:0.799988pt;mso-position-horizontal-relative:char;mso-position-vertical-relative:line" coordsize="70002,101">
-                <v:shape id="Shape 3552" style="position:absolute;width:70002;height:101;left:0;top:0;" coordsize="7000240,10160" path="m0,0l7000240,0l7000240,10160l0,10160l0,0">
+              <v:group id="Group 3475" style="width:551.2pt;height:0.799988pt;mso-position-horizontal-relative:char;mso-position-vertical-relative:line" coordsize="70002,101">
+                <v:shape id="Shape 3777" style="position:absolute;width:70002;height:101;left:0;top:0;" coordsize="7000240,10160" path="m0,0l7000240,0l7000240,10160l0,10160l0,0">
                   <v:stroke weight="0pt" endcap="flat" joinstyle="miter" miterlimit="10" on="false" color="#000000" opacity="0"/>
                   <v:fill on="true" color="#cccccc"/>
                 </v:shape>
@@ -176,6 +176,9 @@
       </w:r>
     </w:p>
     <w:p>
+      <w:pPr>
+        <w:ind w:right="6"/>
+      </w:pPr>
       <w:r>
         <w:rPr>
           <w:rFonts w:ascii="Calibri" w:eastAsia="Calibri" w:hAnsi="Calibri" w:cs="Calibri"/>
@@ -184,7 +187,7 @@
         <mc:AlternateContent>
           <mc:Choice Requires="wpg">
             <w:drawing>
-              <wp:anchor distT="0" distB="0" distL="114300" distR="114300" simplePos="0" relativeHeight="251658240" behindDoc="0" locked="0" layoutInCell="1" allowOverlap="1" wp14:anchorId="6FB05835" wp14:editId="5B34E868">
+              <wp:anchor distT="0" distB="0" distL="114300" distR="114300" simplePos="0" relativeHeight="251658240" behindDoc="0" locked="0" layoutInCell="1" allowOverlap="1" wp14:anchorId="3D67D450" wp14:editId="5348E71D">
                 <wp:simplePos x="0" y="0"/>
                 <wp:positionH relativeFrom="column">
                   <wp:posOffset>152400</wp:posOffset>
@@ -192,10 +195,10 @@
                 <wp:positionV relativeFrom="paragraph">
                   <wp:posOffset>48568</wp:posOffset>
                 </wp:positionV>
-                <wp:extent cx="40640" cy="711200"/>
+                <wp:extent cx="40640" cy="1158240"/>
                 <wp:effectExtent l="0" t="0" r="0" b="0"/>
                 <wp:wrapSquare wrapText="bothSides"/>
-                <wp:docPr id="3222" name="Group 3222"/>
+                <wp:docPr id="3467" name="Group 3467"/>
                 <wp:cNvGraphicFramePr/>
                 <a:graphic xmlns:a="http://schemas.openxmlformats.org/drawingml/2006/main">
                   <a:graphicData uri="http://schemas.microsoft.com/office/word/2010/wordprocessingGroup">
@@ -204,9 +207,9 @@
                       <wpg:grpSpPr>
                         <a:xfrm>
                           <a:off x="0" y="0"/>
-                          <a:ext cx="40640" cy="711200"/>
+                          <a:ext cx="40640" cy="1158240"/>
                           <a:chOff x="0" y="0"/>
-                          <a:chExt cx="40640" cy="711200"/>
+                          <a:chExt cx="40640" cy="1158240"/>
                         </a:xfrm>
                       </wpg:grpSpPr>
                       <wps:wsp>
@@ -252,13 +255,15 @@
                               </a:path>
                             </a:pathLst>
                           </a:custGeom>
-                          <a:ln w="10160" cap="flat">
+                          <a:ln w="0" cap="flat">
                             <a:miter lim="127000"/>
                           </a:ln>
                         </wps:spPr>
                         <wps:style>
-                          <a:lnRef idx="1">
-                            <a:srgbClr val="000000"/>
+                          <a:lnRef idx="0">
+                            <a:srgbClr val="000000">
+                              <a:alpha val="0"/>
+                            </a:srgbClr>
                           </a:lnRef>
                           <a:fillRef idx="1">
                             <a:srgbClr val="000000"/>
@@ -271,12 +276,12 @@
                         <wps:bodyPr/>
                       </wps:wsp>
                       <wps:wsp>
-                        <wps:cNvPr id="25" name="Shape 25"/>
+                        <wps:cNvPr id="29" name="Shape 29"/>
                         <wps:cNvSpPr/>
                         <wps:spPr>
                           <a:xfrm>
                             <a:off x="0" y="223520"/>
-                            <a:ext cx="40640" cy="40640"/>
+                            <a:ext cx="40640" cy="40639"/>
                           </a:xfrm>
                           <a:custGeom>
                             <a:avLst/>
@@ -285,27 +290,27 @@
                             <a:cxnLst/>
                             <a:rect l="0" t="0" r="0" b="0"/>
                             <a:pathLst>
-                              <a:path w="40640" h="40640">
+                              <a:path w="40640" h="40639">
                                 <a:moveTo>
                                   <a:pt x="20320" y="0"/>
                                 </a:moveTo>
                                 <a:cubicBezTo>
                                   <a:pt x="31542" y="0"/>
-                                  <a:pt x="40640" y="9097"/>
+                                  <a:pt x="40640" y="9096"/>
                                   <a:pt x="40640" y="20320"/>
                                 </a:cubicBezTo>
                                 <a:cubicBezTo>
                                   <a:pt x="40640" y="31543"/>
-                                  <a:pt x="31542" y="40640"/>
-                                  <a:pt x="20320" y="40640"/>
-                                </a:cubicBezTo>
-                                <a:cubicBezTo>
-                                  <a:pt x="9098" y="40640"/>
+                                  <a:pt x="31542" y="40639"/>
+                                  <a:pt x="20320" y="40639"/>
+                                </a:cubicBezTo>
+                                <a:cubicBezTo>
+                                  <a:pt x="9098" y="40639"/>
                                   <a:pt x="0" y="31543"/>
                                   <a:pt x="0" y="20320"/>
                                 </a:cubicBezTo>
                                 <a:cubicBezTo>
-                                  <a:pt x="0" y="9097"/>
+                                  <a:pt x="0" y="9096"/>
                                   <a:pt x="9098" y="0"/>
                                   <a:pt x="20320" y="0"/>
                                 </a:cubicBezTo>
@@ -313,13 +318,15 @@
                               </a:path>
                             </a:pathLst>
                           </a:custGeom>
-                          <a:ln w="10160" cap="flat">
+                          <a:ln w="0" cap="flat">
                             <a:miter lim="127000"/>
                           </a:ln>
                         </wps:spPr>
                         <wps:style>
-                          <a:lnRef idx="1">
-                            <a:srgbClr val="000000"/>
+                          <a:lnRef idx="0">
+                            <a:srgbClr val="000000">
+                              <a:alpha val="0"/>
+                            </a:srgbClr>
                           </a:lnRef>
                           <a:fillRef idx="1">
                             <a:srgbClr val="000000"/>
@@ -332,7 +339,7 @@
                         <wps:bodyPr/>
                       </wps:wsp>
                       <wps:wsp>
-                        <wps:cNvPr id="44" name="Shape 44"/>
+                        <wps:cNvPr id="48" name="Shape 48"/>
                         <wps:cNvSpPr/>
                         <wps:spPr>
                           <a:xfrm>
@@ -374,13 +381,15 @@
                               </a:path>
                             </a:pathLst>
                           </a:custGeom>
-                          <a:ln w="10160" cap="flat">
+                          <a:ln w="0" cap="flat">
                             <a:miter lim="127000"/>
                           </a:ln>
                         </wps:spPr>
                         <wps:style>
-                          <a:lnRef idx="1">
-                            <a:srgbClr val="000000"/>
+                          <a:lnRef idx="0">
+                            <a:srgbClr val="000000">
+                              <a:alpha val="0"/>
+                            </a:srgbClr>
                           </a:lnRef>
                           <a:fillRef idx="1">
                             <a:srgbClr val="000000"/>
@@ -393,7 +402,7 @@
                         <wps:bodyPr/>
                       </wps:wsp>
                       <wps:wsp>
-                        <wps:cNvPr id="62" name="Shape 62"/>
+                        <wps:cNvPr id="66" name="Shape 66"/>
                         <wps:cNvSpPr/>
                         <wps:spPr>
                           <a:xfrm>
@@ -435,13 +444,141 @@
                               </a:path>
                             </a:pathLst>
                           </a:custGeom>
-                          <a:ln w="10160" cap="flat">
+                          <a:ln w="0" cap="flat">
                             <a:miter lim="127000"/>
                           </a:ln>
                         </wps:spPr>
                         <wps:style>
-                          <a:lnRef idx="1">
+                          <a:lnRef idx="0">
+                            <a:srgbClr val="000000">
+                              <a:alpha val="0"/>
+                            </a:srgbClr>
+                          </a:lnRef>
+                          <a:fillRef idx="1">
                             <a:srgbClr val="000000"/>
+                          </a:fillRef>
+                          <a:effectRef idx="0">
+                            <a:scrgbClr r="0" g="0" b="0"/>
+                          </a:effectRef>
+                          <a:fontRef idx="none"/>
+                        </wps:style>
+                        <wps:bodyPr/>
+                      </wps:wsp>
+                      <wps:wsp>
+                        <wps:cNvPr id="79" name="Shape 79"/>
+                        <wps:cNvSpPr/>
+                        <wps:spPr>
+                          <a:xfrm>
+                            <a:off x="0" y="894080"/>
+                            <a:ext cx="40640" cy="40640"/>
+                          </a:xfrm>
+                          <a:custGeom>
+                            <a:avLst/>
+                            <a:gdLst/>
+                            <a:ahLst/>
+                            <a:cxnLst/>
+                            <a:rect l="0" t="0" r="0" b="0"/>
+                            <a:pathLst>
+                              <a:path w="40640" h="40640">
+                                <a:moveTo>
+                                  <a:pt x="20320" y="0"/>
+                                </a:moveTo>
+                                <a:cubicBezTo>
+                                  <a:pt x="31542" y="0"/>
+                                  <a:pt x="40640" y="9097"/>
+                                  <a:pt x="40640" y="20320"/>
+                                </a:cubicBezTo>
+                                <a:cubicBezTo>
+                                  <a:pt x="40640" y="31543"/>
+                                  <a:pt x="31542" y="40640"/>
+                                  <a:pt x="20320" y="40640"/>
+                                </a:cubicBezTo>
+                                <a:cubicBezTo>
+                                  <a:pt x="9098" y="40640"/>
+                                  <a:pt x="0" y="31543"/>
+                                  <a:pt x="0" y="20320"/>
+                                </a:cubicBezTo>
+                                <a:cubicBezTo>
+                                  <a:pt x="0" y="9097"/>
+                                  <a:pt x="9098" y="0"/>
+                                  <a:pt x="20320" y="0"/>
+                                </a:cubicBezTo>
+                                <a:close/>
+                              </a:path>
+                            </a:pathLst>
+                          </a:custGeom>
+                          <a:ln w="0" cap="flat">
+                            <a:miter lim="127000"/>
+                          </a:ln>
+                        </wps:spPr>
+                        <wps:style>
+                          <a:lnRef idx="0">
+                            <a:srgbClr val="000000">
+                              <a:alpha val="0"/>
+                            </a:srgbClr>
+                          </a:lnRef>
+                          <a:fillRef idx="1">
+                            <a:srgbClr val="000000"/>
+                          </a:fillRef>
+                          <a:effectRef idx="0">
+                            <a:scrgbClr r="0" g="0" b="0"/>
+                          </a:effectRef>
+                          <a:fontRef idx="none"/>
+                        </wps:style>
+                        <wps:bodyPr/>
+                      </wps:wsp>
+                      <wps:wsp>
+                        <wps:cNvPr id="81" name="Shape 81"/>
+                        <wps:cNvSpPr/>
+                        <wps:spPr>
+                          <a:xfrm>
+                            <a:off x="0" y="1117600"/>
+                            <a:ext cx="40640" cy="40640"/>
+                          </a:xfrm>
+                          <a:custGeom>
+                            <a:avLst/>
+                            <a:gdLst/>
+                            <a:ahLst/>
+                            <a:cxnLst/>
+                            <a:rect l="0" t="0" r="0" b="0"/>
+                            <a:pathLst>
+                              <a:path w="40640" h="40640">
+                                <a:moveTo>
+                                  <a:pt x="20320" y="0"/>
+                                </a:moveTo>
+                                <a:cubicBezTo>
+                                  <a:pt x="31542" y="0"/>
+                                  <a:pt x="40640" y="9097"/>
+                                  <a:pt x="40640" y="20320"/>
+                                </a:cubicBezTo>
+                                <a:cubicBezTo>
+                                  <a:pt x="40640" y="31543"/>
+                                  <a:pt x="31542" y="40640"/>
+                                  <a:pt x="20320" y="40640"/>
+                                </a:cubicBezTo>
+                                <a:cubicBezTo>
+                                  <a:pt x="9098" y="40640"/>
+                                  <a:pt x="0" y="31543"/>
+                                  <a:pt x="0" y="20320"/>
+                                </a:cubicBezTo>
+                                <a:cubicBezTo>
+                                  <a:pt x="0" y="9097"/>
+                                  <a:pt x="9098" y="0"/>
+                                  <a:pt x="20320" y="0"/>
+                                </a:cubicBezTo>
+                                <a:close/>
+                              </a:path>
+                            </a:pathLst>
+                          </a:custGeom>
+                          <a:ln w="0" cap="flat">
+                            <a:miter lim="127000"/>
+                          </a:ln>
+                        </wps:spPr>
+                        <wps:style>
+                          <a:lnRef idx="0">
+                            <a:srgbClr val="000000">
+                              <a:alpha val="0"/>
+                            </a:srgbClr>
                           </a:lnRef>
                           <a:fillRef idx="1">
                             <a:srgbClr val="000000"/>
@@ -461,21 +598,29 @@
           </mc:Choice>
           <mc:Fallback xmlns:a="http://schemas.openxmlformats.org/drawingml/2006/main">
             <w:pict>
-              <v:group id="Group 3222" style="width:3.2pt;height:56pt;position:absolute;mso-position-horizontal-relative:text;mso-position-horizontal:absolute;margin-left:12pt;mso-position-vertical-relative:text;margin-top:3.82422pt;" coordsize="406,7112">
+              <v:group id="Group 3467" style="width:3.2pt;height:91.2pt;position:absolute;mso-position-horizontal-relative:text;mso-position-horizontal:absolute;margin-left:12pt;mso-position-vertical-relative:text;margin-top:3.82425pt;" coordsize="406,11582">
                 <v:shape id="Shape 9" style="position:absolute;width:406;height:406;left:0;top:0;" coordsize="40640,40640" path="m20320,0c31542,0,40640,9097,40640,20320c40640,31543,31542,40640,20320,40640c9098,40640,0,31543,0,20320c0,9097,9098,0,20320,0x">
-                  <v:stroke weight="0.8pt" endcap="flat" joinstyle="miter" miterlimit="10" on="true" color="#000000"/>
+                  <v:stroke weight="0pt" endcap="flat" joinstyle="miter" miterlimit="10" on="false" color="#000000" opacity="0"/>
                   <v:fill on="true" color="#000000"/>
                 </v:shape>
-                <v:shape id="Shape 25" style="position:absolute;width:406;height:406;left:0;top:2235;" coordsize="40640,40640" path="m20320,0c31542,0,40640,9097,40640,20320c40640,31543,31542,40640,20320,40640c9098,40640,0,31543,0,20320c0,9097,9098,0,20320,0x">
-                  <v:stroke weight="0.8pt" endcap="flat" joinstyle="miter" miterlimit="10" on="true" color="#000000"/>
+                <v:shape id="Shape 29" style="position:absolute;width:406;height:406;left:0;top:2235;" coordsize="40640,40639" path="m20320,0c31542,0,40640,9096,40640,20320c40640,31543,31542,40639,20320,40639c9098,40639,0,31543,0,20320c0,9096,9098,0,20320,0x">
+                  <v:stroke weight="0pt" endcap="flat" joinstyle="miter" miterlimit="10" on="false" color="#000000" opacity="0"/>
                   <v:fill on="true" color="#000000"/>
                 </v:shape>
-                <v:shape id="Shape 44" style="position:absolute;width:406;height:406;left:0;top:4470;" coordsize="40640,40640" path="m20320,0c31542,0,40640,9097,40640,20320c40640,31543,31542,40640,20320,40640c9098,40640,0,31543,0,20320c0,9097,9098,0,20320,0x">
-                  <v:stroke weight="0.8pt" endcap="flat" joinstyle="miter" miterlimit="10" on="true" color="#000000"/>
+                <v:shape id="Shape 48" style="position:absolute;width:406;height:406;left:0;top:4470;" coordsize="40640,40640" path="m20320,0c31542,0,40640,9097,40640,20320c40640,31543,31542,40640,20320,40640c9098,40640,0,31543,0,20320c0,9097,9098,0,20320,0x">
+                  <v:stroke weight="0pt" endcap="flat" joinstyle="miter" miterlimit="10" on="false" color="#000000" opacity="0"/>
                   <v:fill on="true" color="#000000"/>
                 </v:shape>
-                <v:shape id="Shape 62" style="position:absolute;width:406;height:406;left:0;top:6705;" coordsize="40640,40640" path="m20320,0c31542,0,40640,9097,40640,20320c40640,31543,31542,40640,20320,40640c9098,40640,0,31543,0,20320c0,9097,9098,0,20320,0x">
-                  <v:stroke weight="0.8pt" endcap="flat" joinstyle="miter" miterlimit="10" on="true" color="#000000"/>
+                <v:shape id="Shape 66" style="position:absolute;width:406;height:406;left:0;top:6705;" coordsize="40640,40640" path="m20320,0c31542,0,40640,9097,40640,20320c40640,31543,31542,40640,20320,40640c9098,40640,0,31543,0,20320c0,9097,9098,0,20320,0x">
+                  <v:stroke weight="0pt" endcap="flat" joinstyle="miter" miterlimit="10" on="false" color="#000000" opacity="0"/>
+                  <v:fill on="true" color="#000000"/>
+                </v:shape>
+                <v:shape id="Shape 79" style="position:absolute;width:406;height:406;left:0;top:8940;" coordsize="40640,40640" path="m20320,0c31542,0,40640,9097,40640,20320c40640,31543,31542,40640,20320,40640c9098,40640,0,31543,0,20320c0,9097,9098,0,20320,0x">
+                  <v:stroke weight="0pt" endcap="flat" joinstyle="miter" miterlimit="10" on="false" color="#000000" opacity="0"/>
+                  <v:fill on="true" color="#000000"/>
+                </v:shape>
+                <v:shape id="Shape 81" style="position:absolute;width:406;height:406;left:0;top:11176;" coordsize="40640,40640" path="m20320,0c31542,0,40640,9097,40640,20320c40640,31543,31542,40640,20320,40640c9098,40640,0,31543,0,20320c0,9097,9098,0,20320,0x">
+                  <v:stroke weight="0pt" endcap="flat" joinstyle="miter" miterlimit="10" on="false" color="#000000" opacity="0"/>
                   <v:fill on="true" color="#000000"/>
                 </v:shape>
                 <w10:wrap type="square"/>
@@ -521,29 +666,43 @@
         </w:r>
       </w:hyperlink>
       <w:r>
+        <w:t xml:space="preserve">, </w:t>
+      </w:r>
+      <w:hyperlink r:id="rId8">
+        <w:r>
+          <w:rPr>
+            <w:color w:val="4183C4"/>
+            <w:u w:val="single" w:color="4183C4"/>
+          </w:rPr>
+          <w:t>Salesforce</w:t>
+        </w:r>
+      </w:hyperlink>
+      <w:r>
         <w:t xml:space="preserve">, and </w:t>
       </w:r>
-      <w:hyperlink r:id="rId8">
-        <w:r>
-          <w:rPr>
-            <w:color w:val="4183C4"/>
-            <w:u w:val="single" w:color="4183C4"/>
-          </w:rPr>
-          <w:t>Salesforce</w:t>
-        </w:r>
+      <w:hyperlink r:id="rId9">
+        <w:proofErr w:type="spellStart"/>
+        <w:r>
+          <w:rPr>
+            <w:color w:val="4183C4"/>
+            <w:u w:val="single" w:color="4183C4"/>
+          </w:rPr>
+          <w:t>Crownpeak</w:t>
+        </w:r>
+        <w:proofErr w:type="spellEnd"/>
       </w:hyperlink>
       <w:r>
         <w:t>.</w:t>
       </w:r>
     </w:p>
     <w:p>
-      <w:r>
-        <w:t>I maintain and develop enhancements f</w:t>
-      </w:r>
-      <w:r>
-        <w:t xml:space="preserve">or </w:t>
-      </w:r>
-      <w:hyperlink r:id="rId9">
+      <w:pPr>
+        <w:ind w:right="6"/>
+      </w:pPr>
+      <w:r>
+        <w:t xml:space="preserve">I maintain and develop enhancements for </w:t>
+      </w:r>
+      <w:hyperlink r:id="rId10">
         <w:r>
           <w:rPr>
             <w:color w:val="4183C4"/>
@@ -555,7 +714,7 @@
       <w:r>
         <w:t xml:space="preserve"> using </w:t>
       </w:r>
-      <w:hyperlink r:id="rId10">
+      <w:hyperlink r:id="rId11">
         <w:r>
           <w:rPr>
             <w:color w:val="4183C4"/>
@@ -567,7 +726,7 @@
       <w:r>
         <w:t xml:space="preserve">, </w:t>
       </w:r>
-      <w:hyperlink r:id="rId11">
+      <w:hyperlink r:id="rId12">
         <w:r>
           <w:rPr>
             <w:color w:val="4183C4"/>
@@ -578,20 +737,6 @@
       </w:hyperlink>
       <w:r>
         <w:t xml:space="preserve">, </w:t>
-      </w:r>
-      <w:hyperlink r:id="rId12">
-        <w:proofErr w:type="spellStart"/>
-        <w:r>
-          <w:rPr>
-            <w:color w:val="4183C4"/>
-            <w:u w:val="single" w:color="4183C4"/>
-          </w:rPr>
-          <w:t>Marketo</w:t>
-        </w:r>
-        <w:proofErr w:type="spellEnd"/>
-      </w:hyperlink>
-      <w:r>
-        <w:t xml:space="preserve">, and </w:t>
       </w:r>
       <w:hyperlink r:id="rId13">
         <w:proofErr w:type="spellStart"/>
@@ -600,6 +745,20 @@
             <w:color w:val="4183C4"/>
             <w:u w:val="single" w:color="4183C4"/>
           </w:rPr>
+          <w:t>Marketo</w:t>
+        </w:r>
+        <w:proofErr w:type="spellEnd"/>
+      </w:hyperlink>
+      <w:r>
+        <w:t xml:space="preserve">, and </w:t>
+      </w:r>
+      <w:hyperlink r:id="rId14">
+        <w:proofErr w:type="spellStart"/>
+        <w:r>
+          <w:rPr>
+            <w:color w:val="4183C4"/>
+            <w:u w:val="single" w:color="4183C4"/>
+          </w:rPr>
           <w:t>Strapi</w:t>
         </w:r>
         <w:proofErr w:type="spellEnd"/>
@@ -609,10 +768,13 @@
       </w:r>
     </w:p>
     <w:p>
+      <w:pPr>
+        <w:ind w:right="6"/>
+      </w:pPr>
       <w:r>
         <w:t xml:space="preserve">I maintain and develop enhancements for </w:t>
       </w:r>
-      <w:hyperlink r:id="rId14">
+      <w:hyperlink r:id="rId15">
         <w:r>
           <w:rPr>
             <w:color w:val="4183C4"/>
@@ -621,7 +783,7 @@
           <w:t>ph</w:t>
         </w:r>
       </w:hyperlink>
-      <w:hyperlink r:id="rId15">
+      <w:hyperlink r:id="rId16">
         <w:r>
           <w:rPr>
             <w:color w:val="4183C4"/>
@@ -629,7 +791,7 @@
           <w:t>y</w:t>
         </w:r>
       </w:hyperlink>
-      <w:hyperlink r:id="rId16">
+      <w:hyperlink r:id="rId17">
         <w:r>
           <w:rPr>
             <w:color w:val="4183C4"/>
@@ -638,7 +800,7 @@
           <w:t>to</w:t>
         </w:r>
       </w:hyperlink>
-      <w:hyperlink r:id="rId17">
+      <w:hyperlink r:id="rId18">
         <w:r>
           <w:rPr>
             <w:color w:val="4183C4"/>
@@ -646,7 +808,7 @@
           <w:t>g</w:t>
         </w:r>
       </w:hyperlink>
-      <w:hyperlink r:id="rId18">
+      <w:hyperlink r:id="rId19">
         <w:r>
           <w:rPr>
             <w:color w:val="4183C4"/>
@@ -658,7 +820,7 @@
       <w:r>
         <w:t xml:space="preserve"> using </w:t>
       </w:r>
-      <w:hyperlink r:id="rId19">
+      <w:hyperlink r:id="rId20">
         <w:r>
           <w:rPr>
             <w:color w:val="4183C4"/>
@@ -670,7 +832,7 @@
       <w:r>
         <w:t xml:space="preserve">, </w:t>
       </w:r>
-      <w:hyperlink r:id="rId20">
+      <w:hyperlink r:id="rId21">
         <w:r>
           <w:rPr>
             <w:color w:val="4183C4"/>
@@ -682,7 +844,7 @@
       <w:r>
         <w:t xml:space="preserve">, and </w:t>
       </w:r>
-      <w:hyperlink r:id="rId21">
+      <w:hyperlink r:id="rId22">
         <w:r>
           <w:rPr>
             <w:color w:val="4183C4"/>
@@ -693,14 +855,84 @@
       </w:hyperlink>
       <w:r>
         <w:t>.</w:t>
+      </w:r>
+    </w:p>
+    <w:p>
+      <w:pPr>
+        <w:ind w:right="6"/>
+      </w:pPr>
+      <w:r>
+        <w:t xml:space="preserve">I maintain and develop systems for </w:t>
+      </w:r>
+      <w:hyperlink r:id="rId23">
+        <w:r>
+          <w:rPr>
+            <w:color w:val="4183C4"/>
+            <w:u w:val="single" w:color="4183C4"/>
+          </w:rPr>
+          <w:t>Dou</w:t>
+        </w:r>
+      </w:hyperlink>
+      <w:hyperlink r:id="rId24">
+        <w:r>
+          <w:rPr>
+            <w:color w:val="4183C4"/>
+          </w:rPr>
+          <w:t>g</w:t>
+        </w:r>
+      </w:hyperlink>
+      <w:hyperlink r:id="rId25">
+        <w:r>
+          <w:rPr>
+            <w:color w:val="4183C4"/>
+            <w:u w:val="single" w:color="4183C4"/>
+          </w:rPr>
+          <w:t>las Products</w:t>
+        </w:r>
+      </w:hyperlink>
+      <w:r>
+        <w:t xml:space="preserve"> using </w:t>
+      </w:r>
+      <w:hyperlink r:id="rId26">
+        <w:r>
+          <w:rPr>
+            <w:color w:val="4183C4"/>
+            <w:u w:val="single" w:color="4183C4"/>
+          </w:rPr>
+          <w:t>Vue.js</w:t>
+        </w:r>
+      </w:hyperlink>
+      <w:r>
+        <w:t xml:space="preserve"> and </w:t>
+      </w:r>
+      <w:hyperlink r:id="rId27">
+        <w:r>
+          <w:rPr>
+            <w:color w:val="4183C4"/>
+            <w:u w:val="single" w:color="4183C4"/>
+          </w:rPr>
+          <w:t>Firebase</w:t>
+        </w:r>
+      </w:hyperlink>
+      <w:r>
+        <w:t>.</w:t>
+      </w:r>
+    </w:p>
+    <w:p>
+      <w:pPr>
+        <w:ind w:right="6"/>
+      </w:pPr>
+      <w:r>
+        <w:t>I regularly research and present new technical concepts to the agency's development team.</w:t>
       </w:r>
     </w:p>
     <w:p>
       <w:pPr>
         <w:spacing w:after="452"/>
+        <w:ind w:right="6"/>
       </w:pPr>
       <w:r>
-        <w:t>I regularly research and present new technical concepts to the agency's development team.</w:t>
+        <w:t>I serve on a team with the mandate to standardize agency development practices.</w:t>
       </w:r>
     </w:p>
     <w:p>
@@ -708,7 +940,7 @@
         <w:spacing w:after="266" w:line="259" w:lineRule="auto"/>
         <w:ind w:left="-5"/>
       </w:pPr>
-      <w:hyperlink r:id="rId22">
+      <w:hyperlink r:id="rId28">
         <w:r>
           <w:rPr>
             <w:b/>
@@ -719,7 +951,7 @@
           <w:t>Universit</w:t>
         </w:r>
       </w:hyperlink>
-      <w:hyperlink r:id="rId23">
+      <w:hyperlink r:id="rId29">
         <w:r>
           <w:rPr>
             <w:b/>
@@ -729,7 +961,7 @@
           <w:t>y</w:t>
         </w:r>
       </w:hyperlink>
-      <w:hyperlink r:id="rId24">
+      <w:hyperlink r:id="rId30">
         <w:r>
           <w:rPr>
             <w:b/>
@@ -740,7 +972,7 @@
           <w:t xml:space="preserve"> of Wisconsin</w:t>
         </w:r>
       </w:hyperlink>
-      <w:hyperlink r:id="rId25">
+      <w:hyperlink r:id="rId31">
         <w:r>
           <w:rPr>
             <w:b/>
@@ -750,7 +982,7 @@
           <w:t>,</w:t>
         </w:r>
       </w:hyperlink>
-      <w:hyperlink r:id="rId26">
+      <w:hyperlink r:id="rId32">
         <w:r>
           <w:rPr>
             <w:b/>
@@ -790,10 +1022,10 @@
         <mc:AlternateContent>
           <mc:Choice Requires="wpg">
             <w:drawing>
-              <wp:inline distT="0" distB="0" distL="0" distR="0" wp14:anchorId="17C4C110" wp14:editId="722F5023">
+              <wp:inline distT="0" distB="0" distL="0" distR="0" wp14:anchorId="2ED72C83" wp14:editId="0FD3636D">
                 <wp:extent cx="40640" cy="40640"/>
                 <wp:effectExtent l="0" t="0" r="0" b="0"/>
-                <wp:docPr id="3223" name="Group 3223"/>
+                <wp:docPr id="3468" name="Group 3468"/>
                 <wp:cNvGraphicFramePr/>
                 <a:graphic xmlns:a="http://schemas.openxmlformats.org/drawingml/2006/main">
                   <a:graphicData uri="http://schemas.microsoft.com/office/word/2010/wordprocessingGroup">
@@ -808,7 +1040,7 @@
                         </a:xfrm>
                       </wpg:grpSpPr>
                       <wps:wsp>
-                        <wps:cNvPr id="66" name="Shape 66"/>
+                        <wps:cNvPr id="85" name="Shape 85"/>
                         <wps:cNvSpPr/>
                         <wps:spPr>
                           <a:xfrm>
@@ -828,7 +1060,7 @@
                                 </a:moveTo>
                                 <a:cubicBezTo>
                                   <a:pt x="31542" y="0"/>
-                                  <a:pt x="40640" y="9097"/>
+                                  <a:pt x="40640" y="9098"/>
                                   <a:pt x="40640" y="20320"/>
                                 </a:cubicBezTo>
                                 <a:cubicBezTo>
@@ -842,7 +1074,7 @@
                                   <a:pt x="0" y="20320"/>
                                 </a:cubicBezTo>
                                 <a:cubicBezTo>
-                                  <a:pt x="0" y="9097"/>
+                                  <a:pt x="0" y="9098"/>
                                   <a:pt x="9098" y="0"/>
                                   <a:pt x="20320" y="0"/>
                                 </a:cubicBezTo>
@@ -850,13 +1082,15 @@
                               </a:path>
                             </a:pathLst>
                           </a:custGeom>
-                          <a:ln w="10160" cap="flat">
+                          <a:ln w="0" cap="flat">
                             <a:miter lim="127000"/>
                           </a:ln>
                         </wps:spPr>
                         <wps:style>
-                          <a:lnRef idx="1">
-                            <a:srgbClr val="000000"/>
+                          <a:lnRef idx="0">
+                            <a:srgbClr val="000000">
+                              <a:alpha val="0"/>
+                            </a:srgbClr>
                           </a:lnRef>
                           <a:fillRef idx="1">
                             <a:srgbClr val="000000"/>
@@ -876,9 +1110,9 @@
           </mc:Choice>
           <mc:Fallback xmlns:a="http://schemas.openxmlformats.org/drawingml/2006/main">
             <w:pict>
-              <v:group id="Group 3223" style="width:3.2pt;height:3.19998pt;mso-position-horizontal-relative:char;mso-position-vertical-relative:line" coordsize="406,406">
-                <v:shape id="Shape 66" style="position:absolute;width:406;height:406;left:0;top:0;" coordsize="40640,40640" path="m20320,0c31542,0,40640,9097,40640,20320c40640,31543,31542,40640,20320,40640c9098,40640,0,31543,0,20320c0,9097,9098,0,20320,0x">
-                  <v:stroke weight="0.8pt" endcap="flat" joinstyle="miter" miterlimit="10" on="true" color="#000000"/>
+              <v:group id="Group 3468" style="width:3.2pt;height:3.20001pt;mso-position-horizontal-relative:char;mso-position-vertical-relative:line" coordsize="406,406">
+                <v:shape id="Shape 85" style="position:absolute;width:406;height:406;left:0;top:0;" coordsize="40640,40640" path="m20320,0c31542,0,40640,9098,40640,20320c40640,31543,31542,40640,20320,40640c9098,40640,0,31543,0,20320c0,9098,9098,0,20320,0x">
+                  <v:stroke weight="0pt" endcap="flat" joinstyle="miter" miterlimit="10" on="false" color="#000000" opacity="0"/>
                   <v:fill on="true" color="#000000"/>
                 </v:shape>
               </v:group>
@@ -889,12 +1123,12 @@
       <w:r>
         <w:t xml:space="preserve"> </w:t>
       </w:r>
-      <w:hyperlink r:id="rId27">
+      <w:hyperlink r:id="rId33">
         <w:r>
           <w:t xml:space="preserve">The </w:t>
         </w:r>
       </w:hyperlink>
-      <w:hyperlink r:id="rId28">
+      <w:hyperlink r:id="rId34">
         <w:r>
           <w:rPr>
             <w:color w:val="4183C4"/>
@@ -903,7 +1137,7 @@
           <w:t>Office of Information Technolo</w:t>
         </w:r>
       </w:hyperlink>
-      <w:hyperlink r:id="rId29">
+      <w:hyperlink r:id="rId35">
         <w:r>
           <w:rPr>
             <w:color w:val="4183C4"/>
@@ -911,7 +1145,7 @@
           <w:t>gy</w:t>
         </w:r>
       </w:hyperlink>
-      <w:hyperlink r:id="rId30">
+      <w:hyperlink r:id="rId36">
         <w:r>
           <w:rPr>
             <w:color w:val="4183C4"/>
@@ -920,7 +1154,7 @@
           <w:t xml:space="preserve"> and Anal</w:t>
         </w:r>
       </w:hyperlink>
-      <w:hyperlink r:id="rId31">
+      <w:hyperlink r:id="rId37">
         <w:r>
           <w:rPr>
             <w:color w:val="4183C4"/>
@@ -928,7 +1162,7 @@
           <w:t>y</w:t>
         </w:r>
       </w:hyperlink>
-      <w:hyperlink r:id="rId32">
+      <w:hyperlink r:id="rId38">
         <w:r>
           <w:rPr>
             <w:color w:val="4183C4"/>
@@ -937,12 +1171,12 @@
           <w:t>sis</w:t>
         </w:r>
       </w:hyperlink>
-      <w:hyperlink r:id="rId33">
+      <w:hyperlink r:id="rId39">
         <w:r>
           <w:t xml:space="preserve"> serves both the </w:t>
         </w:r>
       </w:hyperlink>
-      <w:hyperlink r:id="rId34">
+      <w:hyperlink r:id="rId40">
         <w:r>
           <w:rPr>
             <w:color w:val="4183C4"/>
@@ -951,12 +1185,12 @@
           <w:t>Office of Research</w:t>
         </w:r>
       </w:hyperlink>
-      <w:hyperlink r:id="rId35">
+      <w:hyperlink r:id="rId41">
         <w:r>
           <w:t xml:space="preserve"> and the </w:t>
         </w:r>
       </w:hyperlink>
-      <w:hyperlink r:id="rId36">
+      <w:hyperlink r:id="rId42">
         <w:r>
           <w:rPr>
             <w:color w:val="4183C4"/>
@@ -965,7 +1199,7 @@
           <w:t>Graduate School</w:t>
         </w:r>
       </w:hyperlink>
-      <w:hyperlink r:id="rId37">
+      <w:hyperlink r:id="rId43">
         <w:r>
           <w:t>.</w:t>
         </w:r>
@@ -974,7 +1208,7 @@
     <w:p>
       <w:pPr>
         <w:spacing w:after="0" w:line="331" w:lineRule="auto"/>
-        <w:ind w:left="480" w:hanging="240"/>
+        <w:ind w:left="480" w:right="6" w:hanging="240"/>
       </w:pPr>
       <w:r>
         <w:rPr>
@@ -984,10 +1218,10 @@
         <mc:AlternateContent>
           <mc:Choice Requires="wpg">
             <w:drawing>
-              <wp:inline distT="0" distB="0" distL="0" distR="0" wp14:anchorId="1C2239F1" wp14:editId="68158354">
+              <wp:inline distT="0" distB="0" distL="0" distR="0" wp14:anchorId="3B9A0B2A" wp14:editId="1FAB1770">
                 <wp:extent cx="40640" cy="40640"/>
                 <wp:effectExtent l="0" t="0" r="0" b="0"/>
-                <wp:docPr id="3224" name="Group 3224"/>
+                <wp:docPr id="3469" name="Group 3469"/>
                 <wp:cNvGraphicFramePr/>
                 <a:graphic xmlns:a="http://schemas.openxmlformats.org/drawingml/2006/main">
                   <a:graphicData uri="http://schemas.microsoft.com/office/word/2010/wordprocessingGroup">
@@ -1002,7 +1236,7 @@
                         </a:xfrm>
                       </wpg:grpSpPr>
                       <wps:wsp>
-                        <wps:cNvPr id="81" name="Shape 81"/>
+                        <wps:cNvPr id="100" name="Shape 100"/>
                         <wps:cNvSpPr/>
                         <wps:spPr>
                           <a:xfrm>
@@ -1022,7 +1256,7 @@
                                 </a:moveTo>
                                 <a:cubicBezTo>
                                   <a:pt x="31542" y="0"/>
-                                  <a:pt x="40640" y="9097"/>
+                                  <a:pt x="40640" y="9098"/>
                                   <a:pt x="40640" y="20320"/>
                                 </a:cubicBezTo>
                                 <a:cubicBezTo>
@@ -1036,7 +1270,7 @@
                                   <a:pt x="0" y="20320"/>
                                 </a:cubicBezTo>
                                 <a:cubicBezTo>
-                                  <a:pt x="0" y="9097"/>
+                                  <a:pt x="0" y="9098"/>
                                   <a:pt x="9098" y="0"/>
                                   <a:pt x="20320" y="0"/>
                                 </a:cubicBezTo>
@@ -1044,13 +1278,15 @@
                               </a:path>
                             </a:pathLst>
                           </a:custGeom>
-                          <a:ln w="10160" cap="flat">
+                          <a:ln w="0" cap="flat">
                             <a:miter lim="127000"/>
                           </a:ln>
                         </wps:spPr>
                         <wps:style>
-                          <a:lnRef idx="1">
-                            <a:srgbClr val="000000"/>
+                          <a:lnRef idx="0">
+                            <a:srgbClr val="000000">
+                              <a:alpha val="0"/>
+                            </a:srgbClr>
                           </a:lnRef>
                           <a:fillRef idx="1">
                             <a:srgbClr val="000000"/>
@@ -1070,9 +1306,9 @@
           </mc:Choice>
           <mc:Fallback xmlns:a="http://schemas.openxmlformats.org/drawingml/2006/main">
             <w:pict>
-              <v:group id="Group 3224" style="width:3.2pt;height:3.20001pt;mso-position-horizontal-relative:char;mso-position-vertical-relative:line" coordsize="406,406">
-                <v:shape id="Shape 81" style="position:absolute;width:406;height:406;left:0;top:0;" coordsize="40640,40640" path="m20320,0c31542,0,40640,9097,40640,20320c40640,31543,31542,40640,20320,40640c9098,40640,0,31543,0,20320c0,9097,9098,0,20320,0x">
-                  <v:stroke weight="0.8pt" endcap="flat" joinstyle="miter" miterlimit="10" on="true" color="#000000"/>
+              <v:group id="Group 3469" style="width:3.2pt;height:3.19998pt;mso-position-horizontal-relative:char;mso-position-vertical-relative:line" coordsize="406,406">
+                <v:shape id="Shape 100" style="position:absolute;width:406;height:406;left:0;top:0;" coordsize="40640,40640" path="m20320,0c31542,0,40640,9098,40640,20320c40640,31543,31542,40640,20320,40640c9098,40640,0,31543,0,20320c0,9098,9098,0,20320,0x">
+                  <v:stroke weight="0pt" endcap="flat" joinstyle="miter" miterlimit="10" on="false" color="#000000" opacity="0"/>
                   <v:fill on="true" color="#000000"/>
                 </v:shape>
               </v:group>
@@ -1083,12 +1319,12 @@
       <w:r>
         <w:t xml:space="preserve"> </w:t>
       </w:r>
-      <w:hyperlink r:id="rId38">
+      <w:hyperlink r:id="rId44">
         <w:r>
           <w:t xml:space="preserve">I maintained the </w:t>
         </w:r>
       </w:hyperlink>
-      <w:hyperlink r:id="rId39">
+      <w:hyperlink r:id="rId45">
         <w:r>
           <w:rPr>
             <w:color w:val="4183C4"/>
@@ -1097,12 +1333,12 @@
           <w:t>WordPress</w:t>
         </w:r>
       </w:hyperlink>
-      <w:hyperlink r:id="rId40">
+      <w:hyperlink r:id="rId46">
         <w:r>
           <w:t xml:space="preserve">-based websites used by both the </w:t>
         </w:r>
       </w:hyperlink>
-      <w:hyperlink r:id="rId41">
+      <w:hyperlink r:id="rId47">
         <w:r>
           <w:rPr>
             <w:color w:val="4183C4"/>
@@ -1111,12 +1347,12 @@
           <w:t>Office of Research</w:t>
         </w:r>
       </w:hyperlink>
-      <w:hyperlink r:id="rId42">
+      <w:hyperlink r:id="rId48">
         <w:r>
           <w:t xml:space="preserve"> and the </w:t>
         </w:r>
       </w:hyperlink>
-      <w:hyperlink r:id="rId43">
+      <w:hyperlink r:id="rId49">
         <w:r>
           <w:rPr>
             <w:color w:val="4183C4"/>
@@ -1125,13 +1361,16 @@
           <w:t>Graduate School</w:t>
         </w:r>
       </w:hyperlink>
-      <w:hyperlink r:id="rId44">
+      <w:hyperlink r:id="rId50">
         <w:r>
           <w:t>.</w:t>
         </w:r>
       </w:hyperlink>
     </w:p>
     <w:p>
+      <w:pPr>
+        <w:ind w:right="6"/>
+      </w:pPr>
       <w:r>
         <w:rPr>
           <w:rFonts w:ascii="Calibri" w:eastAsia="Calibri" w:hAnsi="Calibri" w:cs="Calibri"/>
@@ -1140,18 +1379,18 @@
         <mc:AlternateContent>
           <mc:Choice Requires="wpg">
             <w:drawing>
-              <wp:anchor distT="0" distB="0" distL="114300" distR="114300" simplePos="0" relativeHeight="251659264" behindDoc="0" locked="0" layoutInCell="1" allowOverlap="1" wp14:anchorId="1C5C10DF" wp14:editId="13000F4F">
+              <wp:anchor distT="0" distB="0" distL="114300" distR="114300" simplePos="0" relativeHeight="251659264" behindDoc="0" locked="0" layoutInCell="1" allowOverlap="1" wp14:anchorId="01AEDA9D" wp14:editId="2C0571FB">
                 <wp:simplePos x="0" y="0"/>
                 <wp:positionH relativeFrom="column">
                   <wp:posOffset>152400</wp:posOffset>
                 </wp:positionH>
                 <wp:positionV relativeFrom="paragraph">
-                  <wp:posOffset>48568</wp:posOffset>
+                  <wp:posOffset>48567</wp:posOffset>
                 </wp:positionV>
                 <wp:extent cx="40640" cy="264160"/>
                 <wp:effectExtent l="0" t="0" r="0" b="0"/>
                 <wp:wrapSquare wrapText="bothSides"/>
-                <wp:docPr id="3225" name="Group 3225"/>
+                <wp:docPr id="3470" name="Group 3470"/>
                 <wp:cNvGraphicFramePr/>
                 <a:graphic xmlns:a="http://schemas.openxmlformats.org/drawingml/2006/main">
                   <a:graphicData uri="http://schemas.microsoft.com/office/word/2010/wordprocessingGroup">
@@ -1166,7 +1405,7 @@
                         </a:xfrm>
                       </wpg:grpSpPr>
                       <wps:wsp>
-                        <wps:cNvPr id="94" name="Shape 94"/>
+                        <wps:cNvPr id="113" name="Shape 113"/>
                         <wps:cNvSpPr/>
                         <wps:spPr>
                           <a:xfrm>
@@ -1186,7 +1425,7 @@
                                 </a:moveTo>
                                 <a:cubicBezTo>
                                   <a:pt x="31542" y="0"/>
-                                  <a:pt x="40640" y="9097"/>
+                                  <a:pt x="40640" y="9098"/>
                                   <a:pt x="40640" y="20320"/>
                                 </a:cubicBezTo>
                                 <a:cubicBezTo>
@@ -1200,7 +1439,7 @@
                                   <a:pt x="0" y="20320"/>
                                 </a:cubicBezTo>
                                 <a:cubicBezTo>
-                                  <a:pt x="0" y="9097"/>
+                                  <a:pt x="0" y="9098"/>
                                   <a:pt x="9098" y="0"/>
                                   <a:pt x="20320" y="0"/>
                                 </a:cubicBezTo>
@@ -1208,13 +1447,15 @@
                               </a:path>
                             </a:pathLst>
                           </a:custGeom>
-                          <a:ln w="10160" cap="flat">
+                          <a:ln w="0" cap="flat">
                             <a:miter lim="127000"/>
                           </a:ln>
                         </wps:spPr>
                         <wps:style>
-                          <a:lnRef idx="1">
-                            <a:srgbClr val="000000"/>
+                          <a:lnRef idx="0">
+                            <a:srgbClr val="000000">
+                              <a:alpha val="0"/>
+                            </a:srgbClr>
                           </a:lnRef>
                           <a:fillRef idx="1">
                             <a:srgbClr val="000000"/>
@@ -1227,12 +1468,12 @@
                         <wps:bodyPr/>
                       </wps:wsp>
                       <wps:wsp>
-                        <wps:cNvPr id="99" name="Shape 99"/>
+                        <wps:cNvPr id="118" name="Shape 118"/>
                         <wps:cNvSpPr/>
                         <wps:spPr>
                           <a:xfrm>
                             <a:off x="0" y="223520"/>
-                            <a:ext cx="40640" cy="40640"/>
+                            <a:ext cx="40640" cy="40639"/>
                           </a:xfrm>
                           <a:custGeom>
                             <a:avLst/>
@@ -1241,27 +1482,27 @@
                             <a:cxnLst/>
                             <a:rect l="0" t="0" r="0" b="0"/>
                             <a:pathLst>
-                              <a:path w="40640" h="40640">
+                              <a:path w="40640" h="40639">
                                 <a:moveTo>
                                   <a:pt x="20320" y="0"/>
                                 </a:moveTo>
                                 <a:cubicBezTo>
                                   <a:pt x="31542" y="0"/>
-                                  <a:pt x="40640" y="9097"/>
+                                  <a:pt x="40640" y="9098"/>
                                   <a:pt x="40640" y="20320"/>
                                 </a:cubicBezTo>
                                 <a:cubicBezTo>
-                                  <a:pt x="40640" y="31543"/>
-                                  <a:pt x="31542" y="40640"/>
-                                  <a:pt x="20320" y="40640"/>
-                                </a:cubicBezTo>
-                                <a:cubicBezTo>
-                                  <a:pt x="9098" y="40640"/>
-                                  <a:pt x="0" y="31543"/>
+                                  <a:pt x="40640" y="31542"/>
+                                  <a:pt x="31542" y="40639"/>
+                                  <a:pt x="20320" y="40639"/>
+                                </a:cubicBezTo>
+                                <a:cubicBezTo>
+                                  <a:pt x="9098" y="40639"/>
+                                  <a:pt x="0" y="31542"/>
                                   <a:pt x="0" y="20320"/>
                                 </a:cubicBezTo>
                                 <a:cubicBezTo>
-                                  <a:pt x="0" y="9097"/>
+                                  <a:pt x="0" y="9098"/>
                                   <a:pt x="9098" y="0"/>
                                   <a:pt x="20320" y="0"/>
                                 </a:cubicBezTo>
@@ -1269,13 +1510,15 @@
                               </a:path>
                             </a:pathLst>
                           </a:custGeom>
-                          <a:ln w="10160" cap="flat">
+                          <a:ln w="0" cap="flat">
                             <a:miter lim="127000"/>
                           </a:ln>
                         </wps:spPr>
                         <wps:style>
-                          <a:lnRef idx="1">
-                            <a:srgbClr val="000000"/>
+                          <a:lnRef idx="0">
+                            <a:srgbClr val="000000">
+                              <a:alpha val="0"/>
+                            </a:srgbClr>
                           </a:lnRef>
                           <a:fillRef idx="1">
                             <a:srgbClr val="000000"/>
@@ -1295,13 +1538,13 @@
           </mc:Choice>
           <mc:Fallback xmlns:a="http://schemas.openxmlformats.org/drawingml/2006/main">
             <w:pict>
-              <v:group id="Group 3225" style="width:3.2pt;height:20.8pt;position:absolute;mso-position-horizontal-relative:text;mso-position-horizontal:absolute;margin-left:12pt;mso-position-vertical-relative:text;margin-top:3.82422pt;" coordsize="406,2641">
-                <v:shape id="Shape 94" style="position:absolute;width:406;height:406;left:0;top:0;" coordsize="40640,40640" path="m20320,0c31542,0,40640,9097,40640,20320c40640,31543,31542,40640,20320,40640c9098,40640,0,31543,0,20320c0,9097,9098,0,20320,0x">
-                  <v:stroke weight="0.8pt" endcap="flat" joinstyle="miter" miterlimit="10" on="true" color="#000000"/>
+              <v:group id="Group 3470" style="width:3.2pt;height:20.8pt;position:absolute;mso-position-horizontal-relative:text;mso-position-horizontal:absolute;margin-left:12pt;mso-position-vertical-relative:text;margin-top:3.82419pt;" coordsize="406,2641">
+                <v:shape id="Shape 113" style="position:absolute;width:406;height:406;left:0;top:0;" coordsize="40640,40640" path="m20320,0c31542,0,40640,9098,40640,20320c40640,31543,31542,40640,20320,40640c9098,40640,0,31543,0,20320c0,9098,9098,0,20320,0x">
+                  <v:stroke weight="0pt" endcap="flat" joinstyle="miter" miterlimit="10" on="false" color="#000000" opacity="0"/>
                   <v:fill on="true" color="#000000"/>
                 </v:shape>
-                <v:shape id="Shape 99" style="position:absolute;width:406;height:406;left:0;top:2235;" coordsize="40640,40640" path="m20320,0c31542,0,40640,9097,40640,20320c40640,31543,31542,40640,20320,40640c9098,40640,0,31543,0,20320c0,9097,9098,0,20320,0x">
-                  <v:stroke weight="0.8pt" endcap="flat" joinstyle="miter" miterlimit="10" on="true" color="#000000"/>
+                <v:shape id="Shape 118" style="position:absolute;width:406;height:406;left:0;top:2235;" coordsize="40640,40639" path="m20320,0c31542,0,40640,9098,40640,20320c40640,31542,31542,40639,20320,40639c9098,40639,0,31542,0,20320c0,9098,9098,0,20320,0x">
+                  <v:stroke weight="0pt" endcap="flat" joinstyle="miter" miterlimit="10" on="false" color="#000000" opacity="0"/>
                   <v:fill on="true" color="#000000"/>
                 </v:shape>
                 <w10:wrap type="square"/>
@@ -1313,7 +1556,7 @@
       <w:r>
         <w:t xml:space="preserve">I assisted the centers that are under the </w:t>
       </w:r>
-      <w:hyperlink r:id="rId45">
+      <w:hyperlink r:id="rId51">
         <w:r>
           <w:rPr>
             <w:color w:val="4183C4"/>
@@ -1329,18 +1572,16 @@
     <w:p>
       <w:pPr>
         <w:spacing w:after="10" w:line="328" w:lineRule="auto"/>
+        <w:ind w:right="6"/>
       </w:pPr>
       <w:r>
-        <w:t xml:space="preserve">I maintained the business automation systems behind the Fellowship </w:t>
-      </w:r>
-      <w:r>
-        <w:t>Competition, Doctoral Milestones, the Graduation Application, and more.</w:t>
+        <w:t>I maintained the business automation systems behind the Fellowship Competition, Doctoral Milestones, the Graduation Application, and more.</w:t>
       </w:r>
     </w:p>
     <w:p>
       <w:pPr>
         <w:spacing w:after="7" w:line="331" w:lineRule="auto"/>
-        <w:ind w:left="960" w:hanging="240"/>
+        <w:ind w:left="960" w:right="6" w:hanging="240"/>
       </w:pPr>
       <w:r>
         <w:rPr>
@@ -1350,10 +1591,10 @@
         <mc:AlternateContent>
           <mc:Choice Requires="wpg">
             <w:drawing>
-              <wp:inline distT="0" distB="0" distL="0" distR="0" wp14:anchorId="04580A71" wp14:editId="40954221">
-                <wp:extent cx="40640" cy="40639"/>
+              <wp:inline distT="0" distB="0" distL="0" distR="0" wp14:anchorId="67F285D2" wp14:editId="5E04BFC0">
+                <wp:extent cx="40640" cy="40641"/>
                 <wp:effectExtent l="0" t="0" r="0" b="0"/>
-                <wp:docPr id="3226" name="Group 3226"/>
+                <wp:docPr id="3471" name="Group 3471"/>
                 <wp:cNvGraphicFramePr/>
                 <a:graphic xmlns:a="http://schemas.openxmlformats.org/drawingml/2006/main">
                   <a:graphicData uri="http://schemas.microsoft.com/office/word/2010/wordprocessingGroup">
@@ -1362,18 +1603,18 @@
                       <wpg:grpSpPr>
                         <a:xfrm>
                           <a:off x="0" y="0"/>
-                          <a:ext cx="40640" cy="40639"/>
+                          <a:ext cx="40640" cy="40641"/>
                           <a:chOff x="0" y="0"/>
-                          <a:chExt cx="40640" cy="40639"/>
+                          <a:chExt cx="40640" cy="40641"/>
                         </a:xfrm>
                       </wpg:grpSpPr>
                       <wps:wsp>
-                        <wps:cNvPr id="102" name="Shape 102"/>
+                        <wps:cNvPr id="121" name="Shape 121"/>
                         <wps:cNvSpPr/>
                         <wps:spPr>
                           <a:xfrm>
                             <a:off x="0" y="0"/>
-                            <a:ext cx="40640" cy="40639"/>
+                            <a:ext cx="40640" cy="40641"/>
                           </a:xfrm>
                           <a:custGeom>
                             <a:avLst/>
@@ -1382,18 +1623,18 @@
                             <a:cxnLst/>
                             <a:rect l="0" t="0" r="0" b="0"/>
                             <a:pathLst>
-                              <a:path w="40640" h="40639">
+                              <a:path w="40640" h="40641">
                                 <a:moveTo>
                                   <a:pt x="40640" y="20320"/>
                                 </a:moveTo>
                                 <a:cubicBezTo>
-                                  <a:pt x="40640" y="31542"/>
-                                  <a:pt x="31542" y="40639"/>
-                                  <a:pt x="20320" y="40639"/>
-                                </a:cubicBezTo>
-                                <a:cubicBezTo>
-                                  <a:pt x="9098" y="40639"/>
-                                  <a:pt x="0" y="31542"/>
+                                  <a:pt x="40640" y="31544"/>
+                                  <a:pt x="31542" y="40641"/>
+                                  <a:pt x="20320" y="40641"/>
+                                </a:cubicBezTo>
+                                <a:cubicBezTo>
+                                  <a:pt x="9098" y="40641"/>
+                                  <a:pt x="0" y="31544"/>
                                   <a:pt x="0" y="20320"/>
                                 </a:cubicBezTo>
                                 <a:cubicBezTo>
@@ -1438,8 +1679,8 @@
           </mc:Choice>
           <mc:Fallback xmlns:a="http://schemas.openxmlformats.org/drawingml/2006/main">
             <w:pict>
-              <v:group id="Group 3226" style="width:3.2pt;height:3.19995pt;mso-position-horizontal-relative:char;mso-position-vertical-relative:line" coordsize="406,406">
-                <v:shape id="Shape 102" style="position:absolute;width:406;height:406;left:0;top:0;" coordsize="40640,40639" path="m40640,20320c40640,31542,31542,40639,20320,40639c9098,40639,0,31542,0,20320c0,9097,9098,0,20320,0c31542,0,40640,9097,40640,20320x">
+              <v:group id="Group 3471" style="width:3.2pt;height:3.20007pt;mso-position-horizontal-relative:char;mso-position-vertical-relative:line" coordsize="406,406">
+                <v:shape id="Shape 121" style="position:absolute;width:406;height:406;left:0;top:0;" coordsize="40640,40641" path="m40640,20320c40640,31544,31542,40641,20320,40641c9098,40641,0,31544,0,20320c0,9097,9098,0,20320,0c31542,0,40640,9097,40640,20320x">
                   <v:stroke weight="0.8pt" endcap="flat" joinstyle="miter" miterlimit="10" on="true" color="#000000"/>
                   <v:fill on="false" color="#000000" opacity="0"/>
                 </v:shape>
@@ -1451,7 +1692,7 @@
       <w:r>
         <w:t xml:space="preserve"> At the point where I was hired, all business automation systems where </w:t>
       </w:r>
-      <w:hyperlink r:id="rId46">
+      <w:hyperlink r:id="rId52">
         <w:proofErr w:type="spellStart"/>
         <w:r>
           <w:rPr>
@@ -1465,7 +1706,7 @@
       <w:r>
         <w:t xml:space="preserve">-based </w:t>
       </w:r>
-      <w:hyperlink r:id="rId47">
+      <w:hyperlink r:id="rId53">
         <w:r>
           <w:rPr>
             <w:color w:val="4183C4"/>
@@ -1477,7 +1718,7 @@
       <w:r>
         <w:t xml:space="preserve">applications, using an </w:t>
       </w:r>
-      <w:hyperlink r:id="rId48">
+      <w:hyperlink r:id="rId54">
         <w:r>
           <w:rPr>
             <w:color w:val="4183C4"/>
@@ -1493,7 +1734,7 @@
     <w:p>
       <w:pPr>
         <w:spacing w:after="7" w:line="331" w:lineRule="auto"/>
-        <w:ind w:left="960" w:hanging="240"/>
+        <w:ind w:left="960" w:right="6" w:hanging="240"/>
       </w:pPr>
       <w:r>
         <w:rPr>
@@ -1503,10 +1744,10 @@
         <mc:AlternateContent>
           <mc:Choice Requires="wpg">
             <w:drawing>
-              <wp:inline distT="0" distB="0" distL="0" distR="0" wp14:anchorId="3916C4DB" wp14:editId="398AC95F">
-                <wp:extent cx="40640" cy="40641"/>
+              <wp:inline distT="0" distB="0" distL="0" distR="0" wp14:anchorId="773D0941" wp14:editId="7B990104">
+                <wp:extent cx="40640" cy="40640"/>
                 <wp:effectExtent l="0" t="0" r="0" b="0"/>
-                <wp:docPr id="3227" name="Group 3227"/>
+                <wp:docPr id="3472" name="Group 3472"/>
                 <wp:cNvGraphicFramePr/>
                 <a:graphic xmlns:a="http://schemas.openxmlformats.org/drawingml/2006/main">
                   <a:graphicData uri="http://schemas.microsoft.com/office/word/2010/wordprocessingGroup">
@@ -1515,18 +1756,18 @@
                       <wpg:grpSpPr>
                         <a:xfrm>
                           <a:off x="0" y="0"/>
-                          <a:ext cx="40640" cy="40641"/>
+                          <a:ext cx="40640" cy="40640"/>
                           <a:chOff x="0" y="0"/>
-                          <a:chExt cx="40640" cy="40641"/>
+                          <a:chExt cx="40640" cy="40640"/>
                         </a:xfrm>
                       </wpg:grpSpPr>
                       <wps:wsp>
-                        <wps:cNvPr id="113" name="Shape 113"/>
+                        <wps:cNvPr id="132" name="Shape 132"/>
                         <wps:cNvSpPr/>
                         <wps:spPr>
                           <a:xfrm>
                             <a:off x="0" y="0"/>
-                            <a:ext cx="40640" cy="40641"/>
+                            <a:ext cx="40640" cy="40640"/>
                           </a:xfrm>
                           <a:custGeom>
                             <a:avLst/>
@@ -1535,18 +1776,18 @@
                             <a:cxnLst/>
                             <a:rect l="0" t="0" r="0" b="0"/>
                             <a:pathLst>
-                              <a:path w="40640" h="40641">
+                              <a:path w="40640" h="40640">
                                 <a:moveTo>
                                   <a:pt x="40640" y="20320"/>
                                 </a:moveTo>
                                 <a:cubicBezTo>
-                                  <a:pt x="40640" y="31544"/>
-                                  <a:pt x="31542" y="40641"/>
-                                  <a:pt x="20320" y="40641"/>
-                                </a:cubicBezTo>
-                                <a:cubicBezTo>
-                                  <a:pt x="9098" y="40641"/>
-                                  <a:pt x="0" y="31544"/>
+                                  <a:pt x="40640" y="31543"/>
+                                  <a:pt x="31542" y="40640"/>
+                                  <a:pt x="20320" y="40640"/>
+                                </a:cubicBezTo>
+                                <a:cubicBezTo>
+                                  <a:pt x="9098" y="40640"/>
+                                  <a:pt x="0" y="31543"/>
                                   <a:pt x="0" y="20320"/>
                                 </a:cubicBezTo>
                                 <a:cubicBezTo>
@@ -1591,8 +1832,8 @@
           </mc:Choice>
           <mc:Fallback xmlns:a="http://schemas.openxmlformats.org/drawingml/2006/main">
             <w:pict>
-              <v:group id="Group 3227" style="width:3.2pt;height:3.20007pt;mso-position-horizontal-relative:char;mso-position-vertical-relative:line" coordsize="406,406">
-                <v:shape id="Shape 113" style="position:absolute;width:406;height:406;left:0;top:0;" coordsize="40640,40641" path="m40640,20320c40640,31544,31542,40641,20320,40641c9098,40641,0,31544,0,20320c0,9097,9098,0,20320,0c31542,0,40640,9097,40640,20320x">
+              <v:group id="Group 3472" style="width:3.2pt;height:3.20001pt;mso-position-horizontal-relative:char;mso-position-vertical-relative:line" coordsize="406,406">
+                <v:shape id="Shape 132" style="position:absolute;width:406;height:406;left:0;top:0;" coordsize="40640,40640" path="m40640,20320c40640,31543,31542,40640,20320,40640c9098,40640,0,31543,0,20320c0,9097,9098,0,20320,0c31542,0,40640,9097,40640,20320x">
                   <v:stroke weight="0.8pt" endcap="flat" joinstyle="miter" miterlimit="10" on="true" color="#000000"/>
                   <v:fill on="false" color="#000000" opacity="0"/>
                 </v:shape>
@@ -1604,7 +1845,7 @@
       <w:r>
         <w:t xml:space="preserve"> After joining the ITA office, I helped create </w:t>
       </w:r>
-      <w:hyperlink r:id="rId49">
+      <w:hyperlink r:id="rId55">
         <w:r>
           <w:rPr>
             <w:color w:val="4183C4"/>
@@ -1613,7 +1854,7 @@
           <w:t>UWM Shared Web Application Hostin</w:t>
         </w:r>
       </w:hyperlink>
-      <w:hyperlink r:id="rId50">
+      <w:hyperlink r:id="rId56">
         <w:r>
           <w:rPr>
             <w:color w:val="4183C4"/>
@@ -1621,7 +1862,7 @@
           <w:t>g</w:t>
         </w:r>
       </w:hyperlink>
-      <w:hyperlink r:id="rId51">
+      <w:hyperlink r:id="rId57">
         <w:r>
           <w:rPr>
             <w:color w:val="4183C4"/>
@@ -1633,7 +1874,7 @@
       <w:r>
         <w:t xml:space="preserve">, which allows </w:t>
       </w:r>
-      <w:hyperlink r:id="rId52">
+      <w:hyperlink r:id="rId58">
         <w:r>
           <w:rPr>
             <w:color w:val="4183C4"/>
@@ -1645,7 +1886,7 @@
       <w:r>
         <w:t xml:space="preserve"> units to host </w:t>
       </w:r>
-      <w:hyperlink r:id="rId53">
+      <w:hyperlink r:id="rId59">
         <w:r>
           <w:rPr>
             <w:color w:val="4183C4"/>
@@ -1657,7 +1898,7 @@
       <w:r>
         <w:t xml:space="preserve"> / </w:t>
       </w:r>
-      <w:hyperlink r:id="rId54">
+      <w:hyperlink r:id="rId60">
         <w:r>
           <w:rPr>
             <w:color w:val="4183C4"/>
@@ -1673,7 +1914,7 @@
     <w:p>
       <w:pPr>
         <w:spacing w:after="237" w:line="331" w:lineRule="auto"/>
-        <w:ind w:left="960" w:hanging="240"/>
+        <w:ind w:left="960" w:right="6" w:hanging="240"/>
       </w:pPr>
       <w:r>
         <w:rPr>
@@ -1683,10 +1924,10 @@
         <mc:AlternateContent>
           <mc:Choice Requires="wpg">
             <w:drawing>
-              <wp:inline distT="0" distB="0" distL="0" distR="0" wp14:anchorId="1C5C03C0" wp14:editId="1108A61C">
+              <wp:inline distT="0" distB="0" distL="0" distR="0" wp14:anchorId="37C8E0C7" wp14:editId="3064028B">
                 <wp:extent cx="40640" cy="40640"/>
                 <wp:effectExtent l="0" t="0" r="0" b="0"/>
-                <wp:docPr id="3228" name="Group 3228"/>
+                <wp:docPr id="3473" name="Group 3473"/>
                 <wp:cNvGraphicFramePr/>
                 <a:graphic xmlns:a="http://schemas.openxmlformats.org/drawingml/2006/main">
                   <a:graphicData uri="http://schemas.microsoft.com/office/word/2010/wordprocessingGroup">
@@ -1701,7 +1942,7 @@
                         </a:xfrm>
                       </wpg:grpSpPr>
                       <wps:wsp>
-                        <wps:cNvPr id="131" name="Shape 131"/>
+                        <wps:cNvPr id="150" name="Shape 150"/>
                         <wps:cNvSpPr/>
                         <wps:spPr>
                           <a:xfrm>
@@ -1771,8 +2012,8 @@
           </mc:Choice>
           <mc:Fallback xmlns:a="http://schemas.openxmlformats.org/drawingml/2006/main">
             <w:pict>
-              <v:group id="Group 3228" style="width:3.2pt;height:3.20001pt;mso-position-horizontal-relative:char;mso-position-vertical-relative:line" coordsize="406,406">
-                <v:shape id="Shape 131" style="position:absolute;width:406;height:406;left:0;top:0;" coordsize="40640,40640" path="m40640,20320c40640,31543,31542,40640,20320,40640c9098,40640,0,31543,0,20320c0,9097,9098,0,20320,0c31542,0,40640,9097,40640,20320x">
+              <v:group id="Group 3473" style="width:3.2pt;height:3.20001pt;mso-position-horizontal-relative:char;mso-position-vertical-relative:line" coordsize="406,406">
+                <v:shape id="Shape 150" style="position:absolute;width:406;height:406;left:0;top:0;" coordsize="40640,40640" path="m40640,20320c40640,31543,31542,40640,20320,40640c9098,40640,0,31543,0,20320c0,9097,9098,0,20320,0c31542,0,40640,9097,40640,20320x">
                   <v:stroke weight="0.8pt" endcap="flat" joinstyle="miter" miterlimit="10" on="true" color="#000000"/>
                   <v:fill on="false" color="#000000" opacity="0"/>
                 </v:shape>
@@ -1784,7 +2025,7 @@
       <w:r>
         <w:t xml:space="preserve"> Once the </w:t>
       </w:r>
-      <w:hyperlink r:id="rId55">
+      <w:hyperlink r:id="rId61">
         <w:r>
           <w:rPr>
             <w:color w:val="4183C4"/>
@@ -1796,7 +2037,7 @@
       <w:r>
         <w:t xml:space="preserve"> became available, I started rewriting all of the business automation systems to use </w:t>
       </w:r>
-      <w:hyperlink r:id="rId56">
+      <w:hyperlink r:id="rId62">
         <w:r>
           <w:rPr>
             <w:color w:val="4183C4"/>
@@ -1808,7 +2049,7 @@
       <w:r>
         <w:t xml:space="preserve">, </w:t>
       </w:r>
-      <w:hyperlink r:id="rId57">
+      <w:hyperlink r:id="rId63">
         <w:r>
           <w:rPr>
             <w:color w:val="4183C4"/>
@@ -1820,7 +2061,7 @@
       <w:r>
         <w:t xml:space="preserve">, and </w:t>
       </w:r>
-      <w:hyperlink r:id="rId58">
+      <w:hyperlink r:id="rId64">
         <w:proofErr w:type="spellStart"/>
         <w:r>
           <w:rPr>
@@ -1836,6 +2077,9 @@
       </w:r>
     </w:p>
     <w:p>
+      <w:pPr>
+        <w:ind w:right="6"/>
+      </w:pPr>
       <w:r>
         <w:rPr>
           <w:rFonts w:ascii="Calibri" w:eastAsia="Calibri" w:hAnsi="Calibri" w:cs="Calibri"/>
@@ -1844,7 +2088,7 @@
         <mc:AlternateContent>
           <mc:Choice Requires="wpg">
             <w:drawing>
-              <wp:anchor distT="0" distB="0" distL="114300" distR="114300" simplePos="0" relativeHeight="251660288" behindDoc="0" locked="0" layoutInCell="1" allowOverlap="1" wp14:anchorId="13D92CFB" wp14:editId="0D9F647D">
+              <wp:anchor distT="0" distB="0" distL="114300" distR="114300" simplePos="0" relativeHeight="251660288" behindDoc="0" locked="0" layoutInCell="1" allowOverlap="1" wp14:anchorId="07C25695" wp14:editId="45803B90">
                 <wp:simplePos x="0" y="0"/>
                 <wp:positionH relativeFrom="column">
                   <wp:posOffset>152400</wp:posOffset>
@@ -1855,7 +2099,7 @@
                 <wp:extent cx="40640" cy="264160"/>
                 <wp:effectExtent l="0" t="0" r="0" b="0"/>
                 <wp:wrapSquare wrapText="bothSides"/>
-                <wp:docPr id="3229" name="Group 3229"/>
+                <wp:docPr id="3474" name="Group 3474"/>
                 <wp:cNvGraphicFramePr/>
                 <a:graphic xmlns:a="http://schemas.openxmlformats.org/drawingml/2006/main">
                   <a:graphicData uri="http://schemas.microsoft.com/office/word/2010/wordprocessingGroup">
@@ -1870,7 +2114,7 @@
                         </a:xfrm>
                       </wpg:grpSpPr>
                       <wps:wsp>
-                        <wps:cNvPr id="146" name="Shape 146"/>
+                        <wps:cNvPr id="165" name="Shape 165"/>
                         <wps:cNvSpPr/>
                         <wps:spPr>
                           <a:xfrm>
@@ -1890,7 +2134,7 @@
                                 </a:moveTo>
                                 <a:cubicBezTo>
                                   <a:pt x="31542" y="0"/>
-                                  <a:pt x="40640" y="9097"/>
+                                  <a:pt x="40640" y="9098"/>
                                   <a:pt x="40640" y="20320"/>
                                 </a:cubicBezTo>
                                 <a:cubicBezTo>
@@ -1904,7 +2148,7 @@
                                   <a:pt x="0" y="20320"/>
                                 </a:cubicBezTo>
                                 <a:cubicBezTo>
-                                  <a:pt x="0" y="9097"/>
+                                  <a:pt x="0" y="9098"/>
                                   <a:pt x="9098" y="0"/>
                                   <a:pt x="20320" y="0"/>
                                 </a:cubicBezTo>
@@ -1912,13 +2156,15 @@
                               </a:path>
                             </a:pathLst>
                           </a:custGeom>
-                          <a:ln w="10160" cap="flat">
+                          <a:ln w="0" cap="flat">
                             <a:miter lim="127000"/>
                           </a:ln>
                         </wps:spPr>
                         <wps:style>
-                          <a:lnRef idx="1">
-                            <a:srgbClr val="000000"/>
+                          <a:lnRef idx="0">
+                            <a:srgbClr val="000000">
+                              <a:alpha val="0"/>
+                            </a:srgbClr>
                           </a:lnRef>
                           <a:fillRef idx="1">
                             <a:srgbClr val="000000"/>
@@ -1931,12 +2177,12 @@
                         <wps:bodyPr/>
                       </wps:wsp>
                       <wps:wsp>
-                        <wps:cNvPr id="158" name="Shape 158"/>
+                        <wps:cNvPr id="177" name="Shape 177"/>
                         <wps:cNvSpPr/>
                         <wps:spPr>
                           <a:xfrm>
                             <a:off x="0" y="223520"/>
-                            <a:ext cx="40640" cy="40639"/>
+                            <a:ext cx="40640" cy="40640"/>
                           </a:xfrm>
                           <a:custGeom>
                             <a:avLst/>
@@ -1945,27 +2191,27 @@
                             <a:cxnLst/>
                             <a:rect l="0" t="0" r="0" b="0"/>
                             <a:pathLst>
-                              <a:path w="40640" h="40639">
+                              <a:path w="40640" h="40640">
                                 <a:moveTo>
                                   <a:pt x="20320" y="0"/>
                                 </a:moveTo>
                                 <a:cubicBezTo>
                                   <a:pt x="31542" y="0"/>
-                                  <a:pt x="40640" y="9097"/>
+                                  <a:pt x="40640" y="9099"/>
                                   <a:pt x="40640" y="20320"/>
                                 </a:cubicBezTo>
                                 <a:cubicBezTo>
-                                  <a:pt x="40640" y="31542"/>
-                                  <a:pt x="31542" y="40639"/>
-                                  <a:pt x="20320" y="40639"/>
-                                </a:cubicBezTo>
-                                <a:cubicBezTo>
-                                  <a:pt x="9098" y="40639"/>
-                                  <a:pt x="0" y="31542"/>
+                                  <a:pt x="40640" y="31543"/>
+                                  <a:pt x="31542" y="40640"/>
+                                  <a:pt x="20320" y="40640"/>
+                                </a:cubicBezTo>
+                                <a:cubicBezTo>
+                                  <a:pt x="9098" y="40640"/>
+                                  <a:pt x="0" y="31543"/>
                                   <a:pt x="0" y="20320"/>
                                 </a:cubicBezTo>
                                 <a:cubicBezTo>
-                                  <a:pt x="0" y="9097"/>
+                                  <a:pt x="0" y="9099"/>
                                   <a:pt x="9098" y="0"/>
                                   <a:pt x="20320" y="0"/>
                                 </a:cubicBezTo>
@@ -1973,13 +2219,15 @@
                               </a:path>
                             </a:pathLst>
                           </a:custGeom>
-                          <a:ln w="10160" cap="flat">
+                          <a:ln w="0" cap="flat">
                             <a:miter lim="127000"/>
                           </a:ln>
                         </wps:spPr>
                         <wps:style>
-                          <a:lnRef idx="1">
-                            <a:srgbClr val="000000"/>
+                          <a:lnRef idx="0">
+                            <a:srgbClr val="000000">
+                              <a:alpha val="0"/>
+                            </a:srgbClr>
                           </a:lnRef>
                           <a:fillRef idx="1">
                             <a:srgbClr val="000000"/>
@@ -1999,13 +2247,13 @@
           </mc:Choice>
           <mc:Fallback xmlns:a="http://schemas.openxmlformats.org/drawingml/2006/main">
             <w:pict>
-              <v:group id="Group 3229" style="width:3.2pt;height:20.8pt;position:absolute;mso-position-horizontal-relative:text;mso-position-horizontal:absolute;margin-left:12pt;mso-position-vertical-relative:text;margin-top:3.82422pt;" coordsize="406,2641">
-                <v:shape id="Shape 146" style="position:absolute;width:406;height:406;left:0;top:0;" coordsize="40640,40640" path="m20320,0c31542,0,40640,9097,40640,20320c40640,31543,31542,40640,20320,40640c9098,40640,0,31543,0,20320c0,9097,9098,0,20320,0x">
-                  <v:stroke weight="0.8pt" endcap="flat" joinstyle="miter" miterlimit="10" on="true" color="#000000"/>
+              <v:group id="Group 3474" style="width:3.2pt;height:20.8pt;position:absolute;mso-position-horizontal-relative:text;mso-position-horizontal:absolute;margin-left:12pt;mso-position-vertical-relative:text;margin-top:3.82422pt;" coordsize="406,2641">
+                <v:shape id="Shape 165" style="position:absolute;width:406;height:406;left:0;top:0;" coordsize="40640,40640" path="m20320,0c31542,0,40640,9098,40640,20320c40640,31543,31542,40640,20320,40640c9098,40640,0,31543,0,20320c0,9098,9098,0,20320,0x">
+                  <v:stroke weight="0pt" endcap="flat" joinstyle="miter" miterlimit="10" on="false" color="#000000" opacity="0"/>
                   <v:fill on="true" color="#000000"/>
                 </v:shape>
-                <v:shape id="Shape 158" style="position:absolute;width:406;height:406;left:0;top:2235;" coordsize="40640,40639" path="m20320,0c31542,0,40640,9097,40640,20320c40640,31542,31542,40639,20320,40639c9098,40639,0,31542,0,20320c0,9097,9098,0,20320,0x">
-                  <v:stroke weight="0.8pt" endcap="flat" joinstyle="miter" miterlimit="10" on="true" color="#000000"/>
+                <v:shape id="Shape 177" style="position:absolute;width:406;height:406;left:0;top:2235;" coordsize="40640,40640" path="m20320,0c31542,0,40640,9099,40640,20320c40640,31543,31542,40640,20320,40640c9098,40640,0,31543,0,20320c0,9099,9098,0,20320,0x">
+                  <v:stroke weight="0pt" endcap="flat" joinstyle="miter" miterlimit="10" on="false" color="#000000" opacity="0"/>
                   <v:fill on="true" color="#000000"/>
                 </v:shape>
                 <w10:wrap type="square"/>
@@ -2017,7 +2265,7 @@
       <w:r>
         <w:t xml:space="preserve">In 2019, I started a 3-year term as a </w:t>
       </w:r>
-      <w:hyperlink r:id="rId59">
+      <w:hyperlink r:id="rId65">
         <w:r>
           <w:rPr>
             <w:color w:val="4183C4"/>
@@ -2029,7 +2277,7 @@
       <w:r>
         <w:t xml:space="preserve"> on the </w:t>
       </w:r>
-      <w:hyperlink r:id="rId60">
+      <w:hyperlink r:id="rId66">
         <w:r>
           <w:rPr>
             <w:color w:val="4183C4"/>
@@ -2038,12 +2286,12 @@
           <w:t>UWM</w:t>
         </w:r>
       </w:hyperlink>
-      <w:hyperlink r:id="rId61">
+      <w:hyperlink r:id="rId67">
         <w:r>
           <w:t xml:space="preserve"> </w:t>
         </w:r>
       </w:hyperlink>
-      <w:hyperlink r:id="rId62">
+      <w:hyperlink r:id="rId68">
         <w:r>
           <w:rPr>
             <w:color w:val="4183C4"/>
@@ -2059,6 +2307,7 @@
     <w:p>
       <w:pPr>
         <w:spacing w:after="452"/>
+        <w:ind w:right="6"/>
       </w:pPr>
       <w:r>
         <w:t>I was a member of the Office of Research's Talent Management Working Group.</w:t>
@@ -2069,7 +2318,7 @@
         <w:spacing w:after="266" w:line="259" w:lineRule="auto"/>
         <w:ind w:left="-5"/>
       </w:pPr>
-      <w:hyperlink r:id="rId63">
+      <w:hyperlink r:id="rId69">
         <w:r>
           <w:rPr>
             <w:b/>
@@ -2080,7 +2329,7 @@
           <w:t>QM Qualit</w:t>
         </w:r>
       </w:hyperlink>
-      <w:hyperlink r:id="rId64">
+      <w:hyperlink r:id="rId70">
         <w:r>
           <w:rPr>
             <w:b/>
@@ -2090,7 +2339,7 @@
           <w:t>y</w:t>
         </w:r>
       </w:hyperlink>
-      <w:hyperlink r:id="rId65">
+      <w:hyperlink r:id="rId71">
         <w:r>
           <w:rPr>
             <w:b/>
@@ -2104,13 +2353,11 @@
     </w:p>
     <w:p>
       <w:pPr>
-        <w:ind w:left="10"/>
+        <w:spacing w:after="319"/>
+        <w:ind w:left="10" w:right="6"/>
       </w:pPr>
       <w:r>
-        <w:t>Jan 2015</w:t>
-      </w:r>
-      <w:r>
-        <w:t xml:space="preserve"> - June 2016: </w:t>
+        <w:t xml:space="preserve">Jan 2015 - June 2016: </w:t>
       </w:r>
       <w:r>
         <w:rPr>
@@ -2122,19 +2369,21 @@
     <w:p>
       <w:pPr>
         <w:spacing w:after="321"/>
+        <w:ind w:right="6"/>
       </w:pPr>
       <w:r>
         <w:rPr>
           <w:rFonts w:ascii="Calibri" w:eastAsia="Calibri" w:hAnsi="Calibri" w:cs="Calibri"/>
           <w:noProof/>
         </w:rPr>
+        <w:lastRenderedPageBreak/>
         <mc:AlternateContent>
           <mc:Choice Requires="wpg">
             <w:drawing>
-              <wp:inline distT="0" distB="0" distL="0" distR="0" wp14:anchorId="36DED7F1" wp14:editId="1E0F0BCC">
+              <wp:inline distT="0" distB="0" distL="0" distR="0" wp14:anchorId="6379EE4F" wp14:editId="57B83539">
                 <wp:extent cx="40640" cy="40640"/>
                 <wp:effectExtent l="0" t="0" r="0" b="0"/>
-                <wp:docPr id="3124" name="Group 3124"/>
+                <wp:docPr id="3308" name="Group 3308"/>
                 <wp:cNvGraphicFramePr/>
                 <a:graphic xmlns:a="http://schemas.openxmlformats.org/drawingml/2006/main">
                   <a:graphicData uri="http://schemas.microsoft.com/office/word/2010/wordprocessingGroup">
@@ -2149,7 +2398,7 @@
                         </a:xfrm>
                       </wpg:grpSpPr>
                       <wps:wsp>
-                        <wps:cNvPr id="316" name="Shape 316"/>
+                        <wps:cNvPr id="347" name="Shape 347"/>
                         <wps:cNvSpPr/>
                         <wps:spPr>
                           <a:xfrm>
@@ -2191,13 +2440,15 @@
                               </a:path>
                             </a:pathLst>
                           </a:custGeom>
-                          <a:ln w="10160" cap="flat">
+                          <a:ln w="0" cap="flat">
                             <a:miter lim="127000"/>
                           </a:ln>
                         </wps:spPr>
                         <wps:style>
-                          <a:lnRef idx="1">
-                            <a:srgbClr val="000000"/>
+                          <a:lnRef idx="0">
+                            <a:srgbClr val="000000">
+                              <a:alpha val="0"/>
+                            </a:srgbClr>
                           </a:lnRef>
                           <a:fillRef idx="1">
                             <a:srgbClr val="000000"/>
@@ -2217,9 +2468,9 @@
           </mc:Choice>
           <mc:Fallback xmlns:a="http://schemas.openxmlformats.org/drawingml/2006/main">
             <w:pict>
-              <v:group id="Group 3124" style="width:3.2pt;height:3.20001pt;mso-position-horizontal-relative:char;mso-position-vertical-relative:line" coordsize="406,406">
-                <v:shape id="Shape 316" style="position:absolute;width:406;height:406;left:0;top:0;" coordsize="40640,40640" path="m20320,0c31542,0,40640,9097,40640,20320c40640,31543,31542,40640,20320,40640c9098,40640,0,31543,0,20320c0,9097,9098,0,20320,0x">
-                  <v:stroke weight="0.8pt" endcap="flat" joinstyle="miter" miterlimit="10" on="true" color="#000000"/>
+              <v:group id="Group 3308" style="width:3.2pt;height:3.20001pt;mso-position-horizontal-relative:char;mso-position-vertical-relative:line" coordsize="406,406">
+                <v:shape id="Shape 347" style="position:absolute;width:406;height:406;left:0;top:0;" coordsize="40640,40640" path="m20320,0c31542,0,40640,9097,40640,20320c40640,31543,31542,40640,20320,40640c9098,40640,0,31543,0,20320c0,9097,9098,0,20320,0x">
+                  <v:stroke weight="0pt" endcap="flat" joinstyle="miter" miterlimit="10" on="false" color="#000000" opacity="0"/>
                   <v:fill on="true" color="#000000"/>
                 </v:shape>
               </v:group>
@@ -2230,7 +2481,7 @@
       <w:r>
         <w:t xml:space="preserve"> I mainly worked on the </w:t>
       </w:r>
-      <w:hyperlink r:id="rId66">
+      <w:hyperlink r:id="rId72">
         <w:proofErr w:type="spellStart"/>
         <w:r>
           <w:rPr>
@@ -2240,7 +2491,7 @@
           <w:t>M</w:t>
         </w:r>
       </w:hyperlink>
-      <w:hyperlink r:id="rId67">
+      <w:hyperlink r:id="rId73">
         <w:r>
           <w:rPr>
             <w:color w:val="4183C4"/>
@@ -2248,7 +2499,7 @@
           <w:t>y</w:t>
         </w:r>
       </w:hyperlink>
-      <w:hyperlink r:id="rId68">
+      <w:hyperlink r:id="rId74">
         <w:r>
           <w:rPr>
             <w:color w:val="4183C4"/>
@@ -2261,7 +2512,7 @@
       <w:r>
         <w:t xml:space="preserve">, </w:t>
       </w:r>
-      <w:hyperlink r:id="rId69">
+      <w:hyperlink r:id="rId75">
         <w:r>
           <w:rPr>
             <w:color w:val="4183C4"/>
@@ -2273,7 +2524,7 @@
       <w:r>
         <w:t xml:space="preserve">, and </w:t>
       </w:r>
-      <w:hyperlink r:id="rId70">
+      <w:hyperlink r:id="rId76">
         <w:proofErr w:type="spellStart"/>
         <w:r>
           <w:rPr>
@@ -2283,7 +2534,7 @@
           <w:t>M</w:t>
         </w:r>
       </w:hyperlink>
-      <w:hyperlink r:id="rId71">
+      <w:hyperlink r:id="rId77">
         <w:r>
           <w:rPr>
             <w:color w:val="4183C4"/>
@@ -2291,7 +2542,7 @@
           <w:t>y</w:t>
         </w:r>
       </w:hyperlink>
-      <w:hyperlink r:id="rId72">
+      <w:hyperlink r:id="rId78">
         <w:r>
           <w:rPr>
             <w:color w:val="4183C4"/>
@@ -2308,21 +2559,20 @@
     <w:p>
       <w:pPr>
         <w:spacing w:after="9" w:line="329" w:lineRule="auto"/>
-        <w:ind w:left="960" w:hanging="240"/>
+        <w:ind w:left="960" w:right="6" w:hanging="240"/>
       </w:pPr>
       <w:r>
         <w:rPr>
           <w:rFonts w:ascii="Calibri" w:eastAsia="Calibri" w:hAnsi="Calibri" w:cs="Calibri"/>
           <w:noProof/>
         </w:rPr>
-        <w:lastRenderedPageBreak/>
         <mc:AlternateContent>
           <mc:Choice Requires="wpg">
             <w:drawing>
-              <wp:inline distT="0" distB="0" distL="0" distR="0" wp14:anchorId="42446361" wp14:editId="54A56B03">
-                <wp:extent cx="40640" cy="40639"/>
+              <wp:inline distT="0" distB="0" distL="0" distR="0" wp14:anchorId="50DEB475" wp14:editId="0ABDC3CD">
+                <wp:extent cx="40640" cy="40640"/>
                 <wp:effectExtent l="0" t="0" r="0" b="0"/>
-                <wp:docPr id="3125" name="Group 3125"/>
+                <wp:docPr id="3309" name="Group 3309"/>
                 <wp:cNvGraphicFramePr/>
                 <a:graphic xmlns:a="http://schemas.openxmlformats.org/drawingml/2006/main">
                   <a:graphicData uri="http://schemas.microsoft.com/office/word/2010/wordprocessingGroup">
@@ -2331,18 +2581,18 @@
                       <wpg:grpSpPr>
                         <a:xfrm>
                           <a:off x="0" y="0"/>
-                          <a:ext cx="40640" cy="40639"/>
+                          <a:ext cx="40640" cy="40640"/>
                           <a:chOff x="0" y="0"/>
-                          <a:chExt cx="40640" cy="40639"/>
+                          <a:chExt cx="40640" cy="40640"/>
                         </a:xfrm>
                       </wpg:grpSpPr>
                       <wps:wsp>
-                        <wps:cNvPr id="329" name="Shape 329"/>
+                        <wps:cNvPr id="360" name="Shape 360"/>
                         <wps:cNvSpPr/>
                         <wps:spPr>
                           <a:xfrm>
                             <a:off x="0" y="0"/>
-                            <a:ext cx="40640" cy="40639"/>
+                            <a:ext cx="40640" cy="40640"/>
                           </a:xfrm>
                           <a:custGeom>
                             <a:avLst/>
@@ -2351,18 +2601,18 @@
                             <a:cxnLst/>
                             <a:rect l="0" t="0" r="0" b="0"/>
                             <a:pathLst>
-                              <a:path w="40640" h="40639">
+                              <a:path w="40640" h="40640">
                                 <a:moveTo>
                                   <a:pt x="40640" y="20320"/>
                                 </a:moveTo>
                                 <a:cubicBezTo>
-                                  <a:pt x="40640" y="31542"/>
-                                  <a:pt x="31542" y="40639"/>
-                                  <a:pt x="20320" y="40639"/>
-                                </a:cubicBezTo>
-                                <a:cubicBezTo>
-                                  <a:pt x="9098" y="40639"/>
-                                  <a:pt x="0" y="31542"/>
+                                  <a:pt x="40640" y="31543"/>
+                                  <a:pt x="31542" y="40640"/>
+                                  <a:pt x="20320" y="40640"/>
+                                </a:cubicBezTo>
+                                <a:cubicBezTo>
+                                  <a:pt x="9098" y="40640"/>
+                                  <a:pt x="0" y="31543"/>
                                   <a:pt x="0" y="20320"/>
                                 </a:cubicBezTo>
                                 <a:cubicBezTo>
@@ -2407,8 +2657,8 @@
           </mc:Choice>
           <mc:Fallback xmlns:a="http://schemas.openxmlformats.org/drawingml/2006/main">
             <w:pict>
-              <v:group id="Group 3125" style="width:3.2pt;height:3.19995pt;mso-position-horizontal-relative:char;mso-position-vertical-relative:line" coordsize="406,406">
-                <v:shape id="Shape 329" style="position:absolute;width:406;height:406;left:0;top:0;" coordsize="40640,40639" path="m40640,20320c40640,31542,31542,40639,20320,40639c9098,40639,0,31542,0,20320c0,9097,9098,0,20320,0c31542,0,40640,9097,40640,20320x">
+              <v:group id="Group 3309" style="width:3.2pt;height:3.20001pt;mso-position-horizontal-relative:char;mso-position-vertical-relative:line" coordsize="406,406">
+                <v:shape id="Shape 360" style="position:absolute;width:406;height:406;left:0;top:0;" coordsize="40640,40640" path="m40640,20320c40640,31543,31542,40640,20320,40640c9098,40640,0,31543,0,20320c0,9097,9098,0,20320,0c31542,0,40640,9097,40640,20320x">
                   <v:stroke weight="0.8pt" endcap="flat" joinstyle="miter" miterlimit="10" on="true" color="#000000"/>
                   <v:fill on="false" color="#000000" opacity="0"/>
                 </v:shape>
@@ -2418,12 +2668,9 @@
         </mc:AlternateContent>
       </w:r>
       <w:r>
-        <w:t xml:space="preserve"> The systems </w:t>
-      </w:r>
-      <w:r>
-        <w:t xml:space="preserve">were custom built using </w:t>
-      </w:r>
-      <w:hyperlink r:id="rId73">
+        <w:t xml:space="preserve"> The systems were custom built using </w:t>
+      </w:r>
+      <w:hyperlink r:id="rId79">
         <w:r>
           <w:rPr>
             <w:color w:val="4183C4"/>
@@ -2435,7 +2682,7 @@
       <w:r>
         <w:t xml:space="preserve"> and </w:t>
       </w:r>
-      <w:hyperlink r:id="rId74">
+      <w:hyperlink r:id="rId80">
         <w:r>
           <w:rPr>
             <w:color w:val="4183C4"/>
@@ -2447,7 +2694,7 @@
       <w:r>
         <w:t xml:space="preserve">. The client-side code that they used when I got there was using a lot of </w:t>
       </w:r>
-      <w:hyperlink r:id="rId75">
+      <w:hyperlink r:id="rId81">
         <w:r>
           <w:rPr>
             <w:color w:val="4183C4"/>
@@ -2455,7 +2702,7 @@
           <w:t>j</w:t>
         </w:r>
       </w:hyperlink>
-      <w:hyperlink r:id="rId76">
+      <w:hyperlink r:id="rId82">
         <w:r>
           <w:rPr>
             <w:color w:val="4183C4"/>
@@ -2467,7 +2714,7 @@
       <w:r>
         <w:t xml:space="preserve">. I introduced them to </w:t>
       </w:r>
-      <w:hyperlink r:id="rId77">
+      <w:hyperlink r:id="rId83">
         <w:r>
           <w:rPr>
             <w:color w:val="4183C4"/>
@@ -2477,16 +2724,13 @@
         </w:r>
       </w:hyperlink>
       <w:r>
-        <w:t xml:space="preserve"> and rewrot</w:t>
-      </w:r>
-      <w:r>
-        <w:t>e a lot of their dashboards to use it.</w:t>
+        <w:t xml:space="preserve"> and rewrote a lot of their dashboards to use it.</w:t>
       </w:r>
     </w:p>
     <w:p>
       <w:pPr>
         <w:spacing w:after="381" w:line="331" w:lineRule="auto"/>
-        <w:ind w:left="960" w:hanging="240"/>
+        <w:ind w:left="960" w:right="6" w:hanging="240"/>
       </w:pPr>
       <w:r>
         <w:rPr>
@@ -2496,10 +2740,10 @@
         <mc:AlternateContent>
           <mc:Choice Requires="wpg">
             <w:drawing>
-              <wp:inline distT="0" distB="0" distL="0" distR="0" wp14:anchorId="690725B5" wp14:editId="523E85DE">
+              <wp:inline distT="0" distB="0" distL="0" distR="0" wp14:anchorId="2D0D340A" wp14:editId="6E922FAF">
                 <wp:extent cx="40640" cy="40640"/>
                 <wp:effectExtent l="0" t="0" r="0" b="0"/>
-                <wp:docPr id="3126" name="Group 3126"/>
+                <wp:docPr id="3310" name="Group 3310"/>
                 <wp:cNvGraphicFramePr/>
                 <a:graphic xmlns:a="http://schemas.openxmlformats.org/drawingml/2006/main">
                   <a:graphicData uri="http://schemas.microsoft.com/office/word/2010/wordprocessingGroup">
@@ -2514,7 +2758,7 @@
                         </a:xfrm>
                       </wpg:grpSpPr>
                       <wps:wsp>
-                        <wps:cNvPr id="348" name="Shape 348"/>
+                        <wps:cNvPr id="379" name="Shape 379"/>
                         <wps:cNvSpPr/>
                         <wps:spPr>
                           <a:xfrm>
@@ -2533,23 +2777,23 @@
                                   <a:pt x="40640" y="20320"/>
                                 </a:moveTo>
                                 <a:cubicBezTo>
-                                  <a:pt x="40640" y="31543"/>
+                                  <a:pt x="40640" y="31547"/>
                                   <a:pt x="31542" y="40640"/>
                                   <a:pt x="20320" y="40640"/>
                                 </a:cubicBezTo>
                                 <a:cubicBezTo>
                                   <a:pt x="9098" y="40640"/>
-                                  <a:pt x="0" y="31543"/>
+                                  <a:pt x="0" y="31547"/>
                                   <a:pt x="0" y="20320"/>
                                 </a:cubicBezTo>
                                 <a:cubicBezTo>
-                                  <a:pt x="0" y="9097"/>
+                                  <a:pt x="0" y="9093"/>
                                   <a:pt x="9098" y="0"/>
                                   <a:pt x="20320" y="0"/>
                                 </a:cubicBezTo>
                                 <a:cubicBezTo>
                                   <a:pt x="31542" y="0"/>
-                                  <a:pt x="40640" y="9097"/>
+                                  <a:pt x="40640" y="9093"/>
                                   <a:pt x="40640" y="20320"/>
                                 </a:cubicBezTo>
                                 <a:close/>
@@ -2584,8 +2828,8 @@
           </mc:Choice>
           <mc:Fallback xmlns:a="http://schemas.openxmlformats.org/drawingml/2006/main">
             <w:pict>
-              <v:group id="Group 3126" style="width:3.2pt;height:3.20001pt;mso-position-horizontal-relative:char;mso-position-vertical-relative:line" coordsize="406,406">
-                <v:shape id="Shape 348" style="position:absolute;width:406;height:406;left:0;top:0;" coordsize="40640,40640" path="m40640,20320c40640,31543,31542,40640,20320,40640c9098,40640,0,31543,0,20320c0,9097,9098,0,20320,0c31542,0,40640,9097,40640,20320x">
+              <v:group id="Group 3310" style="width:3.2pt;height:3.20001pt;mso-position-horizontal-relative:char;mso-position-vertical-relative:line" coordsize="406,406">
+                <v:shape id="Shape 379" style="position:absolute;width:406;height:406;left:0;top:0;" coordsize="40640,40640" path="m40640,20320c40640,31547,31542,40640,20320,40640c9098,40640,0,31547,0,20320c0,9093,9098,0,20320,0c31542,0,40640,9093,40640,20320x">
                   <v:stroke weight="0.8pt" endcap="flat" joinstyle="miter" miterlimit="10" on="true" color="#000000"/>
                   <v:fill on="false" color="#000000" opacity="0"/>
                 </v:shape>
@@ -2603,7 +2847,7 @@
         <w:spacing w:after="266" w:line="259" w:lineRule="auto"/>
         <w:ind w:left="-5"/>
       </w:pPr>
-      <w:hyperlink r:id="rId78">
+      <w:hyperlink r:id="rId84">
         <w:proofErr w:type="spellStart"/>
         <w:r>
           <w:rPr>
@@ -2635,7 +2879,7 @@
     <w:p>
       <w:pPr>
         <w:spacing w:after="249" w:line="329" w:lineRule="auto"/>
-        <w:ind w:left="480" w:hanging="240"/>
+        <w:ind w:left="480" w:right="6" w:hanging="240"/>
       </w:pPr>
       <w:r>
         <w:rPr>
@@ -2645,10 +2889,10 @@
         <mc:AlternateContent>
           <mc:Choice Requires="wpg">
             <w:drawing>
-              <wp:inline distT="0" distB="0" distL="0" distR="0" wp14:anchorId="43A26BD1" wp14:editId="490F066B">
-                <wp:extent cx="40640" cy="40639"/>
+              <wp:inline distT="0" distB="0" distL="0" distR="0" wp14:anchorId="793C346C" wp14:editId="15B40A26">
+                <wp:extent cx="40640" cy="40640"/>
                 <wp:effectExtent l="0" t="0" r="0" b="0"/>
-                <wp:docPr id="3127" name="Group 3127"/>
+                <wp:docPr id="3311" name="Group 3311"/>
                 <wp:cNvGraphicFramePr/>
                 <a:graphic xmlns:a="http://schemas.openxmlformats.org/drawingml/2006/main">
                   <a:graphicData uri="http://schemas.microsoft.com/office/word/2010/wordprocessingGroup">
@@ -2657,18 +2901,18 @@
                       <wpg:grpSpPr>
                         <a:xfrm>
                           <a:off x="0" y="0"/>
-                          <a:ext cx="40640" cy="40639"/>
+                          <a:ext cx="40640" cy="40640"/>
                           <a:chOff x="0" y="0"/>
-                          <a:chExt cx="40640" cy="40639"/>
+                          <a:chExt cx="40640" cy="40640"/>
                         </a:xfrm>
                       </wpg:grpSpPr>
                       <wps:wsp>
-                        <wps:cNvPr id="353" name="Shape 353"/>
+                        <wps:cNvPr id="384" name="Shape 384"/>
                         <wps:cNvSpPr/>
                         <wps:spPr>
                           <a:xfrm>
                             <a:off x="0" y="0"/>
-                            <a:ext cx="40640" cy="40639"/>
+                            <a:ext cx="40640" cy="40640"/>
                           </a:xfrm>
                           <a:custGeom>
                             <a:avLst/>
@@ -2677,27 +2921,27 @@
                             <a:cxnLst/>
                             <a:rect l="0" t="0" r="0" b="0"/>
                             <a:pathLst>
-                              <a:path w="40640" h="40639">
+                              <a:path w="40640" h="40640">
                                 <a:moveTo>
                                   <a:pt x="20320" y="0"/>
                                 </a:moveTo>
                                 <a:cubicBezTo>
                                   <a:pt x="31542" y="0"/>
-                                  <a:pt x="40640" y="9093"/>
+                                  <a:pt x="40640" y="9097"/>
                                   <a:pt x="40640" y="20320"/>
                                 </a:cubicBezTo>
                                 <a:cubicBezTo>
-                                  <a:pt x="40640" y="31546"/>
-                                  <a:pt x="31542" y="40639"/>
-                                  <a:pt x="20320" y="40639"/>
-                                </a:cubicBezTo>
-                                <a:cubicBezTo>
-                                  <a:pt x="9098" y="40639"/>
-                                  <a:pt x="0" y="31546"/>
+                                  <a:pt x="40640" y="31543"/>
+                                  <a:pt x="31542" y="40640"/>
+                                  <a:pt x="20320" y="40640"/>
+                                </a:cubicBezTo>
+                                <a:cubicBezTo>
+                                  <a:pt x="9098" y="40640"/>
+                                  <a:pt x="0" y="31543"/>
                                   <a:pt x="0" y="20320"/>
                                 </a:cubicBezTo>
                                 <a:cubicBezTo>
-                                  <a:pt x="0" y="9093"/>
+                                  <a:pt x="0" y="9097"/>
                                   <a:pt x="9098" y="0"/>
                                   <a:pt x="20320" y="0"/>
                                 </a:cubicBezTo>
@@ -2705,13 +2949,15 @@
                               </a:path>
                             </a:pathLst>
                           </a:custGeom>
-                          <a:ln w="10160" cap="flat">
+                          <a:ln w="0" cap="flat">
                             <a:miter lim="127000"/>
                           </a:ln>
                         </wps:spPr>
                         <wps:style>
-                          <a:lnRef idx="1">
-                            <a:srgbClr val="000000"/>
+                          <a:lnRef idx="0">
+                            <a:srgbClr val="000000">
+                              <a:alpha val="0"/>
+                            </a:srgbClr>
                           </a:lnRef>
                           <a:fillRef idx="1">
                             <a:srgbClr val="000000"/>
@@ -2731,9 +2977,9 @@
           </mc:Choice>
           <mc:Fallback xmlns:a="http://schemas.openxmlformats.org/drawingml/2006/main">
             <w:pict>
-              <v:group id="Group 3127" style="width:3.2pt;height:3.19995pt;mso-position-horizontal-relative:char;mso-position-vertical-relative:line" coordsize="406,406">
-                <v:shape id="Shape 353" style="position:absolute;width:406;height:406;left:0;top:0;" coordsize="40640,40639" path="m20320,0c31542,0,40640,9093,40640,20320c40640,31546,31542,40639,20320,40639c9098,40639,0,31546,0,20320c0,9093,9098,0,20320,0x">
-                  <v:stroke weight="0.8pt" endcap="flat" joinstyle="miter" miterlimit="10" on="true" color="#000000"/>
+              <v:group id="Group 3311" style="width:3.2pt;height:3.19998pt;mso-position-horizontal-relative:char;mso-position-vertical-relative:line" coordsize="406,406">
+                <v:shape id="Shape 384" style="position:absolute;width:406;height:406;left:0;top:0;" coordsize="40640,40640" path="m20320,0c31542,0,40640,9097,40640,20320c40640,31543,31542,40640,20320,40640c9098,40640,0,31543,0,20320c0,9097,9098,0,20320,0x">
+                  <v:stroke weight="0pt" endcap="flat" joinstyle="miter" miterlimit="10" on="false" color="#000000" opacity="0"/>
                   <v:fill on="true" color="#000000"/>
                 </v:shape>
               </v:group>
@@ -2744,7 +2990,7 @@
       <w:r>
         <w:t xml:space="preserve"> I mainly made systems that allowed </w:t>
       </w:r>
-      <w:hyperlink r:id="rId79">
+      <w:hyperlink r:id="rId85">
         <w:proofErr w:type="spellStart"/>
         <w:r>
           <w:rPr>
@@ -2761,7 +3007,7 @@
       <w:r>
         <w:t xml:space="preserve"> clients to update their own websites. Clients that I worked with included </w:t>
       </w:r>
-      <w:hyperlink r:id="rId80">
+      <w:hyperlink r:id="rId86">
         <w:r>
           <w:rPr>
             <w:color w:val="4183C4"/>
@@ -2773,7 +3019,7 @@
       <w:r>
         <w:t xml:space="preserve">, </w:t>
       </w:r>
-      <w:hyperlink r:id="rId81">
+      <w:hyperlink r:id="rId87">
         <w:r>
           <w:rPr>
             <w:color w:val="4183C4"/>
@@ -2785,7 +3031,7 @@
       <w:r>
         <w:t xml:space="preserve">, </w:t>
       </w:r>
-      <w:hyperlink r:id="rId82">
+      <w:hyperlink r:id="rId88">
         <w:r>
           <w:rPr>
             <w:color w:val="4183C4"/>
@@ -2797,7 +3043,7 @@
       <w:r>
         <w:t xml:space="preserve">, and </w:t>
       </w:r>
-      <w:hyperlink r:id="rId83">
+      <w:hyperlink r:id="rId89">
         <w:r>
           <w:rPr>
             <w:color w:val="4183C4"/>
@@ -2809,7 +3055,7 @@
       <w:r>
         <w:t xml:space="preserve">. Very few of my projects were </w:t>
       </w:r>
-      <w:hyperlink r:id="rId84">
+      <w:hyperlink r:id="rId90">
         <w:r>
           <w:rPr>
             <w:color w:val="4183C4"/>
@@ -2817,7 +3063,7 @@
           <w:t>g</w:t>
         </w:r>
       </w:hyperlink>
-      <w:hyperlink r:id="rId85">
+      <w:hyperlink r:id="rId91">
         <w:r>
           <w:rPr>
             <w:color w:val="4183C4"/>
@@ -2833,7 +3079,7 @@
     <w:p>
       <w:pPr>
         <w:spacing w:after="381" w:line="331" w:lineRule="auto"/>
-        <w:ind w:left="960" w:hanging="240"/>
+        <w:ind w:left="960" w:right="6" w:hanging="240"/>
       </w:pPr>
       <w:r>
         <w:rPr>
@@ -2843,10 +3089,10 @@
         <mc:AlternateContent>
           <mc:Choice Requires="wpg">
             <w:drawing>
-              <wp:inline distT="0" distB="0" distL="0" distR="0" wp14:anchorId="60761A60" wp14:editId="2DDEB71C">
+              <wp:inline distT="0" distB="0" distL="0" distR="0" wp14:anchorId="36F61179" wp14:editId="1909153E">
                 <wp:extent cx="40640" cy="40640"/>
                 <wp:effectExtent l="0" t="0" r="0" b="0"/>
-                <wp:docPr id="3128" name="Group 3128"/>
+                <wp:docPr id="3312" name="Group 3312"/>
                 <wp:cNvGraphicFramePr/>
                 <a:graphic xmlns:a="http://schemas.openxmlformats.org/drawingml/2006/main">
                   <a:graphicData uri="http://schemas.microsoft.com/office/word/2010/wordprocessingGroup">
@@ -2861,7 +3107,7 @@
                         </a:xfrm>
                       </wpg:grpSpPr>
                       <wps:wsp>
-                        <wps:cNvPr id="378" name="Shape 378"/>
+                        <wps:cNvPr id="409" name="Shape 409"/>
                         <wps:cNvSpPr/>
                         <wps:spPr>
                           <a:xfrm>
@@ -2880,13 +3126,13 @@
                                   <a:pt x="40640" y="20320"/>
                                 </a:moveTo>
                                 <a:cubicBezTo>
-                                  <a:pt x="40640" y="31546"/>
+                                  <a:pt x="40640" y="31547"/>
                                   <a:pt x="31542" y="40640"/>
                                   <a:pt x="20320" y="40640"/>
                                 </a:cubicBezTo>
                                 <a:cubicBezTo>
                                   <a:pt x="9098" y="40640"/>
-                                  <a:pt x="0" y="31546"/>
+                                  <a:pt x="0" y="31547"/>
                                   <a:pt x="0" y="20320"/>
                                 </a:cubicBezTo>
                                 <a:cubicBezTo>
@@ -2931,8 +3177,8 @@
           </mc:Choice>
           <mc:Fallback xmlns:a="http://schemas.openxmlformats.org/drawingml/2006/main">
             <w:pict>
-              <v:group id="Group 3128" style="width:3.2pt;height:3.20001pt;mso-position-horizontal-relative:char;mso-position-vertical-relative:line" coordsize="406,406">
-                <v:shape id="Shape 378" style="position:absolute;width:406;height:406;left:0;top:0;" coordsize="40640,40640" path="m40640,20320c40640,31546,31542,40640,20320,40640c9098,40640,0,31546,0,20320c0,9093,9098,0,20320,0c31542,0,40640,9093,40640,20320x">
+              <v:group id="Group 3312" style="width:3.2pt;height:3.20001pt;mso-position-horizontal-relative:char;mso-position-vertical-relative:line" coordsize="406,406">
+                <v:shape id="Shape 409" style="position:absolute;width:406;height:406;left:0;top:0;" coordsize="40640,40640" path="m40640,20320c40640,31547,31542,40640,20320,40640c9098,40640,0,31547,0,20320c0,9093,9098,0,20320,0c31542,0,40640,9093,40640,20320x">
                   <v:stroke weight="0.8pt" endcap="flat" joinstyle="miter" miterlimit="10" on="true" color="#000000"/>
                   <v:fill on="false" color="#000000" opacity="0"/>
                 </v:shape>
@@ -2948,7 +3194,7 @@
         </w:rPr>
         <w:t xml:space="preserve"> </w:t>
       </w:r>
-      <w:hyperlink r:id="rId86">
+      <w:hyperlink r:id="rId92">
         <w:proofErr w:type="spellStart"/>
         <w:r>
           <w:rPr>
@@ -2962,7 +3208,7 @@
       <w:r>
         <w:t xml:space="preserve"> mainly used </w:t>
       </w:r>
-      <w:hyperlink r:id="rId87">
+      <w:hyperlink r:id="rId93">
         <w:r>
           <w:rPr>
             <w:color w:val="4183C4"/>
@@ -2974,7 +3220,7 @@
       <w:r>
         <w:t xml:space="preserve"> and </w:t>
       </w:r>
-      <w:hyperlink r:id="rId88">
+      <w:hyperlink r:id="rId94">
         <w:r>
           <w:rPr>
             <w:color w:val="4183C4"/>
@@ -2986,7 +3232,7 @@
       <w:r>
         <w:t xml:space="preserve">. I introduced </w:t>
       </w:r>
-      <w:hyperlink r:id="rId89">
+      <w:hyperlink r:id="rId95">
         <w:r>
           <w:rPr>
             <w:color w:val="4183C4"/>
@@ -2995,7 +3241,7 @@
           <w:t>An</w:t>
         </w:r>
       </w:hyperlink>
-      <w:hyperlink r:id="rId90">
+      <w:hyperlink r:id="rId96">
         <w:r>
           <w:rPr>
             <w:color w:val="4183C4"/>
@@ -3003,7 +3249,7 @@
           <w:t>g</w:t>
         </w:r>
       </w:hyperlink>
-      <w:hyperlink r:id="rId91">
+      <w:hyperlink r:id="rId97">
         <w:r>
           <w:rPr>
             <w:color w:val="4183C4"/>
@@ -3015,7 +3261,7 @@
       <w:r>
         <w:t xml:space="preserve"> 1.x, </w:t>
       </w:r>
-      <w:hyperlink r:id="rId92">
+      <w:hyperlink r:id="rId98">
         <w:r>
           <w:rPr>
             <w:color w:val="4183C4"/>
@@ -3027,7 +3273,7 @@
       <w:r>
         <w:t xml:space="preserve">, and </w:t>
       </w:r>
-      <w:hyperlink r:id="rId93">
+      <w:hyperlink r:id="rId99">
         <w:r>
           <w:rPr>
             <w:color w:val="4183C4"/>
@@ -3045,7 +3291,7 @@
         <w:spacing w:after="266" w:line="259" w:lineRule="auto"/>
         <w:ind w:left="-5"/>
       </w:pPr>
-      <w:hyperlink r:id="rId94">
+      <w:hyperlink r:id="rId100">
         <w:r>
           <w:rPr>
             <w:b/>
@@ -3063,10 +3309,7 @@
         <w:ind w:left="-5"/>
       </w:pPr>
       <w:r>
-        <w:t>Ma</w:t>
-      </w:r>
-      <w:r>
-        <w:t xml:space="preserve">y 2011 - June 2012: </w:t>
+        <w:t xml:space="preserve">May 2011 - June 2012: </w:t>
       </w:r>
       <w:r>
         <w:rPr>
@@ -3074,7 +3317,7 @@
         </w:rPr>
         <w:t xml:space="preserve">ColdFusion Developer (at </w:t>
       </w:r>
-      <w:hyperlink r:id="rId95">
+      <w:hyperlink r:id="rId101">
         <w:r>
           <w:rPr>
             <w:b/>
@@ -3094,7 +3337,7 @@
     <w:p>
       <w:pPr>
         <w:spacing w:after="249" w:line="329" w:lineRule="auto"/>
-        <w:ind w:left="480" w:hanging="240"/>
+        <w:ind w:left="480" w:right="6" w:hanging="240"/>
       </w:pPr>
       <w:r>
         <w:rPr>
@@ -3104,10 +3347,10 @@
         <mc:AlternateContent>
           <mc:Choice Requires="wpg">
             <w:drawing>
-              <wp:inline distT="0" distB="0" distL="0" distR="0" wp14:anchorId="542365AB" wp14:editId="6D00294F">
-                <wp:extent cx="40640" cy="40641"/>
+              <wp:inline distT="0" distB="0" distL="0" distR="0" wp14:anchorId="0C80AD8A" wp14:editId="3F8E3B95">
+                <wp:extent cx="40640" cy="40640"/>
                 <wp:effectExtent l="0" t="0" r="0" b="0"/>
-                <wp:docPr id="3129" name="Group 3129"/>
+                <wp:docPr id="3313" name="Group 3313"/>
                 <wp:cNvGraphicFramePr/>
                 <a:graphic xmlns:a="http://schemas.openxmlformats.org/drawingml/2006/main">
                   <a:graphicData uri="http://schemas.microsoft.com/office/word/2010/wordprocessingGroup">
@@ -3116,18 +3359,18 @@
                       <wpg:grpSpPr>
                         <a:xfrm>
                           <a:off x="0" y="0"/>
-                          <a:ext cx="40640" cy="40641"/>
+                          <a:ext cx="40640" cy="40640"/>
                           <a:chOff x="0" y="0"/>
-                          <a:chExt cx="40640" cy="40641"/>
+                          <a:chExt cx="40640" cy="40640"/>
                         </a:xfrm>
                       </wpg:grpSpPr>
                       <wps:wsp>
-                        <wps:cNvPr id="406" name="Shape 406"/>
+                        <wps:cNvPr id="437" name="Shape 437"/>
                         <wps:cNvSpPr/>
                         <wps:spPr>
                           <a:xfrm>
                             <a:off x="0" y="0"/>
-                            <a:ext cx="40640" cy="40641"/>
+                            <a:ext cx="40640" cy="40640"/>
                           </a:xfrm>
                           <a:custGeom>
                             <a:avLst/>
@@ -3136,27 +3379,27 @@
                             <a:cxnLst/>
                             <a:rect l="0" t="0" r="0" b="0"/>
                             <a:pathLst>
-                              <a:path w="40640" h="40641">
+                              <a:path w="40640" h="40640">
                                 <a:moveTo>
                                   <a:pt x="20320" y="0"/>
                                 </a:moveTo>
                                 <a:cubicBezTo>
                                   <a:pt x="31542" y="0"/>
-                                  <a:pt x="40640" y="9094"/>
-                                  <a:pt x="40640" y="20321"/>
-                                </a:cubicBezTo>
-                                <a:cubicBezTo>
-                                  <a:pt x="40640" y="31547"/>
-                                  <a:pt x="31542" y="40641"/>
-                                  <a:pt x="20320" y="40641"/>
-                                </a:cubicBezTo>
-                                <a:cubicBezTo>
-                                  <a:pt x="9098" y="40641"/>
-                                  <a:pt x="0" y="31547"/>
-                                  <a:pt x="0" y="20321"/>
-                                </a:cubicBezTo>
-                                <a:cubicBezTo>
-                                  <a:pt x="0" y="9094"/>
+                                  <a:pt x="40640" y="9098"/>
+                                  <a:pt x="40640" y="20320"/>
+                                </a:cubicBezTo>
+                                <a:cubicBezTo>
+                                  <a:pt x="40640" y="31543"/>
+                                  <a:pt x="31542" y="40640"/>
+                                  <a:pt x="20320" y="40640"/>
+                                </a:cubicBezTo>
+                                <a:cubicBezTo>
+                                  <a:pt x="9098" y="40640"/>
+                                  <a:pt x="0" y="31543"/>
+                                  <a:pt x="0" y="20320"/>
+                                </a:cubicBezTo>
+                                <a:cubicBezTo>
+                                  <a:pt x="0" y="9098"/>
                                   <a:pt x="9098" y="0"/>
                                   <a:pt x="20320" y="0"/>
                                 </a:cubicBezTo>
@@ -3164,13 +3407,15 @@
                               </a:path>
                             </a:pathLst>
                           </a:custGeom>
-                          <a:ln w="10160" cap="flat">
+                          <a:ln w="0" cap="flat">
                             <a:miter lim="127000"/>
                           </a:ln>
                         </wps:spPr>
                         <wps:style>
-                          <a:lnRef idx="1">
-                            <a:srgbClr val="000000"/>
+                          <a:lnRef idx="0">
+                            <a:srgbClr val="000000">
+                              <a:alpha val="0"/>
+                            </a:srgbClr>
                           </a:lnRef>
                           <a:fillRef idx="1">
                             <a:srgbClr val="000000"/>
@@ -3190,9 +3435,9 @@
           </mc:Choice>
           <mc:Fallback xmlns:a="http://schemas.openxmlformats.org/drawingml/2006/main">
             <w:pict>
-              <v:group id="Group 3129" style="width:3.2pt;height:3.20007pt;mso-position-horizontal-relative:char;mso-position-vertical-relative:line" coordsize="406,406">
-                <v:shape id="Shape 406" style="position:absolute;width:406;height:406;left:0;top:0;" coordsize="40640,40641" path="m20320,0c31542,0,40640,9094,40640,20321c40640,31547,31542,40641,20320,40641c9098,40641,0,31547,0,20321c0,9094,9098,0,20320,0x">
-                  <v:stroke weight="0.8pt" endcap="flat" joinstyle="miter" miterlimit="10" on="true" color="#000000"/>
+              <v:group id="Group 3313" style="width:3.2pt;height:3.19998pt;mso-position-horizontal-relative:char;mso-position-vertical-relative:line" coordsize="406,406">
+                <v:shape id="Shape 437" style="position:absolute;width:406;height:406;left:0;top:0;" coordsize="40640,40640" path="m20320,0c31542,0,40640,9098,40640,20320c40640,31543,31542,40640,20320,40640c9098,40640,0,31543,0,20320c0,9098,9098,0,20320,0x">
+                  <v:stroke weight="0pt" endcap="flat" joinstyle="miter" miterlimit="10" on="false" color="#000000" opacity="0"/>
                   <v:fill on="true" color="#000000"/>
                 </v:shape>
               </v:group>
@@ -3203,7 +3448,7 @@
       <w:r>
         <w:t xml:space="preserve"> I developed enhancements for an internal corporate transaction tracking system. It was an intranet application that handled vetting of all corporate expenditures at </w:t>
       </w:r>
-      <w:hyperlink r:id="rId96">
+      <w:hyperlink r:id="rId102">
         <w:r>
           <w:rPr>
             <w:color w:val="4183C4"/>
@@ -3213,16 +3458,13 @@
         </w:r>
       </w:hyperlink>
       <w:r>
-        <w:t xml:space="preserve"> (everything from new hires to the </w:t>
-      </w:r>
-      <w:r>
-        <w:t>opening of a new production facility or the resurfacing of a parking lot).</w:t>
+        <w:t xml:space="preserve"> (everything from new hires to the opening of a new production facility or the resurfacing of a parking lot).</w:t>
       </w:r>
     </w:p>
     <w:p>
       <w:pPr>
         <w:spacing w:after="455"/>
-        <w:ind w:left="730"/>
+        <w:ind w:left="730" w:right="6"/>
       </w:pPr>
       <w:r>
         <w:rPr>
@@ -3232,10 +3474,10 @@
         <mc:AlternateContent>
           <mc:Choice Requires="wpg">
             <w:drawing>
-              <wp:inline distT="0" distB="0" distL="0" distR="0" wp14:anchorId="3A3DB3E3" wp14:editId="6C2ACC6D">
-                <wp:extent cx="40640" cy="40639"/>
+              <wp:inline distT="0" distB="0" distL="0" distR="0" wp14:anchorId="4E90A2A9" wp14:editId="1DBD1DF0">
+                <wp:extent cx="40640" cy="40641"/>
                 <wp:effectExtent l="0" t="0" r="0" b="0"/>
-                <wp:docPr id="3130" name="Group 3130"/>
+                <wp:docPr id="3314" name="Group 3314"/>
                 <wp:cNvGraphicFramePr/>
                 <a:graphic xmlns:a="http://schemas.openxmlformats.org/drawingml/2006/main">
                   <a:graphicData uri="http://schemas.microsoft.com/office/word/2010/wordprocessingGroup">
@@ -3244,18 +3486,18 @@
                       <wpg:grpSpPr>
                         <a:xfrm>
                           <a:off x="0" y="0"/>
-                          <a:ext cx="40640" cy="40639"/>
+                          <a:ext cx="40640" cy="40641"/>
                           <a:chOff x="0" y="0"/>
-                          <a:chExt cx="40640" cy="40639"/>
+                          <a:chExt cx="40640" cy="40641"/>
                         </a:xfrm>
                       </wpg:grpSpPr>
                       <wps:wsp>
-                        <wps:cNvPr id="414" name="Shape 414"/>
+                        <wps:cNvPr id="445" name="Shape 445"/>
                         <wps:cNvSpPr/>
                         <wps:spPr>
                           <a:xfrm>
                             <a:off x="0" y="0"/>
-                            <a:ext cx="40640" cy="40639"/>
+                            <a:ext cx="40640" cy="40641"/>
                           </a:xfrm>
                           <a:custGeom>
                             <a:avLst/>
@@ -3264,17 +3506,17 @@
                             <a:cxnLst/>
                             <a:rect l="0" t="0" r="0" b="0"/>
                             <a:pathLst>
-                              <a:path w="40640" h="40639">
+                              <a:path w="40640" h="40641">
                                 <a:moveTo>
                                   <a:pt x="40640" y="20320"/>
                                 </a:moveTo>
                                 <a:cubicBezTo>
                                   <a:pt x="40640" y="31547"/>
-                                  <a:pt x="31542" y="40639"/>
-                                  <a:pt x="20320" y="40639"/>
-                                </a:cubicBezTo>
-                                <a:cubicBezTo>
-                                  <a:pt x="9098" y="40639"/>
+                                  <a:pt x="31542" y="40641"/>
+                                  <a:pt x="20320" y="40641"/>
+                                </a:cubicBezTo>
+                                <a:cubicBezTo>
+                                  <a:pt x="9098" y="40641"/>
                                   <a:pt x="0" y="31547"/>
                                   <a:pt x="0" y="20320"/>
                                 </a:cubicBezTo>
@@ -3320,8 +3562,8 @@
           </mc:Choice>
           <mc:Fallback xmlns:a="http://schemas.openxmlformats.org/drawingml/2006/main">
             <w:pict>
-              <v:group id="Group 3130" style="width:3.2pt;height:3.19995pt;mso-position-horizontal-relative:char;mso-position-vertical-relative:line" coordsize="406,406">
-                <v:shape id="Shape 414" style="position:absolute;width:406;height:406;left:0;top:0;" coordsize="40640,40639" path="m40640,20320c40640,31547,31542,40639,20320,40639c9098,40639,0,31547,0,20320c0,9094,9098,0,20320,0c31542,0,40640,9094,40640,20320x">
+              <v:group id="Group 3314" style="width:3.2pt;height:3.20007pt;mso-position-horizontal-relative:char;mso-position-vertical-relative:line" coordsize="406,406">
+                <v:shape id="Shape 445" style="position:absolute;width:406;height:406;left:0;top:0;" coordsize="40640,40641" path="m40640,20320c40640,31547,31542,40641,20320,40641c9098,40641,0,31547,0,20320c0,9094,9098,0,20320,0c31542,0,40640,9094,40640,20320x">
                   <v:stroke weight="0.8pt" endcap="flat" joinstyle="miter" miterlimit="10" on="true" color="#000000"/>
                   <v:fill on="false" color="#000000" opacity="0"/>
                 </v:shape>
@@ -3333,7 +3575,7 @@
       <w:r>
         <w:t xml:space="preserve"> The system used </w:t>
       </w:r>
-      <w:hyperlink r:id="rId97">
+      <w:hyperlink r:id="rId103">
         <w:r>
           <w:rPr>
             <w:color w:val="4183C4"/>
@@ -3345,7 +3587,7 @@
       <w:r>
         <w:t xml:space="preserve"> and </w:t>
       </w:r>
-      <w:hyperlink r:id="rId98">
+      <w:hyperlink r:id="rId104">
         <w:r>
           <w:rPr>
             <w:color w:val="4183C4"/>
@@ -3363,7 +3605,7 @@
         <w:spacing w:after="266" w:line="259" w:lineRule="auto"/>
         <w:ind w:left="-5"/>
       </w:pPr>
-      <w:hyperlink r:id="rId99">
+      <w:hyperlink r:id="rId105">
         <w:r>
           <w:rPr>
             <w:b/>
@@ -3374,7 +3616,7 @@
           <w:t>Universit</w:t>
         </w:r>
       </w:hyperlink>
-      <w:hyperlink r:id="rId100">
+      <w:hyperlink r:id="rId106">
         <w:r>
           <w:rPr>
             <w:b/>
@@ -3384,7 +3626,7 @@
           <w:t>y</w:t>
         </w:r>
       </w:hyperlink>
-      <w:hyperlink r:id="rId101">
+      <w:hyperlink r:id="rId107">
         <w:r>
           <w:rPr>
             <w:b/>
@@ -3395,7 +3637,7 @@
           <w:t xml:space="preserve"> of Wisconsin</w:t>
         </w:r>
       </w:hyperlink>
-      <w:hyperlink r:id="rId102">
+      <w:hyperlink r:id="rId108">
         <w:r>
           <w:rPr>
             <w:b/>
@@ -3405,7 +3647,7 @@
           <w:t>,</w:t>
         </w:r>
       </w:hyperlink>
-      <w:hyperlink r:id="rId103">
+      <w:hyperlink r:id="rId109">
         <w:r>
           <w:rPr>
             <w:b/>
@@ -3435,7 +3677,7 @@
     <w:p>
       <w:pPr>
         <w:spacing w:after="247" w:line="331" w:lineRule="auto"/>
-        <w:ind w:left="480" w:hanging="240"/>
+        <w:ind w:left="480" w:right="6" w:hanging="240"/>
       </w:pPr>
       <w:r>
         <w:rPr>
@@ -3445,10 +3687,10 @@
         <mc:AlternateContent>
           <mc:Choice Requires="wpg">
             <w:drawing>
-              <wp:inline distT="0" distB="0" distL="0" distR="0" wp14:anchorId="40F15DF2" wp14:editId="06ADD992">
-                <wp:extent cx="40640" cy="40641"/>
+              <wp:inline distT="0" distB="0" distL="0" distR="0" wp14:anchorId="7B325348" wp14:editId="54B1DBDA">
+                <wp:extent cx="40640" cy="40640"/>
                 <wp:effectExtent l="0" t="0" r="0" b="0"/>
-                <wp:docPr id="3131" name="Group 3131"/>
+                <wp:docPr id="3315" name="Group 3315"/>
                 <wp:cNvGraphicFramePr/>
                 <a:graphic xmlns:a="http://schemas.openxmlformats.org/drawingml/2006/main">
                   <a:graphicData uri="http://schemas.microsoft.com/office/word/2010/wordprocessingGroup">
@@ -3457,18 +3699,18 @@
                       <wpg:grpSpPr>
                         <a:xfrm>
                           <a:off x="0" y="0"/>
-                          <a:ext cx="40640" cy="40641"/>
+                          <a:ext cx="40640" cy="40640"/>
                           <a:chOff x="0" y="0"/>
-                          <a:chExt cx="40640" cy="40641"/>
+                          <a:chExt cx="40640" cy="40640"/>
                         </a:xfrm>
                       </wpg:grpSpPr>
                       <wps:wsp>
-                        <wps:cNvPr id="424" name="Shape 424"/>
+                        <wps:cNvPr id="455" name="Shape 455"/>
                         <wps:cNvSpPr/>
                         <wps:spPr>
                           <a:xfrm>
                             <a:off x="0" y="0"/>
-                            <a:ext cx="40640" cy="40641"/>
+                            <a:ext cx="40640" cy="40640"/>
                           </a:xfrm>
                           <a:custGeom>
                             <a:avLst/>
@@ -3477,27 +3719,27 @@
                             <a:cxnLst/>
                             <a:rect l="0" t="0" r="0" b="0"/>
                             <a:pathLst>
-                              <a:path w="40640" h="40641">
+                              <a:path w="40640" h="40640">
                                 <a:moveTo>
                                   <a:pt x="20320" y="0"/>
                                 </a:moveTo>
                                 <a:cubicBezTo>
                                   <a:pt x="31542" y="0"/>
-                                  <a:pt x="40640" y="9094"/>
+                                  <a:pt x="40640" y="9099"/>
                                   <a:pt x="40640" y="20320"/>
                                 </a:cubicBezTo>
                                 <a:cubicBezTo>
-                                  <a:pt x="40640" y="31547"/>
-                                  <a:pt x="31542" y="40641"/>
-                                  <a:pt x="20320" y="40641"/>
-                                </a:cubicBezTo>
-                                <a:cubicBezTo>
-                                  <a:pt x="9098" y="40641"/>
-                                  <a:pt x="0" y="31547"/>
+                                  <a:pt x="40640" y="31543"/>
+                                  <a:pt x="31542" y="40640"/>
+                                  <a:pt x="20320" y="40640"/>
+                                </a:cubicBezTo>
+                                <a:cubicBezTo>
+                                  <a:pt x="9098" y="40640"/>
+                                  <a:pt x="0" y="31543"/>
                                   <a:pt x="0" y="20320"/>
                                 </a:cubicBezTo>
                                 <a:cubicBezTo>
-                                  <a:pt x="0" y="9094"/>
+                                  <a:pt x="0" y="9099"/>
                                   <a:pt x="9098" y="0"/>
                                   <a:pt x="20320" y="0"/>
                                 </a:cubicBezTo>
@@ -3505,13 +3747,15 @@
                               </a:path>
                             </a:pathLst>
                           </a:custGeom>
-                          <a:ln w="10160" cap="flat">
+                          <a:ln w="0" cap="flat">
                             <a:miter lim="127000"/>
                           </a:ln>
                         </wps:spPr>
                         <wps:style>
-                          <a:lnRef idx="1">
-                            <a:srgbClr val="000000"/>
+                          <a:lnRef idx="0">
+                            <a:srgbClr val="000000">
+                              <a:alpha val="0"/>
+                            </a:srgbClr>
                           </a:lnRef>
                           <a:fillRef idx="1">
                             <a:srgbClr val="000000"/>
@@ -3531,9 +3775,9 @@
           </mc:Choice>
           <mc:Fallback xmlns:a="http://schemas.openxmlformats.org/drawingml/2006/main">
             <w:pict>
-              <v:group id="Group 3131" style="width:3.2pt;height:3.20007pt;mso-position-horizontal-relative:char;mso-position-vertical-relative:line" coordsize="406,406">
-                <v:shape id="Shape 424" style="position:absolute;width:406;height:406;left:0;top:0;" coordsize="40640,40641" path="m20320,0c31542,0,40640,9094,40640,20320c40640,31547,31542,40641,20320,40641c9098,40641,0,31547,0,20320c0,9094,9098,0,20320,0x">
-                  <v:stroke weight="0.8pt" endcap="flat" joinstyle="miter" miterlimit="10" on="true" color="#000000"/>
+              <v:group id="Group 3315" style="width:3.2pt;height:3.20001pt;mso-position-horizontal-relative:char;mso-position-vertical-relative:line" coordsize="406,406">
+                <v:shape id="Shape 455" style="position:absolute;width:406;height:406;left:0;top:0;" coordsize="40640,40640" path="m20320,0c31542,0,40640,9099,40640,20320c40640,31543,31542,40640,20320,40640c9098,40640,0,31543,0,20320c0,9099,9098,0,20320,0x">
+                  <v:stroke weight="0pt" endcap="flat" joinstyle="miter" miterlimit="10" on="false" color="#000000" opacity="0"/>
                   <v:fill on="true" color="#000000"/>
                 </v:shape>
               </v:group>
@@ -3544,7 +3788,7 @@
       <w:r>
         <w:t xml:space="preserve"> I developed and maintained the </w:t>
       </w:r>
-      <w:hyperlink r:id="rId104">
+      <w:hyperlink r:id="rId110">
         <w:r>
           <w:rPr>
             <w:color w:val="4183C4"/>
@@ -3553,7 +3797,7 @@
           <w:t>Colle</w:t>
         </w:r>
       </w:hyperlink>
-      <w:hyperlink r:id="rId105">
+      <w:hyperlink r:id="rId111">
         <w:r>
           <w:rPr>
             <w:color w:val="4183C4"/>
@@ -3561,7 +3805,7 @@
           <w:t>g</w:t>
         </w:r>
       </w:hyperlink>
-      <w:hyperlink r:id="rId106">
+      <w:hyperlink r:id="rId112">
         <w:r>
           <w:rPr>
             <w:color w:val="4183C4"/>
@@ -3587,10 +3831,10 @@
         <mc:AlternateContent>
           <mc:Choice Requires="wpg">
             <w:drawing>
-              <wp:inline distT="0" distB="0" distL="0" distR="0" wp14:anchorId="5680628C" wp14:editId="16516AA8">
+              <wp:inline distT="0" distB="0" distL="0" distR="0" wp14:anchorId="464C2D36" wp14:editId="736F437C">
                 <wp:extent cx="40640" cy="40639"/>
                 <wp:effectExtent l="0" t="0" r="0" b="0"/>
-                <wp:docPr id="3132" name="Group 3132"/>
+                <wp:docPr id="3316" name="Group 3316"/>
                 <wp:cNvGraphicFramePr/>
                 <a:graphic xmlns:a="http://schemas.openxmlformats.org/drawingml/2006/main">
                   <a:graphicData uri="http://schemas.microsoft.com/office/word/2010/wordprocessingGroup">
@@ -3605,7 +3849,7 @@
                         </a:xfrm>
                       </wpg:grpSpPr>
                       <wps:wsp>
-                        <wps:cNvPr id="431" name="Shape 431"/>
+                        <wps:cNvPr id="462" name="Shape 462"/>
                         <wps:cNvSpPr/>
                         <wps:spPr>
                           <a:xfrm>
@@ -3624,13 +3868,13 @@
                                   <a:pt x="40640" y="20320"/>
                                 </a:moveTo>
                                 <a:cubicBezTo>
-                                  <a:pt x="40640" y="31545"/>
+                                  <a:pt x="40640" y="31547"/>
                                   <a:pt x="31542" y="40639"/>
                                   <a:pt x="20320" y="40639"/>
                                 </a:cubicBezTo>
                                 <a:cubicBezTo>
                                   <a:pt x="9098" y="40639"/>
-                                  <a:pt x="0" y="31545"/>
+                                  <a:pt x="0" y="31547"/>
                                   <a:pt x="0" y="20320"/>
                                 </a:cubicBezTo>
                                 <a:cubicBezTo>
@@ -3675,8 +3919,8 @@
           </mc:Choice>
           <mc:Fallback xmlns:a="http://schemas.openxmlformats.org/drawingml/2006/main">
             <w:pict>
-              <v:group id="Group 3132" style="width:3.2pt;height:3.19995pt;mso-position-horizontal-relative:char;mso-position-vertical-relative:line" coordsize="406,406">
-                <v:shape id="Shape 431" style="position:absolute;width:406;height:406;left:0;top:0;" coordsize="40640,40639" path="m40640,20320c40640,31545,31542,40639,20320,40639c9098,40639,0,31545,0,20320c0,9092,9098,0,20320,0c31542,0,40640,9092,40640,20320x">
+              <v:group id="Group 3316" style="width:3.2pt;height:3.19995pt;mso-position-horizontal-relative:char;mso-position-vertical-relative:line" coordsize="406,406">
+                <v:shape id="Shape 462" style="position:absolute;width:406;height:406;left:0;top:0;" coordsize="40640,40639" path="m40640,20320c40640,31547,31542,40639,20320,40639c9098,40639,0,31547,0,20320c0,9092,9098,0,20320,0c31542,0,40640,9092,40640,20320x">
                   <v:stroke weight="0.8pt" endcap="flat" joinstyle="miter" miterlimit="10" on="true" color="#000000"/>
                   <v:fill on="false" color="#000000" opacity="0"/>
                 </v:shape>
@@ -3688,7 +3932,7 @@
       <w:r>
         <w:t xml:space="preserve"> They used </w:t>
       </w:r>
-      <w:hyperlink r:id="rId107">
+      <w:hyperlink r:id="rId113">
         <w:r>
           <w:rPr>
             <w:color w:val="4183C4"/>
@@ -3700,7 +3944,7 @@
       <w:r>
         <w:t xml:space="preserve"> and </w:t>
       </w:r>
-      <w:hyperlink r:id="rId108">
+      <w:hyperlink r:id="rId114">
         <w:r>
           <w:rPr>
             <w:color w:val="4183C4"/>
@@ -3714,6 +3958,9 @@
       </w:r>
     </w:p>
     <w:p>
+      <w:pPr>
+        <w:ind w:right="6"/>
+      </w:pPr>
       <w:r>
         <w:rPr>
           <w:rFonts w:ascii="Calibri" w:eastAsia="Calibri" w:hAnsi="Calibri" w:cs="Calibri"/>
@@ -3722,18 +3969,18 @@
         <mc:AlternateContent>
           <mc:Choice Requires="wpg">
             <w:drawing>
-              <wp:anchor distT="0" distB="0" distL="114300" distR="114300" simplePos="0" relativeHeight="251661312" behindDoc="0" locked="0" layoutInCell="1" allowOverlap="1" wp14:anchorId="4C7561AF" wp14:editId="4E314852">
+              <wp:anchor distT="0" distB="0" distL="114300" distR="114300" simplePos="0" relativeHeight="251661312" behindDoc="0" locked="0" layoutInCell="1" allowOverlap="1" wp14:anchorId="0E7CE835" wp14:editId="68E4EBFA">
                 <wp:simplePos x="0" y="0"/>
                 <wp:positionH relativeFrom="column">
                   <wp:posOffset>152400</wp:posOffset>
                 </wp:positionH>
                 <wp:positionV relativeFrom="paragraph">
-                  <wp:posOffset>48568</wp:posOffset>
+                  <wp:posOffset>48567</wp:posOffset>
                 </wp:positionV>
-                <wp:extent cx="40640" cy="487680"/>
+                <wp:extent cx="40640" cy="264160"/>
                 <wp:effectExtent l="0" t="0" r="0" b="0"/>
                 <wp:wrapSquare wrapText="bothSides"/>
-                <wp:docPr id="3133" name="Group 3133"/>
+                <wp:docPr id="3317" name="Group 3317"/>
                 <wp:cNvGraphicFramePr/>
                 <a:graphic xmlns:a="http://schemas.openxmlformats.org/drawingml/2006/main">
                   <a:graphicData uri="http://schemas.microsoft.com/office/word/2010/wordprocessingGroup">
@@ -3742,18 +3989,18 @@
                       <wpg:grpSpPr>
                         <a:xfrm>
                           <a:off x="0" y="0"/>
-                          <a:ext cx="40640" cy="487680"/>
+                          <a:ext cx="40640" cy="264160"/>
                           <a:chOff x="0" y="0"/>
-                          <a:chExt cx="40640" cy="487680"/>
+                          <a:chExt cx="40640" cy="264160"/>
                         </a:xfrm>
                       </wpg:grpSpPr>
                       <wps:wsp>
-                        <wps:cNvPr id="439" name="Shape 439"/>
+                        <wps:cNvPr id="470" name="Shape 470"/>
                         <wps:cNvSpPr/>
                         <wps:spPr>
                           <a:xfrm>
                             <a:off x="0" y="0"/>
-                            <a:ext cx="40640" cy="40639"/>
+                            <a:ext cx="40640" cy="40640"/>
                           </a:xfrm>
                           <a:custGeom>
                             <a:avLst/>
@@ -3762,27 +4009,27 @@
                             <a:cxnLst/>
                             <a:rect l="0" t="0" r="0" b="0"/>
                             <a:pathLst>
-                              <a:path w="40640" h="40639">
+                              <a:path w="40640" h="40640">
                                 <a:moveTo>
                                   <a:pt x="20320" y="0"/>
                                 </a:moveTo>
                                 <a:cubicBezTo>
                                   <a:pt x="31542" y="0"/>
-                                  <a:pt x="40640" y="9092"/>
+                                  <a:pt x="40640" y="9097"/>
                                   <a:pt x="40640" y="20320"/>
                                 </a:cubicBezTo>
                                 <a:cubicBezTo>
-                                  <a:pt x="40640" y="31547"/>
-                                  <a:pt x="31542" y="40639"/>
-                                  <a:pt x="20320" y="40639"/>
-                                </a:cubicBezTo>
-                                <a:cubicBezTo>
-                                  <a:pt x="9098" y="40639"/>
-                                  <a:pt x="0" y="31547"/>
+                                  <a:pt x="40640" y="31542"/>
+                                  <a:pt x="31542" y="40640"/>
+                                  <a:pt x="20320" y="40640"/>
+                                </a:cubicBezTo>
+                                <a:cubicBezTo>
+                                  <a:pt x="9098" y="40640"/>
+                                  <a:pt x="0" y="31542"/>
                                   <a:pt x="0" y="20320"/>
                                 </a:cubicBezTo>
                                 <a:cubicBezTo>
-                                  <a:pt x="0" y="9092"/>
+                                  <a:pt x="0" y="9097"/>
                                   <a:pt x="9098" y="0"/>
                                   <a:pt x="20320" y="0"/>
                                 </a:cubicBezTo>
@@ -3790,13 +4037,15 @@
                               </a:path>
                             </a:pathLst>
                           </a:custGeom>
-                          <a:ln w="10160" cap="flat">
+                          <a:ln w="0" cap="flat">
                             <a:miter lim="127000"/>
                           </a:ln>
                         </wps:spPr>
                         <wps:style>
-                          <a:lnRef idx="1">
-                            <a:srgbClr val="000000"/>
+                          <a:lnRef idx="0">
+                            <a:srgbClr val="000000">
+                              <a:alpha val="0"/>
+                            </a:srgbClr>
                           </a:lnRef>
                           <a:fillRef idx="1">
                             <a:srgbClr val="000000"/>
@@ -3809,12 +4058,12 @@
                         <wps:bodyPr/>
                       </wps:wsp>
                       <wps:wsp>
-                        <wps:cNvPr id="445" name="Shape 445"/>
+                        <wps:cNvPr id="476" name="Shape 476"/>
                         <wps:cNvSpPr/>
                         <wps:spPr>
                           <a:xfrm>
                             <a:off x="0" y="223520"/>
-                            <a:ext cx="40640" cy="40639"/>
+                            <a:ext cx="40640" cy="40640"/>
                           </a:xfrm>
                           <a:custGeom>
                             <a:avLst/>
@@ -3823,27 +4072,27 @@
                             <a:cxnLst/>
                             <a:rect l="0" t="0" r="0" b="0"/>
                             <a:pathLst>
-                              <a:path w="40640" h="40639">
+                              <a:path w="40640" h="40640">
                                 <a:moveTo>
                                   <a:pt x="20320" y="0"/>
                                 </a:moveTo>
                                 <a:cubicBezTo>
                                   <a:pt x="31542" y="0"/>
-                                  <a:pt x="40640" y="9094"/>
+                                  <a:pt x="40640" y="9098"/>
                                   <a:pt x="40640" y="20320"/>
                                 </a:cubicBezTo>
                                 <a:cubicBezTo>
-                                  <a:pt x="40640" y="31547"/>
-                                  <a:pt x="31542" y="40639"/>
-                                  <a:pt x="20320" y="40639"/>
-                                </a:cubicBezTo>
-                                <a:cubicBezTo>
-                                  <a:pt x="9098" y="40639"/>
-                                  <a:pt x="0" y="31547"/>
+                                  <a:pt x="40640" y="31542"/>
+                                  <a:pt x="31542" y="40640"/>
+                                  <a:pt x="20320" y="40640"/>
+                                </a:cubicBezTo>
+                                <a:cubicBezTo>
+                                  <a:pt x="9098" y="40640"/>
+                                  <a:pt x="0" y="31542"/>
                                   <a:pt x="0" y="20320"/>
                                 </a:cubicBezTo>
                                 <a:cubicBezTo>
-                                  <a:pt x="0" y="9094"/>
+                                  <a:pt x="0" y="9098"/>
                                   <a:pt x="9098" y="0"/>
                                   <a:pt x="20320" y="0"/>
                                 </a:cubicBezTo>
@@ -3851,74 +4100,15 @@
                               </a:path>
                             </a:pathLst>
                           </a:custGeom>
-                          <a:ln w="10160" cap="flat">
+                          <a:ln w="0" cap="flat">
                             <a:miter lim="127000"/>
                           </a:ln>
                         </wps:spPr>
                         <wps:style>
-                          <a:lnRef idx="1">
-                            <a:srgbClr val="000000"/>
-                          </a:lnRef>
-                          <a:fillRef idx="1">
-                            <a:srgbClr val="000000"/>
-                          </a:fillRef>
-                          <a:effectRef idx="0">
-                            <a:scrgbClr r="0" g="0" b="0"/>
-                          </a:effectRef>
-                          <a:fontRef idx="none"/>
-                        </wps:style>
-                        <wps:bodyPr/>
-                      </wps:wsp>
-                      <wps:wsp>
-                        <wps:cNvPr id="447" name="Shape 447"/>
-                        <wps:cNvSpPr/>
-                        <wps:spPr>
-                          <a:xfrm>
-                            <a:off x="0" y="447039"/>
-                            <a:ext cx="40640" cy="40641"/>
-                          </a:xfrm>
-                          <a:custGeom>
-                            <a:avLst/>
-                            <a:gdLst/>
-                            <a:ahLst/>
-                            <a:cxnLst/>
-                            <a:rect l="0" t="0" r="0" b="0"/>
-                            <a:pathLst>
-                              <a:path w="40640" h="40641">
-                                <a:moveTo>
-                                  <a:pt x="20320" y="0"/>
-                                </a:moveTo>
-                                <a:cubicBezTo>
-                                  <a:pt x="31542" y="0"/>
-                                  <a:pt x="40640" y="9094"/>
-                                  <a:pt x="40640" y="20320"/>
-                                </a:cubicBezTo>
-                                <a:cubicBezTo>
-                                  <a:pt x="40640" y="31547"/>
-                                  <a:pt x="31542" y="40641"/>
-                                  <a:pt x="20320" y="40641"/>
-                                </a:cubicBezTo>
-                                <a:cubicBezTo>
-                                  <a:pt x="9098" y="40641"/>
-                                  <a:pt x="0" y="31547"/>
-                                  <a:pt x="0" y="20320"/>
-                                </a:cubicBezTo>
-                                <a:cubicBezTo>
-                                  <a:pt x="0" y="9094"/>
-                                  <a:pt x="9098" y="0"/>
-                                  <a:pt x="20320" y="0"/>
-                                </a:cubicBezTo>
-                                <a:close/>
-                              </a:path>
-                            </a:pathLst>
-                          </a:custGeom>
-                          <a:ln w="10160" cap="flat">
-                            <a:miter lim="127000"/>
-                          </a:ln>
-                        </wps:spPr>
-                        <wps:style>
-                          <a:lnRef idx="1">
-                            <a:srgbClr val="000000"/>
+                          <a:lnRef idx="0">
+                            <a:srgbClr val="000000">
+                              <a:alpha val="0"/>
+                            </a:srgbClr>
                           </a:lnRef>
                           <a:fillRef idx="1">
                             <a:srgbClr val="000000"/>
@@ -3938,17 +4128,13 @@
           </mc:Choice>
           <mc:Fallback xmlns:a="http://schemas.openxmlformats.org/drawingml/2006/main">
             <w:pict>
-              <v:group id="Group 3133" style="width:3.2pt;height:38.4pt;position:absolute;mso-position-horizontal-relative:text;mso-position-horizontal:absolute;margin-left:12pt;mso-position-vertical-relative:text;margin-top:3.82428pt;" coordsize="406,4876">
-                <v:shape id="Shape 439" style="position:absolute;width:406;height:406;left:0;top:0;" coordsize="40640,40639" path="m20320,0c31542,0,40640,9092,40640,20320c40640,31547,31542,40639,20320,40639c9098,40639,0,31547,0,20320c0,9092,9098,0,20320,0x">
-                  <v:stroke weight="0.8pt" endcap="flat" joinstyle="miter" miterlimit="10" on="true" color="#000000"/>
+              <v:group id="Group 3317" style="width:3.2pt;height:20.8pt;position:absolute;mso-position-horizontal-relative:text;mso-position-horizontal:absolute;margin-left:12pt;mso-position-vertical-relative:text;margin-top:3.82416pt;" coordsize="406,2641">
+                <v:shape id="Shape 470" style="position:absolute;width:406;height:406;left:0;top:0;" coordsize="40640,40640" path="m20320,0c31542,0,40640,9097,40640,20320c40640,31542,31542,40640,20320,40640c9098,40640,0,31542,0,20320c0,9097,9098,0,20320,0x">
+                  <v:stroke weight="0pt" endcap="flat" joinstyle="miter" miterlimit="10" on="false" color="#000000" opacity="0"/>
                   <v:fill on="true" color="#000000"/>
                 </v:shape>
-                <v:shape id="Shape 445" style="position:absolute;width:406;height:406;left:0;top:2235;" coordsize="40640,40639" path="m20320,0c31542,0,40640,9094,40640,20320c40640,31547,31542,40639,20320,40639c9098,40639,0,31547,0,20320c0,9094,9098,0,20320,0x">
-                  <v:stroke weight="0.8pt" endcap="flat" joinstyle="miter" miterlimit="10" on="true" color="#000000"/>
-                  <v:fill on="true" color="#000000"/>
-                </v:shape>
-                <v:shape id="Shape 447" style="position:absolute;width:406;height:406;left:0;top:4470;" coordsize="40640,40641" path="m20320,0c31542,0,40640,9094,40640,20320c40640,31547,31542,40641,20320,40641c9098,40641,0,31547,0,20320c0,9094,9098,0,20320,0x">
-                  <v:stroke weight="0.8pt" endcap="flat" joinstyle="miter" miterlimit="10" on="true" color="#000000"/>
+                <v:shape id="Shape 476" style="position:absolute;width:406;height:406;left:0;top:2235;" coordsize="40640,40640" path="m20320,0c31542,0,40640,9098,40640,20320c40640,31542,31542,40640,20320,40640c9098,40640,0,31542,0,20320c0,9098,9098,0,20320,0x">
+                  <v:stroke weight="0pt" endcap="flat" joinstyle="miter" miterlimit="10" on="false" color="#000000" opacity="0"/>
                   <v:fill on="true" color="#000000"/>
                 </v:shape>
                 <w10:wrap type="square"/>
@@ -3960,7 +4146,7 @@
       <w:r>
         <w:t xml:space="preserve">I helped to migrate existing websites to </w:t>
       </w:r>
-      <w:hyperlink r:id="rId109">
+      <w:hyperlink r:id="rId115">
         <w:proofErr w:type="spellStart"/>
         <w:r>
           <w:rPr>
@@ -3987,31 +4173,24 @@
         </w:r>
         <w:proofErr w:type="spellEnd"/>
       </w:hyperlink>
-    </w:p>
-    <w:p>
-      <w:r>
-        <w:t>I hired, trained, and managed a team of web application developers</w:t>
-      </w:r>
-    </w:p>
-    <w:p>
-      <w:r>
-        <w:t>I developed the annual departmental budget</w:t>
-      </w:r>
     </w:p>
     <w:p>
       <w:pPr>
-        <w:pStyle w:val="Heading1"/>
-        <w:ind w:left="-5"/>
+        <w:ind w:right="6"/>
       </w:pPr>
       <w:r>
-        <w:lastRenderedPageBreak/>
-        <w:t>Education</w:t>
-      </w:r>
+        <w:t xml:space="preserve">I hired, trained, and managed a team of web application </w:t>
+      </w:r>
+      <w:proofErr w:type="gramStart"/>
+      <w:r>
+        <w:t>developers</w:t>
+      </w:r>
+      <w:proofErr w:type="gramEnd"/>
     </w:p>
     <w:p>
       <w:pPr>
-        <w:spacing w:after="324" w:line="259" w:lineRule="auto"/>
-        <w:ind w:left="0" w:right="-87" w:firstLine="0"/>
+        <w:spacing w:after="567"/>
+        <w:ind w:right="6"/>
       </w:pPr>
       <w:r>
         <w:rPr>
@@ -4021,10 +4200,140 @@
         <mc:AlternateContent>
           <mc:Choice Requires="wpg">
             <w:drawing>
-              <wp:inline distT="0" distB="0" distL="0" distR="0" wp14:anchorId="53B05225" wp14:editId="2E4C45E9">
+              <wp:inline distT="0" distB="0" distL="0" distR="0" wp14:anchorId="313DD4E6" wp14:editId="2C1D57CB">
+                <wp:extent cx="40640" cy="40640"/>
+                <wp:effectExtent l="0" t="0" r="0" b="0"/>
+                <wp:docPr id="3042" name="Group 3042"/>
+                <wp:cNvGraphicFramePr/>
+                <a:graphic xmlns:a="http://schemas.openxmlformats.org/drawingml/2006/main">
+                  <a:graphicData uri="http://schemas.microsoft.com/office/word/2010/wordprocessingGroup">
+                    <wpg:wgp>
+                      <wpg:cNvGrpSpPr/>
+                      <wpg:grpSpPr>
+                        <a:xfrm>
+                          <a:off x="0" y="0"/>
+                          <a:ext cx="40640" cy="40640"/>
+                          <a:chOff x="0" y="0"/>
+                          <a:chExt cx="40640" cy="40640"/>
+                        </a:xfrm>
+                      </wpg:grpSpPr>
+                      <wps:wsp>
+                        <wps:cNvPr id="580" name="Shape 580"/>
+                        <wps:cNvSpPr/>
+                        <wps:spPr>
+                          <a:xfrm>
+                            <a:off x="0" y="0"/>
+                            <a:ext cx="40640" cy="40640"/>
+                          </a:xfrm>
+                          <a:custGeom>
+                            <a:avLst/>
+                            <a:gdLst/>
+                            <a:ahLst/>
+                            <a:cxnLst/>
+                            <a:rect l="0" t="0" r="0" b="0"/>
+                            <a:pathLst>
+                              <a:path w="40640" h="40640">
+                                <a:moveTo>
+                                  <a:pt x="20320" y="0"/>
+                                </a:moveTo>
+                                <a:cubicBezTo>
+                                  <a:pt x="31542" y="0"/>
+                                  <a:pt x="40640" y="9097"/>
+                                  <a:pt x="40640" y="20320"/>
+                                </a:cubicBezTo>
+                                <a:cubicBezTo>
+                                  <a:pt x="40640" y="31543"/>
+                                  <a:pt x="31542" y="40640"/>
+                                  <a:pt x="20320" y="40640"/>
+                                </a:cubicBezTo>
+                                <a:cubicBezTo>
+                                  <a:pt x="9098" y="40640"/>
+                                  <a:pt x="0" y="31543"/>
+                                  <a:pt x="0" y="20320"/>
+                                </a:cubicBezTo>
+                                <a:cubicBezTo>
+                                  <a:pt x="0" y="9097"/>
+                                  <a:pt x="9098" y="0"/>
+                                  <a:pt x="20320" y="0"/>
+                                </a:cubicBezTo>
+                                <a:close/>
+                              </a:path>
+                            </a:pathLst>
+                          </a:custGeom>
+                          <a:ln w="0" cap="flat">
+                            <a:miter lim="127000"/>
+                          </a:ln>
+                        </wps:spPr>
+                        <wps:style>
+                          <a:lnRef idx="0">
+                            <a:srgbClr val="000000">
+                              <a:alpha val="0"/>
+                            </a:srgbClr>
+                          </a:lnRef>
+                          <a:fillRef idx="1">
+                            <a:srgbClr val="000000"/>
+                          </a:fillRef>
+                          <a:effectRef idx="0">
+                            <a:scrgbClr r="0" g="0" b="0"/>
+                          </a:effectRef>
+                          <a:fontRef idx="none"/>
+                        </wps:style>
+                        <wps:bodyPr/>
+                      </wps:wsp>
+                    </wpg:wgp>
+                  </a:graphicData>
+                </a:graphic>
+              </wp:inline>
+            </w:drawing>
+          </mc:Choice>
+          <mc:Fallback xmlns:a="http://schemas.openxmlformats.org/drawingml/2006/main">
+            <w:pict>
+              <v:group id="Group 3042" style="width:3.2pt;height:3.20001pt;mso-position-horizontal-relative:char;mso-position-vertical-relative:line" coordsize="406,406">
+                <v:shape id="Shape 580" style="position:absolute;width:406;height:406;left:0;top:0;" coordsize="40640,40640" path="m20320,0c31542,0,40640,9097,40640,20320c40640,31543,31542,40640,20320,40640c9098,40640,0,31543,0,20320c0,9097,9098,0,20320,0x">
+                  <v:stroke weight="0pt" endcap="flat" joinstyle="miter" miterlimit="10" on="false" color="#000000" opacity="0"/>
+                  <v:fill on="true" color="#000000"/>
+                </v:shape>
+              </v:group>
+            </w:pict>
+          </mc:Fallback>
+        </mc:AlternateContent>
+      </w:r>
+      <w:r>
+        <w:t xml:space="preserve"> I developed the annual departmental </w:t>
+      </w:r>
+      <w:proofErr w:type="gramStart"/>
+      <w:r>
+        <w:t>budget</w:t>
+      </w:r>
+      <w:proofErr w:type="gramEnd"/>
+    </w:p>
+    <w:p>
+      <w:pPr>
+        <w:pStyle w:val="Heading1"/>
+        <w:ind w:left="-5"/>
+      </w:pPr>
+      <w:r>
+        <w:lastRenderedPageBreak/>
+        <w:t>Education</w:t>
+      </w:r>
+    </w:p>
+    <w:p>
+      <w:pPr>
+        <w:spacing w:after="324" w:line="259" w:lineRule="auto"/>
+        <w:ind w:left="0" w:right="-56" w:firstLine="0"/>
+      </w:pPr>
+      <w:r>
+        <w:rPr>
+          <w:rFonts w:ascii="Calibri" w:eastAsia="Calibri" w:hAnsi="Calibri" w:cs="Calibri"/>
+          <w:noProof/>
+        </w:rPr>
+        <mc:AlternateContent>
+          <mc:Choice Requires="wpg">
+            <w:drawing>
+              <wp:inline distT="0" distB="0" distL="0" distR="0" wp14:anchorId="7CBDD139" wp14:editId="191066AE">
                 <wp:extent cx="7000240" cy="10160"/>
                 <wp:effectExtent l="0" t="0" r="0" b="0"/>
-                <wp:docPr id="2826" name="Group 2826"/>
+                <wp:docPr id="3043" name="Group 3043"/>
                 <wp:cNvGraphicFramePr/>
                 <a:graphic xmlns:a="http://schemas.openxmlformats.org/drawingml/2006/main">
                   <a:graphicData uri="http://schemas.microsoft.com/office/word/2010/wordprocessingGroup">
@@ -4039,7 +4348,7 @@
                         </a:xfrm>
                       </wpg:grpSpPr>
                       <wps:wsp>
-                        <wps:cNvPr id="3553" name="Shape 3553"/>
+                        <wps:cNvPr id="3778" name="Shape 3778"/>
                         <wps:cNvSpPr/>
                         <wps:spPr>
                           <a:xfrm>
@@ -4100,8 +4409,8 @@
           </mc:Choice>
           <mc:Fallback xmlns:a="http://schemas.openxmlformats.org/drawingml/2006/main">
             <w:pict>
-              <v:group id="Group 2826" style="width:551.2pt;height:0.799988pt;mso-position-horizontal-relative:char;mso-position-vertical-relative:line" coordsize="70002,101">
-                <v:shape id="Shape 3554" style="position:absolute;width:70002;height:101;left:0;top:0;" coordsize="7000240,10160" path="m0,0l7000240,0l7000240,10160l0,10160l0,0">
+              <v:group id="Group 3043" style="width:551.2pt;height:0.799988pt;mso-position-horizontal-relative:char;mso-position-vertical-relative:line" coordsize="70002,101">
+                <v:shape id="Shape 3779" style="position:absolute;width:70002;height:101;left:0;top:0;" coordsize="7000240,10160" path="m0,0l7000240,0l7000240,10160l0,10160l0,0">
                   <v:stroke weight="0pt" endcap="flat" joinstyle="miter" miterlimit="10" on="false" color="#000000" opacity="0"/>
                   <v:fill on="true" color="#cccccc"/>
                 </v:shape>
@@ -4128,7 +4437,7 @@
       <w:r>
         <w:t xml:space="preserve">; </w:t>
       </w:r>
-      <w:hyperlink r:id="rId110">
+      <w:hyperlink r:id="rId116">
         <w:r>
           <w:rPr>
             <w:color w:val="4183C4"/>
@@ -4146,31 +4455,25 @@
         <w:spacing w:after="74" w:line="259" w:lineRule="auto"/>
         <w:ind w:left="-5"/>
       </w:pPr>
-      <w:hyperlink r:id="rId111">
+      <w:hyperlink r:id="rId117">
         <w:r>
           <w:t xml:space="preserve">2001-2005: </w:t>
         </w:r>
       </w:hyperlink>
-      <w:hyperlink r:id="rId112">
+      <w:hyperlink r:id="rId118">
         <w:r>
           <w:rPr>
             <w:b/>
           </w:rPr>
-          <w:t>BB</w:t>
-        </w:r>
-        <w:r>
-          <w:rPr>
-            <w:b/>
-          </w:rPr>
-          <w:t>A, Management Information Systems</w:t>
-        </w:r>
-      </w:hyperlink>
-      <w:hyperlink r:id="rId113">
+          <w:t>BBA, Management Information Systems</w:t>
+        </w:r>
+      </w:hyperlink>
+      <w:hyperlink r:id="rId119">
         <w:r>
           <w:t xml:space="preserve">; </w:t>
         </w:r>
       </w:hyperlink>
-      <w:hyperlink r:id="rId114">
+      <w:hyperlink r:id="rId120">
         <w:r>
           <w:rPr>
             <w:color w:val="4183C4"/>
@@ -4179,7 +4482,7 @@
           <w:t>Universit</w:t>
         </w:r>
       </w:hyperlink>
-      <w:hyperlink r:id="rId115">
+      <w:hyperlink r:id="rId121">
         <w:r>
           <w:rPr>
             <w:color w:val="4183C4"/>
@@ -4187,7 +4490,7 @@
           <w:t>y</w:t>
         </w:r>
       </w:hyperlink>
-      <w:hyperlink r:id="rId116">
+      <w:hyperlink r:id="rId122">
         <w:r>
           <w:rPr>
             <w:color w:val="4183C4"/>
@@ -4215,9 +4518,9 @@
     </w:p>
     <w:p>
       <w:pPr>
-        <w:ind w:left="10"/>
+        <w:ind w:left="10" w:right="6"/>
       </w:pPr>
-      <w:hyperlink r:id="rId117">
+      <w:hyperlink r:id="rId123">
         <w:r>
           <w:rPr>
             <w:color w:val="4183C4"/>
@@ -4226,7 +4529,7 @@
           <w:t>Business</w:t>
         </w:r>
       </w:hyperlink>
-      <w:hyperlink r:id="rId118">
+      <w:hyperlink r:id="rId124">
         <w:r>
           <w:t xml:space="preserve"> (Milwaukee, WI)</w:t>
         </w:r>
@@ -4234,7 +4537,7 @@
     </w:p>
     <w:sectPr>
       <w:pgSz w:w="12240" w:h="15840"/>
-      <w:pgMar w:top="1084" w:right="695" w:bottom="1300" w:left="608" w:header="720" w:footer="720" w:gutter="0"/>
+      <w:pgMar w:top="1084" w:right="664" w:bottom="1206" w:left="608" w:header="720" w:footer="720" w:gutter="0"/>
       <w:cols w:space="720"/>
     </w:sectPr>
   </w:body>
@@ -4247,9 +4550,11 @@
     <w:rPrDefault>
       <w:rPr>
         <w:rFonts w:asciiTheme="minorHAnsi" w:eastAsiaTheme="minorEastAsia" w:hAnsiTheme="minorHAnsi" w:cstheme="minorBidi"/>
+        <w:kern w:val="2"/>
         <w:sz w:val="24"/>
         <w:szCs w:val="24"/>
         <w:lang w:val="en-US" w:eastAsia="en-US" w:bidi="ar-SA"/>
+        <w14:ligatures w14:val="standardContextual"/>
       </w:rPr>
     </w:rPrDefault>
     <w:pPrDefault/>

</xml_diff>

<commit_message>
I updated the resume
If you are looking for a good dev, let me know.
</commit_message>
<xml_diff>
--- a/.vuepress/public/Resume.docx
+++ b/.vuepress/public/Resume.docx
@@ -43,7 +43,7 @@
     <w:p>
       <w:pPr>
         <w:spacing w:after="418" w:line="259" w:lineRule="auto"/>
-        <w:ind w:left="0" w:right="-56" w:firstLine="0"/>
+        <w:ind w:left="0" w:right="-87" w:firstLine="0"/>
       </w:pPr>
       <w:r>
         <w:rPr>
@@ -53,10 +53,10 @@
         <mc:AlternateContent>
           <mc:Choice Requires="wpg">
             <w:drawing>
-              <wp:inline distT="0" distB="0" distL="0" distR="0" wp14:anchorId="5781BCCF" wp14:editId="273528B8">
+              <wp:inline distT="0" distB="0" distL="0" distR="0" wp14:anchorId="3E0C620D" wp14:editId="7C1A589F">
                 <wp:extent cx="7000240" cy="10160"/>
                 <wp:effectExtent l="0" t="0" r="0" b="0"/>
-                <wp:docPr id="3475" name="Group 3475"/>
+                <wp:docPr id="3494" name="Group 3494"/>
                 <wp:cNvGraphicFramePr/>
                 <a:graphic xmlns:a="http://schemas.openxmlformats.org/drawingml/2006/main">
                   <a:graphicData uri="http://schemas.microsoft.com/office/word/2010/wordprocessingGroup">
@@ -71,7 +71,7 @@
                         </a:xfrm>
                       </wpg:grpSpPr>
                       <wps:wsp>
-                        <wps:cNvPr id="3776" name="Shape 3776"/>
+                        <wps:cNvPr id="3794" name="Shape 3794"/>
                         <wps:cNvSpPr/>
                         <wps:spPr>
                           <a:xfrm>
@@ -132,8 +132,8 @@
           </mc:Choice>
           <mc:Fallback xmlns:a="http://schemas.openxmlformats.org/drawingml/2006/main">
             <w:pict>
-              <v:group id="Group 3475" style="width:551.2pt;height:0.799988pt;mso-position-horizontal-relative:char;mso-position-vertical-relative:line" coordsize="70002,101">
-                <v:shape id="Shape 3777" style="position:absolute;width:70002;height:101;left:0;top:0;" coordsize="7000240,10160" path="m0,0l7000240,0l7000240,10160l0,10160l0,0">
+              <v:group id="Group 3494" style="width:551.2pt;height:0.799988pt;mso-position-horizontal-relative:char;mso-position-vertical-relative:line" coordsize="70002,101">
+                <v:shape id="Shape 3795" style="position:absolute;width:70002;height:101;left:0;top:0;" coordsize="7000240,10160" path="m0,0l7000240,0l7000240,10160l0,10160l0,0">
                   <v:stroke weight="0pt" endcap="flat" joinstyle="miter" miterlimit="10" on="false" color="#000000" opacity="0"/>
                   <v:fill on="true" color="#cccccc"/>
                 </v:shape>
@@ -162,11 +162,10 @@
     </w:p>
     <w:p>
       <w:pPr>
-        <w:spacing w:after="324" w:line="259" w:lineRule="auto"/>
-        <w:ind w:left="-5"/>
+        <w:spacing w:after="319"/>
       </w:pPr>
       <w:r>
-        <w:t xml:space="preserve">July 2021 - Present: </w:t>
+        <w:t xml:space="preserve">July 2021 - February 2024: </w:t>
       </w:r>
       <w:r>
         <w:rPr>
@@ -177,7 +176,8 @@
     </w:p>
     <w:p>
       <w:pPr>
-        <w:ind w:right="6"/>
+        <w:spacing w:after="0" w:line="331" w:lineRule="auto"/>
+        <w:ind w:left="480" w:hanging="240"/>
       </w:pPr>
       <w:r>
         <w:rPr>
@@ -187,18 +187,10 @@
         <mc:AlternateContent>
           <mc:Choice Requires="wpg">
             <w:drawing>
-              <wp:anchor distT="0" distB="0" distL="114300" distR="114300" simplePos="0" relativeHeight="251658240" behindDoc="0" locked="0" layoutInCell="1" allowOverlap="1" wp14:anchorId="3D67D450" wp14:editId="5348E71D">
-                <wp:simplePos x="0" y="0"/>
-                <wp:positionH relativeFrom="column">
-                  <wp:posOffset>152400</wp:posOffset>
-                </wp:positionH>
-                <wp:positionV relativeFrom="paragraph">
-                  <wp:posOffset>48568</wp:posOffset>
-                </wp:positionV>
-                <wp:extent cx="40640" cy="1158240"/>
+              <wp:inline distT="0" distB="0" distL="0" distR="0" wp14:anchorId="19C6CC0B" wp14:editId="7A8E7445">
+                <wp:extent cx="40640" cy="40640"/>
                 <wp:effectExtent l="0" t="0" r="0" b="0"/>
-                <wp:wrapSquare wrapText="bothSides"/>
-                <wp:docPr id="3467" name="Group 3467"/>
+                <wp:docPr id="3484" name="Group 3484"/>
                 <wp:cNvGraphicFramePr/>
                 <a:graphic xmlns:a="http://schemas.openxmlformats.org/drawingml/2006/main">
                   <a:graphicData uri="http://schemas.microsoft.com/office/word/2010/wordprocessingGroup">
@@ -207,9 +199,9 @@
                       <wpg:grpSpPr>
                         <a:xfrm>
                           <a:off x="0" y="0"/>
-                          <a:ext cx="40640" cy="1158240"/>
+                          <a:ext cx="40640" cy="40640"/>
                           <a:chOff x="0" y="0"/>
-                          <a:chExt cx="40640" cy="1158240"/>
+                          <a:chExt cx="40640" cy="40640"/>
                         </a:xfrm>
                       </wpg:grpSpPr>
                       <wps:wsp>
@@ -275,13 +267,134 @@
                         </wps:style>
                         <wps:bodyPr/>
                       </wps:wsp>
+                    </wpg:wgp>
+                  </a:graphicData>
+                </a:graphic>
+              </wp:inline>
+            </w:drawing>
+          </mc:Choice>
+          <mc:Fallback xmlns:a="http://schemas.openxmlformats.org/drawingml/2006/main">
+            <w:pict>
+              <v:group id="Group 3484" style="width:3.2pt;height:3.20001pt;mso-position-horizontal-relative:char;mso-position-vertical-relative:line" coordsize="406,406">
+                <v:shape id="Shape 9" style="position:absolute;width:406;height:406;left:0;top:0;" coordsize="40640,40640" path="m20320,0c31542,0,40640,9097,40640,20320c40640,31543,31542,40640,20320,40640c9098,40640,0,31543,0,20320c0,9097,9098,0,20320,0x">
+                  <v:stroke weight="0pt" endcap="flat" joinstyle="miter" miterlimit="10" on="false" color="#000000" opacity="0"/>
+                  <v:fill on="true" color="#000000"/>
+                </v:shape>
+              </v:group>
+            </w:pict>
+          </mc:Fallback>
+        </mc:AlternateContent>
+      </w:r>
+      <w:r>
+        <w:t xml:space="preserve"> I maintained an internal sales tool that is used by </w:t>
+      </w:r>
+      <w:hyperlink r:id="rId5">
+        <w:r>
+          <w:rPr>
+            <w:color w:val="4183C4"/>
+            <w:u w:val="single" w:color="4183C4"/>
+          </w:rPr>
+          <w:t>Zoetis</w:t>
+        </w:r>
+      </w:hyperlink>
+      <w:r>
+        <w:t xml:space="preserve">. It used </w:t>
+      </w:r>
+      <w:hyperlink r:id="rId6">
+        <w:r>
+          <w:rPr>
+            <w:color w:val="4183C4"/>
+            <w:u w:val="single" w:color="4183C4"/>
+          </w:rPr>
+          <w:t>Vue.js</w:t>
+        </w:r>
+      </w:hyperlink>
+      <w:r>
+        <w:t xml:space="preserve">, </w:t>
+      </w:r>
+      <w:hyperlink r:id="rId7">
+        <w:r>
+          <w:rPr>
+            <w:color w:val="4183C4"/>
+            <w:u w:val="single" w:color="4183C4"/>
+          </w:rPr>
+          <w:t>Pitcher</w:t>
+        </w:r>
+      </w:hyperlink>
+      <w:r>
+        <w:t xml:space="preserve">, </w:t>
+      </w:r>
+      <w:hyperlink r:id="rId8">
+        <w:r>
+          <w:rPr>
+            <w:color w:val="4183C4"/>
+            <w:u w:val="single" w:color="4183C4"/>
+          </w:rPr>
+          <w:t>Salesforce</w:t>
+        </w:r>
+      </w:hyperlink>
+      <w:r>
+        <w:t xml:space="preserve">, and </w:t>
+      </w:r>
+      <w:hyperlink r:id="rId9">
+        <w:proofErr w:type="spellStart"/>
+        <w:r>
+          <w:rPr>
+            <w:color w:val="4183C4"/>
+            <w:u w:val="single" w:color="4183C4"/>
+          </w:rPr>
+          <w:t>Crownpeak</w:t>
+        </w:r>
+        <w:proofErr w:type="spellEnd"/>
+      </w:hyperlink>
+      <w:r>
+        <w:t>.</w:t>
+      </w:r>
+    </w:p>
+    <w:p>
+      <w:pPr>
+        <w:ind w:left="250"/>
+      </w:pPr>
+      <w:r>
+        <w:rPr>
+          <w:rFonts w:ascii="Calibri" w:eastAsia="Calibri" w:hAnsi="Calibri" w:cs="Calibri"/>
+          <w:noProof/>
+        </w:rPr>
+        <mc:AlternateContent>
+          <mc:Choice Requires="wpg">
+            <w:drawing>
+              <wp:anchor distT="0" distB="0" distL="114300" distR="114300" simplePos="0" relativeHeight="251658240" behindDoc="0" locked="0" layoutInCell="1" allowOverlap="1" wp14:anchorId="460F76B3" wp14:editId="5A497FA0">
+                <wp:simplePos x="0" y="0"/>
+                <wp:positionH relativeFrom="column">
+                  <wp:posOffset>152400</wp:posOffset>
+                </wp:positionH>
+                <wp:positionV relativeFrom="paragraph">
+                  <wp:posOffset>48567</wp:posOffset>
+                </wp:positionV>
+                <wp:extent cx="40640" cy="1158240"/>
+                <wp:effectExtent l="0" t="0" r="0" b="0"/>
+                <wp:wrapSquare wrapText="bothSides"/>
+                <wp:docPr id="3486" name="Group 3486"/>
+                <wp:cNvGraphicFramePr/>
+                <a:graphic xmlns:a="http://schemas.openxmlformats.org/drawingml/2006/main">
+                  <a:graphicData uri="http://schemas.microsoft.com/office/word/2010/wordprocessingGroup">
+                    <wpg:wgp>
+                      <wpg:cNvGrpSpPr/>
+                      <wpg:grpSpPr>
+                        <a:xfrm>
+                          <a:off x="0" y="0"/>
+                          <a:ext cx="40640" cy="1158240"/>
+                          <a:chOff x="0" y="0"/>
+                          <a:chExt cx="40640" cy="1158240"/>
+                        </a:xfrm>
+                      </wpg:grpSpPr>
                       <wps:wsp>
                         <wps:cNvPr id="29" name="Shape 29"/>
                         <wps:cNvSpPr/>
                         <wps:spPr>
                           <a:xfrm>
-                            <a:off x="0" y="223520"/>
-                            <a:ext cx="40640" cy="40639"/>
+                            <a:off x="0" y="0"/>
+                            <a:ext cx="40640" cy="40640"/>
                           </a:xfrm>
                           <a:custGeom>
                             <a:avLst/>
@@ -290,27 +403,27 @@
                             <a:cxnLst/>
                             <a:rect l="0" t="0" r="0" b="0"/>
                             <a:pathLst>
-                              <a:path w="40640" h="40639">
+                              <a:path w="40640" h="40640">
                                 <a:moveTo>
                                   <a:pt x="20320" y="0"/>
                                 </a:moveTo>
                                 <a:cubicBezTo>
                                   <a:pt x="31542" y="0"/>
-                                  <a:pt x="40640" y="9096"/>
+                                  <a:pt x="40640" y="9097"/>
                                   <a:pt x="40640" y="20320"/>
                                 </a:cubicBezTo>
                                 <a:cubicBezTo>
                                   <a:pt x="40640" y="31543"/>
-                                  <a:pt x="31542" y="40639"/>
-                                  <a:pt x="20320" y="40639"/>
-                                </a:cubicBezTo>
-                                <a:cubicBezTo>
-                                  <a:pt x="9098" y="40639"/>
+                                  <a:pt x="31542" y="40640"/>
+                                  <a:pt x="20320" y="40640"/>
+                                </a:cubicBezTo>
+                                <a:cubicBezTo>
+                                  <a:pt x="9098" y="40640"/>
                                   <a:pt x="0" y="31543"/>
                                   <a:pt x="0" y="20320"/>
                                 </a:cubicBezTo>
                                 <a:cubicBezTo>
-                                  <a:pt x="0" y="9096"/>
+                                  <a:pt x="0" y="9097"/>
                                   <a:pt x="9098" y="0"/>
                                   <a:pt x="20320" y="0"/>
                                 </a:cubicBezTo>
@@ -343,7 +456,7 @@
                         <wps:cNvSpPr/>
                         <wps:spPr>
                           <a:xfrm>
-                            <a:off x="0" y="447040"/>
+                            <a:off x="0" y="223520"/>
                             <a:ext cx="40640" cy="40640"/>
                           </a:xfrm>
                           <a:custGeom>
@@ -406,7 +519,7 @@
                         <wps:cNvSpPr/>
                         <wps:spPr>
                           <a:xfrm>
-                            <a:off x="0" y="670560"/>
+                            <a:off x="0" y="447040"/>
                             <a:ext cx="40640" cy="40640"/>
                           </a:xfrm>
                           <a:custGeom>
@@ -469,7 +582,7 @@
                         <wps:cNvSpPr/>
                         <wps:spPr>
                           <a:xfrm>
-                            <a:off x="0" y="894080"/>
+                            <a:off x="0" y="670560"/>
                             <a:ext cx="40640" cy="40640"/>
                           </a:xfrm>
                           <a:custGeom>
@@ -529,6 +642,69 @@
                       </wps:wsp>
                       <wps:wsp>
                         <wps:cNvPr id="81" name="Shape 81"/>
+                        <wps:cNvSpPr/>
+                        <wps:spPr>
+                          <a:xfrm>
+                            <a:off x="0" y="894080"/>
+                            <a:ext cx="40640" cy="40640"/>
+                          </a:xfrm>
+                          <a:custGeom>
+                            <a:avLst/>
+                            <a:gdLst/>
+                            <a:ahLst/>
+                            <a:cxnLst/>
+                            <a:rect l="0" t="0" r="0" b="0"/>
+                            <a:pathLst>
+                              <a:path w="40640" h="40640">
+                                <a:moveTo>
+                                  <a:pt x="20320" y="0"/>
+                                </a:moveTo>
+                                <a:cubicBezTo>
+                                  <a:pt x="31542" y="0"/>
+                                  <a:pt x="40640" y="9097"/>
+                                  <a:pt x="40640" y="20320"/>
+                                </a:cubicBezTo>
+                                <a:cubicBezTo>
+                                  <a:pt x="40640" y="31543"/>
+                                  <a:pt x="31542" y="40640"/>
+                                  <a:pt x="20320" y="40640"/>
+                                </a:cubicBezTo>
+                                <a:cubicBezTo>
+                                  <a:pt x="9098" y="40640"/>
+                                  <a:pt x="0" y="31543"/>
+                                  <a:pt x="0" y="20320"/>
+                                </a:cubicBezTo>
+                                <a:cubicBezTo>
+                                  <a:pt x="0" y="9097"/>
+                                  <a:pt x="9098" y="0"/>
+                                  <a:pt x="20320" y="0"/>
+                                </a:cubicBezTo>
+                                <a:close/>
+                              </a:path>
+                            </a:pathLst>
+                          </a:custGeom>
+                          <a:ln w="0" cap="flat">
+                            <a:miter lim="127000"/>
+                          </a:ln>
+                        </wps:spPr>
+                        <wps:style>
+                          <a:lnRef idx="0">
+                            <a:srgbClr val="000000">
+                              <a:alpha val="0"/>
+                            </a:srgbClr>
+                          </a:lnRef>
+                          <a:fillRef idx="1">
+                            <a:srgbClr val="000000"/>
+                          </a:fillRef>
+                          <a:effectRef idx="0">
+                            <a:scrgbClr r="0" g="0" b="0"/>
+                          </a:effectRef>
+                          <a:fontRef idx="none"/>
+                        </wps:style>
+                        <wps:bodyPr/>
+                      </wps:wsp>
+                      <wps:wsp>
+                        <wps:cNvPr id="83" name="Shape 83"/>
                         <wps:cNvSpPr/>
                         <wps:spPr>
                           <a:xfrm>
@@ -598,28 +774,28 @@
           </mc:Choice>
           <mc:Fallback xmlns:a="http://schemas.openxmlformats.org/drawingml/2006/main">
             <w:pict>
-              <v:group id="Group 3467" style="width:3.2pt;height:91.2pt;position:absolute;mso-position-horizontal-relative:text;mso-position-horizontal:absolute;margin-left:12pt;mso-position-vertical-relative:text;margin-top:3.82425pt;" coordsize="406,11582">
-                <v:shape id="Shape 9" style="position:absolute;width:406;height:406;left:0;top:0;" coordsize="40640,40640" path="m20320,0c31542,0,40640,9097,40640,20320c40640,31543,31542,40640,20320,40640c9098,40640,0,31543,0,20320c0,9097,9098,0,20320,0x">
+              <v:group id="Group 3486" style="width:3.2pt;height:91.2pt;position:absolute;mso-position-horizontal-relative:text;mso-position-horizontal:absolute;margin-left:12pt;mso-position-vertical-relative:text;margin-top:3.82419pt;" coordsize="406,11582">
+                <v:shape id="Shape 29" style="position:absolute;width:406;height:406;left:0;top:0;" coordsize="40640,40640" path="m20320,0c31542,0,40640,9097,40640,20320c40640,31543,31542,40640,20320,40640c9098,40640,0,31543,0,20320c0,9097,9098,0,20320,0x">
                   <v:stroke weight="0pt" endcap="flat" joinstyle="miter" miterlimit="10" on="false" color="#000000" opacity="0"/>
                   <v:fill on="true" color="#000000"/>
                 </v:shape>
-                <v:shape id="Shape 29" style="position:absolute;width:406;height:406;left:0;top:2235;" coordsize="40640,40639" path="m20320,0c31542,0,40640,9096,40640,20320c40640,31543,31542,40639,20320,40639c9098,40639,0,31543,0,20320c0,9096,9098,0,20320,0x">
+                <v:shape id="Shape 48" style="position:absolute;width:406;height:406;left:0;top:2235;" coordsize="40640,40640" path="m20320,0c31542,0,40640,9097,40640,20320c40640,31543,31542,40640,20320,40640c9098,40640,0,31543,0,20320c0,9097,9098,0,20320,0x">
                   <v:stroke weight="0pt" endcap="flat" joinstyle="miter" miterlimit="10" on="false" color="#000000" opacity="0"/>
                   <v:fill on="true" color="#000000"/>
                 </v:shape>
-                <v:shape id="Shape 48" style="position:absolute;width:406;height:406;left:0;top:4470;" coordsize="40640,40640" path="m20320,0c31542,0,40640,9097,40640,20320c40640,31543,31542,40640,20320,40640c9098,40640,0,31543,0,20320c0,9097,9098,0,20320,0x">
+                <v:shape id="Shape 66" style="position:absolute;width:406;height:406;left:0;top:4470;" coordsize="40640,40640" path="m20320,0c31542,0,40640,9097,40640,20320c40640,31543,31542,40640,20320,40640c9098,40640,0,31543,0,20320c0,9097,9098,0,20320,0x">
                   <v:stroke weight="0pt" endcap="flat" joinstyle="miter" miterlimit="10" on="false" color="#000000" opacity="0"/>
                   <v:fill on="true" color="#000000"/>
                 </v:shape>
-                <v:shape id="Shape 66" style="position:absolute;width:406;height:406;left:0;top:6705;" coordsize="40640,40640" path="m20320,0c31542,0,40640,9097,40640,20320c40640,31543,31542,40640,20320,40640c9098,40640,0,31543,0,20320c0,9097,9098,0,20320,0x">
+                <v:shape id="Shape 79" style="position:absolute;width:406;height:406;left:0;top:6705;" coordsize="40640,40640" path="m20320,0c31542,0,40640,9097,40640,20320c40640,31543,31542,40640,20320,40640c9098,40640,0,31543,0,20320c0,9097,9098,0,20320,0x">
                   <v:stroke weight="0pt" endcap="flat" joinstyle="miter" miterlimit="10" on="false" color="#000000" opacity="0"/>
                   <v:fill on="true" color="#000000"/>
                 </v:shape>
-                <v:shape id="Shape 79" style="position:absolute;width:406;height:406;left:0;top:8940;" coordsize="40640,40640" path="m20320,0c31542,0,40640,9097,40640,20320c40640,31543,31542,40640,20320,40640c9098,40640,0,31543,0,20320c0,9097,9098,0,20320,0x">
+                <v:shape id="Shape 81" style="position:absolute;width:406;height:406;left:0;top:8940;" coordsize="40640,40640" path="m20320,0c31542,0,40640,9097,40640,20320c40640,31543,31542,40640,20320,40640c9098,40640,0,31543,0,20320c0,9097,9098,0,20320,0x">
                   <v:stroke weight="0pt" endcap="flat" joinstyle="miter" miterlimit="10" on="false" color="#000000" opacity="0"/>
                   <v:fill on="true" color="#000000"/>
                 </v:shape>
-                <v:shape id="Shape 81" style="position:absolute;width:406;height:406;left:0;top:11176;" coordsize="40640,40640" path="m20320,0c31542,0,40640,9097,40640,20320c40640,31543,31542,40640,20320,40640c9098,40640,0,31543,0,20320c0,9097,9098,0,20320,0x">
+                <v:shape id="Shape 83" style="position:absolute;width:406;height:406;left:0;top:11176;" coordsize="40640,40640" path="m20320,0c31542,0,40640,9097,40640,20320c40640,31543,31542,40640,20320,40640c9098,40640,0,31543,0,20320c0,9097,9098,0,20320,0x">
                   <v:stroke weight="0pt" endcap="flat" joinstyle="miter" miterlimit="10" on="false" color="#000000" opacity="0"/>
                   <v:fill on="true" color="#000000"/>
                 </v:shape>
@@ -630,21 +806,21 @@
         </mc:AlternateContent>
       </w:r>
       <w:r>
-        <w:t xml:space="preserve">I maintain an internal sales tool that is used by </w:t>
-      </w:r>
-      <w:hyperlink r:id="rId5">
-        <w:r>
-          <w:rPr>
-            <w:color w:val="4183C4"/>
-            <w:u w:val="single" w:color="4183C4"/>
-          </w:rPr>
-          <w:t>Zoetis</w:t>
-        </w:r>
-      </w:hyperlink>
-      <w:r>
-        <w:t xml:space="preserve">. It uses </w:t>
-      </w:r>
-      <w:hyperlink r:id="rId6">
+        <w:t xml:space="preserve">I maintained and developed enhancements for </w:t>
+      </w:r>
+      <w:hyperlink r:id="rId10">
+        <w:r>
+          <w:rPr>
+            <w:color w:val="4183C4"/>
+            <w:u w:val="single" w:color="4183C4"/>
+          </w:rPr>
+          <w:t>Brevant.com</w:t>
+        </w:r>
+      </w:hyperlink>
+      <w:r>
+        <w:t xml:space="preserve"> using </w:t>
+      </w:r>
+      <w:hyperlink r:id="rId11">
         <w:r>
           <w:rPr>
             <w:color w:val="4183C4"/>
@@ -656,38 +832,40 @@
       <w:r>
         <w:t xml:space="preserve">, </w:t>
       </w:r>
-      <w:hyperlink r:id="rId7">
-        <w:r>
-          <w:rPr>
-            <w:color w:val="4183C4"/>
-            <w:u w:val="single" w:color="4183C4"/>
-          </w:rPr>
-          <w:t>Pitcher</w:t>
+      <w:hyperlink r:id="rId12">
+        <w:r>
+          <w:rPr>
+            <w:color w:val="4183C4"/>
+            <w:u w:val="single" w:color="4183C4"/>
+          </w:rPr>
+          <w:t>Nuxt.JS</w:t>
         </w:r>
       </w:hyperlink>
       <w:r>
         <w:t xml:space="preserve">, </w:t>
       </w:r>
-      <w:hyperlink r:id="rId8">
-        <w:r>
-          <w:rPr>
-            <w:color w:val="4183C4"/>
-            <w:u w:val="single" w:color="4183C4"/>
-          </w:rPr>
-          <w:t>Salesforce</w:t>
-        </w:r>
+      <w:hyperlink r:id="rId13">
+        <w:proofErr w:type="spellStart"/>
+        <w:r>
+          <w:rPr>
+            <w:color w:val="4183C4"/>
+            <w:u w:val="single" w:color="4183C4"/>
+          </w:rPr>
+          <w:t>Marketo</w:t>
+        </w:r>
+        <w:proofErr w:type="spellEnd"/>
       </w:hyperlink>
       <w:r>
         <w:t xml:space="preserve">, and </w:t>
       </w:r>
-      <w:hyperlink r:id="rId9">
+      <w:hyperlink r:id="rId14">
         <w:proofErr w:type="spellStart"/>
         <w:r>
           <w:rPr>
             <w:color w:val="4183C4"/>
             <w:u w:val="single" w:color="4183C4"/>
           </w:rPr>
-          <w:t>Crownpeak</w:t>
+          <w:t>Strapi</w:t>
         </w:r>
         <w:proofErr w:type="spellEnd"/>
       </w:hyperlink>
@@ -697,24 +875,70 @@
     </w:p>
     <w:p>
       <w:pPr>
-        <w:ind w:right="6"/>
+        <w:ind w:left="250"/>
       </w:pPr>
       <w:r>
-        <w:t xml:space="preserve">I maintain and develop enhancements for </w:t>
-      </w:r>
-      <w:hyperlink r:id="rId10">
-        <w:r>
-          <w:rPr>
-            <w:color w:val="4183C4"/>
-            <w:u w:val="single" w:color="4183C4"/>
-          </w:rPr>
-          <w:t>Brevant.com</w:t>
+        <w:t xml:space="preserve">I maintained and developed enhancements for </w:t>
+      </w:r>
+      <w:hyperlink r:id="rId15">
+        <w:r>
+          <w:rPr>
+            <w:color w:val="4183C4"/>
+            <w:u w:val="single" w:color="4183C4"/>
+          </w:rPr>
+          <w:t>ph</w:t>
+        </w:r>
+      </w:hyperlink>
+      <w:hyperlink r:id="rId16">
+        <w:r>
+          <w:rPr>
+            <w:color w:val="4183C4"/>
+          </w:rPr>
+          <w:t>y</w:t>
+        </w:r>
+      </w:hyperlink>
+      <w:hyperlink r:id="rId17">
+        <w:r>
+          <w:rPr>
+            <w:color w:val="4183C4"/>
+            <w:u w:val="single" w:color="4183C4"/>
+          </w:rPr>
+          <w:t>to</w:t>
+        </w:r>
+      </w:hyperlink>
+      <w:hyperlink r:id="rId18">
+        <w:r>
+          <w:rPr>
+            <w:color w:val="4183C4"/>
+          </w:rPr>
+          <w:t>g</w:t>
+        </w:r>
+      </w:hyperlink>
+      <w:hyperlink r:id="rId19">
+        <w:r>
+          <w:rPr>
+            <w:color w:val="4183C4"/>
+            <w:u w:val="single" w:color="4183C4"/>
+          </w:rPr>
+          <w:t>encottonseed.com</w:t>
         </w:r>
       </w:hyperlink>
       <w:r>
         <w:t xml:space="preserve"> using </w:t>
       </w:r>
-      <w:hyperlink r:id="rId11">
+      <w:hyperlink r:id="rId20">
+        <w:r>
+          <w:rPr>
+            <w:color w:val="4183C4"/>
+            <w:u w:val="single" w:color="4183C4"/>
+          </w:rPr>
+          <w:t>.NET</w:t>
+        </w:r>
+      </w:hyperlink>
+      <w:r>
+        <w:t xml:space="preserve">, </w:t>
+      </w:r>
+      <w:hyperlink r:id="rId21">
         <w:r>
           <w:rPr>
             <w:color w:val="4183C4"/>
@@ -724,44 +948,16 @@
         </w:r>
       </w:hyperlink>
       <w:r>
-        <w:t xml:space="preserve">, </w:t>
-      </w:r>
-      <w:hyperlink r:id="rId12">
-        <w:r>
-          <w:rPr>
-            <w:color w:val="4183C4"/>
-            <w:u w:val="single" w:color="4183C4"/>
-          </w:rPr>
-          <w:t>Nuxt.JS</w:t>
-        </w:r>
-      </w:hyperlink>
-      <w:r>
-        <w:t xml:space="preserve">, </w:t>
-      </w:r>
-      <w:hyperlink r:id="rId13">
-        <w:proofErr w:type="spellStart"/>
-        <w:r>
-          <w:rPr>
-            <w:color w:val="4183C4"/>
-            <w:u w:val="single" w:color="4183C4"/>
-          </w:rPr>
-          <w:t>Marketo</w:t>
-        </w:r>
-        <w:proofErr w:type="spellEnd"/>
-      </w:hyperlink>
-      <w:r>
         <w:t xml:space="preserve">, and </w:t>
       </w:r>
-      <w:hyperlink r:id="rId14">
-        <w:proofErr w:type="spellStart"/>
-        <w:r>
-          <w:rPr>
-            <w:color w:val="4183C4"/>
-            <w:u w:val="single" w:color="4183C4"/>
-          </w:rPr>
-          <w:t>Strapi</w:t>
-        </w:r>
-        <w:proofErr w:type="spellEnd"/>
+      <w:hyperlink r:id="rId22">
+        <w:r>
+          <w:rPr>
+            <w:color w:val="4183C4"/>
+            <w:u w:val="single" w:color="4183C4"/>
+          </w:rPr>
+          <w:t>Eloqua</w:t>
+        </w:r>
       </w:hyperlink>
       <w:r>
         <w:t>.</w:t>
@@ -769,38 +965,21 @@
     </w:p>
     <w:p>
       <w:pPr>
-        <w:ind w:right="6"/>
+        <w:ind w:left="250"/>
       </w:pPr>
       <w:r>
-        <w:t xml:space="preserve">I maintain and develop enhancements for </w:t>
-      </w:r>
-      <w:hyperlink r:id="rId15">
-        <w:r>
-          <w:rPr>
-            <w:color w:val="4183C4"/>
-            <w:u w:val="single" w:color="4183C4"/>
-          </w:rPr>
-          <w:t>ph</w:t>
-        </w:r>
-      </w:hyperlink>
-      <w:hyperlink r:id="rId16">
-        <w:r>
-          <w:rPr>
-            <w:color w:val="4183C4"/>
-          </w:rPr>
-          <w:t>y</w:t>
-        </w:r>
-      </w:hyperlink>
-      <w:hyperlink r:id="rId17">
-        <w:r>
-          <w:rPr>
-            <w:color w:val="4183C4"/>
-            <w:u w:val="single" w:color="4183C4"/>
-          </w:rPr>
-          <w:t>to</w:t>
-        </w:r>
-      </w:hyperlink>
-      <w:hyperlink r:id="rId18">
+        <w:t xml:space="preserve">I maintained and developed systems for </w:t>
+      </w:r>
+      <w:hyperlink r:id="rId23">
+        <w:r>
+          <w:rPr>
+            <w:color w:val="4183C4"/>
+            <w:u w:val="single" w:color="4183C4"/>
+          </w:rPr>
+          <w:t>Dou</w:t>
+        </w:r>
+      </w:hyperlink>
+      <w:hyperlink r:id="rId24">
         <w:r>
           <w:rPr>
             <w:color w:val="4183C4"/>
@@ -808,31 +987,19 @@
           <w:t>g</w:t>
         </w:r>
       </w:hyperlink>
-      <w:hyperlink r:id="rId19">
-        <w:r>
-          <w:rPr>
-            <w:color w:val="4183C4"/>
-            <w:u w:val="single" w:color="4183C4"/>
-          </w:rPr>
-          <w:t>encottonseed.com</w:t>
+      <w:hyperlink r:id="rId25">
+        <w:r>
+          <w:rPr>
+            <w:color w:val="4183C4"/>
+            <w:u w:val="single" w:color="4183C4"/>
+          </w:rPr>
+          <w:t>las Products</w:t>
         </w:r>
       </w:hyperlink>
       <w:r>
         <w:t xml:space="preserve"> using </w:t>
       </w:r>
-      <w:hyperlink r:id="rId20">
-        <w:r>
-          <w:rPr>
-            <w:color w:val="4183C4"/>
-            <w:u w:val="single" w:color="4183C4"/>
-          </w:rPr>
-          <w:t>.NET</w:t>
-        </w:r>
-      </w:hyperlink>
-      <w:r>
-        <w:t xml:space="preserve">, </w:t>
-      </w:r>
-      <w:hyperlink r:id="rId21">
+      <w:hyperlink r:id="rId26">
         <w:r>
           <w:rPr>
             <w:color w:val="4183C4"/>
@@ -842,15 +1009,15 @@
         </w:r>
       </w:hyperlink>
       <w:r>
-        <w:t xml:space="preserve">, and </w:t>
-      </w:r>
-      <w:hyperlink r:id="rId22">
-        <w:r>
-          <w:rPr>
-            <w:color w:val="4183C4"/>
-            <w:u w:val="single" w:color="4183C4"/>
-          </w:rPr>
-          <w:t>Eloqua</w:t>
+        <w:t xml:space="preserve"> and </w:t>
+      </w:r>
+      <w:hyperlink r:id="rId27">
+        <w:r>
+          <w:rPr>
+            <w:color w:val="4183C4"/>
+            <w:u w:val="single" w:color="4183C4"/>
+          </w:rPr>
+          <w:t>Firebase</w:t>
         </w:r>
       </w:hyperlink>
       <w:r>
@@ -859,80 +1026,35 @@
     </w:p>
     <w:p>
       <w:pPr>
-        <w:ind w:right="6"/>
+        <w:ind w:left="250"/>
       </w:pPr>
       <w:r>
-        <w:t xml:space="preserve">I maintain and develop systems for </w:t>
-      </w:r>
-      <w:hyperlink r:id="rId23">
-        <w:r>
-          <w:rPr>
-            <w:color w:val="4183C4"/>
-            <w:u w:val="single" w:color="4183C4"/>
-          </w:rPr>
-          <w:t>Dou</w:t>
-        </w:r>
-      </w:hyperlink>
-      <w:hyperlink r:id="rId24">
-        <w:r>
-          <w:rPr>
-            <w:color w:val="4183C4"/>
-          </w:rPr>
-          <w:t>g</w:t>
-        </w:r>
-      </w:hyperlink>
-      <w:hyperlink r:id="rId25">
-        <w:r>
-          <w:rPr>
-            <w:color w:val="4183C4"/>
-            <w:u w:val="single" w:color="4183C4"/>
-          </w:rPr>
-          <w:t>las Products</w:t>
-        </w:r>
-      </w:hyperlink>
-      <w:r>
-        <w:t xml:space="preserve"> using </w:t>
-      </w:r>
-      <w:hyperlink r:id="rId26">
-        <w:r>
-          <w:rPr>
-            <w:color w:val="4183C4"/>
-            <w:u w:val="single" w:color="4183C4"/>
-          </w:rPr>
-          <w:t>Vue.js</w:t>
-        </w:r>
-      </w:hyperlink>
-      <w:r>
-        <w:t xml:space="preserve"> and </w:t>
-      </w:r>
-      <w:hyperlink r:id="rId27">
-        <w:r>
-          <w:rPr>
-            <w:color w:val="4183C4"/>
-            <w:u w:val="single" w:color="4183C4"/>
-          </w:rPr>
-          <w:t>Firebase</w:t>
-        </w:r>
-      </w:hyperlink>
-      <w:r>
-        <w:t>.</w:t>
+        <w:t>I regularly researched and presented new technical concepts to the agency's development team.</w:t>
       </w:r>
     </w:p>
     <w:p>
       <w:pPr>
-        <w:ind w:right="6"/>
+        <w:ind w:left="250"/>
       </w:pPr>
       <w:r>
-        <w:t>I regularly research and present new technical concepts to the agency's development team.</w:t>
+        <w:t>I served on a team with the mandate to standardize agency development practices.</w:t>
       </w:r>
     </w:p>
     <w:p>
       <w:pPr>
         <w:spacing w:after="452"/>
-        <w:ind w:right="6"/>
+        <w:ind w:left="250"/>
       </w:pPr>
       <w:r>
-        <w:t>I serve on a team with the mandate to standardize agency development practices.</w:t>
+        <w:t xml:space="preserve">I served on an AI working group where I introduced the agency to </w:t>
+      </w:r>
+      <w:proofErr w:type="spellStart"/>
+      <w:r>
+        <w:t>Ollama</w:t>
+      </w:r>
+      <w:proofErr w:type="spellEnd"/>
+      <w:r>
+        <w:t>.</w:t>
       </w:r>
     </w:p>
     <w:p>
@@ -1022,10 +1144,10 @@
         <mc:AlternateContent>
           <mc:Choice Requires="wpg">
             <w:drawing>
-              <wp:inline distT="0" distB="0" distL="0" distR="0" wp14:anchorId="2ED72C83" wp14:editId="0FD3636D">
+              <wp:inline distT="0" distB="0" distL="0" distR="0" wp14:anchorId="50B20BB8" wp14:editId="59786F94">
                 <wp:extent cx="40640" cy="40640"/>
                 <wp:effectExtent l="0" t="0" r="0" b="0"/>
-                <wp:docPr id="3468" name="Group 3468"/>
+                <wp:docPr id="3487" name="Group 3487"/>
                 <wp:cNvGraphicFramePr/>
                 <a:graphic xmlns:a="http://schemas.openxmlformats.org/drawingml/2006/main">
                   <a:graphicData uri="http://schemas.microsoft.com/office/word/2010/wordprocessingGroup">
@@ -1040,7 +1162,7 @@
                         </a:xfrm>
                       </wpg:grpSpPr>
                       <wps:wsp>
-                        <wps:cNvPr id="85" name="Shape 85"/>
+                        <wps:cNvPr id="87" name="Shape 87"/>
                         <wps:cNvSpPr/>
                         <wps:spPr>
                           <a:xfrm>
@@ -1110,8 +1232,8 @@
           </mc:Choice>
           <mc:Fallback xmlns:a="http://schemas.openxmlformats.org/drawingml/2006/main">
             <w:pict>
-              <v:group id="Group 3468" style="width:3.2pt;height:3.20001pt;mso-position-horizontal-relative:char;mso-position-vertical-relative:line" coordsize="406,406">
-                <v:shape id="Shape 85" style="position:absolute;width:406;height:406;left:0;top:0;" coordsize="40640,40640" path="m20320,0c31542,0,40640,9098,40640,20320c40640,31543,31542,40640,20320,40640c9098,40640,0,31543,0,20320c0,9098,9098,0,20320,0x">
+              <v:group id="Group 3487" style="width:3.2pt;height:3.19998pt;mso-position-horizontal-relative:char;mso-position-vertical-relative:line" coordsize="406,406">
+                <v:shape id="Shape 87" style="position:absolute;width:406;height:406;left:0;top:0;" coordsize="40640,40640" path="m20320,0c31542,0,40640,9098,40640,20320c40640,31543,31542,40640,20320,40640c9098,40640,0,31543,0,20320c0,9098,9098,0,20320,0x">
                   <v:stroke weight="0pt" endcap="flat" joinstyle="miter" miterlimit="10" on="false" color="#000000" opacity="0"/>
                   <v:fill on="true" color="#000000"/>
                 </v:shape>
@@ -1208,7 +1330,7 @@
     <w:p>
       <w:pPr>
         <w:spacing w:after="0" w:line="331" w:lineRule="auto"/>
-        <w:ind w:left="480" w:right="6" w:hanging="240"/>
+        <w:ind w:left="480" w:hanging="240"/>
       </w:pPr>
       <w:r>
         <w:rPr>
@@ -1218,10 +1340,10 @@
         <mc:AlternateContent>
           <mc:Choice Requires="wpg">
             <w:drawing>
-              <wp:inline distT="0" distB="0" distL="0" distR="0" wp14:anchorId="3B9A0B2A" wp14:editId="1FAB1770">
+              <wp:inline distT="0" distB="0" distL="0" distR="0" wp14:anchorId="7C5D6385" wp14:editId="25BFCE98">
                 <wp:extent cx="40640" cy="40640"/>
                 <wp:effectExtent l="0" t="0" r="0" b="0"/>
-                <wp:docPr id="3469" name="Group 3469"/>
+                <wp:docPr id="3488" name="Group 3488"/>
                 <wp:cNvGraphicFramePr/>
                 <a:graphic xmlns:a="http://schemas.openxmlformats.org/drawingml/2006/main">
                   <a:graphicData uri="http://schemas.microsoft.com/office/word/2010/wordprocessingGroup">
@@ -1236,7 +1358,7 @@
                         </a:xfrm>
                       </wpg:grpSpPr>
                       <wps:wsp>
-                        <wps:cNvPr id="100" name="Shape 100"/>
+                        <wps:cNvPr id="102" name="Shape 102"/>
                         <wps:cNvSpPr/>
                         <wps:spPr>
                           <a:xfrm>
@@ -1306,8 +1428,8 @@
           </mc:Choice>
           <mc:Fallback xmlns:a="http://schemas.openxmlformats.org/drawingml/2006/main">
             <w:pict>
-              <v:group id="Group 3469" style="width:3.2pt;height:3.19998pt;mso-position-horizontal-relative:char;mso-position-vertical-relative:line" coordsize="406,406">
-                <v:shape id="Shape 100" style="position:absolute;width:406;height:406;left:0;top:0;" coordsize="40640,40640" path="m20320,0c31542,0,40640,9098,40640,20320c40640,31543,31542,40640,20320,40640c9098,40640,0,31543,0,20320c0,9098,9098,0,20320,0x">
+              <v:group id="Group 3488" style="width:3.2pt;height:3.20001pt;mso-position-horizontal-relative:char;mso-position-vertical-relative:line" coordsize="406,406">
+                <v:shape id="Shape 102" style="position:absolute;width:406;height:406;left:0;top:0;" coordsize="40640,40640" path="m20320,0c31542,0,40640,9098,40640,20320c40640,31543,31542,40640,20320,40640c9098,40640,0,31543,0,20320c0,9098,9098,0,20320,0x">
                   <v:stroke weight="0pt" endcap="flat" joinstyle="miter" miterlimit="10" on="false" color="#000000" opacity="0"/>
                   <v:fill on="true" color="#000000"/>
                 </v:shape>
@@ -1369,7 +1491,7 @@
     </w:p>
     <w:p>
       <w:pPr>
-        <w:ind w:right="6"/>
+        <w:ind w:left="250"/>
       </w:pPr>
       <w:r>
         <w:rPr>
@@ -1379,18 +1501,18 @@
         <mc:AlternateContent>
           <mc:Choice Requires="wpg">
             <w:drawing>
-              <wp:anchor distT="0" distB="0" distL="114300" distR="114300" simplePos="0" relativeHeight="251659264" behindDoc="0" locked="0" layoutInCell="1" allowOverlap="1" wp14:anchorId="01AEDA9D" wp14:editId="2C0571FB">
+              <wp:anchor distT="0" distB="0" distL="114300" distR="114300" simplePos="0" relativeHeight="251659264" behindDoc="0" locked="0" layoutInCell="1" allowOverlap="1" wp14:anchorId="4A6558A3" wp14:editId="2D0640A1">
                 <wp:simplePos x="0" y="0"/>
                 <wp:positionH relativeFrom="column">
                   <wp:posOffset>152400</wp:posOffset>
                 </wp:positionH>
                 <wp:positionV relativeFrom="paragraph">
-                  <wp:posOffset>48567</wp:posOffset>
+                  <wp:posOffset>48568</wp:posOffset>
                 </wp:positionV>
                 <wp:extent cx="40640" cy="264160"/>
                 <wp:effectExtent l="0" t="0" r="0" b="0"/>
                 <wp:wrapSquare wrapText="bothSides"/>
-                <wp:docPr id="3470" name="Group 3470"/>
+                <wp:docPr id="3489" name="Group 3489"/>
                 <wp:cNvGraphicFramePr/>
                 <a:graphic xmlns:a="http://schemas.openxmlformats.org/drawingml/2006/main">
                   <a:graphicData uri="http://schemas.microsoft.com/office/word/2010/wordprocessingGroup">
@@ -1405,7 +1527,7 @@
                         </a:xfrm>
                       </wpg:grpSpPr>
                       <wps:wsp>
-                        <wps:cNvPr id="113" name="Shape 113"/>
+                        <wps:cNvPr id="115" name="Shape 115"/>
                         <wps:cNvSpPr/>
                         <wps:spPr>
                           <a:xfrm>
@@ -1425,7 +1547,7 @@
                                 </a:moveTo>
                                 <a:cubicBezTo>
                                   <a:pt x="31542" y="0"/>
-                                  <a:pt x="40640" y="9098"/>
+                                  <a:pt x="40640" y="9099"/>
                                   <a:pt x="40640" y="20320"/>
                                 </a:cubicBezTo>
                                 <a:cubicBezTo>
@@ -1439,7 +1561,7 @@
                                   <a:pt x="0" y="20320"/>
                                 </a:cubicBezTo>
                                 <a:cubicBezTo>
-                                  <a:pt x="0" y="9098"/>
+                                  <a:pt x="0" y="9099"/>
                                   <a:pt x="9098" y="0"/>
                                   <a:pt x="20320" y="0"/>
                                 </a:cubicBezTo>
@@ -1468,12 +1590,12 @@
                         <wps:bodyPr/>
                       </wps:wsp>
                       <wps:wsp>
-                        <wps:cNvPr id="118" name="Shape 118"/>
+                        <wps:cNvPr id="120" name="Shape 120"/>
                         <wps:cNvSpPr/>
                         <wps:spPr>
                           <a:xfrm>
                             <a:off x="0" y="223520"/>
-                            <a:ext cx="40640" cy="40639"/>
+                            <a:ext cx="40640" cy="40640"/>
                           </a:xfrm>
                           <a:custGeom>
                             <a:avLst/>
@@ -1482,27 +1604,27 @@
                             <a:cxnLst/>
                             <a:rect l="0" t="0" r="0" b="0"/>
                             <a:pathLst>
-                              <a:path w="40640" h="40639">
+                              <a:path w="40640" h="40640">
                                 <a:moveTo>
                                   <a:pt x="20320" y="0"/>
                                 </a:moveTo>
                                 <a:cubicBezTo>
                                   <a:pt x="31542" y="0"/>
-                                  <a:pt x="40640" y="9098"/>
+                                  <a:pt x="40640" y="9099"/>
                                   <a:pt x="40640" y="20320"/>
                                 </a:cubicBezTo>
                                 <a:cubicBezTo>
-                                  <a:pt x="40640" y="31542"/>
-                                  <a:pt x="31542" y="40639"/>
-                                  <a:pt x="20320" y="40639"/>
-                                </a:cubicBezTo>
-                                <a:cubicBezTo>
-                                  <a:pt x="9098" y="40639"/>
-                                  <a:pt x="0" y="31542"/>
+                                  <a:pt x="40640" y="31543"/>
+                                  <a:pt x="31542" y="40640"/>
+                                  <a:pt x="20320" y="40640"/>
+                                </a:cubicBezTo>
+                                <a:cubicBezTo>
+                                  <a:pt x="9098" y="40640"/>
+                                  <a:pt x="0" y="31543"/>
                                   <a:pt x="0" y="20320"/>
                                 </a:cubicBezTo>
                                 <a:cubicBezTo>
-                                  <a:pt x="0" y="9098"/>
+                                  <a:pt x="0" y="9099"/>
                                   <a:pt x="9098" y="0"/>
                                   <a:pt x="20320" y="0"/>
                                 </a:cubicBezTo>
@@ -1538,12 +1660,12 @@
           </mc:Choice>
           <mc:Fallback xmlns:a="http://schemas.openxmlformats.org/drawingml/2006/main">
             <w:pict>
-              <v:group id="Group 3470" style="width:3.2pt;height:20.8pt;position:absolute;mso-position-horizontal-relative:text;mso-position-horizontal:absolute;margin-left:12pt;mso-position-vertical-relative:text;margin-top:3.82419pt;" coordsize="406,2641">
-                <v:shape id="Shape 113" style="position:absolute;width:406;height:406;left:0;top:0;" coordsize="40640,40640" path="m20320,0c31542,0,40640,9098,40640,20320c40640,31543,31542,40640,20320,40640c9098,40640,0,31543,0,20320c0,9098,9098,0,20320,0x">
+              <v:group id="Group 3489" style="width:3.2pt;height:20.8pt;position:absolute;mso-position-horizontal-relative:text;mso-position-horizontal:absolute;margin-left:12pt;mso-position-vertical-relative:text;margin-top:3.82422pt;" coordsize="406,2641">
+                <v:shape id="Shape 115" style="position:absolute;width:406;height:406;left:0;top:0;" coordsize="40640,40640" path="m20320,0c31542,0,40640,9099,40640,20320c40640,31543,31542,40640,20320,40640c9098,40640,0,31543,0,20320c0,9099,9098,0,20320,0x">
                   <v:stroke weight="0pt" endcap="flat" joinstyle="miter" miterlimit="10" on="false" color="#000000" opacity="0"/>
                   <v:fill on="true" color="#000000"/>
                 </v:shape>
-                <v:shape id="Shape 118" style="position:absolute;width:406;height:406;left:0;top:2235;" coordsize="40640,40639" path="m20320,0c31542,0,40640,9098,40640,20320c40640,31542,31542,40639,20320,40639c9098,40639,0,31542,0,20320c0,9098,9098,0,20320,0x">
+                <v:shape id="Shape 120" style="position:absolute;width:406;height:406;left:0;top:2235;" coordsize="40640,40640" path="m20320,0c31542,0,40640,9099,40640,20320c40640,31543,31542,40640,20320,40640c9098,40640,0,31543,0,20320c0,9099,9098,0,20320,0x">
                   <v:stroke weight="0pt" endcap="flat" joinstyle="miter" miterlimit="10" on="false" color="#000000" opacity="0"/>
                   <v:fill on="true" color="#000000"/>
                 </v:shape>
@@ -1572,7 +1694,7 @@
     <w:p>
       <w:pPr>
         <w:spacing w:after="10" w:line="328" w:lineRule="auto"/>
-        <w:ind w:right="6"/>
+        <w:ind w:left="250"/>
       </w:pPr>
       <w:r>
         <w:t>I maintained the business automation systems behind the Fellowship Competition, Doctoral Milestones, the Graduation Application, and more.</w:t>
@@ -1581,7 +1703,7 @@
     <w:p>
       <w:pPr>
         <w:spacing w:after="7" w:line="331" w:lineRule="auto"/>
-        <w:ind w:left="960" w:right="6" w:hanging="240"/>
+        <w:ind w:left="960" w:hanging="240"/>
       </w:pPr>
       <w:r>
         <w:rPr>
@@ -1591,10 +1713,10 @@
         <mc:AlternateContent>
           <mc:Choice Requires="wpg">
             <w:drawing>
-              <wp:inline distT="0" distB="0" distL="0" distR="0" wp14:anchorId="67F285D2" wp14:editId="5E04BFC0">
-                <wp:extent cx="40640" cy="40641"/>
+              <wp:inline distT="0" distB="0" distL="0" distR="0" wp14:anchorId="63EA2B0A" wp14:editId="29821492">
+                <wp:extent cx="40640" cy="40640"/>
                 <wp:effectExtent l="0" t="0" r="0" b="0"/>
-                <wp:docPr id="3471" name="Group 3471"/>
+                <wp:docPr id="3490" name="Group 3490"/>
                 <wp:cNvGraphicFramePr/>
                 <a:graphic xmlns:a="http://schemas.openxmlformats.org/drawingml/2006/main">
                   <a:graphicData uri="http://schemas.microsoft.com/office/word/2010/wordprocessingGroup">
@@ -1603,18 +1725,18 @@
                       <wpg:grpSpPr>
                         <a:xfrm>
                           <a:off x="0" y="0"/>
-                          <a:ext cx="40640" cy="40641"/>
+                          <a:ext cx="40640" cy="40640"/>
                           <a:chOff x="0" y="0"/>
-                          <a:chExt cx="40640" cy="40641"/>
+                          <a:chExt cx="40640" cy="40640"/>
                         </a:xfrm>
                       </wpg:grpSpPr>
                       <wps:wsp>
-                        <wps:cNvPr id="121" name="Shape 121"/>
+                        <wps:cNvPr id="123" name="Shape 123"/>
                         <wps:cNvSpPr/>
                         <wps:spPr>
                           <a:xfrm>
                             <a:off x="0" y="0"/>
-                            <a:ext cx="40640" cy="40641"/>
+                            <a:ext cx="40640" cy="40640"/>
                           </a:xfrm>
                           <a:custGeom>
                             <a:avLst/>
@@ -1623,18 +1745,18 @@
                             <a:cxnLst/>
                             <a:rect l="0" t="0" r="0" b="0"/>
                             <a:pathLst>
-                              <a:path w="40640" h="40641">
+                              <a:path w="40640" h="40640">
                                 <a:moveTo>
                                   <a:pt x="40640" y="20320"/>
                                 </a:moveTo>
                                 <a:cubicBezTo>
-                                  <a:pt x="40640" y="31544"/>
-                                  <a:pt x="31542" y="40641"/>
-                                  <a:pt x="20320" y="40641"/>
-                                </a:cubicBezTo>
-                                <a:cubicBezTo>
-                                  <a:pt x="9098" y="40641"/>
-                                  <a:pt x="0" y="31544"/>
+                                  <a:pt x="40640" y="31543"/>
+                                  <a:pt x="31542" y="40640"/>
+                                  <a:pt x="20320" y="40640"/>
+                                </a:cubicBezTo>
+                                <a:cubicBezTo>
+                                  <a:pt x="9098" y="40640"/>
+                                  <a:pt x="0" y="31543"/>
                                   <a:pt x="0" y="20320"/>
                                 </a:cubicBezTo>
                                 <a:cubicBezTo>
@@ -1679,8 +1801,8 @@
           </mc:Choice>
           <mc:Fallback xmlns:a="http://schemas.openxmlformats.org/drawingml/2006/main">
             <w:pict>
-              <v:group id="Group 3471" style="width:3.2pt;height:3.20007pt;mso-position-horizontal-relative:char;mso-position-vertical-relative:line" coordsize="406,406">
-                <v:shape id="Shape 121" style="position:absolute;width:406;height:406;left:0;top:0;" coordsize="40640,40641" path="m40640,20320c40640,31544,31542,40641,20320,40641c9098,40641,0,31544,0,20320c0,9097,9098,0,20320,0c31542,0,40640,9097,40640,20320x">
+              <v:group id="Group 3490" style="width:3.2pt;height:3.20001pt;mso-position-horizontal-relative:char;mso-position-vertical-relative:line" coordsize="406,406">
+                <v:shape id="Shape 123" style="position:absolute;width:406;height:406;left:0;top:0;" coordsize="40640,40640" path="m40640,20320c40640,31543,31542,40640,20320,40640c9098,40640,0,31543,0,20320c0,9097,9098,0,20320,0c31542,0,40640,9097,40640,20320x">
                   <v:stroke weight="0.8pt" endcap="flat" joinstyle="miter" miterlimit="10" on="true" color="#000000"/>
                   <v:fill on="false" color="#000000" opacity="0"/>
                 </v:shape>
@@ -1734,7 +1856,7 @@
     <w:p>
       <w:pPr>
         <w:spacing w:after="7" w:line="331" w:lineRule="auto"/>
-        <w:ind w:left="960" w:right="6" w:hanging="240"/>
+        <w:ind w:left="960" w:hanging="240"/>
       </w:pPr>
       <w:r>
         <w:rPr>
@@ -1744,10 +1866,10 @@
         <mc:AlternateContent>
           <mc:Choice Requires="wpg">
             <w:drawing>
-              <wp:inline distT="0" distB="0" distL="0" distR="0" wp14:anchorId="773D0941" wp14:editId="7B990104">
+              <wp:inline distT="0" distB="0" distL="0" distR="0" wp14:anchorId="7E5BFB21" wp14:editId="29BE15E1">
                 <wp:extent cx="40640" cy="40640"/>
                 <wp:effectExtent l="0" t="0" r="0" b="0"/>
-                <wp:docPr id="3472" name="Group 3472"/>
+                <wp:docPr id="3491" name="Group 3491"/>
                 <wp:cNvGraphicFramePr/>
                 <a:graphic xmlns:a="http://schemas.openxmlformats.org/drawingml/2006/main">
                   <a:graphicData uri="http://schemas.microsoft.com/office/word/2010/wordprocessingGroup">
@@ -1762,7 +1884,7 @@
                         </a:xfrm>
                       </wpg:grpSpPr>
                       <wps:wsp>
-                        <wps:cNvPr id="132" name="Shape 132"/>
+                        <wps:cNvPr id="134" name="Shape 134"/>
                         <wps:cNvSpPr/>
                         <wps:spPr>
                           <a:xfrm>
@@ -1832,8 +1954,8 @@
           </mc:Choice>
           <mc:Fallback xmlns:a="http://schemas.openxmlformats.org/drawingml/2006/main">
             <w:pict>
-              <v:group id="Group 3472" style="width:3.2pt;height:3.20001pt;mso-position-horizontal-relative:char;mso-position-vertical-relative:line" coordsize="406,406">
-                <v:shape id="Shape 132" style="position:absolute;width:406;height:406;left:0;top:0;" coordsize="40640,40640" path="m40640,20320c40640,31543,31542,40640,20320,40640c9098,40640,0,31543,0,20320c0,9097,9098,0,20320,0c31542,0,40640,9097,40640,20320x">
+              <v:group id="Group 3491" style="width:3.2pt;height:3.20001pt;mso-position-horizontal-relative:char;mso-position-vertical-relative:line" coordsize="406,406">
+                <v:shape id="Shape 134" style="position:absolute;width:406;height:406;left:0;top:0;" coordsize="40640,40640" path="m40640,20320c40640,31543,31542,40640,20320,40640c9098,40640,0,31543,0,20320c0,9097,9098,0,20320,0c31542,0,40640,9097,40640,20320x">
                   <v:stroke weight="0.8pt" endcap="flat" joinstyle="miter" miterlimit="10" on="true" color="#000000"/>
                   <v:fill on="false" color="#000000" opacity="0"/>
                 </v:shape>
@@ -1914,7 +2036,7 @@
     <w:p>
       <w:pPr>
         <w:spacing w:after="237" w:line="331" w:lineRule="auto"/>
-        <w:ind w:left="960" w:right="6" w:hanging="240"/>
+        <w:ind w:left="960" w:hanging="240"/>
       </w:pPr>
       <w:r>
         <w:rPr>
@@ -1924,10 +2046,10 @@
         <mc:AlternateContent>
           <mc:Choice Requires="wpg">
             <w:drawing>
-              <wp:inline distT="0" distB="0" distL="0" distR="0" wp14:anchorId="37C8E0C7" wp14:editId="3064028B">
+              <wp:inline distT="0" distB="0" distL="0" distR="0" wp14:anchorId="7C5A19FF" wp14:editId="27A453DC">
                 <wp:extent cx="40640" cy="40640"/>
                 <wp:effectExtent l="0" t="0" r="0" b="0"/>
-                <wp:docPr id="3473" name="Group 3473"/>
+                <wp:docPr id="3492" name="Group 3492"/>
                 <wp:cNvGraphicFramePr/>
                 <a:graphic xmlns:a="http://schemas.openxmlformats.org/drawingml/2006/main">
                   <a:graphicData uri="http://schemas.microsoft.com/office/word/2010/wordprocessingGroup">
@@ -1942,7 +2064,7 @@
                         </a:xfrm>
                       </wpg:grpSpPr>
                       <wps:wsp>
-                        <wps:cNvPr id="150" name="Shape 150"/>
+                        <wps:cNvPr id="152" name="Shape 152"/>
                         <wps:cNvSpPr/>
                         <wps:spPr>
                           <a:xfrm>
@@ -2012,8 +2134,8 @@
           </mc:Choice>
           <mc:Fallback xmlns:a="http://schemas.openxmlformats.org/drawingml/2006/main">
             <w:pict>
-              <v:group id="Group 3473" style="width:3.2pt;height:3.20001pt;mso-position-horizontal-relative:char;mso-position-vertical-relative:line" coordsize="406,406">
-                <v:shape id="Shape 150" style="position:absolute;width:406;height:406;left:0;top:0;" coordsize="40640,40640" path="m40640,20320c40640,31543,31542,40640,20320,40640c9098,40640,0,31543,0,20320c0,9097,9098,0,20320,0c31542,0,40640,9097,40640,20320x">
+              <v:group id="Group 3492" style="width:3.2pt;height:3.20001pt;mso-position-horizontal-relative:char;mso-position-vertical-relative:line" coordsize="406,406">
+                <v:shape id="Shape 152" style="position:absolute;width:406;height:406;left:0;top:0;" coordsize="40640,40640" path="m40640,20320c40640,31543,31542,40640,20320,40640c9098,40640,0,31543,0,20320c0,9097,9098,0,20320,0c31542,0,40640,9097,40640,20320x">
                   <v:stroke weight="0.8pt" endcap="flat" joinstyle="miter" miterlimit="10" on="true" color="#000000"/>
                   <v:fill on="false" color="#000000" opacity="0"/>
                 </v:shape>
@@ -2078,7 +2200,7 @@
     </w:p>
     <w:p>
       <w:pPr>
-        <w:ind w:right="6"/>
+        <w:ind w:left="250"/>
       </w:pPr>
       <w:r>
         <w:rPr>
@@ -2088,7 +2210,7 @@
         <mc:AlternateContent>
           <mc:Choice Requires="wpg">
             <w:drawing>
-              <wp:anchor distT="0" distB="0" distL="114300" distR="114300" simplePos="0" relativeHeight="251660288" behindDoc="0" locked="0" layoutInCell="1" allowOverlap="1" wp14:anchorId="07C25695" wp14:editId="45803B90">
+              <wp:anchor distT="0" distB="0" distL="114300" distR="114300" simplePos="0" relativeHeight="251660288" behindDoc="0" locked="0" layoutInCell="1" allowOverlap="1" wp14:anchorId="6631DAF0" wp14:editId="21A915FC">
                 <wp:simplePos x="0" y="0"/>
                 <wp:positionH relativeFrom="column">
                   <wp:posOffset>152400</wp:posOffset>
@@ -2099,7 +2221,7 @@
                 <wp:extent cx="40640" cy="264160"/>
                 <wp:effectExtent l="0" t="0" r="0" b="0"/>
                 <wp:wrapSquare wrapText="bothSides"/>
-                <wp:docPr id="3474" name="Group 3474"/>
+                <wp:docPr id="3493" name="Group 3493"/>
                 <wp:cNvGraphicFramePr/>
                 <a:graphic xmlns:a="http://schemas.openxmlformats.org/drawingml/2006/main">
                   <a:graphicData uri="http://schemas.microsoft.com/office/word/2010/wordprocessingGroup">
@@ -2114,7 +2236,7 @@
                         </a:xfrm>
                       </wpg:grpSpPr>
                       <wps:wsp>
-                        <wps:cNvPr id="165" name="Shape 165"/>
+                        <wps:cNvPr id="167" name="Shape 167"/>
                         <wps:cNvSpPr/>
                         <wps:spPr>
                           <a:xfrm>
@@ -2134,21 +2256,21 @@
                                 </a:moveTo>
                                 <a:cubicBezTo>
                                   <a:pt x="31542" y="0"/>
-                                  <a:pt x="40640" y="9098"/>
+                                  <a:pt x="40640" y="9097"/>
                                   <a:pt x="40640" y="20320"/>
                                 </a:cubicBezTo>
                                 <a:cubicBezTo>
-                                  <a:pt x="40640" y="31543"/>
+                                  <a:pt x="40640" y="31542"/>
                                   <a:pt x="31542" y="40640"/>
                                   <a:pt x="20320" y="40640"/>
                                 </a:cubicBezTo>
                                 <a:cubicBezTo>
                                   <a:pt x="9098" y="40640"/>
-                                  <a:pt x="0" y="31543"/>
+                                  <a:pt x="0" y="31542"/>
                                   <a:pt x="0" y="20320"/>
                                 </a:cubicBezTo>
                                 <a:cubicBezTo>
-                                  <a:pt x="0" y="9098"/>
+                                  <a:pt x="0" y="9097"/>
                                   <a:pt x="9098" y="0"/>
                                   <a:pt x="20320" y="0"/>
                                 </a:cubicBezTo>
@@ -2177,7 +2299,7 @@
                         <wps:bodyPr/>
                       </wps:wsp>
                       <wps:wsp>
-                        <wps:cNvPr id="177" name="Shape 177"/>
+                        <wps:cNvPr id="179" name="Shape 179"/>
                         <wps:cNvSpPr/>
                         <wps:spPr>
                           <a:xfrm>
@@ -2197,21 +2319,21 @@
                                 </a:moveTo>
                                 <a:cubicBezTo>
                                   <a:pt x="31542" y="0"/>
-                                  <a:pt x="40640" y="9099"/>
+                                  <a:pt x="40640" y="9098"/>
                                   <a:pt x="40640" y="20320"/>
                                 </a:cubicBezTo>
                                 <a:cubicBezTo>
-                                  <a:pt x="40640" y="31543"/>
+                                  <a:pt x="40640" y="31542"/>
                                   <a:pt x="31542" y="40640"/>
                                   <a:pt x="20320" y="40640"/>
                                 </a:cubicBezTo>
                                 <a:cubicBezTo>
                                   <a:pt x="9098" y="40640"/>
-                                  <a:pt x="0" y="31543"/>
+                                  <a:pt x="0" y="31542"/>
                                   <a:pt x="0" y="20320"/>
                                 </a:cubicBezTo>
                                 <a:cubicBezTo>
-                                  <a:pt x="0" y="9099"/>
+                                  <a:pt x="0" y="9098"/>
                                   <a:pt x="9098" y="0"/>
                                   <a:pt x="20320" y="0"/>
                                 </a:cubicBezTo>
@@ -2247,12 +2369,12 @@
           </mc:Choice>
           <mc:Fallback xmlns:a="http://schemas.openxmlformats.org/drawingml/2006/main">
             <w:pict>
-              <v:group id="Group 3474" style="width:3.2pt;height:20.8pt;position:absolute;mso-position-horizontal-relative:text;mso-position-horizontal:absolute;margin-left:12pt;mso-position-vertical-relative:text;margin-top:3.82422pt;" coordsize="406,2641">
-                <v:shape id="Shape 165" style="position:absolute;width:406;height:406;left:0;top:0;" coordsize="40640,40640" path="m20320,0c31542,0,40640,9098,40640,20320c40640,31543,31542,40640,20320,40640c9098,40640,0,31543,0,20320c0,9098,9098,0,20320,0x">
+              <v:group id="Group 3493" style="width:3.2pt;height:20.8pt;position:absolute;mso-position-horizontal-relative:text;mso-position-horizontal:absolute;margin-left:12pt;mso-position-vertical-relative:text;margin-top:3.82422pt;" coordsize="406,2641">
+                <v:shape id="Shape 167" style="position:absolute;width:406;height:406;left:0;top:0;" coordsize="40640,40640" path="m20320,0c31542,0,40640,9097,40640,20320c40640,31542,31542,40640,20320,40640c9098,40640,0,31542,0,20320c0,9097,9098,0,20320,0x">
                   <v:stroke weight="0pt" endcap="flat" joinstyle="miter" miterlimit="10" on="false" color="#000000" opacity="0"/>
                   <v:fill on="true" color="#000000"/>
                 </v:shape>
-                <v:shape id="Shape 177" style="position:absolute;width:406;height:406;left:0;top:2235;" coordsize="40640,40640" path="m20320,0c31542,0,40640,9099,40640,20320c40640,31543,31542,40640,20320,40640c9098,40640,0,31543,0,20320c0,9099,9098,0,20320,0x">
+                <v:shape id="Shape 179" style="position:absolute;width:406;height:406;left:0;top:2235;" coordsize="40640,40640" path="m20320,0c31542,0,40640,9098,40640,20320c40640,31542,31542,40640,20320,40640c9098,40640,0,31542,0,20320c0,9098,9098,0,20320,0x">
                   <v:stroke weight="0pt" endcap="flat" joinstyle="miter" miterlimit="10" on="false" color="#000000" opacity="0"/>
                   <v:fill on="true" color="#000000"/>
                 </v:shape>
@@ -2306,8 +2428,7 @@
     </w:p>
     <w:p>
       <w:pPr>
-        <w:spacing w:after="452"/>
-        <w:ind w:right="6"/>
+        <w:ind w:left="250"/>
       </w:pPr>
       <w:r>
         <w:t>I was a member of the Office of Research's Talent Management Working Group.</w:t>
@@ -2354,7 +2475,6 @@
     <w:p>
       <w:pPr>
         <w:spacing w:after="319"/>
-        <w:ind w:left="10" w:right="6"/>
       </w:pPr>
       <w:r>
         <w:t xml:space="preserve">Jan 2015 - June 2016: </w:t>
@@ -2369,7 +2489,7 @@
     <w:p>
       <w:pPr>
         <w:spacing w:after="321"/>
-        <w:ind w:right="6"/>
+        <w:ind w:left="250"/>
       </w:pPr>
       <w:r>
         <w:rPr>
@@ -2380,10 +2500,10 @@
         <mc:AlternateContent>
           <mc:Choice Requires="wpg">
             <w:drawing>
-              <wp:inline distT="0" distB="0" distL="0" distR="0" wp14:anchorId="6379EE4F" wp14:editId="57B83539">
+              <wp:inline distT="0" distB="0" distL="0" distR="0" wp14:anchorId="6EBD347E" wp14:editId="6B93BEB5">
                 <wp:extent cx="40640" cy="40640"/>
                 <wp:effectExtent l="0" t="0" r="0" b="0"/>
-                <wp:docPr id="3308" name="Group 3308"/>
+                <wp:docPr id="3326" name="Group 3326"/>
                 <wp:cNvGraphicFramePr/>
                 <a:graphic xmlns:a="http://schemas.openxmlformats.org/drawingml/2006/main">
                   <a:graphicData uri="http://schemas.microsoft.com/office/word/2010/wordprocessingGroup">
@@ -2398,7 +2518,7 @@
                         </a:xfrm>
                       </wpg:grpSpPr>
                       <wps:wsp>
-                        <wps:cNvPr id="347" name="Shape 347"/>
+                        <wps:cNvPr id="343" name="Shape 343"/>
                         <wps:cNvSpPr/>
                         <wps:spPr>
                           <a:xfrm>
@@ -2468,8 +2588,8 @@
           </mc:Choice>
           <mc:Fallback xmlns:a="http://schemas.openxmlformats.org/drawingml/2006/main">
             <w:pict>
-              <v:group id="Group 3308" style="width:3.2pt;height:3.20001pt;mso-position-horizontal-relative:char;mso-position-vertical-relative:line" coordsize="406,406">
-                <v:shape id="Shape 347" style="position:absolute;width:406;height:406;left:0;top:0;" coordsize="40640,40640" path="m20320,0c31542,0,40640,9097,40640,20320c40640,31543,31542,40640,20320,40640c9098,40640,0,31543,0,20320c0,9097,9098,0,20320,0x">
+              <v:group id="Group 3326" style="width:3.2pt;height:3.20001pt;mso-position-horizontal-relative:char;mso-position-vertical-relative:line" coordsize="406,406">
+                <v:shape id="Shape 343" style="position:absolute;width:406;height:406;left:0;top:0;" coordsize="40640,40640" path="m20320,0c31542,0,40640,9097,40640,20320c40640,31543,31542,40640,20320,40640c9098,40640,0,31543,0,20320c0,9097,9098,0,20320,0x">
                   <v:stroke weight="0pt" endcap="flat" joinstyle="miter" miterlimit="10" on="false" color="#000000" opacity="0"/>
                   <v:fill on="true" color="#000000"/>
                 </v:shape>
@@ -2559,7 +2679,7 @@
     <w:p>
       <w:pPr>
         <w:spacing w:after="9" w:line="329" w:lineRule="auto"/>
-        <w:ind w:left="960" w:right="6" w:hanging="240"/>
+        <w:ind w:left="960" w:hanging="240"/>
       </w:pPr>
       <w:r>
         <w:rPr>
@@ -2569,10 +2689,10 @@
         <mc:AlternateContent>
           <mc:Choice Requires="wpg">
             <w:drawing>
-              <wp:inline distT="0" distB="0" distL="0" distR="0" wp14:anchorId="50DEB475" wp14:editId="0ABDC3CD">
-                <wp:extent cx="40640" cy="40640"/>
+              <wp:inline distT="0" distB="0" distL="0" distR="0" wp14:anchorId="1E08060A" wp14:editId="34DC70D8">
+                <wp:extent cx="40640" cy="40639"/>
                 <wp:effectExtent l="0" t="0" r="0" b="0"/>
-                <wp:docPr id="3309" name="Group 3309"/>
+                <wp:docPr id="3327" name="Group 3327"/>
                 <wp:cNvGraphicFramePr/>
                 <a:graphic xmlns:a="http://schemas.openxmlformats.org/drawingml/2006/main">
                   <a:graphicData uri="http://schemas.microsoft.com/office/word/2010/wordprocessingGroup">
@@ -2581,18 +2701,18 @@
                       <wpg:grpSpPr>
                         <a:xfrm>
                           <a:off x="0" y="0"/>
-                          <a:ext cx="40640" cy="40640"/>
+                          <a:ext cx="40640" cy="40639"/>
                           <a:chOff x="0" y="0"/>
-                          <a:chExt cx="40640" cy="40640"/>
+                          <a:chExt cx="40640" cy="40639"/>
                         </a:xfrm>
                       </wpg:grpSpPr>
                       <wps:wsp>
-                        <wps:cNvPr id="360" name="Shape 360"/>
+                        <wps:cNvPr id="356" name="Shape 356"/>
                         <wps:cNvSpPr/>
                         <wps:spPr>
                           <a:xfrm>
                             <a:off x="0" y="0"/>
-                            <a:ext cx="40640" cy="40640"/>
+                            <a:ext cx="40640" cy="40639"/>
                           </a:xfrm>
                           <a:custGeom>
                             <a:avLst/>
@@ -2601,18 +2721,18 @@
                             <a:cxnLst/>
                             <a:rect l="0" t="0" r="0" b="0"/>
                             <a:pathLst>
-                              <a:path w="40640" h="40640">
+                              <a:path w="40640" h="40639">
                                 <a:moveTo>
                                   <a:pt x="40640" y="20320"/>
                                 </a:moveTo>
                                 <a:cubicBezTo>
-                                  <a:pt x="40640" y="31543"/>
-                                  <a:pt x="31542" y="40640"/>
-                                  <a:pt x="20320" y="40640"/>
-                                </a:cubicBezTo>
-                                <a:cubicBezTo>
-                                  <a:pt x="9098" y="40640"/>
-                                  <a:pt x="0" y="31543"/>
+                                  <a:pt x="40640" y="31542"/>
+                                  <a:pt x="31542" y="40639"/>
+                                  <a:pt x="20320" y="40639"/>
+                                </a:cubicBezTo>
+                                <a:cubicBezTo>
+                                  <a:pt x="9098" y="40639"/>
+                                  <a:pt x="0" y="31542"/>
                                   <a:pt x="0" y="20320"/>
                                 </a:cubicBezTo>
                                 <a:cubicBezTo>
@@ -2657,8 +2777,8 @@
           </mc:Choice>
           <mc:Fallback xmlns:a="http://schemas.openxmlformats.org/drawingml/2006/main">
             <w:pict>
-              <v:group id="Group 3309" style="width:3.2pt;height:3.20001pt;mso-position-horizontal-relative:char;mso-position-vertical-relative:line" coordsize="406,406">
-                <v:shape id="Shape 360" style="position:absolute;width:406;height:406;left:0;top:0;" coordsize="40640,40640" path="m40640,20320c40640,31543,31542,40640,20320,40640c9098,40640,0,31543,0,20320c0,9097,9098,0,20320,0c31542,0,40640,9097,40640,20320x">
+              <v:group id="Group 3327" style="width:3.2pt;height:3.19995pt;mso-position-horizontal-relative:char;mso-position-vertical-relative:line" coordsize="406,406">
+                <v:shape id="Shape 356" style="position:absolute;width:406;height:406;left:0;top:0;" coordsize="40640,40639" path="m40640,20320c40640,31542,31542,40639,20320,40639c9098,40639,0,31542,0,20320c0,9097,9098,0,20320,0c31542,0,40640,9097,40640,20320x">
                   <v:stroke weight="0.8pt" endcap="flat" joinstyle="miter" miterlimit="10" on="true" color="#000000"/>
                   <v:fill on="false" color="#000000" opacity="0"/>
                 </v:shape>
@@ -2730,7 +2850,7 @@
     <w:p>
       <w:pPr>
         <w:spacing w:after="381" w:line="331" w:lineRule="auto"/>
-        <w:ind w:left="960" w:right="6" w:hanging="240"/>
+        <w:ind w:left="960" w:hanging="240"/>
       </w:pPr>
       <w:r>
         <w:rPr>
@@ -2740,10 +2860,10 @@
         <mc:AlternateContent>
           <mc:Choice Requires="wpg">
             <w:drawing>
-              <wp:inline distT="0" distB="0" distL="0" distR="0" wp14:anchorId="2D0D340A" wp14:editId="6E922FAF">
+              <wp:inline distT="0" distB="0" distL="0" distR="0" wp14:anchorId="07E1E5B0" wp14:editId="003554E7">
                 <wp:extent cx="40640" cy="40640"/>
                 <wp:effectExtent l="0" t="0" r="0" b="0"/>
-                <wp:docPr id="3310" name="Group 3310"/>
+                <wp:docPr id="3328" name="Group 3328"/>
                 <wp:cNvGraphicFramePr/>
                 <a:graphic xmlns:a="http://schemas.openxmlformats.org/drawingml/2006/main">
                   <a:graphicData uri="http://schemas.microsoft.com/office/word/2010/wordprocessingGroup">
@@ -2758,7 +2878,7 @@
                         </a:xfrm>
                       </wpg:grpSpPr>
                       <wps:wsp>
-                        <wps:cNvPr id="379" name="Shape 379"/>
+                        <wps:cNvPr id="375" name="Shape 375"/>
                         <wps:cNvSpPr/>
                         <wps:spPr>
                           <a:xfrm>
@@ -2777,13 +2897,13 @@
                                   <a:pt x="40640" y="20320"/>
                                 </a:moveTo>
                                 <a:cubicBezTo>
-                                  <a:pt x="40640" y="31547"/>
+                                  <a:pt x="40640" y="31546"/>
                                   <a:pt x="31542" y="40640"/>
                                   <a:pt x="20320" y="40640"/>
                                 </a:cubicBezTo>
                                 <a:cubicBezTo>
                                   <a:pt x="9098" y="40640"/>
-                                  <a:pt x="0" y="31547"/>
+                                  <a:pt x="0" y="31546"/>
                                   <a:pt x="0" y="20320"/>
                                 </a:cubicBezTo>
                                 <a:cubicBezTo>
@@ -2828,8 +2948,8 @@
           </mc:Choice>
           <mc:Fallback xmlns:a="http://schemas.openxmlformats.org/drawingml/2006/main">
             <w:pict>
-              <v:group id="Group 3310" style="width:3.2pt;height:3.20001pt;mso-position-horizontal-relative:char;mso-position-vertical-relative:line" coordsize="406,406">
-                <v:shape id="Shape 379" style="position:absolute;width:406;height:406;left:0;top:0;" coordsize="40640,40640" path="m40640,20320c40640,31547,31542,40640,20320,40640c9098,40640,0,31547,0,20320c0,9093,9098,0,20320,0c31542,0,40640,9093,40640,20320x">
+              <v:group id="Group 3328" style="width:3.2pt;height:3.20001pt;mso-position-horizontal-relative:char;mso-position-vertical-relative:line" coordsize="406,406">
+                <v:shape id="Shape 375" style="position:absolute;width:406;height:406;left:0;top:0;" coordsize="40640,40640" path="m40640,20320c40640,31546,31542,40640,20320,40640c9098,40640,0,31546,0,20320c0,9093,9098,0,20320,0c31542,0,40640,9093,40640,20320x">
                   <v:stroke weight="0.8pt" endcap="flat" joinstyle="miter" miterlimit="10" on="true" color="#000000"/>
                   <v:fill on="false" color="#000000" opacity="0"/>
                 </v:shape>
@@ -2879,7 +2999,7 @@
     <w:p>
       <w:pPr>
         <w:spacing w:after="249" w:line="329" w:lineRule="auto"/>
-        <w:ind w:left="480" w:right="6" w:hanging="240"/>
+        <w:ind w:left="480" w:hanging="240"/>
       </w:pPr>
       <w:r>
         <w:rPr>
@@ -2889,10 +3009,10 @@
         <mc:AlternateContent>
           <mc:Choice Requires="wpg">
             <w:drawing>
-              <wp:inline distT="0" distB="0" distL="0" distR="0" wp14:anchorId="793C346C" wp14:editId="15B40A26">
+              <wp:inline distT="0" distB="0" distL="0" distR="0" wp14:anchorId="1906CBBB" wp14:editId="34C2860C">
                 <wp:extent cx="40640" cy="40640"/>
                 <wp:effectExtent l="0" t="0" r="0" b="0"/>
-                <wp:docPr id="3311" name="Group 3311"/>
+                <wp:docPr id="3329" name="Group 3329"/>
                 <wp:cNvGraphicFramePr/>
                 <a:graphic xmlns:a="http://schemas.openxmlformats.org/drawingml/2006/main">
                   <a:graphicData uri="http://schemas.microsoft.com/office/word/2010/wordprocessingGroup">
@@ -2907,7 +3027,7 @@
                         </a:xfrm>
                       </wpg:grpSpPr>
                       <wps:wsp>
-                        <wps:cNvPr id="384" name="Shape 384"/>
+                        <wps:cNvPr id="380" name="Shape 380"/>
                         <wps:cNvSpPr/>
                         <wps:spPr>
                           <a:xfrm>
@@ -2977,8 +3097,8 @@
           </mc:Choice>
           <mc:Fallback xmlns:a="http://schemas.openxmlformats.org/drawingml/2006/main">
             <w:pict>
-              <v:group id="Group 3311" style="width:3.2pt;height:3.19998pt;mso-position-horizontal-relative:char;mso-position-vertical-relative:line" coordsize="406,406">
-                <v:shape id="Shape 384" style="position:absolute;width:406;height:406;left:0;top:0;" coordsize="40640,40640" path="m20320,0c31542,0,40640,9097,40640,20320c40640,31543,31542,40640,20320,40640c9098,40640,0,31543,0,20320c0,9097,9098,0,20320,0x">
+              <v:group id="Group 3329" style="width:3.2pt;height:3.19998pt;mso-position-horizontal-relative:char;mso-position-vertical-relative:line" coordsize="406,406">
+                <v:shape id="Shape 380" style="position:absolute;width:406;height:406;left:0;top:0;" coordsize="40640,40640" path="m20320,0c31542,0,40640,9097,40640,20320c40640,31543,31542,40640,20320,40640c9098,40640,0,31543,0,20320c0,9097,9098,0,20320,0x">
                   <v:stroke weight="0pt" endcap="flat" joinstyle="miter" miterlimit="10" on="false" color="#000000" opacity="0"/>
                   <v:fill on="true" color="#000000"/>
                 </v:shape>
@@ -3079,7 +3199,7 @@
     <w:p>
       <w:pPr>
         <w:spacing w:after="381" w:line="331" w:lineRule="auto"/>
-        <w:ind w:left="960" w:right="6" w:hanging="240"/>
+        <w:ind w:left="960" w:hanging="240"/>
       </w:pPr>
       <w:r>
         <w:rPr>
@@ -3089,10 +3209,10 @@
         <mc:AlternateContent>
           <mc:Choice Requires="wpg">
             <w:drawing>
-              <wp:inline distT="0" distB="0" distL="0" distR="0" wp14:anchorId="36F61179" wp14:editId="1909153E">
-                <wp:extent cx="40640" cy="40640"/>
+              <wp:inline distT="0" distB="0" distL="0" distR="0" wp14:anchorId="259D5CA6" wp14:editId="20F813A3">
+                <wp:extent cx="40640" cy="40639"/>
                 <wp:effectExtent l="0" t="0" r="0" b="0"/>
-                <wp:docPr id="3312" name="Group 3312"/>
+                <wp:docPr id="3330" name="Group 3330"/>
                 <wp:cNvGraphicFramePr/>
                 <a:graphic xmlns:a="http://schemas.openxmlformats.org/drawingml/2006/main">
                   <a:graphicData uri="http://schemas.microsoft.com/office/word/2010/wordprocessingGroup">
@@ -3101,18 +3221,18 @@
                       <wpg:grpSpPr>
                         <a:xfrm>
                           <a:off x="0" y="0"/>
-                          <a:ext cx="40640" cy="40640"/>
+                          <a:ext cx="40640" cy="40639"/>
                           <a:chOff x="0" y="0"/>
-                          <a:chExt cx="40640" cy="40640"/>
+                          <a:chExt cx="40640" cy="40639"/>
                         </a:xfrm>
                       </wpg:grpSpPr>
                       <wps:wsp>
-                        <wps:cNvPr id="409" name="Shape 409"/>
+                        <wps:cNvPr id="405" name="Shape 405"/>
                         <wps:cNvSpPr/>
                         <wps:spPr>
                           <a:xfrm>
                             <a:off x="0" y="0"/>
-                            <a:ext cx="40640" cy="40640"/>
+                            <a:ext cx="40640" cy="40639"/>
                           </a:xfrm>
                           <a:custGeom>
                             <a:avLst/>
@@ -3121,28 +3241,28 @@
                             <a:cxnLst/>
                             <a:rect l="0" t="0" r="0" b="0"/>
                             <a:pathLst>
-                              <a:path w="40640" h="40640">
+                              <a:path w="40640" h="40639">
                                 <a:moveTo>
                                   <a:pt x="40640" y="20320"/>
                                 </a:moveTo>
                                 <a:cubicBezTo>
                                   <a:pt x="40640" y="31547"/>
-                                  <a:pt x="31542" y="40640"/>
-                                  <a:pt x="20320" y="40640"/>
-                                </a:cubicBezTo>
-                                <a:cubicBezTo>
-                                  <a:pt x="9098" y="40640"/>
+                                  <a:pt x="31542" y="40639"/>
+                                  <a:pt x="20320" y="40639"/>
+                                </a:cubicBezTo>
+                                <a:cubicBezTo>
+                                  <a:pt x="9098" y="40639"/>
                                   <a:pt x="0" y="31547"/>
                                   <a:pt x="0" y="20320"/>
                                 </a:cubicBezTo>
                                 <a:cubicBezTo>
-                                  <a:pt x="0" y="9093"/>
+                                  <a:pt x="0" y="9094"/>
                                   <a:pt x="9098" y="0"/>
                                   <a:pt x="20320" y="0"/>
                                 </a:cubicBezTo>
                                 <a:cubicBezTo>
                                   <a:pt x="31542" y="0"/>
-                                  <a:pt x="40640" y="9093"/>
+                                  <a:pt x="40640" y="9094"/>
                                   <a:pt x="40640" y="20320"/>
                                 </a:cubicBezTo>
                                 <a:close/>
@@ -3177,8 +3297,8 @@
           </mc:Choice>
           <mc:Fallback xmlns:a="http://schemas.openxmlformats.org/drawingml/2006/main">
             <w:pict>
-              <v:group id="Group 3312" style="width:3.2pt;height:3.20001pt;mso-position-horizontal-relative:char;mso-position-vertical-relative:line" coordsize="406,406">
-                <v:shape id="Shape 409" style="position:absolute;width:406;height:406;left:0;top:0;" coordsize="40640,40640" path="m40640,20320c40640,31547,31542,40640,20320,40640c9098,40640,0,31547,0,20320c0,9093,9098,0,20320,0c31542,0,40640,9093,40640,20320x">
+              <v:group id="Group 3330" style="width:3.2pt;height:3.19995pt;mso-position-horizontal-relative:char;mso-position-vertical-relative:line" coordsize="406,406">
+                <v:shape id="Shape 405" style="position:absolute;width:406;height:406;left:0;top:0;" coordsize="40640,40639" path="m40640,20320c40640,31547,31542,40639,20320,40639c9098,40639,0,31547,0,20320c0,9094,9098,0,20320,0c31542,0,40640,9094,40640,20320x">
                   <v:stroke weight="0.8pt" endcap="flat" joinstyle="miter" miterlimit="10" on="true" color="#000000"/>
                   <v:fill on="false" color="#000000" opacity="0"/>
                 </v:shape>
@@ -3337,7 +3457,7 @@
     <w:p>
       <w:pPr>
         <w:spacing w:after="249" w:line="329" w:lineRule="auto"/>
-        <w:ind w:left="480" w:right="6" w:hanging="240"/>
+        <w:ind w:left="480" w:hanging="240"/>
       </w:pPr>
       <w:r>
         <w:rPr>
@@ -3347,10 +3467,10 @@
         <mc:AlternateContent>
           <mc:Choice Requires="wpg">
             <w:drawing>
-              <wp:inline distT="0" distB="0" distL="0" distR="0" wp14:anchorId="0C80AD8A" wp14:editId="3F8E3B95">
+              <wp:inline distT="0" distB="0" distL="0" distR="0" wp14:anchorId="68162B0E" wp14:editId="357EA5EF">
                 <wp:extent cx="40640" cy="40640"/>
                 <wp:effectExtent l="0" t="0" r="0" b="0"/>
-                <wp:docPr id="3313" name="Group 3313"/>
+                <wp:docPr id="3331" name="Group 3331"/>
                 <wp:cNvGraphicFramePr/>
                 <a:graphic xmlns:a="http://schemas.openxmlformats.org/drawingml/2006/main">
                   <a:graphicData uri="http://schemas.microsoft.com/office/word/2010/wordprocessingGroup">
@@ -3365,7 +3485,7 @@
                         </a:xfrm>
                       </wpg:grpSpPr>
                       <wps:wsp>
-                        <wps:cNvPr id="437" name="Shape 437"/>
+                        <wps:cNvPr id="433" name="Shape 433"/>
                         <wps:cNvSpPr/>
                         <wps:spPr>
                           <a:xfrm>
@@ -3435,8 +3555,8 @@
           </mc:Choice>
           <mc:Fallback xmlns:a="http://schemas.openxmlformats.org/drawingml/2006/main">
             <w:pict>
-              <v:group id="Group 3313" style="width:3.2pt;height:3.19998pt;mso-position-horizontal-relative:char;mso-position-vertical-relative:line" coordsize="406,406">
-                <v:shape id="Shape 437" style="position:absolute;width:406;height:406;left:0;top:0;" coordsize="40640,40640" path="m20320,0c31542,0,40640,9098,40640,20320c40640,31543,31542,40640,20320,40640c9098,40640,0,31543,0,20320c0,9098,9098,0,20320,0x">
+              <v:group id="Group 3331" style="width:3.2pt;height:3.19998pt;mso-position-horizontal-relative:char;mso-position-vertical-relative:line" coordsize="406,406">
+                <v:shape id="Shape 433" style="position:absolute;width:406;height:406;left:0;top:0;" coordsize="40640,40640" path="m20320,0c31542,0,40640,9098,40640,20320c40640,31543,31542,40640,20320,40640c9098,40640,0,31543,0,20320c0,9098,9098,0,20320,0x">
                   <v:stroke weight="0pt" endcap="flat" joinstyle="miter" miterlimit="10" on="false" color="#000000" opacity="0"/>
                   <v:fill on="true" color="#000000"/>
                 </v:shape>
@@ -3464,7 +3584,7 @@
     <w:p>
       <w:pPr>
         <w:spacing w:after="455"/>
-        <w:ind w:left="730" w:right="6"/>
+        <w:ind w:left="730"/>
       </w:pPr>
       <w:r>
         <w:rPr>
@@ -3474,10 +3594,10 @@
         <mc:AlternateContent>
           <mc:Choice Requires="wpg">
             <w:drawing>
-              <wp:inline distT="0" distB="0" distL="0" distR="0" wp14:anchorId="4E90A2A9" wp14:editId="1DBD1DF0">
-                <wp:extent cx="40640" cy="40641"/>
+              <wp:inline distT="0" distB="0" distL="0" distR="0" wp14:anchorId="56B0803D" wp14:editId="4C3489C3">
+                <wp:extent cx="40640" cy="40639"/>
                 <wp:effectExtent l="0" t="0" r="0" b="0"/>
-                <wp:docPr id="3314" name="Group 3314"/>
+                <wp:docPr id="3332" name="Group 3332"/>
                 <wp:cNvGraphicFramePr/>
                 <a:graphic xmlns:a="http://schemas.openxmlformats.org/drawingml/2006/main">
                   <a:graphicData uri="http://schemas.microsoft.com/office/word/2010/wordprocessingGroup">
@@ -3486,18 +3606,18 @@
                       <wpg:grpSpPr>
                         <a:xfrm>
                           <a:off x="0" y="0"/>
-                          <a:ext cx="40640" cy="40641"/>
+                          <a:ext cx="40640" cy="40639"/>
                           <a:chOff x="0" y="0"/>
-                          <a:chExt cx="40640" cy="40641"/>
+                          <a:chExt cx="40640" cy="40639"/>
                         </a:xfrm>
                       </wpg:grpSpPr>
                       <wps:wsp>
-                        <wps:cNvPr id="445" name="Shape 445"/>
+                        <wps:cNvPr id="441" name="Shape 441"/>
                         <wps:cNvSpPr/>
                         <wps:spPr>
                           <a:xfrm>
                             <a:off x="0" y="0"/>
-                            <a:ext cx="40640" cy="40641"/>
+                            <a:ext cx="40640" cy="40639"/>
                           </a:xfrm>
                           <a:custGeom>
                             <a:avLst/>
@@ -3506,17 +3626,17 @@
                             <a:cxnLst/>
                             <a:rect l="0" t="0" r="0" b="0"/>
                             <a:pathLst>
-                              <a:path w="40640" h="40641">
+                              <a:path w="40640" h="40639">
                                 <a:moveTo>
                                   <a:pt x="40640" y="20320"/>
                                 </a:moveTo>
                                 <a:cubicBezTo>
                                   <a:pt x="40640" y="31547"/>
-                                  <a:pt x="31542" y="40641"/>
-                                  <a:pt x="20320" y="40641"/>
-                                </a:cubicBezTo>
-                                <a:cubicBezTo>
-                                  <a:pt x="9098" y="40641"/>
+                                  <a:pt x="31542" y="40639"/>
+                                  <a:pt x="20320" y="40639"/>
+                                </a:cubicBezTo>
+                                <a:cubicBezTo>
+                                  <a:pt x="9098" y="40639"/>
                                   <a:pt x="0" y="31547"/>
                                   <a:pt x="0" y="20320"/>
                                 </a:cubicBezTo>
@@ -3562,8 +3682,8 @@
           </mc:Choice>
           <mc:Fallback xmlns:a="http://schemas.openxmlformats.org/drawingml/2006/main">
             <w:pict>
-              <v:group id="Group 3314" style="width:3.2pt;height:3.20007pt;mso-position-horizontal-relative:char;mso-position-vertical-relative:line" coordsize="406,406">
-                <v:shape id="Shape 445" style="position:absolute;width:406;height:406;left:0;top:0;" coordsize="40640,40641" path="m40640,20320c40640,31547,31542,40641,20320,40641c9098,40641,0,31547,0,20320c0,9094,9098,0,20320,0c31542,0,40640,9094,40640,20320x">
+              <v:group id="Group 3332" style="width:3.2pt;height:3.19995pt;mso-position-horizontal-relative:char;mso-position-vertical-relative:line" coordsize="406,406">
+                <v:shape id="Shape 441" style="position:absolute;width:406;height:406;left:0;top:0;" coordsize="40640,40639" path="m40640,20320c40640,31547,31542,40639,20320,40639c9098,40639,0,31547,0,20320c0,9094,9098,0,20320,0c31542,0,40640,9094,40640,20320x">
                   <v:stroke weight="0.8pt" endcap="flat" joinstyle="miter" miterlimit="10" on="true" color="#000000"/>
                   <v:fill on="false" color="#000000" opacity="0"/>
                 </v:shape>
@@ -3677,7 +3797,7 @@
     <w:p>
       <w:pPr>
         <w:spacing w:after="247" w:line="331" w:lineRule="auto"/>
-        <w:ind w:left="480" w:right="6" w:hanging="240"/>
+        <w:ind w:left="480" w:hanging="240"/>
       </w:pPr>
       <w:r>
         <w:rPr>
@@ -3687,10 +3807,10 @@
         <mc:AlternateContent>
           <mc:Choice Requires="wpg">
             <w:drawing>
-              <wp:inline distT="0" distB="0" distL="0" distR="0" wp14:anchorId="7B325348" wp14:editId="54B1DBDA">
+              <wp:inline distT="0" distB="0" distL="0" distR="0" wp14:anchorId="1695E35F" wp14:editId="0F406BB6">
                 <wp:extent cx="40640" cy="40640"/>
                 <wp:effectExtent l="0" t="0" r="0" b="0"/>
-                <wp:docPr id="3315" name="Group 3315"/>
+                <wp:docPr id="3333" name="Group 3333"/>
                 <wp:cNvGraphicFramePr/>
                 <a:graphic xmlns:a="http://schemas.openxmlformats.org/drawingml/2006/main">
                   <a:graphicData uri="http://schemas.microsoft.com/office/word/2010/wordprocessingGroup">
@@ -3705,7 +3825,7 @@
                         </a:xfrm>
                       </wpg:grpSpPr>
                       <wps:wsp>
-                        <wps:cNvPr id="455" name="Shape 455"/>
+                        <wps:cNvPr id="451" name="Shape 451"/>
                         <wps:cNvSpPr/>
                         <wps:spPr>
                           <a:xfrm>
@@ -3775,8 +3895,8 @@
           </mc:Choice>
           <mc:Fallback xmlns:a="http://schemas.openxmlformats.org/drawingml/2006/main">
             <w:pict>
-              <v:group id="Group 3315" style="width:3.2pt;height:3.20001pt;mso-position-horizontal-relative:char;mso-position-vertical-relative:line" coordsize="406,406">
-                <v:shape id="Shape 455" style="position:absolute;width:406;height:406;left:0;top:0;" coordsize="40640,40640" path="m20320,0c31542,0,40640,9099,40640,20320c40640,31543,31542,40640,20320,40640c9098,40640,0,31543,0,20320c0,9099,9098,0,20320,0x">
+              <v:group id="Group 3333" style="width:3.2pt;height:3.20001pt;mso-position-horizontal-relative:char;mso-position-vertical-relative:line" coordsize="406,406">
+                <v:shape id="Shape 451" style="position:absolute;width:406;height:406;left:0;top:0;" coordsize="40640,40640" path="m20320,0c31542,0,40640,9099,40640,20320c40640,31543,31542,40640,20320,40640c9098,40640,0,31543,0,20320c0,9099,9098,0,20320,0x">
                   <v:stroke weight="0pt" endcap="flat" joinstyle="miter" miterlimit="10" on="false" color="#000000" opacity="0"/>
                   <v:fill on="true" color="#000000"/>
                 </v:shape>
@@ -3820,7 +3940,7 @@
     </w:p>
     <w:p>
       <w:pPr>
-        <w:spacing w:after="317" w:line="259" w:lineRule="auto"/>
+        <w:spacing w:after="7" w:line="259" w:lineRule="auto"/>
         <w:ind w:left="730"/>
       </w:pPr>
       <w:r>
@@ -3831,10 +3951,10 @@
         <mc:AlternateContent>
           <mc:Choice Requires="wpg">
             <w:drawing>
-              <wp:inline distT="0" distB="0" distL="0" distR="0" wp14:anchorId="464C2D36" wp14:editId="736F437C">
+              <wp:inline distT="0" distB="0" distL="0" distR="0" wp14:anchorId="3570E16F" wp14:editId="468541A1">
                 <wp:extent cx="40640" cy="40639"/>
                 <wp:effectExtent l="0" t="0" r="0" b="0"/>
-                <wp:docPr id="3316" name="Group 3316"/>
+                <wp:docPr id="3334" name="Group 3334"/>
                 <wp:cNvGraphicFramePr/>
                 <a:graphic xmlns:a="http://schemas.openxmlformats.org/drawingml/2006/main">
                   <a:graphicData uri="http://schemas.microsoft.com/office/word/2010/wordprocessingGroup">
@@ -3849,7 +3969,7 @@
                         </a:xfrm>
                       </wpg:grpSpPr>
                       <wps:wsp>
-                        <wps:cNvPr id="462" name="Shape 462"/>
+                        <wps:cNvPr id="458" name="Shape 458"/>
                         <wps:cNvSpPr/>
                         <wps:spPr>
                           <a:xfrm>
@@ -3868,13 +3988,13 @@
                                   <a:pt x="40640" y="20320"/>
                                 </a:moveTo>
                                 <a:cubicBezTo>
-                                  <a:pt x="40640" y="31547"/>
+                                  <a:pt x="40640" y="31545"/>
                                   <a:pt x="31542" y="40639"/>
                                   <a:pt x="20320" y="40639"/>
                                 </a:cubicBezTo>
                                 <a:cubicBezTo>
                                   <a:pt x="9098" y="40639"/>
-                                  <a:pt x="0" y="31547"/>
+                                  <a:pt x="0" y="31545"/>
                                   <a:pt x="0" y="20320"/>
                                 </a:cubicBezTo>
                                 <a:cubicBezTo>
@@ -3919,8 +4039,8 @@
           </mc:Choice>
           <mc:Fallback xmlns:a="http://schemas.openxmlformats.org/drawingml/2006/main">
             <w:pict>
-              <v:group id="Group 3316" style="width:3.2pt;height:3.19995pt;mso-position-horizontal-relative:char;mso-position-vertical-relative:line" coordsize="406,406">
-                <v:shape id="Shape 462" style="position:absolute;width:406;height:406;left:0;top:0;" coordsize="40640,40639" path="m40640,20320c40640,31547,31542,40639,20320,40639c9098,40639,0,31547,0,20320c0,9092,9098,0,20320,0c31542,0,40640,9092,40640,20320x">
+              <v:group id="Group 3334" style="width:3.2pt;height:3.19995pt;mso-position-horizontal-relative:char;mso-position-vertical-relative:line" coordsize="406,406">
+                <v:shape id="Shape 458" style="position:absolute;width:406;height:406;left:0;top:0;" coordsize="40640,40639" path="m40640,20320c40640,31545,31542,40639,20320,40639c9098,40639,0,31545,0,20320c0,9092,9098,0,20320,0c31542,0,40640,9092,40640,20320x">
                   <v:stroke weight="0.8pt" endcap="flat" joinstyle="miter" miterlimit="10" on="true" color="#000000"/>
                   <v:fill on="false" color="#000000" opacity="0"/>
                 </v:shape>
@@ -3959,7 +4079,7 @@
     </w:p>
     <w:p>
       <w:pPr>
-        <w:ind w:right="6"/>
+        <w:ind w:left="250"/>
       </w:pPr>
       <w:r>
         <w:rPr>
@@ -3969,7 +4089,7 @@
         <mc:AlternateContent>
           <mc:Choice Requires="wpg">
             <w:drawing>
-              <wp:anchor distT="0" distB="0" distL="114300" distR="114300" simplePos="0" relativeHeight="251661312" behindDoc="0" locked="0" layoutInCell="1" allowOverlap="1" wp14:anchorId="0E7CE835" wp14:editId="68E4EBFA">
+              <wp:anchor distT="0" distB="0" distL="114300" distR="114300" simplePos="0" relativeHeight="251661312" behindDoc="0" locked="0" layoutInCell="1" allowOverlap="1" wp14:anchorId="0133A352" wp14:editId="350D2E7F">
                 <wp:simplePos x="0" y="0"/>
                 <wp:positionH relativeFrom="column">
                   <wp:posOffset>152400</wp:posOffset>
@@ -3977,10 +4097,10 @@
                 <wp:positionV relativeFrom="paragraph">
                   <wp:posOffset>48567</wp:posOffset>
                 </wp:positionV>
-                <wp:extent cx="40640" cy="264160"/>
+                <wp:extent cx="40640" cy="487680"/>
                 <wp:effectExtent l="0" t="0" r="0" b="0"/>
                 <wp:wrapSquare wrapText="bothSides"/>
-                <wp:docPr id="3317" name="Group 3317"/>
+                <wp:docPr id="3062" name="Group 3062"/>
                 <wp:cNvGraphicFramePr/>
                 <a:graphic xmlns:a="http://schemas.openxmlformats.org/drawingml/2006/main">
                   <a:graphicData uri="http://schemas.microsoft.com/office/word/2010/wordprocessingGroup">
@@ -3989,13 +4109,13 @@
                       <wpg:grpSpPr>
                         <a:xfrm>
                           <a:off x="0" y="0"/>
-                          <a:ext cx="40640" cy="264160"/>
+                          <a:ext cx="40640" cy="487680"/>
                           <a:chOff x="0" y="0"/>
-                          <a:chExt cx="40640" cy="264160"/>
+                          <a:chExt cx="40640" cy="487680"/>
                         </a:xfrm>
                       </wpg:grpSpPr>
                       <wps:wsp>
-                        <wps:cNvPr id="470" name="Shape 470"/>
+                        <wps:cNvPr id="571" name="Shape 571"/>
                         <wps:cNvSpPr/>
                         <wps:spPr>
                           <a:xfrm>
@@ -4019,13 +4139,13 @@
                                   <a:pt x="40640" y="20320"/>
                                 </a:cubicBezTo>
                                 <a:cubicBezTo>
-                                  <a:pt x="40640" y="31542"/>
+                                  <a:pt x="40640" y="31543"/>
                                   <a:pt x="31542" y="40640"/>
                                   <a:pt x="20320" y="40640"/>
                                 </a:cubicBezTo>
                                 <a:cubicBezTo>
                                   <a:pt x="9098" y="40640"/>
-                                  <a:pt x="0" y="31542"/>
+                                  <a:pt x="0" y="31543"/>
                                   <a:pt x="0" y="20320"/>
                                 </a:cubicBezTo>
                                 <a:cubicBezTo>
@@ -4058,7 +4178,7 @@
                         <wps:bodyPr/>
                       </wps:wsp>
                       <wps:wsp>
-                        <wps:cNvPr id="476" name="Shape 476"/>
+                        <wps:cNvPr id="577" name="Shape 577"/>
                         <wps:cNvSpPr/>
                         <wps:spPr>
                           <a:xfrm>
@@ -4078,21 +4198,84 @@
                                 </a:moveTo>
                                 <a:cubicBezTo>
                                   <a:pt x="31542" y="0"/>
-                                  <a:pt x="40640" y="9098"/>
+                                  <a:pt x="40640" y="9097"/>
                                   <a:pt x="40640" y="20320"/>
                                 </a:cubicBezTo>
                                 <a:cubicBezTo>
-                                  <a:pt x="40640" y="31542"/>
+                                  <a:pt x="40640" y="31543"/>
                                   <a:pt x="31542" y="40640"/>
                                   <a:pt x="20320" y="40640"/>
                                 </a:cubicBezTo>
                                 <a:cubicBezTo>
                                   <a:pt x="9098" y="40640"/>
-                                  <a:pt x="0" y="31542"/>
+                                  <a:pt x="0" y="31543"/>
                                   <a:pt x="0" y="20320"/>
                                 </a:cubicBezTo>
                                 <a:cubicBezTo>
-                                  <a:pt x="0" y="9098"/>
+                                  <a:pt x="0" y="9097"/>
+                                  <a:pt x="9098" y="0"/>
+                                  <a:pt x="20320" y="0"/>
+                                </a:cubicBezTo>
+                                <a:close/>
+                              </a:path>
+                            </a:pathLst>
+                          </a:custGeom>
+                          <a:ln w="0" cap="flat">
+                            <a:miter lim="127000"/>
+                          </a:ln>
+                        </wps:spPr>
+                        <wps:style>
+                          <a:lnRef idx="0">
+                            <a:srgbClr val="000000">
+                              <a:alpha val="0"/>
+                            </a:srgbClr>
+                          </a:lnRef>
+                          <a:fillRef idx="1">
+                            <a:srgbClr val="000000"/>
+                          </a:fillRef>
+                          <a:effectRef idx="0">
+                            <a:scrgbClr r="0" g="0" b="0"/>
+                          </a:effectRef>
+                          <a:fontRef idx="none"/>
+                        </wps:style>
+                        <wps:bodyPr/>
+                      </wps:wsp>
+                      <wps:wsp>
+                        <wps:cNvPr id="579" name="Shape 579"/>
+                        <wps:cNvSpPr/>
+                        <wps:spPr>
+                          <a:xfrm>
+                            <a:off x="0" y="447040"/>
+                            <a:ext cx="40640" cy="40640"/>
+                          </a:xfrm>
+                          <a:custGeom>
+                            <a:avLst/>
+                            <a:gdLst/>
+                            <a:ahLst/>
+                            <a:cxnLst/>
+                            <a:rect l="0" t="0" r="0" b="0"/>
+                            <a:pathLst>
+                              <a:path w="40640" h="40640">
+                                <a:moveTo>
+                                  <a:pt x="20320" y="0"/>
+                                </a:moveTo>
+                                <a:cubicBezTo>
+                                  <a:pt x="31542" y="0"/>
+                                  <a:pt x="40640" y="9097"/>
+                                  <a:pt x="40640" y="20320"/>
+                                </a:cubicBezTo>
+                                <a:cubicBezTo>
+                                  <a:pt x="40640" y="31543"/>
+                                  <a:pt x="31542" y="40640"/>
+                                  <a:pt x="20320" y="40640"/>
+                                </a:cubicBezTo>
+                                <a:cubicBezTo>
+                                  <a:pt x="9098" y="40640"/>
+                                  <a:pt x="0" y="31543"/>
+                                  <a:pt x="0" y="20320"/>
+                                </a:cubicBezTo>
+                                <a:cubicBezTo>
+                                  <a:pt x="0" y="9097"/>
                                   <a:pt x="9098" y="0"/>
                                   <a:pt x="20320" y="0"/>
                                 </a:cubicBezTo>
@@ -4128,12 +4311,16 @@
           </mc:Choice>
           <mc:Fallback xmlns:a="http://schemas.openxmlformats.org/drawingml/2006/main">
             <w:pict>
-              <v:group id="Group 3317" style="width:3.2pt;height:20.8pt;position:absolute;mso-position-horizontal-relative:text;mso-position-horizontal:absolute;margin-left:12pt;mso-position-vertical-relative:text;margin-top:3.82416pt;" coordsize="406,2641">
-                <v:shape id="Shape 470" style="position:absolute;width:406;height:406;left:0;top:0;" coordsize="40640,40640" path="m20320,0c31542,0,40640,9097,40640,20320c40640,31542,31542,40640,20320,40640c9098,40640,0,31542,0,20320c0,9097,9098,0,20320,0x">
+              <v:group id="Group 3062" style="width:3.2pt;height:38.4pt;position:absolute;mso-position-horizontal-relative:text;mso-position-horizontal:absolute;margin-left:12pt;mso-position-vertical-relative:text;margin-top:3.82416pt;" coordsize="406,4876">
+                <v:shape id="Shape 571" style="position:absolute;width:406;height:406;left:0;top:0;" coordsize="40640,40640" path="m20320,0c31542,0,40640,9097,40640,20320c40640,31543,31542,40640,20320,40640c9098,40640,0,31543,0,20320c0,9097,9098,0,20320,0x">
                   <v:stroke weight="0pt" endcap="flat" joinstyle="miter" miterlimit="10" on="false" color="#000000" opacity="0"/>
                   <v:fill on="true" color="#000000"/>
                 </v:shape>
-                <v:shape id="Shape 476" style="position:absolute;width:406;height:406;left:0;top:2235;" coordsize="40640,40640" path="m20320,0c31542,0,40640,9098,40640,20320c40640,31542,31542,40640,20320,40640c9098,40640,0,31542,0,20320c0,9098,9098,0,20320,0x">
+                <v:shape id="Shape 577" style="position:absolute;width:406;height:406;left:0;top:2235;" coordsize="40640,40640" path="m20320,0c31542,0,40640,9097,40640,20320c40640,31543,31542,40640,20320,40640c9098,40640,0,31543,0,20320c0,9097,9098,0,20320,0x">
+                  <v:stroke weight="0pt" endcap="flat" joinstyle="miter" miterlimit="10" on="false" color="#000000" opacity="0"/>
+                  <v:fill on="true" color="#000000"/>
+                </v:shape>
+                <v:shape id="Shape 579" style="position:absolute;width:406;height:406;left:0;top:4470;" coordsize="40640,40640" path="m20320,0c31542,0,40640,9097,40640,20320c40640,31543,31542,40640,20320,40640c9098,40640,0,31543,0,20320c0,9097,9098,0,20320,0x">
                   <v:stroke weight="0pt" endcap="flat" joinstyle="miter" miterlimit="10" on="false" color="#000000" opacity="0"/>
                   <v:fill on="true" color="#000000"/>
                 </v:shape>
@@ -4176,21 +4363,32 @@
     </w:p>
     <w:p>
       <w:pPr>
-        <w:ind w:right="6"/>
+        <w:spacing w:after="496" w:line="328" w:lineRule="auto"/>
+        <w:ind w:left="250" w:right="3707"/>
       </w:pPr>
       <w:r>
-        <w:t xml:space="preserve">I hired, trained, and managed a team of web application </w:t>
+        <w:t xml:space="preserve">I hired, trained, and managed a team of web application developers I developed the annual departmental </w:t>
       </w:r>
       <w:proofErr w:type="gramStart"/>
       <w:r>
-        <w:t>developers</w:t>
+        <w:t>budget</w:t>
       </w:r>
       <w:proofErr w:type="gramEnd"/>
     </w:p>
     <w:p>
       <w:pPr>
-        <w:spacing w:after="567"/>
-        <w:ind w:right="6"/>
+        <w:pStyle w:val="Heading1"/>
+        <w:ind w:left="-5"/>
+      </w:pPr>
+      <w:r>
+        <w:lastRenderedPageBreak/>
+        <w:t>Education</w:t>
+      </w:r>
+    </w:p>
+    <w:p>
+      <w:pPr>
+        <w:spacing w:after="324" w:line="259" w:lineRule="auto"/>
+        <w:ind w:left="0" w:right="-87" w:firstLine="0"/>
       </w:pPr>
       <w:r>
         <w:rPr>
@@ -4200,140 +4398,10 @@
         <mc:AlternateContent>
           <mc:Choice Requires="wpg">
             <w:drawing>
-              <wp:inline distT="0" distB="0" distL="0" distR="0" wp14:anchorId="313DD4E6" wp14:editId="2C1D57CB">
-                <wp:extent cx="40640" cy="40640"/>
-                <wp:effectExtent l="0" t="0" r="0" b="0"/>
-                <wp:docPr id="3042" name="Group 3042"/>
-                <wp:cNvGraphicFramePr/>
-                <a:graphic xmlns:a="http://schemas.openxmlformats.org/drawingml/2006/main">
-                  <a:graphicData uri="http://schemas.microsoft.com/office/word/2010/wordprocessingGroup">
-                    <wpg:wgp>
-                      <wpg:cNvGrpSpPr/>
-                      <wpg:grpSpPr>
-                        <a:xfrm>
-                          <a:off x="0" y="0"/>
-                          <a:ext cx="40640" cy="40640"/>
-                          <a:chOff x="0" y="0"/>
-                          <a:chExt cx="40640" cy="40640"/>
-                        </a:xfrm>
-                      </wpg:grpSpPr>
-                      <wps:wsp>
-                        <wps:cNvPr id="580" name="Shape 580"/>
-                        <wps:cNvSpPr/>
-                        <wps:spPr>
-                          <a:xfrm>
-                            <a:off x="0" y="0"/>
-                            <a:ext cx="40640" cy="40640"/>
-                          </a:xfrm>
-                          <a:custGeom>
-                            <a:avLst/>
-                            <a:gdLst/>
-                            <a:ahLst/>
-                            <a:cxnLst/>
-                            <a:rect l="0" t="0" r="0" b="0"/>
-                            <a:pathLst>
-                              <a:path w="40640" h="40640">
-                                <a:moveTo>
-                                  <a:pt x="20320" y="0"/>
-                                </a:moveTo>
-                                <a:cubicBezTo>
-                                  <a:pt x="31542" y="0"/>
-                                  <a:pt x="40640" y="9097"/>
-                                  <a:pt x="40640" y="20320"/>
-                                </a:cubicBezTo>
-                                <a:cubicBezTo>
-                                  <a:pt x="40640" y="31543"/>
-                                  <a:pt x="31542" y="40640"/>
-                                  <a:pt x="20320" y="40640"/>
-                                </a:cubicBezTo>
-                                <a:cubicBezTo>
-                                  <a:pt x="9098" y="40640"/>
-                                  <a:pt x="0" y="31543"/>
-                                  <a:pt x="0" y="20320"/>
-                                </a:cubicBezTo>
-                                <a:cubicBezTo>
-                                  <a:pt x="0" y="9097"/>
-                                  <a:pt x="9098" y="0"/>
-                                  <a:pt x="20320" y="0"/>
-                                </a:cubicBezTo>
-                                <a:close/>
-                              </a:path>
-                            </a:pathLst>
-                          </a:custGeom>
-                          <a:ln w="0" cap="flat">
-                            <a:miter lim="127000"/>
-                          </a:ln>
-                        </wps:spPr>
-                        <wps:style>
-                          <a:lnRef idx="0">
-                            <a:srgbClr val="000000">
-                              <a:alpha val="0"/>
-                            </a:srgbClr>
-                          </a:lnRef>
-                          <a:fillRef idx="1">
-                            <a:srgbClr val="000000"/>
-                          </a:fillRef>
-                          <a:effectRef idx="0">
-                            <a:scrgbClr r="0" g="0" b="0"/>
-                          </a:effectRef>
-                          <a:fontRef idx="none"/>
-                        </wps:style>
-                        <wps:bodyPr/>
-                      </wps:wsp>
-                    </wpg:wgp>
-                  </a:graphicData>
-                </a:graphic>
-              </wp:inline>
-            </w:drawing>
-          </mc:Choice>
-          <mc:Fallback xmlns:a="http://schemas.openxmlformats.org/drawingml/2006/main">
-            <w:pict>
-              <v:group id="Group 3042" style="width:3.2pt;height:3.20001pt;mso-position-horizontal-relative:char;mso-position-vertical-relative:line" coordsize="406,406">
-                <v:shape id="Shape 580" style="position:absolute;width:406;height:406;left:0;top:0;" coordsize="40640,40640" path="m20320,0c31542,0,40640,9097,40640,20320c40640,31543,31542,40640,20320,40640c9098,40640,0,31543,0,20320c0,9097,9098,0,20320,0x">
-                  <v:stroke weight="0pt" endcap="flat" joinstyle="miter" miterlimit="10" on="false" color="#000000" opacity="0"/>
-                  <v:fill on="true" color="#000000"/>
-                </v:shape>
-              </v:group>
-            </w:pict>
-          </mc:Fallback>
-        </mc:AlternateContent>
-      </w:r>
-      <w:r>
-        <w:t xml:space="preserve"> I developed the annual departmental </w:t>
-      </w:r>
-      <w:proofErr w:type="gramStart"/>
-      <w:r>
-        <w:t>budget</w:t>
-      </w:r>
-      <w:proofErr w:type="gramEnd"/>
-    </w:p>
-    <w:p>
-      <w:pPr>
-        <w:pStyle w:val="Heading1"/>
-        <w:ind w:left="-5"/>
-      </w:pPr>
-      <w:r>
-        <w:lastRenderedPageBreak/>
-        <w:t>Education</w:t>
-      </w:r>
-    </w:p>
-    <w:p>
-      <w:pPr>
-        <w:spacing w:after="324" w:line="259" w:lineRule="auto"/>
-        <w:ind w:left="0" w:right="-56" w:firstLine="0"/>
-      </w:pPr>
-      <w:r>
-        <w:rPr>
-          <w:rFonts w:ascii="Calibri" w:eastAsia="Calibri" w:hAnsi="Calibri" w:cs="Calibri"/>
-          <w:noProof/>
-        </w:rPr>
-        <mc:AlternateContent>
-          <mc:Choice Requires="wpg">
-            <w:drawing>
-              <wp:inline distT="0" distB="0" distL="0" distR="0" wp14:anchorId="7CBDD139" wp14:editId="191066AE">
+              <wp:inline distT="0" distB="0" distL="0" distR="0" wp14:anchorId="55BD9055" wp14:editId="6456FC2F">
                 <wp:extent cx="7000240" cy="10160"/>
                 <wp:effectExtent l="0" t="0" r="0" b="0"/>
-                <wp:docPr id="3043" name="Group 3043"/>
+                <wp:docPr id="3063" name="Group 3063"/>
                 <wp:cNvGraphicFramePr/>
                 <a:graphic xmlns:a="http://schemas.openxmlformats.org/drawingml/2006/main">
                   <a:graphicData uri="http://schemas.microsoft.com/office/word/2010/wordprocessingGroup">
@@ -4348,7 +4416,7 @@
                         </a:xfrm>
                       </wpg:grpSpPr>
                       <wps:wsp>
-                        <wps:cNvPr id="3778" name="Shape 3778"/>
+                        <wps:cNvPr id="3796" name="Shape 3796"/>
                         <wps:cNvSpPr/>
                         <wps:spPr>
                           <a:xfrm>
@@ -4409,8 +4477,8 @@
           </mc:Choice>
           <mc:Fallback xmlns:a="http://schemas.openxmlformats.org/drawingml/2006/main">
             <w:pict>
-              <v:group id="Group 3043" style="width:551.2pt;height:0.799988pt;mso-position-horizontal-relative:char;mso-position-vertical-relative:line" coordsize="70002,101">
-                <v:shape id="Shape 3779" style="position:absolute;width:70002;height:101;left:0;top:0;" coordsize="7000240,10160" path="m0,0l7000240,0l7000240,10160l0,10160l0,0">
+              <v:group id="Group 3063" style="width:551.2pt;height:0.799988pt;mso-position-horizontal-relative:char;mso-position-vertical-relative:line" coordsize="70002,101">
+                <v:shape id="Shape 3797" style="position:absolute;width:70002;height:101;left:0;top:0;" coordsize="7000240,10160" path="m0,0l7000240,0l7000240,10160l0,10160l0,0">
                   <v:stroke weight="0pt" endcap="flat" joinstyle="miter" miterlimit="10" on="false" color="#000000" opacity="0"/>
                   <v:fill on="true" color="#cccccc"/>
                 </v:shape>
@@ -4517,9 +4585,6 @@
       </w:hyperlink>
     </w:p>
     <w:p>
-      <w:pPr>
-        <w:ind w:left="10" w:right="6"/>
-      </w:pPr>
       <w:hyperlink r:id="rId123">
         <w:r>
           <w:rPr>
@@ -4537,7 +4602,7 @@
     </w:p>
     <w:sectPr>
       <w:pgSz w:w="12240" w:h="15840"/>
-      <w:pgMar w:top="1084" w:right="664" w:bottom="1206" w:left="608" w:header="720" w:footer="720" w:gutter="0"/>
+      <w:pgMar w:top="1084" w:right="695" w:bottom="1252" w:left="608" w:header="720" w:footer="720" w:gutter="0"/>
       <w:cols w:space="720"/>
     </w:sectPr>
   </w:body>
@@ -4942,7 +5007,7 @@
     <w:qFormat/>
     <w:pPr>
       <w:spacing w:after="68" w:line="265" w:lineRule="auto"/>
-      <w:ind w:left="250" w:hanging="10"/>
+      <w:ind w:left="10" w:hanging="10"/>
     </w:pPr>
     <w:rPr>
       <w:rFonts w:ascii="Arial" w:eastAsia="Arial" w:hAnsi="Arial" w:cs="Arial"/>

</xml_diff>

<commit_message>
I updated my resume and the projects page.
</commit_message>
<xml_diff>
--- a/.vuepress/public/Resume.docx
+++ b/.vuepress/public/Resume.docx
@@ -53,10 +53,10 @@
         <mc:AlternateContent>
           <mc:Choice Requires="wpg">
             <w:drawing>
-              <wp:inline distT="0" distB="0" distL="0" distR="0" wp14:anchorId="3E0C620D" wp14:editId="7C1A589F">
+              <wp:inline distT="0" distB="0" distL="0" distR="0" wp14:anchorId="2D319032" wp14:editId="617598A4">
                 <wp:extent cx="7000240" cy="10160"/>
                 <wp:effectExtent l="0" t="0" r="0" b="0"/>
-                <wp:docPr id="3494" name="Group 3494"/>
+                <wp:docPr id="3527" name="Group 3527"/>
                 <wp:cNvGraphicFramePr/>
                 <a:graphic xmlns:a="http://schemas.openxmlformats.org/drawingml/2006/main">
                   <a:graphicData uri="http://schemas.microsoft.com/office/word/2010/wordprocessingGroup">
@@ -71,7 +71,7 @@
                         </a:xfrm>
                       </wpg:grpSpPr>
                       <wps:wsp>
-                        <wps:cNvPr id="3794" name="Shape 3794"/>
+                        <wps:cNvPr id="3782" name="Shape 3782"/>
                         <wps:cNvSpPr/>
                         <wps:spPr>
                           <a:xfrm>
@@ -132,8 +132,8 @@
           </mc:Choice>
           <mc:Fallback xmlns:a="http://schemas.openxmlformats.org/drawingml/2006/main">
             <w:pict>
-              <v:group id="Group 3494" style="width:551.2pt;height:0.799988pt;mso-position-horizontal-relative:char;mso-position-vertical-relative:line" coordsize="70002,101">
-                <v:shape id="Shape 3795" style="position:absolute;width:70002;height:101;left:0;top:0;" coordsize="7000240,10160" path="m0,0l7000240,0l7000240,10160l0,10160l0,0">
+              <v:group id="Group 3527" style="width:551.2pt;height:0.799988pt;mso-position-horizontal-relative:char;mso-position-vertical-relative:line" coordsize="70002,101">
+                <v:shape id="Shape 3783" style="position:absolute;width:70002;height:101;left:0;top:0;" coordsize="7000240,10160" path="m0,0l7000240,0l7000240,10160l0,10160l0,0">
                   <v:stroke weight="0pt" endcap="flat" joinstyle="miter" miterlimit="10" on="false" color="#000000" opacity="0"/>
                   <v:fill on="true" color="#cccccc"/>
                 </v:shape>
@@ -162,7 +162,7 @@
     </w:p>
     <w:p>
       <w:pPr>
-        <w:spacing w:after="319"/>
+        <w:spacing w:after="324" w:line="259" w:lineRule="auto"/>
       </w:pPr>
       <w:r>
         <w:t xml:space="preserve">July 2021 - February 2024: </w:t>
@@ -176,7 +176,7 @@
     </w:p>
     <w:p>
       <w:pPr>
-        <w:spacing w:after="0" w:line="331" w:lineRule="auto"/>
+        <w:spacing w:after="7"/>
         <w:ind w:left="480" w:hanging="240"/>
       </w:pPr>
       <w:r>
@@ -187,10 +187,10 @@
         <mc:AlternateContent>
           <mc:Choice Requires="wpg">
             <w:drawing>
-              <wp:inline distT="0" distB="0" distL="0" distR="0" wp14:anchorId="19C6CC0B" wp14:editId="7A8E7445">
+              <wp:inline distT="0" distB="0" distL="0" distR="0" wp14:anchorId="776DBA8B" wp14:editId="479A6713">
                 <wp:extent cx="40640" cy="40640"/>
                 <wp:effectExtent l="0" t="0" r="0" b="0"/>
-                <wp:docPr id="3484" name="Group 3484"/>
+                <wp:docPr id="3519" name="Group 3519"/>
                 <wp:cNvGraphicFramePr/>
                 <a:graphic xmlns:a="http://schemas.openxmlformats.org/drawingml/2006/main">
                   <a:graphicData uri="http://schemas.microsoft.com/office/word/2010/wordprocessingGroup">
@@ -275,7 +275,7 @@
           </mc:Choice>
           <mc:Fallback xmlns:a="http://schemas.openxmlformats.org/drawingml/2006/main">
             <w:pict>
-              <v:group id="Group 3484" style="width:3.2pt;height:3.20001pt;mso-position-horizontal-relative:char;mso-position-vertical-relative:line" coordsize="406,406">
+              <v:group id="Group 3519" style="width:3.2pt;height:3.20001pt;mso-position-horizontal-relative:char;mso-position-vertical-relative:line" coordsize="406,406">
                 <v:shape id="Shape 9" style="position:absolute;width:406;height:406;left:0;top:0;" coordsize="40640,40640" path="m20320,0c31542,0,40640,9097,40640,20320c40640,31543,31542,40640,20320,40640c9098,40640,0,31543,0,20320c0,9097,9098,0,20320,0x">
                   <v:stroke weight="0pt" endcap="flat" joinstyle="miter" miterlimit="10" on="false" color="#000000" opacity="0"/>
                   <v:fill on="true" color="#000000"/>
@@ -353,6 +353,7 @@
     </w:p>
     <w:p>
       <w:pPr>
+        <w:spacing w:line="259" w:lineRule="auto"/>
         <w:ind w:left="250"/>
       </w:pPr>
       <w:r>
@@ -363,7 +364,7 @@
         <mc:AlternateContent>
           <mc:Choice Requires="wpg">
             <w:drawing>
-              <wp:anchor distT="0" distB="0" distL="114300" distR="114300" simplePos="0" relativeHeight="251658240" behindDoc="0" locked="0" layoutInCell="1" allowOverlap="1" wp14:anchorId="460F76B3" wp14:editId="5A497FA0">
+              <wp:anchor distT="0" distB="0" distL="114300" distR="114300" simplePos="0" relativeHeight="251658240" behindDoc="0" locked="0" layoutInCell="1" allowOverlap="1" wp14:anchorId="0971120E" wp14:editId="51CE67DF">
                 <wp:simplePos x="0" y="0"/>
                 <wp:positionH relativeFrom="column">
                   <wp:posOffset>152400</wp:posOffset>
@@ -371,10 +372,10 @@
                 <wp:positionV relativeFrom="paragraph">
                   <wp:posOffset>48567</wp:posOffset>
                 </wp:positionV>
-                <wp:extent cx="40640" cy="1158240"/>
+                <wp:extent cx="40640" cy="1381760"/>
                 <wp:effectExtent l="0" t="0" r="0" b="0"/>
                 <wp:wrapSquare wrapText="bothSides"/>
-                <wp:docPr id="3486" name="Group 3486"/>
+                <wp:docPr id="3520" name="Group 3520"/>
                 <wp:cNvGraphicFramePr/>
                 <a:graphic xmlns:a="http://schemas.openxmlformats.org/drawingml/2006/main">
                   <a:graphicData uri="http://schemas.microsoft.com/office/word/2010/wordprocessingGroup">
@@ -383,9 +384,9 @@
                       <wpg:grpSpPr>
                         <a:xfrm>
                           <a:off x="0" y="0"/>
-                          <a:ext cx="40640" cy="1158240"/>
+                          <a:ext cx="40640" cy="1381760"/>
                           <a:chOff x="0" y="0"/>
-                          <a:chExt cx="40640" cy="1158240"/>
+                          <a:chExt cx="40640" cy="1381760"/>
                         </a:xfrm>
                       </wpg:grpSpPr>
                       <wps:wsp>
@@ -766,6 +767,69 @@
                         </wps:style>
                         <wps:bodyPr/>
                       </wps:wsp>
+                      <wps:wsp>
+                        <wps:cNvPr id="85" name="Shape 85"/>
+                        <wps:cNvSpPr/>
+                        <wps:spPr>
+                          <a:xfrm>
+                            <a:off x="0" y="1341120"/>
+                            <a:ext cx="40640" cy="40640"/>
+                          </a:xfrm>
+                          <a:custGeom>
+                            <a:avLst/>
+                            <a:gdLst/>
+                            <a:ahLst/>
+                            <a:cxnLst/>
+                            <a:rect l="0" t="0" r="0" b="0"/>
+                            <a:pathLst>
+                              <a:path w="40640" h="40640">
+                                <a:moveTo>
+                                  <a:pt x="20320" y="0"/>
+                                </a:moveTo>
+                                <a:cubicBezTo>
+                                  <a:pt x="31542" y="0"/>
+                                  <a:pt x="40640" y="9097"/>
+                                  <a:pt x="40640" y="20320"/>
+                                </a:cubicBezTo>
+                                <a:cubicBezTo>
+                                  <a:pt x="40640" y="31543"/>
+                                  <a:pt x="31542" y="40640"/>
+                                  <a:pt x="20320" y="40640"/>
+                                </a:cubicBezTo>
+                                <a:cubicBezTo>
+                                  <a:pt x="9098" y="40640"/>
+                                  <a:pt x="0" y="31543"/>
+                                  <a:pt x="0" y="20320"/>
+                                </a:cubicBezTo>
+                                <a:cubicBezTo>
+                                  <a:pt x="0" y="9097"/>
+                                  <a:pt x="9098" y="0"/>
+                                  <a:pt x="20320" y="0"/>
+                                </a:cubicBezTo>
+                                <a:close/>
+                              </a:path>
+                            </a:pathLst>
+                          </a:custGeom>
+                          <a:ln w="0" cap="flat">
+                            <a:miter lim="127000"/>
+                          </a:ln>
+                        </wps:spPr>
+                        <wps:style>
+                          <a:lnRef idx="0">
+                            <a:srgbClr val="000000">
+                              <a:alpha val="0"/>
+                            </a:srgbClr>
+                          </a:lnRef>
+                          <a:fillRef idx="1">
+                            <a:srgbClr val="000000"/>
+                          </a:fillRef>
+                          <a:effectRef idx="0">
+                            <a:scrgbClr r="0" g="0" b="0"/>
+                          </a:effectRef>
+                          <a:fontRef idx="none"/>
+                        </wps:style>
+                        <wps:bodyPr/>
+                      </wps:wsp>
                     </wpg:wgp>
                   </a:graphicData>
                 </a:graphic>
@@ -774,7 +838,7 @@
           </mc:Choice>
           <mc:Fallback xmlns:a="http://schemas.openxmlformats.org/drawingml/2006/main">
             <w:pict>
-              <v:group id="Group 3486" style="width:3.2pt;height:91.2pt;position:absolute;mso-position-horizontal-relative:text;mso-position-horizontal:absolute;margin-left:12pt;mso-position-vertical-relative:text;margin-top:3.82419pt;" coordsize="406,11582">
+              <v:group id="Group 3520" style="width:3.2pt;height:108.8pt;position:absolute;mso-position-horizontal-relative:text;mso-position-horizontal:absolute;margin-left:12pt;mso-position-vertical-relative:text;margin-top:3.82419pt;" coordsize="406,13817">
                 <v:shape id="Shape 29" style="position:absolute;width:406;height:406;left:0;top:0;" coordsize="40640,40640" path="m20320,0c31542,0,40640,9097,40640,20320c40640,31543,31542,40640,20320,40640c9098,40640,0,31543,0,20320c0,9097,9098,0,20320,0x">
                   <v:stroke weight="0pt" endcap="flat" joinstyle="miter" miterlimit="10" on="false" color="#000000" opacity="0"/>
                   <v:fill on="true" color="#000000"/>
@@ -799,6 +863,10 @@
                   <v:stroke weight="0pt" endcap="flat" joinstyle="miter" miterlimit="10" on="false" color="#000000" opacity="0"/>
                   <v:fill on="true" color="#000000"/>
                 </v:shape>
+                <v:shape id="Shape 85" style="position:absolute;width:406;height:406;left:0;top:13411;" coordsize="40640,40640" path="m20320,0c31542,0,40640,9097,40640,20320c40640,31543,31542,40640,20320,40640c9098,40640,0,31543,0,20320c0,9097,9098,0,20320,0x">
+                  <v:stroke weight="0pt" endcap="flat" joinstyle="miter" miterlimit="10" on="false" color="#000000" opacity="0"/>
+                  <v:fill on="true" color="#000000"/>
+                </v:shape>
                 <w10:wrap type="square"/>
               </v:group>
             </w:pict>
@@ -875,6 +943,7 @@
     </w:p>
     <w:p>
       <w:pPr>
+        <w:spacing w:line="259" w:lineRule="auto"/>
         <w:ind w:left="250"/>
       </w:pPr>
       <w:r>
@@ -965,6 +1034,7 @@
     </w:p>
     <w:p>
       <w:pPr>
+        <w:spacing w:line="259" w:lineRule="auto"/>
         <w:ind w:left="250"/>
       </w:pPr>
       <w:r>
@@ -1026,6 +1096,7 @@
     </w:p>
     <w:p>
       <w:pPr>
+        <w:spacing w:line="259" w:lineRule="auto"/>
         <w:ind w:left="250"/>
       </w:pPr>
       <w:r>
@@ -1034,6 +1105,7 @@
     </w:p>
     <w:p>
       <w:pPr>
+        <w:spacing w:line="259" w:lineRule="auto"/>
         <w:ind w:left="250"/>
       </w:pPr>
       <w:r>
@@ -1042,7 +1114,7 @@
     </w:p>
     <w:p>
       <w:pPr>
-        <w:spacing w:after="452"/>
+        <w:spacing w:line="259" w:lineRule="auto"/>
         <w:ind w:left="250"/>
       </w:pPr>
       <w:r>
@@ -1055,6 +1127,23 @@
       <w:proofErr w:type="spellEnd"/>
       <w:r>
         <w:t>.</w:t>
+      </w:r>
+    </w:p>
+    <w:p>
+      <w:pPr>
+        <w:spacing w:after="389"/>
+        <w:ind w:left="250"/>
+      </w:pPr>
+      <w:r>
+        <w:t xml:space="preserve">I introduced the company to the use of Microsoft </w:t>
+      </w:r>
+      <w:proofErr w:type="spellStart"/>
+      <w:r>
+        <w:t>Entra</w:t>
+      </w:r>
+      <w:proofErr w:type="spellEnd"/>
+      <w:r>
+        <w:t xml:space="preserve"> ID for cloud-based identity and access management with web applications.</w:t>
       </w:r>
     </w:p>
     <w:p>
@@ -1144,10 +1233,10 @@
         <mc:AlternateContent>
           <mc:Choice Requires="wpg">
             <w:drawing>
-              <wp:inline distT="0" distB="0" distL="0" distR="0" wp14:anchorId="50B20BB8" wp14:editId="59786F94">
+              <wp:inline distT="0" distB="0" distL="0" distR="0" wp14:anchorId="7673A61B" wp14:editId="4DB860AE">
                 <wp:extent cx="40640" cy="40640"/>
                 <wp:effectExtent l="0" t="0" r="0" b="0"/>
-                <wp:docPr id="3487" name="Group 3487"/>
+                <wp:docPr id="3521" name="Group 3521"/>
                 <wp:cNvGraphicFramePr/>
                 <a:graphic xmlns:a="http://schemas.openxmlformats.org/drawingml/2006/main">
                   <a:graphicData uri="http://schemas.microsoft.com/office/word/2010/wordprocessingGroup">
@@ -1162,7 +1251,7 @@
                         </a:xfrm>
                       </wpg:grpSpPr>
                       <wps:wsp>
-                        <wps:cNvPr id="87" name="Shape 87"/>
+                        <wps:cNvPr id="90" name="Shape 90"/>
                         <wps:cNvSpPr/>
                         <wps:spPr>
                           <a:xfrm>
@@ -1232,8 +1321,8 @@
           </mc:Choice>
           <mc:Fallback xmlns:a="http://schemas.openxmlformats.org/drawingml/2006/main">
             <w:pict>
-              <v:group id="Group 3487" style="width:3.2pt;height:3.19998pt;mso-position-horizontal-relative:char;mso-position-vertical-relative:line" coordsize="406,406">
-                <v:shape id="Shape 87" style="position:absolute;width:406;height:406;left:0;top:0;" coordsize="40640,40640" path="m20320,0c31542,0,40640,9098,40640,20320c40640,31543,31542,40640,20320,40640c9098,40640,0,31543,0,20320c0,9098,9098,0,20320,0x">
+              <v:group id="Group 3521" style="width:3.2pt;height:3.20001pt;mso-position-horizontal-relative:char;mso-position-vertical-relative:line" coordsize="406,406">
+                <v:shape id="Shape 90" style="position:absolute;width:406;height:406;left:0;top:0;" coordsize="40640,40640" path="m20320,0c31542,0,40640,9098,40640,20320c40640,31543,31542,40640,20320,40640c9098,40640,0,31543,0,20320c0,9098,9098,0,20320,0x">
                   <v:stroke weight="0pt" endcap="flat" joinstyle="miter" miterlimit="10" on="false" color="#000000" opacity="0"/>
                   <v:fill on="true" color="#000000"/>
                 </v:shape>
@@ -1329,7 +1418,7 @@
     </w:p>
     <w:p>
       <w:pPr>
-        <w:spacing w:after="0" w:line="331" w:lineRule="auto"/>
+        <w:spacing w:after="7"/>
         <w:ind w:left="480" w:hanging="240"/>
       </w:pPr>
       <w:r>
@@ -1340,10 +1429,10 @@
         <mc:AlternateContent>
           <mc:Choice Requires="wpg">
             <w:drawing>
-              <wp:inline distT="0" distB="0" distL="0" distR="0" wp14:anchorId="7C5D6385" wp14:editId="25BFCE98">
+              <wp:inline distT="0" distB="0" distL="0" distR="0" wp14:anchorId="3561CB41" wp14:editId="03BF4081">
                 <wp:extent cx="40640" cy="40640"/>
                 <wp:effectExtent l="0" t="0" r="0" b="0"/>
-                <wp:docPr id="3488" name="Group 3488"/>
+                <wp:docPr id="3522" name="Group 3522"/>
                 <wp:cNvGraphicFramePr/>
                 <a:graphic xmlns:a="http://schemas.openxmlformats.org/drawingml/2006/main">
                   <a:graphicData uri="http://schemas.microsoft.com/office/word/2010/wordprocessingGroup">
@@ -1358,7 +1447,7 @@
                         </a:xfrm>
                       </wpg:grpSpPr>
                       <wps:wsp>
-                        <wps:cNvPr id="102" name="Shape 102"/>
+                        <wps:cNvPr id="105" name="Shape 105"/>
                         <wps:cNvSpPr/>
                         <wps:spPr>
                           <a:xfrm>
@@ -1378,7 +1467,7 @@
                                 </a:moveTo>
                                 <a:cubicBezTo>
                                   <a:pt x="31542" y="0"/>
-                                  <a:pt x="40640" y="9098"/>
+                                  <a:pt x="40640" y="9099"/>
                                   <a:pt x="40640" y="20320"/>
                                 </a:cubicBezTo>
                                 <a:cubicBezTo>
@@ -1392,7 +1481,7 @@
                                   <a:pt x="0" y="20320"/>
                                 </a:cubicBezTo>
                                 <a:cubicBezTo>
-                                  <a:pt x="0" y="9098"/>
+                                  <a:pt x="0" y="9099"/>
                                   <a:pt x="9098" y="0"/>
                                   <a:pt x="20320" y="0"/>
                                 </a:cubicBezTo>
@@ -1428,8 +1517,8 @@
           </mc:Choice>
           <mc:Fallback xmlns:a="http://schemas.openxmlformats.org/drawingml/2006/main">
             <w:pict>
-              <v:group id="Group 3488" style="width:3.2pt;height:3.20001pt;mso-position-horizontal-relative:char;mso-position-vertical-relative:line" coordsize="406,406">
-                <v:shape id="Shape 102" style="position:absolute;width:406;height:406;left:0;top:0;" coordsize="40640,40640" path="m20320,0c31542,0,40640,9098,40640,20320c40640,31543,31542,40640,20320,40640c9098,40640,0,31543,0,20320c0,9098,9098,0,20320,0x">
+              <v:group id="Group 3522" style="width:3.2pt;height:3.20001pt;mso-position-horizontal-relative:char;mso-position-vertical-relative:line" coordsize="406,406">
+                <v:shape id="Shape 105" style="position:absolute;width:406;height:406;left:0;top:0;" coordsize="40640,40640" path="m20320,0c31542,0,40640,9099,40640,20320c40640,31543,31542,40640,20320,40640c9098,40640,0,31543,0,20320c0,9099,9098,0,20320,0x">
                   <v:stroke weight="0pt" endcap="flat" joinstyle="miter" miterlimit="10" on="false" color="#000000" opacity="0"/>
                   <v:fill on="true" color="#000000"/>
                 </v:shape>
@@ -1491,6 +1580,7 @@
     </w:p>
     <w:p>
       <w:pPr>
+        <w:spacing w:line="259" w:lineRule="auto"/>
         <w:ind w:left="250"/>
       </w:pPr>
       <w:r>
@@ -1501,7 +1591,7 @@
         <mc:AlternateContent>
           <mc:Choice Requires="wpg">
             <w:drawing>
-              <wp:anchor distT="0" distB="0" distL="114300" distR="114300" simplePos="0" relativeHeight="251659264" behindDoc="0" locked="0" layoutInCell="1" allowOverlap="1" wp14:anchorId="4A6558A3" wp14:editId="2D0640A1">
+              <wp:anchor distT="0" distB="0" distL="114300" distR="114300" simplePos="0" relativeHeight="251659264" behindDoc="0" locked="0" layoutInCell="1" allowOverlap="1" wp14:anchorId="5B1A37B4" wp14:editId="17D7DFFE">
                 <wp:simplePos x="0" y="0"/>
                 <wp:positionH relativeFrom="column">
                   <wp:posOffset>152400</wp:posOffset>
@@ -1512,7 +1602,7 @@
                 <wp:extent cx="40640" cy="264160"/>
                 <wp:effectExtent l="0" t="0" r="0" b="0"/>
                 <wp:wrapSquare wrapText="bothSides"/>
-                <wp:docPr id="3489" name="Group 3489"/>
+                <wp:docPr id="3523" name="Group 3523"/>
                 <wp:cNvGraphicFramePr/>
                 <a:graphic xmlns:a="http://schemas.openxmlformats.org/drawingml/2006/main">
                   <a:graphicData uri="http://schemas.microsoft.com/office/word/2010/wordprocessingGroup">
@@ -1527,7 +1617,7 @@
                         </a:xfrm>
                       </wpg:grpSpPr>
                       <wps:wsp>
-                        <wps:cNvPr id="115" name="Shape 115"/>
+                        <wps:cNvPr id="118" name="Shape 118"/>
                         <wps:cNvSpPr/>
                         <wps:spPr>
                           <a:xfrm>
@@ -1547,7 +1637,7 @@
                                 </a:moveTo>
                                 <a:cubicBezTo>
                                   <a:pt x="31542" y="0"/>
-                                  <a:pt x="40640" y="9099"/>
+                                  <a:pt x="40640" y="9098"/>
                                   <a:pt x="40640" y="20320"/>
                                 </a:cubicBezTo>
                                 <a:cubicBezTo>
@@ -1561,7 +1651,7 @@
                                   <a:pt x="0" y="20320"/>
                                 </a:cubicBezTo>
                                 <a:cubicBezTo>
-                                  <a:pt x="0" y="9099"/>
+                                  <a:pt x="0" y="9098"/>
                                   <a:pt x="9098" y="0"/>
                                   <a:pt x="20320" y="0"/>
                                 </a:cubicBezTo>
@@ -1590,7 +1680,7 @@
                         <wps:bodyPr/>
                       </wps:wsp>
                       <wps:wsp>
-                        <wps:cNvPr id="120" name="Shape 120"/>
+                        <wps:cNvPr id="123" name="Shape 123"/>
                         <wps:cNvSpPr/>
                         <wps:spPr>
                           <a:xfrm>
@@ -1660,12 +1750,12 @@
           </mc:Choice>
           <mc:Fallback xmlns:a="http://schemas.openxmlformats.org/drawingml/2006/main">
             <w:pict>
-              <v:group id="Group 3489" style="width:3.2pt;height:20.8pt;position:absolute;mso-position-horizontal-relative:text;mso-position-horizontal:absolute;margin-left:12pt;mso-position-vertical-relative:text;margin-top:3.82422pt;" coordsize="406,2641">
-                <v:shape id="Shape 115" style="position:absolute;width:406;height:406;left:0;top:0;" coordsize="40640,40640" path="m20320,0c31542,0,40640,9099,40640,20320c40640,31543,31542,40640,20320,40640c9098,40640,0,31543,0,20320c0,9099,9098,0,20320,0x">
+              <v:group id="Group 3523" style="width:3.2pt;height:20.8pt;position:absolute;mso-position-horizontal-relative:text;mso-position-horizontal:absolute;margin-left:12pt;mso-position-vertical-relative:text;margin-top:3.82422pt;" coordsize="406,2641">
+                <v:shape id="Shape 118" style="position:absolute;width:406;height:406;left:0;top:0;" coordsize="40640,40640" path="m20320,0c31542,0,40640,9098,40640,20320c40640,31543,31542,40640,20320,40640c9098,40640,0,31543,0,20320c0,9098,9098,0,20320,0x">
                   <v:stroke weight="0pt" endcap="flat" joinstyle="miter" miterlimit="10" on="false" color="#000000" opacity="0"/>
                   <v:fill on="true" color="#000000"/>
                 </v:shape>
-                <v:shape id="Shape 120" style="position:absolute;width:406;height:406;left:0;top:2235;" coordsize="40640,40640" path="m20320,0c31542,0,40640,9099,40640,20320c40640,31543,31542,40640,20320,40640c9098,40640,0,31543,0,20320c0,9099,9098,0,20320,0x">
+                <v:shape id="Shape 123" style="position:absolute;width:406;height:406;left:0;top:2235;" coordsize="40640,40640" path="m20320,0c31542,0,40640,9099,40640,20320c40640,31543,31542,40640,20320,40640c9098,40640,0,31543,0,20320c0,9099,9098,0,20320,0x">
                   <v:stroke weight="0pt" endcap="flat" joinstyle="miter" miterlimit="10" on="false" color="#000000" opacity="0"/>
                   <v:fill on="true" color="#000000"/>
                 </v:shape>
@@ -1676,7 +1766,7 @@
         </mc:AlternateContent>
       </w:r>
       <w:r>
-        <w:t xml:space="preserve">I assisted the centers that are under the </w:t>
+        <w:t xml:space="preserve">I assisted the centers under the </w:t>
       </w:r>
       <w:hyperlink r:id="rId51">
         <w:r>
@@ -1693,7 +1783,7 @@
     </w:p>
     <w:p>
       <w:pPr>
-        <w:spacing w:after="10" w:line="328" w:lineRule="auto"/>
+        <w:spacing w:after="15"/>
         <w:ind w:left="250"/>
       </w:pPr>
       <w:r>
@@ -1702,7 +1792,7 @@
     </w:p>
     <w:p>
       <w:pPr>
-        <w:spacing w:after="7" w:line="331" w:lineRule="auto"/>
+        <w:spacing w:after="15"/>
         <w:ind w:left="960" w:hanging="240"/>
       </w:pPr>
       <w:r>
@@ -1713,10 +1803,10 @@
         <mc:AlternateContent>
           <mc:Choice Requires="wpg">
             <w:drawing>
-              <wp:inline distT="0" distB="0" distL="0" distR="0" wp14:anchorId="63EA2B0A" wp14:editId="29821492">
+              <wp:inline distT="0" distB="0" distL="0" distR="0" wp14:anchorId="4FB8C074" wp14:editId="7DBC1048">
                 <wp:extent cx="40640" cy="40640"/>
                 <wp:effectExtent l="0" t="0" r="0" b="0"/>
-                <wp:docPr id="3490" name="Group 3490"/>
+                <wp:docPr id="3524" name="Group 3524"/>
                 <wp:cNvGraphicFramePr/>
                 <a:graphic xmlns:a="http://schemas.openxmlformats.org/drawingml/2006/main">
                   <a:graphicData uri="http://schemas.microsoft.com/office/word/2010/wordprocessingGroup">
@@ -1731,7 +1821,7 @@
                         </a:xfrm>
                       </wpg:grpSpPr>
                       <wps:wsp>
-                        <wps:cNvPr id="123" name="Shape 123"/>
+                        <wps:cNvPr id="126" name="Shape 126"/>
                         <wps:cNvSpPr/>
                         <wps:spPr>
                           <a:xfrm>
@@ -1801,8 +1891,8 @@
           </mc:Choice>
           <mc:Fallback xmlns:a="http://schemas.openxmlformats.org/drawingml/2006/main">
             <w:pict>
-              <v:group id="Group 3490" style="width:3.2pt;height:3.20001pt;mso-position-horizontal-relative:char;mso-position-vertical-relative:line" coordsize="406,406">
-                <v:shape id="Shape 123" style="position:absolute;width:406;height:406;left:0;top:0;" coordsize="40640,40640" path="m40640,20320c40640,31543,31542,40640,20320,40640c9098,40640,0,31543,0,20320c0,9097,9098,0,20320,0c31542,0,40640,9097,40640,20320x">
+              <v:group id="Group 3524" style="width:3.2pt;height:3.20001pt;mso-position-horizontal-relative:char;mso-position-vertical-relative:line" coordsize="406,406">
+                <v:shape id="Shape 126" style="position:absolute;width:406;height:406;left:0;top:0;" coordsize="40640,40640" path="m40640,20320c40640,31543,31542,40640,20320,40640c9098,40640,0,31543,0,20320c0,9097,9098,0,20320,0c31542,0,40640,9097,40640,20320x">
                   <v:stroke weight="0.8pt" endcap="flat" joinstyle="miter" miterlimit="10" on="true" color="#000000"/>
                   <v:fill on="false" color="#000000" opacity="0"/>
                 </v:shape>
@@ -1855,7 +1945,7 @@
     </w:p>
     <w:p>
       <w:pPr>
-        <w:spacing w:after="7" w:line="331" w:lineRule="auto"/>
+        <w:spacing w:after="15"/>
         <w:ind w:left="960" w:hanging="240"/>
       </w:pPr>
       <w:r>
@@ -1866,10 +1956,10 @@
         <mc:AlternateContent>
           <mc:Choice Requires="wpg">
             <w:drawing>
-              <wp:inline distT="0" distB="0" distL="0" distR="0" wp14:anchorId="7E5BFB21" wp14:editId="29BE15E1">
+              <wp:inline distT="0" distB="0" distL="0" distR="0" wp14:anchorId="32C99ACF" wp14:editId="7B44CC64">
                 <wp:extent cx="40640" cy="40640"/>
                 <wp:effectExtent l="0" t="0" r="0" b="0"/>
-                <wp:docPr id="3491" name="Group 3491"/>
+                <wp:docPr id="3525" name="Group 3525"/>
                 <wp:cNvGraphicFramePr/>
                 <a:graphic xmlns:a="http://schemas.openxmlformats.org/drawingml/2006/main">
                   <a:graphicData uri="http://schemas.microsoft.com/office/word/2010/wordprocessingGroup">
@@ -1884,7 +1974,7 @@
                         </a:xfrm>
                       </wpg:grpSpPr>
                       <wps:wsp>
-                        <wps:cNvPr id="134" name="Shape 134"/>
+                        <wps:cNvPr id="137" name="Shape 137"/>
                         <wps:cNvSpPr/>
                         <wps:spPr>
                           <a:xfrm>
@@ -1954,8 +2044,8 @@
           </mc:Choice>
           <mc:Fallback xmlns:a="http://schemas.openxmlformats.org/drawingml/2006/main">
             <w:pict>
-              <v:group id="Group 3491" style="width:3.2pt;height:3.20001pt;mso-position-horizontal-relative:char;mso-position-vertical-relative:line" coordsize="406,406">
-                <v:shape id="Shape 134" style="position:absolute;width:406;height:406;left:0;top:0;" coordsize="40640,40640" path="m40640,20320c40640,31543,31542,40640,20320,40640c9098,40640,0,31543,0,20320c0,9097,9098,0,20320,0c31542,0,40640,9097,40640,20320x">
+              <v:group id="Group 3525" style="width:3.2pt;height:3.20001pt;mso-position-horizontal-relative:char;mso-position-vertical-relative:line" coordsize="406,406">
+                <v:shape id="Shape 137" style="position:absolute;width:406;height:406;left:0;top:0;" coordsize="40640,40640" path="m40640,20320c40640,31543,31542,40640,20320,40640c9098,40640,0,31543,0,20320c0,9097,9098,0,20320,0c31542,0,40640,9097,40640,20320x">
                   <v:stroke weight="0.8pt" endcap="flat" joinstyle="miter" miterlimit="10" on="true" color="#000000"/>
                   <v:fill on="false" color="#000000" opacity="0"/>
                 </v:shape>
@@ -2035,7 +2125,6 @@
     </w:p>
     <w:p>
       <w:pPr>
-        <w:spacing w:after="237" w:line="331" w:lineRule="auto"/>
         <w:ind w:left="960" w:hanging="240"/>
       </w:pPr>
       <w:r>
@@ -2046,10 +2135,10 @@
         <mc:AlternateContent>
           <mc:Choice Requires="wpg">
             <w:drawing>
-              <wp:inline distT="0" distB="0" distL="0" distR="0" wp14:anchorId="7C5A19FF" wp14:editId="27A453DC">
+              <wp:inline distT="0" distB="0" distL="0" distR="0" wp14:anchorId="19620653" wp14:editId="60996A81">
                 <wp:extent cx="40640" cy="40640"/>
                 <wp:effectExtent l="0" t="0" r="0" b="0"/>
-                <wp:docPr id="3492" name="Group 3492"/>
+                <wp:docPr id="3526" name="Group 3526"/>
                 <wp:cNvGraphicFramePr/>
                 <a:graphic xmlns:a="http://schemas.openxmlformats.org/drawingml/2006/main">
                   <a:graphicData uri="http://schemas.microsoft.com/office/word/2010/wordprocessingGroup">
@@ -2064,7 +2153,7 @@
                         </a:xfrm>
                       </wpg:grpSpPr>
                       <wps:wsp>
-                        <wps:cNvPr id="152" name="Shape 152"/>
+                        <wps:cNvPr id="155" name="Shape 155"/>
                         <wps:cNvSpPr/>
                         <wps:spPr>
                           <a:xfrm>
@@ -2134,8 +2223,8 @@
           </mc:Choice>
           <mc:Fallback xmlns:a="http://schemas.openxmlformats.org/drawingml/2006/main">
             <w:pict>
-              <v:group id="Group 3492" style="width:3.2pt;height:3.20001pt;mso-position-horizontal-relative:char;mso-position-vertical-relative:line" coordsize="406,406">
-                <v:shape id="Shape 152" style="position:absolute;width:406;height:406;left:0;top:0;" coordsize="40640,40640" path="m40640,20320c40640,31543,31542,40640,20320,40640c9098,40640,0,31543,0,20320c0,9097,9098,0,20320,0c31542,0,40640,9097,40640,20320x">
+              <v:group id="Group 3526" style="width:3.2pt;height:3.20001pt;mso-position-horizontal-relative:char;mso-position-vertical-relative:line" coordsize="406,406">
+                <v:shape id="Shape 155" style="position:absolute;width:406;height:406;left:0;top:0;" coordsize="40640,40640" path="m40640,20320c40640,31543,31542,40640,20320,40640c9098,40640,0,31543,0,20320c0,9097,9098,0,20320,0c31542,0,40640,9097,40640,20320x">
                   <v:stroke weight="0.8pt" endcap="flat" joinstyle="miter" miterlimit="10" on="true" color="#000000"/>
                   <v:fill on="false" color="#000000" opacity="0"/>
                 </v:shape>
@@ -2200,6 +2289,7 @@
     </w:p>
     <w:p>
       <w:pPr>
+        <w:spacing w:line="259" w:lineRule="auto"/>
         <w:ind w:left="250"/>
       </w:pPr>
       <w:r>
@@ -2210,18 +2300,18 @@
         <mc:AlternateContent>
           <mc:Choice Requires="wpg">
             <w:drawing>
-              <wp:anchor distT="0" distB="0" distL="114300" distR="114300" simplePos="0" relativeHeight="251660288" behindDoc="0" locked="0" layoutInCell="1" allowOverlap="1" wp14:anchorId="6631DAF0" wp14:editId="21A915FC">
+              <wp:anchor distT="0" distB="0" distL="114300" distR="114300" simplePos="0" relativeHeight="251660288" behindDoc="0" locked="0" layoutInCell="1" allowOverlap="1" wp14:anchorId="7897B439" wp14:editId="6EE9D4FB">
                 <wp:simplePos x="0" y="0"/>
                 <wp:positionH relativeFrom="column">
                   <wp:posOffset>152400</wp:posOffset>
                 </wp:positionH>
                 <wp:positionV relativeFrom="paragraph">
-                  <wp:posOffset>48568</wp:posOffset>
+                  <wp:posOffset>48567</wp:posOffset>
                 </wp:positionV>
                 <wp:extent cx="40640" cy="264160"/>
                 <wp:effectExtent l="0" t="0" r="0" b="0"/>
                 <wp:wrapSquare wrapText="bothSides"/>
-                <wp:docPr id="3493" name="Group 3493"/>
+                <wp:docPr id="3270" name="Group 3270"/>
                 <wp:cNvGraphicFramePr/>
                 <a:graphic xmlns:a="http://schemas.openxmlformats.org/drawingml/2006/main">
                   <a:graphicData uri="http://schemas.microsoft.com/office/word/2010/wordprocessingGroup">
@@ -2236,7 +2326,7 @@
                         </a:xfrm>
                       </wpg:grpSpPr>
                       <wps:wsp>
-                        <wps:cNvPr id="167" name="Shape 167"/>
+                        <wps:cNvPr id="321" name="Shape 321"/>
                         <wps:cNvSpPr/>
                         <wps:spPr>
                           <a:xfrm>
@@ -2260,13 +2350,13 @@
                                   <a:pt x="40640" y="20320"/>
                                 </a:cubicBezTo>
                                 <a:cubicBezTo>
-                                  <a:pt x="40640" y="31542"/>
+                                  <a:pt x="40640" y="31543"/>
                                   <a:pt x="31542" y="40640"/>
                                   <a:pt x="20320" y="40640"/>
                                 </a:cubicBezTo>
                                 <a:cubicBezTo>
                                   <a:pt x="9098" y="40640"/>
-                                  <a:pt x="0" y="31542"/>
+                                  <a:pt x="0" y="31543"/>
                                   <a:pt x="0" y="20320"/>
                                 </a:cubicBezTo>
                                 <a:cubicBezTo>
@@ -2299,7 +2389,7 @@
                         <wps:bodyPr/>
                       </wps:wsp>
                       <wps:wsp>
-                        <wps:cNvPr id="179" name="Shape 179"/>
+                        <wps:cNvPr id="333" name="Shape 333"/>
                         <wps:cNvSpPr/>
                         <wps:spPr>
                           <a:xfrm>
@@ -2319,21 +2409,21 @@
                                 </a:moveTo>
                                 <a:cubicBezTo>
                                   <a:pt x="31542" y="0"/>
-                                  <a:pt x="40640" y="9098"/>
+                                  <a:pt x="40640" y="9097"/>
                                   <a:pt x="40640" y="20320"/>
                                 </a:cubicBezTo>
                                 <a:cubicBezTo>
-                                  <a:pt x="40640" y="31542"/>
+                                  <a:pt x="40640" y="31543"/>
                                   <a:pt x="31542" y="40640"/>
                                   <a:pt x="20320" y="40640"/>
                                 </a:cubicBezTo>
                                 <a:cubicBezTo>
                                   <a:pt x="9098" y="40640"/>
-                                  <a:pt x="0" y="31542"/>
+                                  <a:pt x="0" y="31543"/>
                                   <a:pt x="0" y="20320"/>
                                 </a:cubicBezTo>
                                 <a:cubicBezTo>
-                                  <a:pt x="0" y="9098"/>
+                                  <a:pt x="0" y="9097"/>
                                   <a:pt x="9098" y="0"/>
                                   <a:pt x="20320" y="0"/>
                                 </a:cubicBezTo>
@@ -2369,12 +2459,12 @@
           </mc:Choice>
           <mc:Fallback xmlns:a="http://schemas.openxmlformats.org/drawingml/2006/main">
             <w:pict>
-              <v:group id="Group 3493" style="width:3.2pt;height:20.8pt;position:absolute;mso-position-horizontal-relative:text;mso-position-horizontal:absolute;margin-left:12pt;mso-position-vertical-relative:text;margin-top:3.82422pt;" coordsize="406,2641">
-                <v:shape id="Shape 167" style="position:absolute;width:406;height:406;left:0;top:0;" coordsize="40640,40640" path="m20320,0c31542,0,40640,9097,40640,20320c40640,31542,31542,40640,20320,40640c9098,40640,0,31542,0,20320c0,9097,9098,0,20320,0x">
+              <v:group id="Group 3270" style="width:3.2pt;height:20.8pt;position:absolute;mso-position-horizontal-relative:text;mso-position-horizontal:absolute;margin-left:12pt;mso-position-vertical-relative:text;margin-top:3.82418pt;" coordsize="406,2641">
+                <v:shape id="Shape 321" style="position:absolute;width:406;height:406;left:0;top:0;" coordsize="40640,40640" path="m20320,0c31542,0,40640,9097,40640,20320c40640,31543,31542,40640,20320,40640c9098,40640,0,31543,0,20320c0,9097,9098,0,20320,0x">
                   <v:stroke weight="0pt" endcap="flat" joinstyle="miter" miterlimit="10" on="false" color="#000000" opacity="0"/>
                   <v:fill on="true" color="#000000"/>
                 </v:shape>
-                <v:shape id="Shape 179" style="position:absolute;width:406;height:406;left:0;top:2235;" coordsize="40640,40640" path="m20320,0c31542,0,40640,9098,40640,20320c40640,31542,31542,40640,20320,40640c9098,40640,0,31542,0,20320c0,9098,9098,0,20320,0x">
+                <v:shape id="Shape 333" style="position:absolute;width:406;height:406;left:0;top:2235;" coordsize="40640,40640" path="m20320,0c31542,0,40640,9097,40640,20320c40640,31543,31542,40640,20320,40640c9098,40640,0,31543,0,20320c0,9097,9098,0,20320,0x">
                   <v:stroke weight="0pt" endcap="flat" joinstyle="miter" miterlimit="10" on="false" color="#000000" opacity="0"/>
                   <v:fill on="true" color="#000000"/>
                 </v:shape>
@@ -2428,6 +2518,7 @@
     </w:p>
     <w:p>
       <w:pPr>
+        <w:spacing w:after="399"/>
         <w:ind w:left="250"/>
       </w:pPr>
       <w:r>
@@ -2474,7 +2565,7 @@
     </w:p>
     <w:p>
       <w:pPr>
-        <w:spacing w:after="319"/>
+        <w:spacing w:after="324" w:line="259" w:lineRule="auto"/>
       </w:pPr>
       <w:r>
         <w:t xml:space="preserve">Jan 2015 - June 2016: </w:t>
@@ -2488,7 +2579,7 @@
     </w:p>
     <w:p>
       <w:pPr>
-        <w:spacing w:after="321"/>
+        <w:spacing w:after="327" w:line="259" w:lineRule="auto"/>
         <w:ind w:left="250"/>
       </w:pPr>
       <w:r>
@@ -2496,14 +2587,13 @@
           <w:rFonts w:ascii="Calibri" w:eastAsia="Calibri" w:hAnsi="Calibri" w:cs="Calibri"/>
           <w:noProof/>
         </w:rPr>
-        <w:lastRenderedPageBreak/>
         <mc:AlternateContent>
           <mc:Choice Requires="wpg">
             <w:drawing>
-              <wp:inline distT="0" distB="0" distL="0" distR="0" wp14:anchorId="6EBD347E" wp14:editId="6B93BEB5">
+              <wp:inline distT="0" distB="0" distL="0" distR="0" wp14:anchorId="1B9C9F24" wp14:editId="6291E897">
                 <wp:extent cx="40640" cy="40640"/>
                 <wp:effectExtent l="0" t="0" r="0" b="0"/>
-                <wp:docPr id="3326" name="Group 3326"/>
+                <wp:docPr id="3271" name="Group 3271"/>
                 <wp:cNvGraphicFramePr/>
                 <a:graphic xmlns:a="http://schemas.openxmlformats.org/drawingml/2006/main">
                   <a:graphicData uri="http://schemas.microsoft.com/office/word/2010/wordprocessingGroup">
@@ -2518,7 +2608,7 @@
                         </a:xfrm>
                       </wpg:grpSpPr>
                       <wps:wsp>
-                        <wps:cNvPr id="343" name="Shape 343"/>
+                        <wps:cNvPr id="337" name="Shape 337"/>
                         <wps:cNvSpPr/>
                         <wps:spPr>
                           <a:xfrm>
@@ -2588,8 +2678,8 @@
           </mc:Choice>
           <mc:Fallback xmlns:a="http://schemas.openxmlformats.org/drawingml/2006/main">
             <w:pict>
-              <v:group id="Group 3326" style="width:3.2pt;height:3.20001pt;mso-position-horizontal-relative:char;mso-position-vertical-relative:line" coordsize="406,406">
-                <v:shape id="Shape 343" style="position:absolute;width:406;height:406;left:0;top:0;" coordsize="40640,40640" path="m20320,0c31542,0,40640,9097,40640,20320c40640,31543,31542,40640,20320,40640c9098,40640,0,31543,0,20320c0,9097,9098,0,20320,0x">
+              <v:group id="Group 3271" style="width:3.2pt;height:3.20001pt;mso-position-horizontal-relative:char;mso-position-vertical-relative:line" coordsize="406,406">
+                <v:shape id="Shape 337" style="position:absolute;width:406;height:406;left:0;top:0;" coordsize="40640,40640" path="m20320,0c31542,0,40640,9097,40640,20320c40640,31543,31542,40640,20320,40640c9098,40640,0,31543,0,20320c0,9097,9098,0,20320,0x">
                   <v:stroke weight="0pt" endcap="flat" joinstyle="miter" miterlimit="10" on="false" color="#000000" opacity="0"/>
                   <v:fill on="true" color="#000000"/>
                 </v:shape>
@@ -2678,7 +2768,7 @@
     </w:p>
     <w:p>
       <w:pPr>
-        <w:spacing w:after="9" w:line="329" w:lineRule="auto"/>
+        <w:spacing w:after="15"/>
         <w:ind w:left="960" w:hanging="240"/>
       </w:pPr>
       <w:r>
@@ -2689,10 +2779,10 @@
         <mc:AlternateContent>
           <mc:Choice Requires="wpg">
             <w:drawing>
-              <wp:inline distT="0" distB="0" distL="0" distR="0" wp14:anchorId="1E08060A" wp14:editId="34DC70D8">
-                <wp:extent cx="40640" cy="40639"/>
+              <wp:inline distT="0" distB="0" distL="0" distR="0" wp14:anchorId="1294D1C2" wp14:editId="723FBE57">
+                <wp:extent cx="40640" cy="40640"/>
                 <wp:effectExtent l="0" t="0" r="0" b="0"/>
-                <wp:docPr id="3327" name="Group 3327"/>
+                <wp:docPr id="3272" name="Group 3272"/>
                 <wp:cNvGraphicFramePr/>
                 <a:graphic xmlns:a="http://schemas.openxmlformats.org/drawingml/2006/main">
                   <a:graphicData uri="http://schemas.microsoft.com/office/word/2010/wordprocessingGroup">
@@ -2701,18 +2791,18 @@
                       <wpg:grpSpPr>
                         <a:xfrm>
                           <a:off x="0" y="0"/>
-                          <a:ext cx="40640" cy="40639"/>
+                          <a:ext cx="40640" cy="40640"/>
                           <a:chOff x="0" y="0"/>
-                          <a:chExt cx="40640" cy="40639"/>
+                          <a:chExt cx="40640" cy="40640"/>
                         </a:xfrm>
                       </wpg:grpSpPr>
                       <wps:wsp>
-                        <wps:cNvPr id="356" name="Shape 356"/>
+                        <wps:cNvPr id="350" name="Shape 350"/>
                         <wps:cNvSpPr/>
                         <wps:spPr>
                           <a:xfrm>
                             <a:off x="0" y="0"/>
-                            <a:ext cx="40640" cy="40639"/>
+                            <a:ext cx="40640" cy="40640"/>
                           </a:xfrm>
                           <a:custGeom>
                             <a:avLst/>
@@ -2721,28 +2811,28 @@
                             <a:cxnLst/>
                             <a:rect l="0" t="0" r="0" b="0"/>
                             <a:pathLst>
-                              <a:path w="40640" h="40639">
+                              <a:path w="40640" h="40640">
                                 <a:moveTo>
                                   <a:pt x="40640" y="20320"/>
                                 </a:moveTo>
                                 <a:cubicBezTo>
-                                  <a:pt x="40640" y="31542"/>
-                                  <a:pt x="31542" y="40639"/>
-                                  <a:pt x="20320" y="40639"/>
-                                </a:cubicBezTo>
-                                <a:cubicBezTo>
-                                  <a:pt x="9098" y="40639"/>
-                                  <a:pt x="0" y="31542"/>
+                                  <a:pt x="40640" y="31547"/>
+                                  <a:pt x="31542" y="40640"/>
+                                  <a:pt x="20320" y="40640"/>
+                                </a:cubicBezTo>
+                                <a:cubicBezTo>
+                                  <a:pt x="9098" y="40640"/>
+                                  <a:pt x="0" y="31547"/>
                                   <a:pt x="0" y="20320"/>
                                 </a:cubicBezTo>
                                 <a:cubicBezTo>
-                                  <a:pt x="0" y="9097"/>
+                                  <a:pt x="0" y="9094"/>
                                   <a:pt x="9098" y="0"/>
                                   <a:pt x="20320" y="0"/>
                                 </a:cubicBezTo>
                                 <a:cubicBezTo>
                                   <a:pt x="31542" y="0"/>
-                                  <a:pt x="40640" y="9097"/>
+                                  <a:pt x="40640" y="9094"/>
                                   <a:pt x="40640" y="20320"/>
                                 </a:cubicBezTo>
                                 <a:close/>
@@ -2777,8 +2867,8 @@
           </mc:Choice>
           <mc:Fallback xmlns:a="http://schemas.openxmlformats.org/drawingml/2006/main">
             <w:pict>
-              <v:group id="Group 3327" style="width:3.2pt;height:3.19995pt;mso-position-horizontal-relative:char;mso-position-vertical-relative:line" coordsize="406,406">
-                <v:shape id="Shape 356" style="position:absolute;width:406;height:406;left:0;top:0;" coordsize="40640,40639" path="m40640,20320c40640,31542,31542,40639,20320,40639c9098,40639,0,31542,0,20320c0,9097,9098,0,20320,0c31542,0,40640,9097,40640,20320x">
+              <v:group id="Group 3272" style="width:3.2pt;height:3.20001pt;mso-position-horizontal-relative:char;mso-position-vertical-relative:line" coordsize="406,406">
+                <v:shape id="Shape 350" style="position:absolute;width:406;height:406;left:0;top:0;" coordsize="40640,40640" path="m40640,20320c40640,31547,31542,40640,20320,40640c9098,40640,0,31547,0,20320c0,9094,9098,0,20320,0c31542,0,40640,9094,40640,20320x">
                   <v:stroke weight="0.8pt" endcap="flat" joinstyle="miter" miterlimit="10" on="true" color="#000000"/>
                   <v:fill on="false" color="#000000" opacity="0"/>
                 </v:shape>
@@ -2849,7 +2939,7 @@
     </w:p>
     <w:p>
       <w:pPr>
-        <w:spacing w:after="381" w:line="331" w:lineRule="auto"/>
+        <w:spacing w:after="389"/>
         <w:ind w:left="960" w:hanging="240"/>
       </w:pPr>
       <w:r>
@@ -2860,10 +2950,10 @@
         <mc:AlternateContent>
           <mc:Choice Requires="wpg">
             <w:drawing>
-              <wp:inline distT="0" distB="0" distL="0" distR="0" wp14:anchorId="07E1E5B0" wp14:editId="003554E7">
-                <wp:extent cx="40640" cy="40640"/>
+              <wp:inline distT="0" distB="0" distL="0" distR="0" wp14:anchorId="1275F8A8" wp14:editId="52D111D5">
+                <wp:extent cx="40640" cy="40639"/>
                 <wp:effectExtent l="0" t="0" r="0" b="0"/>
-                <wp:docPr id="3328" name="Group 3328"/>
+                <wp:docPr id="3273" name="Group 3273"/>
                 <wp:cNvGraphicFramePr/>
                 <a:graphic xmlns:a="http://schemas.openxmlformats.org/drawingml/2006/main">
                   <a:graphicData uri="http://schemas.microsoft.com/office/word/2010/wordprocessingGroup">
@@ -2872,18 +2962,18 @@
                       <wpg:grpSpPr>
                         <a:xfrm>
                           <a:off x="0" y="0"/>
-                          <a:ext cx="40640" cy="40640"/>
+                          <a:ext cx="40640" cy="40639"/>
                           <a:chOff x="0" y="0"/>
-                          <a:chExt cx="40640" cy="40640"/>
+                          <a:chExt cx="40640" cy="40639"/>
                         </a:xfrm>
                       </wpg:grpSpPr>
                       <wps:wsp>
-                        <wps:cNvPr id="375" name="Shape 375"/>
+                        <wps:cNvPr id="369" name="Shape 369"/>
                         <wps:cNvSpPr/>
                         <wps:spPr>
                           <a:xfrm>
                             <a:off x="0" y="0"/>
-                            <a:ext cx="40640" cy="40640"/>
+                            <a:ext cx="40640" cy="40639"/>
                           </a:xfrm>
                           <a:custGeom>
                             <a:avLst/>
@@ -2892,17 +2982,17 @@
                             <a:cxnLst/>
                             <a:rect l="0" t="0" r="0" b="0"/>
                             <a:pathLst>
-                              <a:path w="40640" h="40640">
+                              <a:path w="40640" h="40639">
                                 <a:moveTo>
                                   <a:pt x="40640" y="20320"/>
                                 </a:moveTo>
                                 <a:cubicBezTo>
                                   <a:pt x="40640" y="31546"/>
-                                  <a:pt x="31542" y="40640"/>
-                                  <a:pt x="20320" y="40640"/>
-                                </a:cubicBezTo>
-                                <a:cubicBezTo>
-                                  <a:pt x="9098" y="40640"/>
+                                  <a:pt x="31542" y="40639"/>
+                                  <a:pt x="20320" y="40639"/>
+                                </a:cubicBezTo>
+                                <a:cubicBezTo>
+                                  <a:pt x="9098" y="40639"/>
                                   <a:pt x="0" y="31546"/>
                                   <a:pt x="0" y="20320"/>
                                 </a:cubicBezTo>
@@ -2948,8 +3038,8 @@
           </mc:Choice>
           <mc:Fallback xmlns:a="http://schemas.openxmlformats.org/drawingml/2006/main">
             <w:pict>
-              <v:group id="Group 3328" style="width:3.2pt;height:3.20001pt;mso-position-horizontal-relative:char;mso-position-vertical-relative:line" coordsize="406,406">
-                <v:shape id="Shape 375" style="position:absolute;width:406;height:406;left:0;top:0;" coordsize="40640,40640" path="m40640,20320c40640,31546,31542,40640,20320,40640c9098,40640,0,31546,0,20320c0,9093,9098,0,20320,0c31542,0,40640,9093,40640,20320x">
+              <v:group id="Group 3273" style="width:3.2pt;height:3.19995pt;mso-position-horizontal-relative:char;mso-position-vertical-relative:line" coordsize="406,406">
+                <v:shape id="Shape 369" style="position:absolute;width:406;height:406;left:0;top:0;" coordsize="40640,40639" path="m40640,20320c40640,31546,31542,40639,20320,40639c9098,40639,0,31546,0,20320c0,9093,9098,0,20320,0c31542,0,40640,9093,40640,20320x">
                   <v:stroke weight="0.8pt" endcap="flat" joinstyle="miter" miterlimit="10" on="true" color="#000000"/>
                   <v:fill on="false" color="#000000" opacity="0"/>
                 </v:shape>
@@ -2998,7 +3088,7 @@
     </w:p>
     <w:p>
       <w:pPr>
-        <w:spacing w:after="249" w:line="329" w:lineRule="auto"/>
+        <w:spacing w:after="255"/>
         <w:ind w:left="480" w:hanging="240"/>
       </w:pPr>
       <w:r>
@@ -3009,10 +3099,10 @@
         <mc:AlternateContent>
           <mc:Choice Requires="wpg">
             <w:drawing>
-              <wp:inline distT="0" distB="0" distL="0" distR="0" wp14:anchorId="1906CBBB" wp14:editId="34C2860C">
+              <wp:inline distT="0" distB="0" distL="0" distR="0" wp14:anchorId="39A5F930" wp14:editId="2F5573FD">
                 <wp:extent cx="40640" cy="40640"/>
                 <wp:effectExtent l="0" t="0" r="0" b="0"/>
-                <wp:docPr id="3329" name="Group 3329"/>
+                <wp:docPr id="3274" name="Group 3274"/>
                 <wp:cNvGraphicFramePr/>
                 <a:graphic xmlns:a="http://schemas.openxmlformats.org/drawingml/2006/main">
                   <a:graphicData uri="http://schemas.microsoft.com/office/word/2010/wordprocessingGroup">
@@ -3027,7 +3117,7 @@
                         </a:xfrm>
                       </wpg:grpSpPr>
                       <wps:wsp>
-                        <wps:cNvPr id="380" name="Shape 380"/>
+                        <wps:cNvPr id="374" name="Shape 374"/>
                         <wps:cNvSpPr/>
                         <wps:spPr>
                           <a:xfrm>
@@ -3097,8 +3187,8 @@
           </mc:Choice>
           <mc:Fallback xmlns:a="http://schemas.openxmlformats.org/drawingml/2006/main">
             <w:pict>
-              <v:group id="Group 3329" style="width:3.2pt;height:3.19998pt;mso-position-horizontal-relative:char;mso-position-vertical-relative:line" coordsize="406,406">
-                <v:shape id="Shape 380" style="position:absolute;width:406;height:406;left:0;top:0;" coordsize="40640,40640" path="m20320,0c31542,0,40640,9097,40640,20320c40640,31543,31542,40640,20320,40640c9098,40640,0,31543,0,20320c0,9097,9098,0,20320,0x">
+              <v:group id="Group 3274" style="width:3.2pt;height:3.20001pt;mso-position-horizontal-relative:char;mso-position-vertical-relative:line" coordsize="406,406">
+                <v:shape id="Shape 374" style="position:absolute;width:406;height:406;left:0;top:0;" coordsize="40640,40640" path="m20320,0c31542,0,40640,9097,40640,20320c40640,31543,31542,40640,20320,40640c9098,40640,0,31543,0,20320c0,9097,9098,0,20320,0x">
                   <v:stroke weight="0pt" endcap="flat" joinstyle="miter" miterlimit="10" on="false" color="#000000" opacity="0"/>
                   <v:fill on="true" color="#000000"/>
                 </v:shape>
@@ -3198,7 +3288,7 @@
     </w:p>
     <w:p>
       <w:pPr>
-        <w:spacing w:after="381" w:line="331" w:lineRule="auto"/>
+        <w:spacing w:after="389"/>
         <w:ind w:left="960" w:hanging="240"/>
       </w:pPr>
       <w:r>
@@ -3209,10 +3299,10 @@
         <mc:AlternateContent>
           <mc:Choice Requires="wpg">
             <w:drawing>
-              <wp:inline distT="0" distB="0" distL="0" distR="0" wp14:anchorId="259D5CA6" wp14:editId="20F813A3">
-                <wp:extent cx="40640" cy="40639"/>
+              <wp:inline distT="0" distB="0" distL="0" distR="0" wp14:anchorId="7C4F8AAC" wp14:editId="1287D98E">
+                <wp:extent cx="40640" cy="40641"/>
                 <wp:effectExtent l="0" t="0" r="0" b="0"/>
-                <wp:docPr id="3330" name="Group 3330"/>
+                <wp:docPr id="3275" name="Group 3275"/>
                 <wp:cNvGraphicFramePr/>
                 <a:graphic xmlns:a="http://schemas.openxmlformats.org/drawingml/2006/main">
                   <a:graphicData uri="http://schemas.microsoft.com/office/word/2010/wordprocessingGroup">
@@ -3221,18 +3311,18 @@
                       <wpg:grpSpPr>
                         <a:xfrm>
                           <a:off x="0" y="0"/>
-                          <a:ext cx="40640" cy="40639"/>
+                          <a:ext cx="40640" cy="40641"/>
                           <a:chOff x="0" y="0"/>
-                          <a:chExt cx="40640" cy="40639"/>
+                          <a:chExt cx="40640" cy="40641"/>
                         </a:xfrm>
                       </wpg:grpSpPr>
                       <wps:wsp>
-                        <wps:cNvPr id="405" name="Shape 405"/>
+                        <wps:cNvPr id="399" name="Shape 399"/>
                         <wps:cNvSpPr/>
                         <wps:spPr>
                           <a:xfrm>
                             <a:off x="0" y="0"/>
-                            <a:ext cx="40640" cy="40639"/>
+                            <a:ext cx="40640" cy="40641"/>
                           </a:xfrm>
                           <a:custGeom>
                             <a:avLst/>
@@ -3241,19 +3331,19 @@
                             <a:cxnLst/>
                             <a:rect l="0" t="0" r="0" b="0"/>
                             <a:pathLst>
-                              <a:path w="40640" h="40639">
+                              <a:path w="40640" h="40641">
                                 <a:moveTo>
-                                  <a:pt x="40640" y="20320"/>
+                                  <a:pt x="40640" y="20321"/>
                                 </a:moveTo>
                                 <a:cubicBezTo>
                                   <a:pt x="40640" y="31547"/>
-                                  <a:pt x="31542" y="40639"/>
-                                  <a:pt x="20320" y="40639"/>
-                                </a:cubicBezTo>
-                                <a:cubicBezTo>
-                                  <a:pt x="9098" y="40639"/>
+                                  <a:pt x="31542" y="40641"/>
+                                  <a:pt x="20320" y="40641"/>
+                                </a:cubicBezTo>
+                                <a:cubicBezTo>
+                                  <a:pt x="9098" y="40641"/>
                                   <a:pt x="0" y="31547"/>
-                                  <a:pt x="0" y="20320"/>
+                                  <a:pt x="0" y="20321"/>
                                 </a:cubicBezTo>
                                 <a:cubicBezTo>
                                   <a:pt x="0" y="9094"/>
@@ -3263,7 +3353,7 @@
                                 <a:cubicBezTo>
                                   <a:pt x="31542" y="0"/>
                                   <a:pt x="40640" y="9094"/>
-                                  <a:pt x="40640" y="20320"/>
+                                  <a:pt x="40640" y="20321"/>
                                 </a:cubicBezTo>
                                 <a:close/>
                               </a:path>
@@ -3297,8 +3387,8 @@
           </mc:Choice>
           <mc:Fallback xmlns:a="http://schemas.openxmlformats.org/drawingml/2006/main">
             <w:pict>
-              <v:group id="Group 3330" style="width:3.2pt;height:3.19995pt;mso-position-horizontal-relative:char;mso-position-vertical-relative:line" coordsize="406,406">
-                <v:shape id="Shape 405" style="position:absolute;width:406;height:406;left:0;top:0;" coordsize="40640,40639" path="m40640,20320c40640,31547,31542,40639,20320,40639c9098,40639,0,31547,0,20320c0,9094,9098,0,20320,0c31542,0,40640,9094,40640,20320x">
+              <v:group id="Group 3275" style="width:3.2pt;height:3.20007pt;mso-position-horizontal-relative:char;mso-position-vertical-relative:line" coordsize="406,406">
+                <v:shape id="Shape 399" style="position:absolute;width:406;height:406;left:0;top:0;" coordsize="40640,40641" path="m40640,20321c40640,31547,31542,40641,20320,40641c9098,40641,0,31547,0,20321c0,9094,9098,0,20320,0c31542,0,40640,9094,40640,20321x">
                   <v:stroke weight="0.8pt" endcap="flat" joinstyle="miter" miterlimit="10" on="true" color="#000000"/>
                   <v:fill on="false" color="#000000" opacity="0"/>
                 </v:shape>
@@ -3456,7 +3546,7 @@
     </w:p>
     <w:p>
       <w:pPr>
-        <w:spacing w:after="249" w:line="329" w:lineRule="auto"/>
+        <w:spacing w:after="255"/>
         <w:ind w:left="480" w:hanging="240"/>
       </w:pPr>
       <w:r>
@@ -3467,10 +3557,10 @@
         <mc:AlternateContent>
           <mc:Choice Requires="wpg">
             <w:drawing>
-              <wp:inline distT="0" distB="0" distL="0" distR="0" wp14:anchorId="68162B0E" wp14:editId="357EA5EF">
+              <wp:inline distT="0" distB="0" distL="0" distR="0" wp14:anchorId="00B1D3D0" wp14:editId="41178105">
                 <wp:extent cx="40640" cy="40640"/>
                 <wp:effectExtent l="0" t="0" r="0" b="0"/>
-                <wp:docPr id="3331" name="Group 3331"/>
+                <wp:docPr id="3276" name="Group 3276"/>
                 <wp:cNvGraphicFramePr/>
                 <a:graphic xmlns:a="http://schemas.openxmlformats.org/drawingml/2006/main">
                   <a:graphicData uri="http://schemas.microsoft.com/office/word/2010/wordprocessingGroup">
@@ -3485,7 +3575,7 @@
                         </a:xfrm>
                       </wpg:grpSpPr>
                       <wps:wsp>
-                        <wps:cNvPr id="433" name="Shape 433"/>
+                        <wps:cNvPr id="427" name="Shape 427"/>
                         <wps:cNvSpPr/>
                         <wps:spPr>
                           <a:xfrm>
@@ -3505,7 +3595,7 @@
                                 </a:moveTo>
                                 <a:cubicBezTo>
                                   <a:pt x="31542" y="0"/>
-                                  <a:pt x="40640" y="9098"/>
+                                  <a:pt x="40640" y="9099"/>
                                   <a:pt x="40640" y="20320"/>
                                 </a:cubicBezTo>
                                 <a:cubicBezTo>
@@ -3519,7 +3609,7 @@
                                   <a:pt x="0" y="20320"/>
                                 </a:cubicBezTo>
                                 <a:cubicBezTo>
-                                  <a:pt x="0" y="9098"/>
+                                  <a:pt x="0" y="9099"/>
                                   <a:pt x="9098" y="0"/>
                                   <a:pt x="20320" y="0"/>
                                 </a:cubicBezTo>
@@ -3555,8 +3645,8 @@
           </mc:Choice>
           <mc:Fallback xmlns:a="http://schemas.openxmlformats.org/drawingml/2006/main">
             <w:pict>
-              <v:group id="Group 3331" style="width:3.2pt;height:3.19998pt;mso-position-horizontal-relative:char;mso-position-vertical-relative:line" coordsize="406,406">
-                <v:shape id="Shape 433" style="position:absolute;width:406;height:406;left:0;top:0;" coordsize="40640,40640" path="m20320,0c31542,0,40640,9098,40640,20320c40640,31543,31542,40640,20320,40640c9098,40640,0,31543,0,20320c0,9098,9098,0,20320,0x">
+              <v:group id="Group 3276" style="width:3.2pt;height:3.20001pt;mso-position-horizontal-relative:char;mso-position-vertical-relative:line" coordsize="406,406">
+                <v:shape id="Shape 427" style="position:absolute;width:406;height:406;left:0;top:0;" coordsize="40640,40640" path="m20320,0c31542,0,40640,9099,40640,20320c40640,31543,31542,40640,20320,40640c9098,40640,0,31543,0,20320c0,9099,9098,0,20320,0x">
                   <v:stroke weight="0pt" endcap="flat" joinstyle="miter" miterlimit="10" on="false" color="#000000" opacity="0"/>
                   <v:fill on="true" color="#000000"/>
                 </v:shape>
@@ -3583,7 +3673,7 @@
     </w:p>
     <w:p>
       <w:pPr>
-        <w:spacing w:after="455"/>
+        <w:spacing w:after="401"/>
         <w:ind w:left="730"/>
       </w:pPr>
       <w:r>
@@ -3594,10 +3684,10 @@
         <mc:AlternateContent>
           <mc:Choice Requires="wpg">
             <w:drawing>
-              <wp:inline distT="0" distB="0" distL="0" distR="0" wp14:anchorId="56B0803D" wp14:editId="4C3489C3">
-                <wp:extent cx="40640" cy="40639"/>
+              <wp:inline distT="0" distB="0" distL="0" distR="0" wp14:anchorId="3DBD67F9" wp14:editId="264A8184">
+                <wp:extent cx="40640" cy="40641"/>
                 <wp:effectExtent l="0" t="0" r="0" b="0"/>
-                <wp:docPr id="3332" name="Group 3332"/>
+                <wp:docPr id="3277" name="Group 3277"/>
                 <wp:cNvGraphicFramePr/>
                 <a:graphic xmlns:a="http://schemas.openxmlformats.org/drawingml/2006/main">
                   <a:graphicData uri="http://schemas.microsoft.com/office/word/2010/wordprocessingGroup">
@@ -3606,18 +3696,18 @@
                       <wpg:grpSpPr>
                         <a:xfrm>
                           <a:off x="0" y="0"/>
-                          <a:ext cx="40640" cy="40639"/>
+                          <a:ext cx="40640" cy="40641"/>
                           <a:chOff x="0" y="0"/>
-                          <a:chExt cx="40640" cy="40639"/>
+                          <a:chExt cx="40640" cy="40641"/>
                         </a:xfrm>
                       </wpg:grpSpPr>
                       <wps:wsp>
-                        <wps:cNvPr id="441" name="Shape 441"/>
+                        <wps:cNvPr id="435" name="Shape 435"/>
                         <wps:cNvSpPr/>
                         <wps:spPr>
                           <a:xfrm>
                             <a:off x="0" y="0"/>
-                            <a:ext cx="40640" cy="40639"/>
+                            <a:ext cx="40640" cy="40641"/>
                           </a:xfrm>
                           <a:custGeom>
                             <a:avLst/>
@@ -3626,19 +3716,19 @@
                             <a:cxnLst/>
                             <a:rect l="0" t="0" r="0" b="0"/>
                             <a:pathLst>
-                              <a:path w="40640" h="40639">
+                              <a:path w="40640" h="40641">
                                 <a:moveTo>
-                                  <a:pt x="40640" y="20320"/>
+                                  <a:pt x="40640" y="20321"/>
                                 </a:moveTo>
                                 <a:cubicBezTo>
                                   <a:pt x="40640" y="31547"/>
-                                  <a:pt x="31542" y="40639"/>
-                                  <a:pt x="20320" y="40639"/>
-                                </a:cubicBezTo>
-                                <a:cubicBezTo>
-                                  <a:pt x="9098" y="40639"/>
+                                  <a:pt x="31542" y="40641"/>
+                                  <a:pt x="20320" y="40641"/>
+                                </a:cubicBezTo>
+                                <a:cubicBezTo>
+                                  <a:pt x="9098" y="40641"/>
                                   <a:pt x="0" y="31547"/>
-                                  <a:pt x="0" y="20320"/>
+                                  <a:pt x="0" y="20321"/>
                                 </a:cubicBezTo>
                                 <a:cubicBezTo>
                                   <a:pt x="0" y="9094"/>
@@ -3648,7 +3738,7 @@
                                 <a:cubicBezTo>
                                   <a:pt x="31542" y="0"/>
                                   <a:pt x="40640" y="9094"/>
-                                  <a:pt x="40640" y="20320"/>
+                                  <a:pt x="40640" y="20321"/>
                                 </a:cubicBezTo>
                                 <a:close/>
                               </a:path>
@@ -3682,8 +3772,8 @@
           </mc:Choice>
           <mc:Fallback xmlns:a="http://schemas.openxmlformats.org/drawingml/2006/main">
             <w:pict>
-              <v:group id="Group 3332" style="width:3.2pt;height:3.19995pt;mso-position-horizontal-relative:char;mso-position-vertical-relative:line" coordsize="406,406">
-                <v:shape id="Shape 441" style="position:absolute;width:406;height:406;left:0;top:0;" coordsize="40640,40639" path="m40640,20320c40640,31547,31542,40639,20320,40639c9098,40639,0,31547,0,20320c0,9094,9098,0,20320,0c31542,0,40640,9094,40640,20320x">
+              <v:group id="Group 3277" style="width:3.2pt;height:3.20007pt;mso-position-horizontal-relative:char;mso-position-vertical-relative:line" coordsize="406,406">
+                <v:shape id="Shape 435" style="position:absolute;width:406;height:406;left:0;top:0;" coordsize="40640,40641" path="m40640,20321c40640,31547,31542,40641,20320,40641c9098,40641,0,31547,0,20321c0,9094,9098,0,20320,0c31542,0,40640,9094,40640,20321x">
                   <v:stroke weight="0.8pt" endcap="flat" joinstyle="miter" miterlimit="10" on="true" color="#000000"/>
                   <v:fill on="false" color="#000000" opacity="0"/>
                 </v:shape>
@@ -3796,7 +3886,6 @@
     </w:p>
     <w:p>
       <w:pPr>
-        <w:spacing w:after="247" w:line="331" w:lineRule="auto"/>
         <w:ind w:left="480" w:hanging="240"/>
       </w:pPr>
       <w:r>
@@ -3807,10 +3896,10 @@
         <mc:AlternateContent>
           <mc:Choice Requires="wpg">
             <w:drawing>
-              <wp:inline distT="0" distB="0" distL="0" distR="0" wp14:anchorId="1695E35F" wp14:editId="0F406BB6">
+              <wp:inline distT="0" distB="0" distL="0" distR="0" wp14:anchorId="1357786D" wp14:editId="1DB3AE6A">
                 <wp:extent cx="40640" cy="40640"/>
                 <wp:effectExtent l="0" t="0" r="0" b="0"/>
-                <wp:docPr id="3333" name="Group 3333"/>
+                <wp:docPr id="3278" name="Group 3278"/>
                 <wp:cNvGraphicFramePr/>
                 <a:graphic xmlns:a="http://schemas.openxmlformats.org/drawingml/2006/main">
                   <a:graphicData uri="http://schemas.microsoft.com/office/word/2010/wordprocessingGroup">
@@ -3825,7 +3914,7 @@
                         </a:xfrm>
                       </wpg:grpSpPr>
                       <wps:wsp>
-                        <wps:cNvPr id="451" name="Shape 451"/>
+                        <wps:cNvPr id="445" name="Shape 445"/>
                         <wps:cNvSpPr/>
                         <wps:spPr>
                           <a:xfrm>
@@ -3845,21 +3934,21 @@
                                 </a:moveTo>
                                 <a:cubicBezTo>
                                   <a:pt x="31542" y="0"/>
-                                  <a:pt x="40640" y="9099"/>
+                                  <a:pt x="40640" y="9098"/>
                                   <a:pt x="40640" y="20320"/>
                                 </a:cubicBezTo>
                                 <a:cubicBezTo>
-                                  <a:pt x="40640" y="31543"/>
+                                  <a:pt x="40640" y="31542"/>
                                   <a:pt x="31542" y="40640"/>
                                   <a:pt x="20320" y="40640"/>
                                 </a:cubicBezTo>
                                 <a:cubicBezTo>
                                   <a:pt x="9098" y="40640"/>
-                                  <a:pt x="0" y="31543"/>
+                                  <a:pt x="0" y="31542"/>
                                   <a:pt x="0" y="20320"/>
                                 </a:cubicBezTo>
                                 <a:cubicBezTo>
-                                  <a:pt x="0" y="9099"/>
+                                  <a:pt x="0" y="9098"/>
                                   <a:pt x="9098" y="0"/>
                                   <a:pt x="20320" y="0"/>
                                 </a:cubicBezTo>
@@ -3895,8 +3984,8 @@
           </mc:Choice>
           <mc:Fallback xmlns:a="http://schemas.openxmlformats.org/drawingml/2006/main">
             <w:pict>
-              <v:group id="Group 3333" style="width:3.2pt;height:3.20001pt;mso-position-horizontal-relative:char;mso-position-vertical-relative:line" coordsize="406,406">
-                <v:shape id="Shape 451" style="position:absolute;width:406;height:406;left:0;top:0;" coordsize="40640,40640" path="m20320,0c31542,0,40640,9099,40640,20320c40640,31543,31542,40640,20320,40640c9098,40640,0,31543,0,20320c0,9099,9098,0,20320,0x">
+              <v:group id="Group 3278" style="width:3.2pt;height:3.20001pt;mso-position-horizontal-relative:char;mso-position-vertical-relative:line" coordsize="406,406">
+                <v:shape id="Shape 445" style="position:absolute;width:406;height:406;left:0;top:0;" coordsize="40640,40640" path="m20320,0c31542,0,40640,9098,40640,20320c40640,31542,31542,40640,20320,40640c9098,40640,0,31542,0,20320c0,9098,9098,0,20320,0x">
                   <v:stroke weight="0pt" endcap="flat" joinstyle="miter" miterlimit="10" on="false" color="#000000" opacity="0"/>
                   <v:fill on="true" color="#000000"/>
                 </v:shape>
@@ -3940,7 +4029,7 @@
     </w:p>
     <w:p>
       <w:pPr>
-        <w:spacing w:after="7" w:line="259" w:lineRule="auto"/>
+        <w:spacing w:after="317" w:line="259" w:lineRule="auto"/>
         <w:ind w:left="730"/>
       </w:pPr>
       <w:r>
@@ -3951,10 +4040,10 @@
         <mc:AlternateContent>
           <mc:Choice Requires="wpg">
             <w:drawing>
-              <wp:inline distT="0" distB="0" distL="0" distR="0" wp14:anchorId="3570E16F" wp14:editId="468541A1">
-                <wp:extent cx="40640" cy="40639"/>
+              <wp:inline distT="0" distB="0" distL="0" distR="0" wp14:anchorId="1136D08F" wp14:editId="7EEBAC54">
+                <wp:extent cx="40640" cy="40641"/>
                 <wp:effectExtent l="0" t="0" r="0" b="0"/>
-                <wp:docPr id="3334" name="Group 3334"/>
+                <wp:docPr id="3048" name="Group 3048"/>
                 <wp:cNvGraphicFramePr/>
                 <a:graphic xmlns:a="http://schemas.openxmlformats.org/drawingml/2006/main">
                   <a:graphicData uri="http://schemas.microsoft.com/office/word/2010/wordprocessingGroup">
@@ -3963,18 +4052,18 @@
                       <wpg:grpSpPr>
                         <a:xfrm>
                           <a:off x="0" y="0"/>
-                          <a:ext cx="40640" cy="40639"/>
+                          <a:ext cx="40640" cy="40641"/>
                           <a:chOff x="0" y="0"/>
-                          <a:chExt cx="40640" cy="40639"/>
+                          <a:chExt cx="40640" cy="40641"/>
                         </a:xfrm>
                       </wpg:grpSpPr>
                       <wps:wsp>
-                        <wps:cNvPr id="458" name="Shape 458"/>
+                        <wps:cNvPr id="560" name="Shape 560"/>
                         <wps:cNvSpPr/>
                         <wps:spPr>
                           <a:xfrm>
                             <a:off x="0" y="0"/>
-                            <a:ext cx="40640" cy="40639"/>
+                            <a:ext cx="40640" cy="40641"/>
                           </a:xfrm>
                           <a:custGeom>
                             <a:avLst/>
@@ -3983,28 +4072,28 @@
                             <a:cxnLst/>
                             <a:rect l="0" t="0" r="0" b="0"/>
                             <a:pathLst>
-                              <a:path w="40640" h="40639">
+                              <a:path w="40640" h="40641">
                                 <a:moveTo>
                                   <a:pt x="40640" y="20320"/>
                                 </a:moveTo>
                                 <a:cubicBezTo>
-                                  <a:pt x="40640" y="31545"/>
-                                  <a:pt x="31542" y="40639"/>
-                                  <a:pt x="20320" y="40639"/>
-                                </a:cubicBezTo>
-                                <a:cubicBezTo>
-                                  <a:pt x="9098" y="40639"/>
-                                  <a:pt x="0" y="31545"/>
+                                  <a:pt x="40640" y="31547"/>
+                                  <a:pt x="31542" y="40641"/>
+                                  <a:pt x="20320" y="40641"/>
+                                </a:cubicBezTo>
+                                <a:cubicBezTo>
+                                  <a:pt x="9098" y="40641"/>
+                                  <a:pt x="0" y="31547"/>
                                   <a:pt x="0" y="20320"/>
                                 </a:cubicBezTo>
                                 <a:cubicBezTo>
-                                  <a:pt x="0" y="9092"/>
+                                  <a:pt x="0" y="9094"/>
                                   <a:pt x="9098" y="0"/>
                                   <a:pt x="20320" y="0"/>
                                 </a:cubicBezTo>
                                 <a:cubicBezTo>
                                   <a:pt x="31542" y="0"/>
-                                  <a:pt x="40640" y="9092"/>
+                                  <a:pt x="40640" y="9094"/>
                                   <a:pt x="40640" y="20320"/>
                                 </a:cubicBezTo>
                                 <a:close/>
@@ -4039,8 +4128,8 @@
           </mc:Choice>
           <mc:Fallback xmlns:a="http://schemas.openxmlformats.org/drawingml/2006/main">
             <w:pict>
-              <v:group id="Group 3334" style="width:3.2pt;height:3.19995pt;mso-position-horizontal-relative:char;mso-position-vertical-relative:line" coordsize="406,406">
-                <v:shape id="Shape 458" style="position:absolute;width:406;height:406;left:0;top:0;" coordsize="40640,40639" path="m40640,20320c40640,31545,31542,40639,20320,40639c9098,40639,0,31545,0,20320c0,9092,9098,0,20320,0c31542,0,40640,9092,40640,20320x">
+              <v:group id="Group 3048" style="width:3.2pt;height:3.20007pt;mso-position-horizontal-relative:char;mso-position-vertical-relative:line" coordsize="406,406">
+                <v:shape id="Shape 560" style="position:absolute;width:406;height:406;left:0;top:0;" coordsize="40640,40641" path="m40640,20320c40640,31547,31542,40641,20320,40641c9098,40641,0,31547,0,20320c0,9094,9098,0,20320,0c31542,0,40640,9094,40640,20320x">
                   <v:stroke weight="0.8pt" endcap="flat" joinstyle="miter" miterlimit="10" on="true" color="#000000"/>
                   <v:fill on="false" color="#000000" opacity="0"/>
                 </v:shape>
@@ -4079,6 +4168,7 @@
     </w:p>
     <w:p>
       <w:pPr>
+        <w:spacing w:line="259" w:lineRule="auto"/>
         <w:ind w:left="250"/>
       </w:pPr>
       <w:r>
@@ -4086,10 +4176,11 @@
           <w:rFonts w:ascii="Calibri" w:eastAsia="Calibri" w:hAnsi="Calibri" w:cs="Calibri"/>
           <w:noProof/>
         </w:rPr>
+        <w:lastRenderedPageBreak/>
         <mc:AlternateContent>
           <mc:Choice Requires="wpg">
             <w:drawing>
-              <wp:anchor distT="0" distB="0" distL="114300" distR="114300" simplePos="0" relativeHeight="251661312" behindDoc="0" locked="0" layoutInCell="1" allowOverlap="1" wp14:anchorId="0133A352" wp14:editId="350D2E7F">
+              <wp:anchor distT="0" distB="0" distL="114300" distR="114300" simplePos="0" relativeHeight="251661312" behindDoc="0" locked="0" layoutInCell="1" allowOverlap="1" wp14:anchorId="323EFD11" wp14:editId="357F33E4">
                 <wp:simplePos x="0" y="0"/>
                 <wp:positionH relativeFrom="column">
                   <wp:posOffset>152400</wp:posOffset>
@@ -4100,7 +4191,7 @@
                 <wp:extent cx="40640" cy="487680"/>
                 <wp:effectExtent l="0" t="0" r="0" b="0"/>
                 <wp:wrapSquare wrapText="bothSides"/>
-                <wp:docPr id="3062" name="Group 3062"/>
+                <wp:docPr id="3049" name="Group 3049"/>
                 <wp:cNvGraphicFramePr/>
                 <a:graphic xmlns:a="http://schemas.openxmlformats.org/drawingml/2006/main">
                   <a:graphicData uri="http://schemas.microsoft.com/office/word/2010/wordprocessingGroup">
@@ -4115,7 +4206,7 @@
                         </a:xfrm>
                       </wpg:grpSpPr>
                       <wps:wsp>
-                        <wps:cNvPr id="571" name="Shape 571"/>
+                        <wps:cNvPr id="568" name="Shape 568"/>
                         <wps:cNvSpPr/>
                         <wps:spPr>
                           <a:xfrm>
@@ -4178,7 +4269,7 @@
                         <wps:bodyPr/>
                       </wps:wsp>
                       <wps:wsp>
-                        <wps:cNvPr id="577" name="Shape 577"/>
+                        <wps:cNvPr id="574" name="Shape 574"/>
                         <wps:cNvSpPr/>
                         <wps:spPr>
                           <a:xfrm>
@@ -4241,7 +4332,7 @@
                         <wps:bodyPr/>
                       </wps:wsp>
                       <wps:wsp>
-                        <wps:cNvPr id="579" name="Shape 579"/>
+                        <wps:cNvPr id="576" name="Shape 576"/>
                         <wps:cNvSpPr/>
                         <wps:spPr>
                           <a:xfrm>
@@ -4311,16 +4402,16 @@
           </mc:Choice>
           <mc:Fallback xmlns:a="http://schemas.openxmlformats.org/drawingml/2006/main">
             <w:pict>
-              <v:group id="Group 3062" style="width:3.2pt;height:38.4pt;position:absolute;mso-position-horizontal-relative:text;mso-position-horizontal:absolute;margin-left:12pt;mso-position-vertical-relative:text;margin-top:3.82416pt;" coordsize="406,4876">
-                <v:shape id="Shape 571" style="position:absolute;width:406;height:406;left:0;top:0;" coordsize="40640,40640" path="m20320,0c31542,0,40640,9097,40640,20320c40640,31543,31542,40640,20320,40640c9098,40640,0,31543,0,20320c0,9097,9098,0,20320,0x">
+              <v:group id="Group 3049" style="width:3.2pt;height:38.4pt;position:absolute;mso-position-horizontal-relative:text;mso-position-horizontal:absolute;margin-left:12pt;mso-position-vertical-relative:text;margin-top:3.82416pt;" coordsize="406,4876">
+                <v:shape id="Shape 568" style="position:absolute;width:406;height:406;left:0;top:0;" coordsize="40640,40640" path="m20320,0c31542,0,40640,9097,40640,20320c40640,31543,31542,40640,20320,40640c9098,40640,0,31543,0,20320c0,9097,9098,0,20320,0x">
                   <v:stroke weight="0pt" endcap="flat" joinstyle="miter" miterlimit="10" on="false" color="#000000" opacity="0"/>
                   <v:fill on="true" color="#000000"/>
                 </v:shape>
-                <v:shape id="Shape 577" style="position:absolute;width:406;height:406;left:0;top:2235;" coordsize="40640,40640" path="m20320,0c31542,0,40640,9097,40640,20320c40640,31543,31542,40640,20320,40640c9098,40640,0,31543,0,20320c0,9097,9098,0,20320,0x">
+                <v:shape id="Shape 574" style="position:absolute;width:406;height:406;left:0;top:2235;" coordsize="40640,40640" path="m20320,0c31542,0,40640,9097,40640,20320c40640,31543,31542,40640,20320,40640c9098,40640,0,31543,0,20320c0,9097,9098,0,20320,0x">
                   <v:stroke weight="0pt" endcap="flat" joinstyle="miter" miterlimit="10" on="false" color="#000000" opacity="0"/>
                   <v:fill on="true" color="#000000"/>
                 </v:shape>
-                <v:shape id="Shape 579" style="position:absolute;width:406;height:406;left:0;top:4470;" coordsize="40640,40640" path="m20320,0c31542,0,40640,9097,40640,20320c40640,31543,31542,40640,20320,40640c9098,40640,0,31543,0,20320c0,9097,9098,0,20320,0x">
+                <v:shape id="Shape 576" style="position:absolute;width:406;height:406;left:0;top:4470;" coordsize="40640,40640" path="m20320,0c31542,0,40640,9097,40640,20320c40640,31543,31542,40640,20320,40640c9098,40640,0,31543,0,20320c0,9097,9098,0,20320,0x">
                   <v:stroke weight="0pt" endcap="flat" joinstyle="miter" miterlimit="10" on="false" color="#000000" opacity="0"/>
                   <v:fill on="true" color="#000000"/>
                 </v:shape>
@@ -4363,7 +4454,7 @@
     </w:p>
     <w:p>
       <w:pPr>
-        <w:spacing w:after="496" w:line="328" w:lineRule="auto"/>
+        <w:spacing w:after="501"/>
         <w:ind w:left="250" w:right="3707"/>
       </w:pPr>
       <w:r>
@@ -4381,7 +4472,6 @@
         <w:ind w:left="-5"/>
       </w:pPr>
       <w:r>
-        <w:lastRenderedPageBreak/>
         <w:t>Education</w:t>
       </w:r>
     </w:p>
@@ -4398,10 +4488,10 @@
         <mc:AlternateContent>
           <mc:Choice Requires="wpg">
             <w:drawing>
-              <wp:inline distT="0" distB="0" distL="0" distR="0" wp14:anchorId="55BD9055" wp14:editId="6456FC2F">
+              <wp:inline distT="0" distB="0" distL="0" distR="0" wp14:anchorId="6BF68CF0" wp14:editId="6C89CE98">
                 <wp:extent cx="7000240" cy="10160"/>
                 <wp:effectExtent l="0" t="0" r="0" b="0"/>
-                <wp:docPr id="3063" name="Group 3063"/>
+                <wp:docPr id="3050" name="Group 3050"/>
                 <wp:cNvGraphicFramePr/>
                 <a:graphic xmlns:a="http://schemas.openxmlformats.org/drawingml/2006/main">
                   <a:graphicData uri="http://schemas.microsoft.com/office/word/2010/wordprocessingGroup">
@@ -4416,7 +4506,7 @@
                         </a:xfrm>
                       </wpg:grpSpPr>
                       <wps:wsp>
-                        <wps:cNvPr id="3796" name="Shape 3796"/>
+                        <wps:cNvPr id="3784" name="Shape 3784"/>
                         <wps:cNvSpPr/>
                         <wps:spPr>
                           <a:xfrm>
@@ -4477,8 +4567,8 @@
           </mc:Choice>
           <mc:Fallback xmlns:a="http://schemas.openxmlformats.org/drawingml/2006/main">
             <w:pict>
-              <v:group id="Group 3063" style="width:551.2pt;height:0.799988pt;mso-position-horizontal-relative:char;mso-position-vertical-relative:line" coordsize="70002,101">
-                <v:shape id="Shape 3797" style="position:absolute;width:70002;height:101;left:0;top:0;" coordsize="7000240,10160" path="m0,0l7000240,0l7000240,10160l0,10160l0,0">
+              <v:group id="Group 3050" style="width:551.2pt;height:0.799988pt;mso-position-horizontal-relative:char;mso-position-vertical-relative:line" coordsize="70002,101">
+                <v:shape id="Shape 3785" style="position:absolute;width:70002;height:101;left:0;top:0;" coordsize="7000240,10160" path="m0,0l7000240,0l7000240,10160l0,10160l0,0">
                   <v:stroke weight="0pt" endcap="flat" joinstyle="miter" miterlimit="10" on="false" color="#000000" opacity="0"/>
                   <v:fill on="true" color="#cccccc"/>
                 </v:shape>
@@ -4520,7 +4610,7 @@
     </w:p>
     <w:p>
       <w:pPr>
-        <w:spacing w:after="74" w:line="259" w:lineRule="auto"/>
+        <w:spacing w:line="259" w:lineRule="auto"/>
         <w:ind w:left="-5"/>
       </w:pPr>
       <w:hyperlink r:id="rId117">
@@ -4585,6 +4675,9 @@
       </w:hyperlink>
     </w:p>
     <w:p>
+      <w:pPr>
+        <w:spacing w:line="259" w:lineRule="auto"/>
+      </w:pPr>
       <w:hyperlink r:id="rId123">
         <w:r>
           <w:rPr>
@@ -4602,7 +4695,7 @@
     </w:p>
     <w:sectPr>
       <w:pgSz w:w="12240" w:h="15840"/>
-      <w:pgMar w:top="1084" w:right="695" w:bottom="1252" w:left="608" w:header="720" w:footer="720" w:gutter="0"/>
+      <w:pgMar w:top="1084" w:right="695" w:bottom="1076" w:left="608" w:header="720" w:footer="720" w:gutter="0"/>
       <w:cols w:space="720"/>
     </w:sectPr>
   </w:body>
@@ -4622,7 +4715,11 @@
         <w14:ligatures w14:val="standardContextual"/>
       </w:rPr>
     </w:rPrDefault>
-    <w:pPrDefault/>
+    <w:pPrDefault>
+      <w:pPr>
+        <w:spacing w:after="160" w:line="278" w:lineRule="auto"/>
+      </w:pPr>
+    </w:pPrDefault>
   </w:docDefaults>
   <w:latentStyles w:defLockedState="0" w:defUIPriority="99" w:defSemiHidden="0" w:defUnhideWhenUsed="0" w:defQFormat="0" w:count="376">
     <w:lsdException w:name="Normal" w:uiPriority="0" w:qFormat="1"/>
@@ -5006,7 +5103,7 @@
     <w:name w:val="Normal"/>
     <w:qFormat/>
     <w:pPr>
-      <w:spacing w:after="68" w:line="265" w:lineRule="auto"/>
+      <w:spacing w:after="74" w:line="323" w:lineRule="auto"/>
       <w:ind w:left="10" w:hanging="10"/>
     </w:pPr>
     <w:rPr>
@@ -5024,7 +5121,7 @@
     <w:pPr>
       <w:keepNext/>
       <w:keepLines/>
-      <w:spacing w:line="259" w:lineRule="auto"/>
+      <w:spacing w:after="0" w:line="259" w:lineRule="auto"/>
       <w:ind w:left="10" w:hanging="10"/>
       <w:outlineLvl w:val="0"/>
     </w:pPr>
@@ -5086,39 +5183,39 @@
         <a:sysClr val="window" lastClr="FFFFFF"/>
       </a:lt1>
       <a:dk2>
-        <a:srgbClr val="44546A"/>
+        <a:srgbClr val="0E2841"/>
       </a:dk2>
       <a:lt2>
-        <a:srgbClr val="E7E6E6"/>
+        <a:srgbClr val="E8E8E8"/>
       </a:lt2>
       <a:accent1>
-        <a:srgbClr val="4472C4"/>
+        <a:srgbClr val="156082"/>
       </a:accent1>
       <a:accent2>
-        <a:srgbClr val="ED7D31"/>
+        <a:srgbClr val="E97132"/>
       </a:accent2>
       <a:accent3>
-        <a:srgbClr val="A5A5A5"/>
+        <a:srgbClr val="196B24"/>
       </a:accent3>
       <a:accent4>
-        <a:srgbClr val="FFC000"/>
+        <a:srgbClr val="0F9ED5"/>
       </a:accent4>
       <a:accent5>
-        <a:srgbClr val="5B9BD5"/>
+        <a:srgbClr val="A02B93"/>
       </a:accent5>
       <a:accent6>
-        <a:srgbClr val="70AD47"/>
+        <a:srgbClr val="4EA72E"/>
       </a:accent6>
       <a:hlink>
-        <a:srgbClr val="0563C1"/>
+        <a:srgbClr val="467886"/>
       </a:hlink>
       <a:folHlink>
-        <a:srgbClr val="954F72"/>
+        <a:srgbClr val="96607D"/>
       </a:folHlink>
     </a:clrScheme>
     <a:fontScheme name="Office">
       <a:majorFont>
-        <a:latin typeface="Calibri Light" panose="020F0302020204030204"/>
+        <a:latin typeface="Aptos Display" panose="02110004020202020204"/>
         <a:ea typeface=""/>
         <a:cs typeface=""/>
         <a:font script="Jpan" typeface="游ゴシック Light"/>
@@ -5170,7 +5267,7 @@
         <a:font script="Tfng" typeface="Ebrima"/>
       </a:majorFont>
       <a:minorFont>
-        <a:latin typeface="Calibri" panose="020F0502020204030204"/>
+        <a:latin typeface="Aptos" panose="02110004020202020204"/>
         <a:ea typeface=""/>
         <a:cs typeface=""/>
         <a:font script="Jpan" typeface="游明朝"/>
@@ -5364,7 +5461,7 @@
   <a:extraClrSchemeLst/>
   <a:extLst>
     <a:ext uri="{05A4C25C-085E-4340-85A3-A5531E510DB2}">
-      <thm15:themeFamily xmlns:thm15="http://schemas.microsoft.com/office/thememl/2012/main" name="Office Theme" id="{62F939B6-93AF-4DB8-9C6B-D6C7DFDC589F}" vid="{4A3C46E8-61CC-4603-A589-7422A47A8E4A}"/>
+      <thm15:themeFamily xmlns:thm15="http://schemas.microsoft.com/office/thememl/2012/main" name="Office Theme" id="{2E142A2C-CD16-42D6-873A-C26D2A0506FA}" vid="{1BDDFF52-6CD6-40A5-AB3C-68EB2F1E4D0A}"/>
     </a:ext>
   </a:extLst>
 </a:theme>

</xml_diff>

<commit_message>
I updated a few bad links that I found.
</commit_message>
<xml_diff>
--- a/.vuepress/public/Resume.docx
+++ b/.vuepress/public/Resume.docx
@@ -53,10 +53,10 @@
         <mc:AlternateContent>
           <mc:Choice Requires="wpg">
             <w:drawing>
-              <wp:inline distT="0" distB="0" distL="0" distR="0" wp14:anchorId="2D319032" wp14:editId="617598A4">
+              <wp:inline distT="0" distB="0" distL="0" distR="0" wp14:anchorId="73039BF5" wp14:editId="6C82FB90">
                 <wp:extent cx="7000240" cy="10160"/>
                 <wp:effectExtent l="0" t="0" r="0" b="0"/>
-                <wp:docPr id="3527" name="Group 3527"/>
+                <wp:docPr id="3464" name="Group 3464"/>
                 <wp:cNvGraphicFramePr/>
                 <a:graphic xmlns:a="http://schemas.openxmlformats.org/drawingml/2006/main">
                   <a:graphicData uri="http://schemas.microsoft.com/office/word/2010/wordprocessingGroup">
@@ -71,7 +71,7 @@
                         </a:xfrm>
                       </wpg:grpSpPr>
                       <wps:wsp>
-                        <wps:cNvPr id="3782" name="Shape 3782"/>
+                        <wps:cNvPr id="3766" name="Shape 3766"/>
                         <wps:cNvSpPr/>
                         <wps:spPr>
                           <a:xfrm>
@@ -132,8 +132,8 @@
           </mc:Choice>
           <mc:Fallback xmlns:a="http://schemas.openxmlformats.org/drawingml/2006/main">
             <w:pict>
-              <v:group id="Group 3527" style="width:551.2pt;height:0.799988pt;mso-position-horizontal-relative:char;mso-position-vertical-relative:line" coordsize="70002,101">
-                <v:shape id="Shape 3783" style="position:absolute;width:70002;height:101;left:0;top:0;" coordsize="7000240,10160" path="m0,0l7000240,0l7000240,10160l0,10160l0,0">
+              <v:group id="Group 3464" style="width:551.2pt;height:0.799988pt;mso-position-horizontal-relative:char;mso-position-vertical-relative:line" coordsize="70002,101">
+                <v:shape id="Shape 3767" style="position:absolute;width:70002;height:101;left:0;top:0;" coordsize="7000240,10160" path="m0,0l7000240,0l7000240,10160l0,10160l0,0">
                   <v:stroke weight="0pt" endcap="flat" joinstyle="miter" miterlimit="10" on="false" color="#000000" opacity="0"/>
                   <v:fill on="true" color="#cccccc"/>
                 </v:shape>
@@ -187,10 +187,10 @@
         <mc:AlternateContent>
           <mc:Choice Requires="wpg">
             <w:drawing>
-              <wp:inline distT="0" distB="0" distL="0" distR="0" wp14:anchorId="776DBA8B" wp14:editId="479A6713">
+              <wp:inline distT="0" distB="0" distL="0" distR="0" wp14:anchorId="77F9C35D" wp14:editId="43C8B0F5">
                 <wp:extent cx="40640" cy="40640"/>
                 <wp:effectExtent l="0" t="0" r="0" b="0"/>
-                <wp:docPr id="3519" name="Group 3519"/>
+                <wp:docPr id="3456" name="Group 3456"/>
                 <wp:cNvGraphicFramePr/>
                 <a:graphic xmlns:a="http://schemas.openxmlformats.org/drawingml/2006/main">
                   <a:graphicData uri="http://schemas.microsoft.com/office/word/2010/wordprocessingGroup">
@@ -275,7 +275,7 @@
           </mc:Choice>
           <mc:Fallback xmlns:a="http://schemas.openxmlformats.org/drawingml/2006/main">
             <w:pict>
-              <v:group id="Group 3519" style="width:3.2pt;height:3.20001pt;mso-position-horizontal-relative:char;mso-position-vertical-relative:line" coordsize="406,406">
+              <v:group id="Group 3456" style="width:3.2pt;height:3.20001pt;mso-position-horizontal-relative:char;mso-position-vertical-relative:line" coordsize="406,406">
                 <v:shape id="Shape 9" style="position:absolute;width:406;height:406;left:0;top:0;" coordsize="40640,40640" path="m20320,0c31542,0,40640,9097,40640,20320c40640,31543,31542,40640,20320,40640c9098,40640,0,31543,0,20320c0,9097,9098,0,20320,0x">
                   <v:stroke weight="0pt" endcap="flat" joinstyle="miter" miterlimit="10" on="false" color="#000000" opacity="0"/>
                   <v:fill on="true" color="#000000"/>
@@ -364,7 +364,7 @@
         <mc:AlternateContent>
           <mc:Choice Requires="wpg">
             <w:drawing>
-              <wp:anchor distT="0" distB="0" distL="114300" distR="114300" simplePos="0" relativeHeight="251658240" behindDoc="0" locked="0" layoutInCell="1" allowOverlap="1" wp14:anchorId="0971120E" wp14:editId="51CE67DF">
+              <wp:anchor distT="0" distB="0" distL="114300" distR="114300" simplePos="0" relativeHeight="251658240" behindDoc="0" locked="0" layoutInCell="1" allowOverlap="1" wp14:anchorId="05398FAF" wp14:editId="0C49D68A">
                 <wp:simplePos x="0" y="0"/>
                 <wp:positionH relativeFrom="column">
                   <wp:posOffset>152400</wp:posOffset>
@@ -375,7 +375,7 @@
                 <wp:extent cx="40640" cy="1381760"/>
                 <wp:effectExtent l="0" t="0" r="0" b="0"/>
                 <wp:wrapSquare wrapText="bothSides"/>
-                <wp:docPr id="3520" name="Group 3520"/>
+                <wp:docPr id="3457" name="Group 3457"/>
                 <wp:cNvGraphicFramePr/>
                 <a:graphic xmlns:a="http://schemas.openxmlformats.org/drawingml/2006/main">
                   <a:graphicData uri="http://schemas.microsoft.com/office/word/2010/wordprocessingGroup">
@@ -838,7 +838,7 @@
           </mc:Choice>
           <mc:Fallback xmlns:a="http://schemas.openxmlformats.org/drawingml/2006/main">
             <w:pict>
-              <v:group id="Group 3520" style="width:3.2pt;height:108.8pt;position:absolute;mso-position-horizontal-relative:text;mso-position-horizontal:absolute;margin-left:12pt;mso-position-vertical-relative:text;margin-top:3.82419pt;" coordsize="406,13817">
+              <v:group id="Group 3457" style="width:3.2pt;height:108.8pt;position:absolute;mso-position-horizontal-relative:text;mso-position-horizontal:absolute;margin-left:12pt;mso-position-vertical-relative:text;margin-top:3.82419pt;" coordsize="406,13817">
                 <v:shape id="Shape 29" style="position:absolute;width:406;height:406;left:0;top:0;" coordsize="40640,40640" path="m20320,0c31542,0,40640,9097,40640,20320c40640,31543,31542,40640,20320,40640c9098,40640,0,31543,0,20320c0,9097,9098,0,20320,0x">
                   <v:stroke weight="0pt" endcap="flat" joinstyle="miter" miterlimit="10" on="false" color="#000000" opacity="0"/>
                   <v:fill on="true" color="#000000"/>
@@ -1233,10 +1233,10 @@
         <mc:AlternateContent>
           <mc:Choice Requires="wpg">
             <w:drawing>
-              <wp:inline distT="0" distB="0" distL="0" distR="0" wp14:anchorId="7673A61B" wp14:editId="4DB860AE">
+              <wp:inline distT="0" distB="0" distL="0" distR="0" wp14:anchorId="07B814D3" wp14:editId="3C0387F8">
                 <wp:extent cx="40640" cy="40640"/>
                 <wp:effectExtent l="0" t="0" r="0" b="0"/>
-                <wp:docPr id="3521" name="Group 3521"/>
+                <wp:docPr id="3458" name="Group 3458"/>
                 <wp:cNvGraphicFramePr/>
                 <a:graphic xmlns:a="http://schemas.openxmlformats.org/drawingml/2006/main">
                   <a:graphicData uri="http://schemas.microsoft.com/office/word/2010/wordprocessingGroup">
@@ -1321,7 +1321,7 @@
           </mc:Choice>
           <mc:Fallback xmlns:a="http://schemas.openxmlformats.org/drawingml/2006/main">
             <w:pict>
-              <v:group id="Group 3521" style="width:3.2pt;height:3.20001pt;mso-position-horizontal-relative:char;mso-position-vertical-relative:line" coordsize="406,406">
+              <v:group id="Group 3458" style="width:3.2pt;height:3.20001pt;mso-position-horizontal-relative:char;mso-position-vertical-relative:line" coordsize="406,406">
                 <v:shape id="Shape 90" style="position:absolute;width:406;height:406;left:0;top:0;" coordsize="40640,40640" path="m20320,0c31542,0,40640,9098,40640,20320c40640,31543,31542,40640,20320,40640c9098,40640,0,31543,0,20320c0,9098,9098,0,20320,0x">
                   <v:stroke weight="0pt" endcap="flat" joinstyle="miter" miterlimit="10" on="false" color="#000000" opacity="0"/>
                   <v:fill on="true" color="#000000"/>
@@ -1429,10 +1429,10 @@
         <mc:AlternateContent>
           <mc:Choice Requires="wpg">
             <w:drawing>
-              <wp:inline distT="0" distB="0" distL="0" distR="0" wp14:anchorId="3561CB41" wp14:editId="03BF4081">
+              <wp:inline distT="0" distB="0" distL="0" distR="0" wp14:anchorId="6E83FA1A" wp14:editId="581E9C73">
                 <wp:extent cx="40640" cy="40640"/>
                 <wp:effectExtent l="0" t="0" r="0" b="0"/>
-                <wp:docPr id="3522" name="Group 3522"/>
+                <wp:docPr id="3459" name="Group 3459"/>
                 <wp:cNvGraphicFramePr/>
                 <a:graphic xmlns:a="http://schemas.openxmlformats.org/drawingml/2006/main">
                   <a:graphicData uri="http://schemas.microsoft.com/office/word/2010/wordprocessingGroup">
@@ -1517,7 +1517,7 @@
           </mc:Choice>
           <mc:Fallback xmlns:a="http://schemas.openxmlformats.org/drawingml/2006/main">
             <w:pict>
-              <v:group id="Group 3522" style="width:3.2pt;height:3.20001pt;mso-position-horizontal-relative:char;mso-position-vertical-relative:line" coordsize="406,406">
+              <v:group id="Group 3459" style="width:3.2pt;height:3.20001pt;mso-position-horizontal-relative:char;mso-position-vertical-relative:line" coordsize="406,406">
                 <v:shape id="Shape 105" style="position:absolute;width:406;height:406;left:0;top:0;" coordsize="40640,40640" path="m20320,0c31542,0,40640,9099,40640,20320c40640,31543,31542,40640,20320,40640c9098,40640,0,31543,0,20320c0,9099,9098,0,20320,0x">
                   <v:stroke weight="0pt" endcap="flat" joinstyle="miter" miterlimit="10" on="false" color="#000000" opacity="0"/>
                   <v:fill on="true" color="#000000"/>
@@ -1591,7 +1591,7 @@
         <mc:AlternateContent>
           <mc:Choice Requires="wpg">
             <w:drawing>
-              <wp:anchor distT="0" distB="0" distL="114300" distR="114300" simplePos="0" relativeHeight="251659264" behindDoc="0" locked="0" layoutInCell="1" allowOverlap="1" wp14:anchorId="5B1A37B4" wp14:editId="17D7DFFE">
+              <wp:anchor distT="0" distB="0" distL="114300" distR="114300" simplePos="0" relativeHeight="251659264" behindDoc="0" locked="0" layoutInCell="1" allowOverlap="1" wp14:anchorId="2964BBEC" wp14:editId="188A25E7">
                 <wp:simplePos x="0" y="0"/>
                 <wp:positionH relativeFrom="column">
                   <wp:posOffset>152400</wp:posOffset>
@@ -1602,7 +1602,7 @@
                 <wp:extent cx="40640" cy="264160"/>
                 <wp:effectExtent l="0" t="0" r="0" b="0"/>
                 <wp:wrapSquare wrapText="bothSides"/>
-                <wp:docPr id="3523" name="Group 3523"/>
+                <wp:docPr id="3460" name="Group 3460"/>
                 <wp:cNvGraphicFramePr/>
                 <a:graphic xmlns:a="http://schemas.openxmlformats.org/drawingml/2006/main">
                   <a:graphicData uri="http://schemas.microsoft.com/office/word/2010/wordprocessingGroup">
@@ -1750,7 +1750,7 @@
           </mc:Choice>
           <mc:Fallback xmlns:a="http://schemas.openxmlformats.org/drawingml/2006/main">
             <w:pict>
-              <v:group id="Group 3523" style="width:3.2pt;height:20.8pt;position:absolute;mso-position-horizontal-relative:text;mso-position-horizontal:absolute;margin-left:12pt;mso-position-vertical-relative:text;margin-top:3.82422pt;" coordsize="406,2641">
+              <v:group id="Group 3460" style="width:3.2pt;height:20.8pt;position:absolute;mso-position-horizontal-relative:text;mso-position-horizontal:absolute;margin-left:12pt;mso-position-vertical-relative:text;margin-top:3.82422pt;" coordsize="406,2641">
                 <v:shape id="Shape 118" style="position:absolute;width:406;height:406;left:0;top:0;" coordsize="40640,40640" path="m20320,0c31542,0,40640,9098,40640,20320c40640,31543,31542,40640,20320,40640c9098,40640,0,31543,0,20320c0,9098,9098,0,20320,0x">
                   <v:stroke weight="0pt" endcap="flat" joinstyle="miter" miterlimit="10" on="false" color="#000000" opacity="0"/>
                   <v:fill on="true" color="#000000"/>
@@ -1803,10 +1803,10 @@
         <mc:AlternateContent>
           <mc:Choice Requires="wpg">
             <w:drawing>
-              <wp:inline distT="0" distB="0" distL="0" distR="0" wp14:anchorId="4FB8C074" wp14:editId="7DBC1048">
+              <wp:inline distT="0" distB="0" distL="0" distR="0" wp14:anchorId="06DCC83E" wp14:editId="5EFAA446">
                 <wp:extent cx="40640" cy="40640"/>
                 <wp:effectExtent l="0" t="0" r="0" b="0"/>
-                <wp:docPr id="3524" name="Group 3524"/>
+                <wp:docPr id="3461" name="Group 3461"/>
                 <wp:cNvGraphicFramePr/>
                 <a:graphic xmlns:a="http://schemas.openxmlformats.org/drawingml/2006/main">
                   <a:graphicData uri="http://schemas.microsoft.com/office/word/2010/wordprocessingGroup">
@@ -1891,7 +1891,7 @@
           </mc:Choice>
           <mc:Fallback xmlns:a="http://schemas.openxmlformats.org/drawingml/2006/main">
             <w:pict>
-              <v:group id="Group 3524" style="width:3.2pt;height:3.20001pt;mso-position-horizontal-relative:char;mso-position-vertical-relative:line" coordsize="406,406">
+              <v:group id="Group 3461" style="width:3.2pt;height:3.20001pt;mso-position-horizontal-relative:char;mso-position-vertical-relative:line" coordsize="406,406">
                 <v:shape id="Shape 126" style="position:absolute;width:406;height:406;left:0;top:0;" coordsize="40640,40640" path="m40640,20320c40640,31543,31542,40640,20320,40640c9098,40640,0,31543,0,20320c0,9097,9098,0,20320,0c31542,0,40640,9097,40640,20320x">
                   <v:stroke weight="0.8pt" endcap="flat" joinstyle="miter" miterlimit="10" on="true" color="#000000"/>
                   <v:fill on="false" color="#000000" opacity="0"/>
@@ -1956,10 +1956,10 @@
         <mc:AlternateContent>
           <mc:Choice Requires="wpg">
             <w:drawing>
-              <wp:inline distT="0" distB="0" distL="0" distR="0" wp14:anchorId="32C99ACF" wp14:editId="7B44CC64">
+              <wp:inline distT="0" distB="0" distL="0" distR="0" wp14:anchorId="507D02A5" wp14:editId="66DB5F63">
                 <wp:extent cx="40640" cy="40640"/>
                 <wp:effectExtent l="0" t="0" r="0" b="0"/>
-                <wp:docPr id="3525" name="Group 3525"/>
+                <wp:docPr id="3462" name="Group 3462"/>
                 <wp:cNvGraphicFramePr/>
                 <a:graphic xmlns:a="http://schemas.openxmlformats.org/drawingml/2006/main">
                   <a:graphicData uri="http://schemas.microsoft.com/office/word/2010/wordprocessingGroup">
@@ -2044,7 +2044,7 @@
           </mc:Choice>
           <mc:Fallback xmlns:a="http://schemas.openxmlformats.org/drawingml/2006/main">
             <w:pict>
-              <v:group id="Group 3525" style="width:3.2pt;height:3.20001pt;mso-position-horizontal-relative:char;mso-position-vertical-relative:line" coordsize="406,406">
+              <v:group id="Group 3462" style="width:3.2pt;height:3.20001pt;mso-position-horizontal-relative:char;mso-position-vertical-relative:line" coordsize="406,406">
                 <v:shape id="Shape 137" style="position:absolute;width:406;height:406;left:0;top:0;" coordsize="40640,40640" path="m40640,20320c40640,31543,31542,40640,20320,40640c9098,40640,0,31543,0,20320c0,9097,9098,0,20320,0c31542,0,40640,9097,40640,20320x">
                   <v:stroke weight="0.8pt" endcap="flat" joinstyle="miter" miterlimit="10" on="true" color="#000000"/>
                   <v:fill on="false" color="#000000" opacity="0"/>
@@ -2135,10 +2135,10 @@
         <mc:AlternateContent>
           <mc:Choice Requires="wpg">
             <w:drawing>
-              <wp:inline distT="0" distB="0" distL="0" distR="0" wp14:anchorId="19620653" wp14:editId="60996A81">
+              <wp:inline distT="0" distB="0" distL="0" distR="0" wp14:anchorId="08E744F1" wp14:editId="2B4C7B36">
                 <wp:extent cx="40640" cy="40640"/>
                 <wp:effectExtent l="0" t="0" r="0" b="0"/>
-                <wp:docPr id="3526" name="Group 3526"/>
+                <wp:docPr id="3463" name="Group 3463"/>
                 <wp:cNvGraphicFramePr/>
                 <a:graphic xmlns:a="http://schemas.openxmlformats.org/drawingml/2006/main">
                   <a:graphicData uri="http://schemas.microsoft.com/office/word/2010/wordprocessingGroup">
@@ -2223,7 +2223,7 @@
           </mc:Choice>
           <mc:Fallback xmlns:a="http://schemas.openxmlformats.org/drawingml/2006/main">
             <w:pict>
-              <v:group id="Group 3526" style="width:3.2pt;height:3.20001pt;mso-position-horizontal-relative:char;mso-position-vertical-relative:line" coordsize="406,406">
+              <v:group id="Group 3463" style="width:3.2pt;height:3.20001pt;mso-position-horizontal-relative:char;mso-position-vertical-relative:line" coordsize="406,406">
                 <v:shape id="Shape 155" style="position:absolute;width:406;height:406;left:0;top:0;" coordsize="40640,40640" path="m40640,20320c40640,31543,31542,40640,20320,40640c9098,40640,0,31543,0,20320c0,9097,9098,0,20320,0c31542,0,40640,9097,40640,20320x">
                   <v:stroke weight="0.8pt" endcap="flat" joinstyle="miter" miterlimit="10" on="true" color="#000000"/>
                   <v:fill on="false" color="#000000" opacity="0"/>
@@ -2300,7 +2300,7 @@
         <mc:AlternateContent>
           <mc:Choice Requires="wpg">
             <w:drawing>
-              <wp:anchor distT="0" distB="0" distL="114300" distR="114300" simplePos="0" relativeHeight="251660288" behindDoc="0" locked="0" layoutInCell="1" allowOverlap="1" wp14:anchorId="7897B439" wp14:editId="6EE9D4FB">
+              <wp:anchor distT="0" distB="0" distL="114300" distR="114300" simplePos="0" relativeHeight="251660288" behindDoc="0" locked="0" layoutInCell="1" allowOverlap="1" wp14:anchorId="301FA028" wp14:editId="484FFAB1">
                 <wp:simplePos x="0" y="0"/>
                 <wp:positionH relativeFrom="column">
                   <wp:posOffset>152400</wp:posOffset>
@@ -2311,7 +2311,7 @@
                 <wp:extent cx="40640" cy="264160"/>
                 <wp:effectExtent l="0" t="0" r="0" b="0"/>
                 <wp:wrapSquare wrapText="bothSides"/>
-                <wp:docPr id="3270" name="Group 3270"/>
+                <wp:docPr id="3326" name="Group 3326"/>
                 <wp:cNvGraphicFramePr/>
                 <a:graphic xmlns:a="http://schemas.openxmlformats.org/drawingml/2006/main">
                   <a:graphicData uri="http://schemas.microsoft.com/office/word/2010/wordprocessingGroup">
@@ -2459,7 +2459,7 @@
           </mc:Choice>
           <mc:Fallback xmlns:a="http://schemas.openxmlformats.org/drawingml/2006/main">
             <w:pict>
-              <v:group id="Group 3270" style="width:3.2pt;height:20.8pt;position:absolute;mso-position-horizontal-relative:text;mso-position-horizontal:absolute;margin-left:12pt;mso-position-vertical-relative:text;margin-top:3.82418pt;" coordsize="406,2641">
+              <v:group id="Group 3326" style="width:3.2pt;height:20.8pt;position:absolute;mso-position-horizontal-relative:text;mso-position-horizontal:absolute;margin-left:12pt;mso-position-vertical-relative:text;margin-top:3.82418pt;" coordsize="406,2641">
                 <v:shape id="Shape 321" style="position:absolute;width:406;height:406;left:0;top:0;" coordsize="40640,40640" path="m20320,0c31542,0,40640,9097,40640,20320c40640,31543,31542,40640,20320,40640c9098,40640,0,31543,0,20320c0,9097,9098,0,20320,0x">
                   <v:stroke weight="0pt" endcap="flat" joinstyle="miter" miterlimit="10" on="false" color="#000000" opacity="0"/>
                   <v:fill on="true" color="#000000"/>
@@ -2590,10 +2590,10 @@
         <mc:AlternateContent>
           <mc:Choice Requires="wpg">
             <w:drawing>
-              <wp:inline distT="0" distB="0" distL="0" distR="0" wp14:anchorId="1B9C9F24" wp14:editId="6291E897">
+              <wp:inline distT="0" distB="0" distL="0" distR="0" wp14:anchorId="3F51422D" wp14:editId="2B648513">
                 <wp:extent cx="40640" cy="40640"/>
                 <wp:effectExtent l="0" t="0" r="0" b="0"/>
-                <wp:docPr id="3271" name="Group 3271"/>
+                <wp:docPr id="3327" name="Group 3327"/>
                 <wp:cNvGraphicFramePr/>
                 <a:graphic xmlns:a="http://schemas.openxmlformats.org/drawingml/2006/main">
                   <a:graphicData uri="http://schemas.microsoft.com/office/word/2010/wordprocessingGroup">
@@ -2678,7 +2678,7 @@
           </mc:Choice>
           <mc:Fallback xmlns:a="http://schemas.openxmlformats.org/drawingml/2006/main">
             <w:pict>
-              <v:group id="Group 3271" style="width:3.2pt;height:3.20001pt;mso-position-horizontal-relative:char;mso-position-vertical-relative:line" coordsize="406,406">
+              <v:group id="Group 3327" style="width:3.2pt;height:3.20001pt;mso-position-horizontal-relative:char;mso-position-vertical-relative:line" coordsize="406,406">
                 <v:shape id="Shape 337" style="position:absolute;width:406;height:406;left:0;top:0;" coordsize="40640,40640" path="m20320,0c31542,0,40640,9097,40640,20320c40640,31543,31542,40640,20320,40640c9098,40640,0,31543,0,20320c0,9097,9098,0,20320,0x">
                   <v:stroke weight="0pt" endcap="flat" joinstyle="miter" miterlimit="10" on="false" color="#000000" opacity="0"/>
                   <v:fill on="true" color="#000000"/>
@@ -2779,10 +2779,10 @@
         <mc:AlternateContent>
           <mc:Choice Requires="wpg">
             <w:drawing>
-              <wp:inline distT="0" distB="0" distL="0" distR="0" wp14:anchorId="1294D1C2" wp14:editId="723FBE57">
+              <wp:inline distT="0" distB="0" distL="0" distR="0" wp14:anchorId="4A5203BE" wp14:editId="476661B2">
                 <wp:extent cx="40640" cy="40640"/>
                 <wp:effectExtent l="0" t="0" r="0" b="0"/>
-                <wp:docPr id="3272" name="Group 3272"/>
+                <wp:docPr id="3328" name="Group 3328"/>
                 <wp:cNvGraphicFramePr/>
                 <a:graphic xmlns:a="http://schemas.openxmlformats.org/drawingml/2006/main">
                   <a:graphicData uri="http://schemas.microsoft.com/office/word/2010/wordprocessingGroup">
@@ -2867,7 +2867,7 @@
           </mc:Choice>
           <mc:Fallback xmlns:a="http://schemas.openxmlformats.org/drawingml/2006/main">
             <w:pict>
-              <v:group id="Group 3272" style="width:3.2pt;height:3.20001pt;mso-position-horizontal-relative:char;mso-position-vertical-relative:line" coordsize="406,406">
+              <v:group id="Group 3328" style="width:3.2pt;height:3.20001pt;mso-position-horizontal-relative:char;mso-position-vertical-relative:line" coordsize="406,406">
                 <v:shape id="Shape 350" style="position:absolute;width:406;height:406;left:0;top:0;" coordsize="40640,40640" path="m40640,20320c40640,31547,31542,40640,20320,40640c9098,40640,0,31547,0,20320c0,9094,9098,0,20320,0c31542,0,40640,9094,40640,20320x">
                   <v:stroke weight="0.8pt" endcap="flat" joinstyle="miter" miterlimit="10" on="true" color="#000000"/>
                   <v:fill on="false" color="#000000" opacity="0"/>
@@ -2950,10 +2950,10 @@
         <mc:AlternateContent>
           <mc:Choice Requires="wpg">
             <w:drawing>
-              <wp:inline distT="0" distB="0" distL="0" distR="0" wp14:anchorId="1275F8A8" wp14:editId="52D111D5">
+              <wp:inline distT="0" distB="0" distL="0" distR="0" wp14:anchorId="3DBEC30E" wp14:editId="5A4DBE4F">
                 <wp:extent cx="40640" cy="40639"/>
                 <wp:effectExtent l="0" t="0" r="0" b="0"/>
-                <wp:docPr id="3273" name="Group 3273"/>
+                <wp:docPr id="3329" name="Group 3329"/>
                 <wp:cNvGraphicFramePr/>
                 <a:graphic xmlns:a="http://schemas.openxmlformats.org/drawingml/2006/main">
                   <a:graphicData uri="http://schemas.microsoft.com/office/word/2010/wordprocessingGroup">
@@ -3038,7 +3038,7 @@
           </mc:Choice>
           <mc:Fallback xmlns:a="http://schemas.openxmlformats.org/drawingml/2006/main">
             <w:pict>
-              <v:group id="Group 3273" style="width:3.2pt;height:3.19995pt;mso-position-horizontal-relative:char;mso-position-vertical-relative:line" coordsize="406,406">
+              <v:group id="Group 3329" style="width:3.2pt;height:3.19995pt;mso-position-horizontal-relative:char;mso-position-vertical-relative:line" coordsize="406,406">
                 <v:shape id="Shape 369" style="position:absolute;width:406;height:406;left:0;top:0;" coordsize="40640,40639" path="m40640,20320c40640,31546,31542,40639,20320,40639c9098,40639,0,31546,0,20320c0,9093,9098,0,20320,0c31542,0,40640,9093,40640,20320x">
                   <v:stroke weight="0.8pt" endcap="flat" joinstyle="miter" miterlimit="10" on="true" color="#000000"/>
                   <v:fill on="false" color="#000000" opacity="0"/>
@@ -3099,10 +3099,10 @@
         <mc:AlternateContent>
           <mc:Choice Requires="wpg">
             <w:drawing>
-              <wp:inline distT="0" distB="0" distL="0" distR="0" wp14:anchorId="39A5F930" wp14:editId="2F5573FD">
+              <wp:inline distT="0" distB="0" distL="0" distR="0" wp14:anchorId="738ACED0" wp14:editId="2F2CF3E8">
                 <wp:extent cx="40640" cy="40640"/>
                 <wp:effectExtent l="0" t="0" r="0" b="0"/>
-                <wp:docPr id="3274" name="Group 3274"/>
+                <wp:docPr id="3330" name="Group 3330"/>
                 <wp:cNvGraphicFramePr/>
                 <a:graphic xmlns:a="http://schemas.openxmlformats.org/drawingml/2006/main">
                   <a:graphicData uri="http://schemas.microsoft.com/office/word/2010/wordprocessingGroup">
@@ -3187,7 +3187,7 @@
           </mc:Choice>
           <mc:Fallback xmlns:a="http://schemas.openxmlformats.org/drawingml/2006/main">
             <w:pict>
-              <v:group id="Group 3274" style="width:3.2pt;height:3.20001pt;mso-position-horizontal-relative:char;mso-position-vertical-relative:line" coordsize="406,406">
+              <v:group id="Group 3330" style="width:3.2pt;height:3.20001pt;mso-position-horizontal-relative:char;mso-position-vertical-relative:line" coordsize="406,406">
                 <v:shape id="Shape 374" style="position:absolute;width:406;height:406;left:0;top:0;" coordsize="40640,40640" path="m20320,0c31542,0,40640,9097,40640,20320c40640,31543,31542,40640,20320,40640c9098,40640,0,31543,0,20320c0,9097,9098,0,20320,0x">
                   <v:stroke weight="0pt" endcap="flat" joinstyle="miter" miterlimit="10" on="false" color="#000000" opacity="0"/>
                   <v:fill on="true" color="#000000"/>
@@ -3215,7 +3215,7 @@
       </w:r>
       <w:proofErr w:type="spellEnd"/>
       <w:r>
-        <w:t xml:space="preserve"> clients to update their own websites. Clients that I worked with included </w:t>
+        <w:t xml:space="preserve"> clients to update their own websites. Clients that I worked with included Red Arrow, </w:t>
       </w:r>
       <w:hyperlink r:id="rId86">
         <w:r>
@@ -3223,7 +3223,7 @@
             <w:color w:val="4183C4"/>
             <w:u w:val="single" w:color="4183C4"/>
           </w:rPr>
-          <w:t>Red Arrow</w:t>
+          <w:t>Artisan Partners</w:t>
         </w:r>
       </w:hyperlink>
       <w:r>
@@ -3235,11 +3235,11 @@
             <w:color w:val="4183C4"/>
             <w:u w:val="single" w:color="4183C4"/>
           </w:rPr>
-          <w:t>Artisan Partners</w:t>
-        </w:r>
-      </w:hyperlink>
-      <w:r>
-        <w:t xml:space="preserve">, </w:t>
+          <w:t>Mandel Group</w:t>
+        </w:r>
+      </w:hyperlink>
+      <w:r>
+        <w:t xml:space="preserve">, and </w:t>
       </w:r>
       <w:hyperlink r:id="rId88">
         <w:r>
@@ -3247,33 +3247,21 @@
             <w:color w:val="4183C4"/>
             <w:u w:val="single" w:color="4183C4"/>
           </w:rPr>
-          <w:t>Mandel Group</w:t>
-        </w:r>
-      </w:hyperlink>
-      <w:r>
-        <w:t xml:space="preserve">, and </w:t>
+          <w:t>Calf-Tel</w:t>
+        </w:r>
+      </w:hyperlink>
+      <w:r>
+        <w:t xml:space="preserve">. Very few of my projects were </w:t>
       </w:r>
       <w:hyperlink r:id="rId89">
         <w:r>
           <w:rPr>
             <w:color w:val="4183C4"/>
-            <w:u w:val="single" w:color="4183C4"/>
-          </w:rPr>
-          <w:t>Calf-Tel</w:t>
-        </w:r>
-      </w:hyperlink>
-      <w:r>
-        <w:t xml:space="preserve">. Very few of my projects were </w:t>
-      </w:r>
+          </w:rPr>
+          <w:t>g</w:t>
+        </w:r>
+      </w:hyperlink>
       <w:hyperlink r:id="rId90">
-        <w:r>
-          <w:rPr>
-            <w:color w:val="4183C4"/>
-          </w:rPr>
-          <w:t>g</w:t>
-        </w:r>
-      </w:hyperlink>
-      <w:hyperlink r:id="rId91">
         <w:r>
           <w:rPr>
             <w:color w:val="4183C4"/>
@@ -3299,10 +3287,10 @@
         <mc:AlternateContent>
           <mc:Choice Requires="wpg">
             <w:drawing>
-              <wp:inline distT="0" distB="0" distL="0" distR="0" wp14:anchorId="7C4F8AAC" wp14:editId="1287D98E">
+              <wp:inline distT="0" distB="0" distL="0" distR="0" wp14:anchorId="6A95C5CC" wp14:editId="0ED21DFF">
                 <wp:extent cx="40640" cy="40641"/>
                 <wp:effectExtent l="0" t="0" r="0" b="0"/>
-                <wp:docPr id="3275" name="Group 3275"/>
+                <wp:docPr id="3331" name="Group 3331"/>
                 <wp:cNvGraphicFramePr/>
                 <a:graphic xmlns:a="http://schemas.openxmlformats.org/drawingml/2006/main">
                   <a:graphicData uri="http://schemas.microsoft.com/office/word/2010/wordprocessingGroup">
@@ -3317,7 +3305,7 @@
                         </a:xfrm>
                       </wpg:grpSpPr>
                       <wps:wsp>
-                        <wps:cNvPr id="399" name="Shape 399"/>
+                        <wps:cNvPr id="396" name="Shape 396"/>
                         <wps:cNvSpPr/>
                         <wps:spPr>
                           <a:xfrm>
@@ -3387,8 +3375,8 @@
           </mc:Choice>
           <mc:Fallback xmlns:a="http://schemas.openxmlformats.org/drawingml/2006/main">
             <w:pict>
-              <v:group id="Group 3275" style="width:3.2pt;height:3.20007pt;mso-position-horizontal-relative:char;mso-position-vertical-relative:line" coordsize="406,406">
-                <v:shape id="Shape 399" style="position:absolute;width:406;height:406;left:0;top:0;" coordsize="40640,40641" path="m40640,20321c40640,31547,31542,40641,20320,40641c9098,40641,0,31547,0,20321c0,9094,9098,0,20320,0c31542,0,40640,9094,40640,20321x">
+              <v:group id="Group 3331" style="width:3.2pt;height:3.20007pt;mso-position-horizontal-relative:char;mso-position-vertical-relative:line" coordsize="406,406">
+                <v:shape id="Shape 396" style="position:absolute;width:406;height:406;left:0;top:0;" coordsize="40640,40641" path="m40640,20321c40640,31547,31542,40641,20320,40641c9098,40641,0,31547,0,20321c0,9094,9098,0,20320,0c31542,0,40640,9094,40640,20321x">
                   <v:stroke weight="0.8pt" endcap="flat" joinstyle="miter" miterlimit="10" on="true" color="#000000"/>
                   <v:fill on="false" color="#000000" opacity="0"/>
                 </v:shape>
@@ -3404,19 +3392,31 @@
         </w:rPr>
         <w:t xml:space="preserve"> </w:t>
       </w:r>
+      <w:hyperlink r:id="rId91">
+        <w:proofErr w:type="spellStart"/>
+        <w:r>
+          <w:rPr>
+            <w:color w:val="4183C4"/>
+            <w:u w:val="single" w:color="4183C4"/>
+          </w:rPr>
+          <w:t>Starkmedia</w:t>
+        </w:r>
+        <w:proofErr w:type="spellEnd"/>
+      </w:hyperlink>
+      <w:r>
+        <w:t xml:space="preserve"> mainly used </w:t>
+      </w:r>
       <w:hyperlink r:id="rId92">
-        <w:proofErr w:type="spellStart"/>
-        <w:r>
-          <w:rPr>
-            <w:color w:val="4183C4"/>
-            <w:u w:val="single" w:color="4183C4"/>
-          </w:rPr>
-          <w:t>Starkmedia</w:t>
-        </w:r>
-        <w:proofErr w:type="spellEnd"/>
-      </w:hyperlink>
-      <w:r>
-        <w:t xml:space="preserve"> mainly used </w:t>
+        <w:r>
+          <w:rPr>
+            <w:color w:val="4183C4"/>
+            <w:u w:val="single" w:color="4183C4"/>
+          </w:rPr>
+          <w:t>ColdFusion</w:t>
+        </w:r>
+      </w:hyperlink>
+      <w:r>
+        <w:t xml:space="preserve"> and </w:t>
       </w:r>
       <w:hyperlink r:id="rId93">
         <w:r>
@@ -3424,11 +3424,11 @@
             <w:color w:val="4183C4"/>
             <w:u w:val="single" w:color="4183C4"/>
           </w:rPr>
-          <w:t>ColdFusion</w:t>
-        </w:r>
-      </w:hyperlink>
-      <w:r>
-        <w:t xml:space="preserve"> and </w:t>
+          <w:t>MS SQL Server</w:t>
+        </w:r>
+      </w:hyperlink>
+      <w:r>
+        <w:t xml:space="preserve">. I introduced </w:t>
       </w:r>
       <w:hyperlink r:id="rId94">
         <w:r>
@@ -3436,54 +3436,42 @@
             <w:color w:val="4183C4"/>
             <w:u w:val="single" w:color="4183C4"/>
           </w:rPr>
-          <w:t>MS SQL Server</w:t>
-        </w:r>
-      </w:hyperlink>
-      <w:r>
-        <w:t xml:space="preserve">. I introduced </w:t>
-      </w:r>
+          <w:t>An</w:t>
+        </w:r>
+      </w:hyperlink>
       <w:hyperlink r:id="rId95">
         <w:r>
           <w:rPr>
             <w:color w:val="4183C4"/>
-            <w:u w:val="single" w:color="4183C4"/>
-          </w:rPr>
-          <w:t>An</w:t>
+          </w:rPr>
+          <w:t>g</w:t>
         </w:r>
       </w:hyperlink>
       <w:hyperlink r:id="rId96">
         <w:r>
           <w:rPr>
             <w:color w:val="4183C4"/>
-          </w:rPr>
-          <w:t>g</w:t>
-        </w:r>
-      </w:hyperlink>
+            <w:u w:val="single" w:color="4183C4"/>
+          </w:rPr>
+          <w:t>ularJS</w:t>
+        </w:r>
+      </w:hyperlink>
+      <w:r>
+        <w:t xml:space="preserve"> 1.x, </w:t>
+      </w:r>
       <w:hyperlink r:id="rId97">
         <w:r>
           <w:rPr>
             <w:color w:val="4183C4"/>
             <w:u w:val="single" w:color="4183C4"/>
           </w:rPr>
-          <w:t>ularJS</w:t>
-        </w:r>
-      </w:hyperlink>
-      <w:r>
-        <w:t xml:space="preserve"> 1.x, </w:t>
+          <w:t>PhoneGap</w:t>
+        </w:r>
+      </w:hyperlink>
+      <w:r>
+        <w:t xml:space="preserve">, and </w:t>
       </w:r>
       <w:hyperlink r:id="rId98">
-        <w:r>
-          <w:rPr>
-            <w:color w:val="4183C4"/>
-            <w:u w:val="single" w:color="4183C4"/>
-          </w:rPr>
-          <w:t>PhoneGap</w:t>
-        </w:r>
-      </w:hyperlink>
-      <w:r>
-        <w:t xml:space="preserve">, and </w:t>
-      </w:r>
-      <w:hyperlink r:id="rId99">
         <w:r>
           <w:rPr>
             <w:color w:val="4183C4"/>
@@ -3501,7 +3489,7 @@
         <w:spacing w:after="266" w:line="259" w:lineRule="auto"/>
         <w:ind w:left="-5"/>
       </w:pPr>
-      <w:hyperlink r:id="rId100">
+      <w:hyperlink r:id="rId99">
         <w:r>
           <w:rPr>
             <w:b/>
@@ -3527,7 +3515,7 @@
         </w:rPr>
         <w:t xml:space="preserve">ColdFusion Developer (at </w:t>
       </w:r>
-      <w:hyperlink r:id="rId101">
+      <w:hyperlink r:id="rId100">
         <w:r>
           <w:rPr>
             <w:b/>
@@ -3557,10 +3545,10 @@
         <mc:AlternateContent>
           <mc:Choice Requires="wpg">
             <w:drawing>
-              <wp:inline distT="0" distB="0" distL="0" distR="0" wp14:anchorId="00B1D3D0" wp14:editId="41178105">
+              <wp:inline distT="0" distB="0" distL="0" distR="0" wp14:anchorId="2DD56EEB" wp14:editId="700CF872">
                 <wp:extent cx="40640" cy="40640"/>
                 <wp:effectExtent l="0" t="0" r="0" b="0"/>
-                <wp:docPr id="3276" name="Group 3276"/>
+                <wp:docPr id="3333" name="Group 3333"/>
                 <wp:cNvGraphicFramePr/>
                 <a:graphic xmlns:a="http://schemas.openxmlformats.org/drawingml/2006/main">
                   <a:graphicData uri="http://schemas.microsoft.com/office/word/2010/wordprocessingGroup">
@@ -3575,7 +3563,7 @@
                         </a:xfrm>
                       </wpg:grpSpPr>
                       <wps:wsp>
-                        <wps:cNvPr id="427" name="Shape 427"/>
+                        <wps:cNvPr id="424" name="Shape 424"/>
                         <wps:cNvSpPr/>
                         <wps:spPr>
                           <a:xfrm>
@@ -3645,8 +3633,8 @@
           </mc:Choice>
           <mc:Fallback xmlns:a="http://schemas.openxmlformats.org/drawingml/2006/main">
             <w:pict>
-              <v:group id="Group 3276" style="width:3.2pt;height:3.20001pt;mso-position-horizontal-relative:char;mso-position-vertical-relative:line" coordsize="406,406">
-                <v:shape id="Shape 427" style="position:absolute;width:406;height:406;left:0;top:0;" coordsize="40640,40640" path="m20320,0c31542,0,40640,9099,40640,20320c40640,31543,31542,40640,20320,40640c9098,40640,0,31543,0,20320c0,9099,9098,0,20320,0x">
+              <v:group id="Group 3333" style="width:3.2pt;height:3.20001pt;mso-position-horizontal-relative:char;mso-position-vertical-relative:line" coordsize="406,406">
+                <v:shape id="Shape 424" style="position:absolute;width:406;height:406;left:0;top:0;" coordsize="40640,40640" path="m20320,0c31542,0,40640,9099,40640,20320c40640,31543,31542,40640,20320,40640c9098,40640,0,31543,0,20320c0,9099,9098,0,20320,0x">
                   <v:stroke weight="0pt" endcap="flat" joinstyle="miter" miterlimit="10" on="false" color="#000000" opacity="0"/>
                   <v:fill on="true" color="#000000"/>
                 </v:shape>
@@ -3658,7 +3646,7 @@
       <w:r>
         <w:t xml:space="preserve"> I developed enhancements for an internal corporate transaction tracking system. It was an intranet application that handled vetting of all corporate expenditures at </w:t>
       </w:r>
-      <w:hyperlink r:id="rId102">
+      <w:hyperlink r:id="rId101">
         <w:r>
           <w:rPr>
             <w:color w:val="4183C4"/>
@@ -3684,10 +3672,10 @@
         <mc:AlternateContent>
           <mc:Choice Requires="wpg">
             <w:drawing>
-              <wp:inline distT="0" distB="0" distL="0" distR="0" wp14:anchorId="3DBD67F9" wp14:editId="264A8184">
+              <wp:inline distT="0" distB="0" distL="0" distR="0" wp14:anchorId="3CA42DC4" wp14:editId="017C97E4">
                 <wp:extent cx="40640" cy="40641"/>
                 <wp:effectExtent l="0" t="0" r="0" b="0"/>
-                <wp:docPr id="3277" name="Group 3277"/>
+                <wp:docPr id="3334" name="Group 3334"/>
                 <wp:cNvGraphicFramePr/>
                 <a:graphic xmlns:a="http://schemas.openxmlformats.org/drawingml/2006/main">
                   <a:graphicData uri="http://schemas.microsoft.com/office/word/2010/wordprocessingGroup">
@@ -3702,7 +3690,7 @@
                         </a:xfrm>
                       </wpg:grpSpPr>
                       <wps:wsp>
-                        <wps:cNvPr id="435" name="Shape 435"/>
+                        <wps:cNvPr id="432" name="Shape 432"/>
                         <wps:cNvSpPr/>
                         <wps:spPr>
                           <a:xfrm>
@@ -3772,8 +3760,8 @@
           </mc:Choice>
           <mc:Fallback xmlns:a="http://schemas.openxmlformats.org/drawingml/2006/main">
             <w:pict>
-              <v:group id="Group 3277" style="width:3.2pt;height:3.20007pt;mso-position-horizontal-relative:char;mso-position-vertical-relative:line" coordsize="406,406">
-                <v:shape id="Shape 435" style="position:absolute;width:406;height:406;left:0;top:0;" coordsize="40640,40641" path="m40640,20321c40640,31547,31542,40641,20320,40641c9098,40641,0,31547,0,20321c0,9094,9098,0,20320,0c31542,0,40640,9094,40640,20321x">
+              <v:group id="Group 3334" style="width:3.2pt;height:3.20007pt;mso-position-horizontal-relative:char;mso-position-vertical-relative:line" coordsize="406,406">
+                <v:shape id="Shape 432" style="position:absolute;width:406;height:406;left:0;top:0;" coordsize="40640,40641" path="m40640,20321c40640,31547,31542,40641,20320,40641c9098,40641,0,31547,0,20321c0,9094,9098,0,20320,0c31542,0,40640,9094,40640,20321x">
                   <v:stroke weight="0.8pt" endcap="flat" joinstyle="miter" miterlimit="10" on="true" color="#000000"/>
                   <v:fill on="false" color="#000000" opacity="0"/>
                 </v:shape>
@@ -3785,19 +3773,19 @@
       <w:r>
         <w:t xml:space="preserve"> The system used </w:t>
       </w:r>
+      <w:hyperlink r:id="rId102">
+        <w:r>
+          <w:rPr>
+            <w:color w:val="4183C4"/>
+            <w:u w:val="single" w:color="4183C4"/>
+          </w:rPr>
+          <w:t>ColdFusion</w:t>
+        </w:r>
+      </w:hyperlink>
+      <w:r>
+        <w:t xml:space="preserve"> and </w:t>
+      </w:r>
       <w:hyperlink r:id="rId103">
-        <w:r>
-          <w:rPr>
-            <w:color w:val="4183C4"/>
-            <w:u w:val="single" w:color="4183C4"/>
-          </w:rPr>
-          <w:t>ColdFusion</w:t>
-        </w:r>
-      </w:hyperlink>
-      <w:r>
-        <w:t xml:space="preserve"> and </w:t>
-      </w:r>
-      <w:hyperlink r:id="rId104">
         <w:r>
           <w:rPr>
             <w:color w:val="4183C4"/>
@@ -3815,15 +3803,25 @@
         <w:spacing w:after="266" w:line="259" w:lineRule="auto"/>
         <w:ind w:left="-5"/>
       </w:pPr>
+      <w:hyperlink r:id="rId104">
+        <w:r>
+          <w:rPr>
+            <w:b/>
+            <w:color w:val="4183C4"/>
+            <w:sz w:val="29"/>
+            <w:u w:val="single" w:color="4183C4"/>
+          </w:rPr>
+          <w:t>Universit</w:t>
+        </w:r>
+      </w:hyperlink>
       <w:hyperlink r:id="rId105">
         <w:r>
           <w:rPr>
             <w:b/>
             <w:color w:val="4183C4"/>
             <w:sz w:val="29"/>
-            <w:u w:val="single" w:color="4183C4"/>
-          </w:rPr>
-          <w:t>Universit</w:t>
+          </w:rPr>
+          <w:t>y</w:t>
         </w:r>
       </w:hyperlink>
       <w:hyperlink r:id="rId106">
@@ -3832,8 +3830,9 @@
             <w:b/>
             <w:color w:val="4183C4"/>
             <w:sz w:val="29"/>
-          </w:rPr>
-          <w:t>y</w:t>
+            <w:u w:val="single" w:color="4183C4"/>
+          </w:rPr>
+          <w:t xml:space="preserve"> of Wisconsin</w:t>
         </w:r>
       </w:hyperlink>
       <w:hyperlink r:id="rId107">
@@ -3842,22 +3841,11 @@
             <w:b/>
             <w:color w:val="4183C4"/>
             <w:sz w:val="29"/>
-            <w:u w:val="single" w:color="4183C4"/>
-          </w:rPr>
-          <w:t xml:space="preserve"> of Wisconsin</w:t>
+          </w:rPr>
+          <w:t>,</w:t>
         </w:r>
       </w:hyperlink>
       <w:hyperlink r:id="rId108">
-        <w:r>
-          <w:rPr>
-            <w:b/>
-            <w:color w:val="4183C4"/>
-            <w:sz w:val="29"/>
-          </w:rPr>
-          <w:t>,</w:t>
-        </w:r>
-      </w:hyperlink>
-      <w:hyperlink r:id="rId109">
         <w:r>
           <w:rPr>
             <w:b/>
@@ -3896,10 +3884,10 @@
         <mc:AlternateContent>
           <mc:Choice Requires="wpg">
             <w:drawing>
-              <wp:inline distT="0" distB="0" distL="0" distR="0" wp14:anchorId="1357786D" wp14:editId="1DB3AE6A">
+              <wp:inline distT="0" distB="0" distL="0" distR="0" wp14:anchorId="23DBB795" wp14:editId="3F1E99FC">
                 <wp:extent cx="40640" cy="40640"/>
                 <wp:effectExtent l="0" t="0" r="0" b="0"/>
-                <wp:docPr id="3278" name="Group 3278"/>
+                <wp:docPr id="3335" name="Group 3335"/>
                 <wp:cNvGraphicFramePr/>
                 <a:graphic xmlns:a="http://schemas.openxmlformats.org/drawingml/2006/main">
                   <a:graphicData uri="http://schemas.microsoft.com/office/word/2010/wordprocessingGroup">
@@ -3914,7 +3902,7 @@
                         </a:xfrm>
                       </wpg:grpSpPr>
                       <wps:wsp>
-                        <wps:cNvPr id="445" name="Shape 445"/>
+                        <wps:cNvPr id="442" name="Shape 442"/>
                         <wps:cNvSpPr/>
                         <wps:spPr>
                           <a:xfrm>
@@ -3984,8 +3972,8 @@
           </mc:Choice>
           <mc:Fallback xmlns:a="http://schemas.openxmlformats.org/drawingml/2006/main">
             <w:pict>
-              <v:group id="Group 3278" style="width:3.2pt;height:3.20001pt;mso-position-horizontal-relative:char;mso-position-vertical-relative:line" coordsize="406,406">
-                <v:shape id="Shape 445" style="position:absolute;width:406;height:406;left:0;top:0;" coordsize="40640,40640" path="m20320,0c31542,0,40640,9098,40640,20320c40640,31542,31542,40640,20320,40640c9098,40640,0,31542,0,20320c0,9098,9098,0,20320,0x">
+              <v:group id="Group 3335" style="width:3.2pt;height:3.20001pt;mso-position-horizontal-relative:char;mso-position-vertical-relative:line" coordsize="406,406">
+                <v:shape id="Shape 442" style="position:absolute;width:406;height:406;left:0;top:0;" coordsize="40640,40640" path="m20320,0c31542,0,40640,9098,40640,20320c40640,31542,31542,40640,20320,40640c9098,40640,0,31542,0,20320c0,9098,9098,0,20320,0x">
                   <v:stroke weight="0pt" endcap="flat" joinstyle="miter" miterlimit="10" on="false" color="#000000" opacity="0"/>
                   <v:fill on="true" color="#000000"/>
                 </v:shape>
@@ -3997,24 +3985,24 @@
       <w:r>
         <w:t xml:space="preserve"> I developed and maintained the </w:t>
       </w:r>
+      <w:hyperlink r:id="rId109">
+        <w:r>
+          <w:rPr>
+            <w:color w:val="4183C4"/>
+            <w:u w:val="single" w:color="4183C4"/>
+          </w:rPr>
+          <w:t>Colle</w:t>
+        </w:r>
+      </w:hyperlink>
       <w:hyperlink r:id="rId110">
         <w:r>
           <w:rPr>
             <w:color w:val="4183C4"/>
-            <w:u w:val="single" w:color="4183C4"/>
-          </w:rPr>
-          <w:t>Colle</w:t>
+          </w:rPr>
+          <w:t>g</w:t>
         </w:r>
       </w:hyperlink>
       <w:hyperlink r:id="rId111">
-        <w:r>
-          <w:rPr>
-            <w:color w:val="4183C4"/>
-          </w:rPr>
-          <w:t>g</w:t>
-        </w:r>
-      </w:hyperlink>
-      <w:hyperlink r:id="rId112">
         <w:r>
           <w:rPr>
             <w:color w:val="4183C4"/>
@@ -4040,10 +4028,10 @@
         <mc:AlternateContent>
           <mc:Choice Requires="wpg">
             <w:drawing>
-              <wp:inline distT="0" distB="0" distL="0" distR="0" wp14:anchorId="1136D08F" wp14:editId="7EEBAC54">
+              <wp:inline distT="0" distB="0" distL="0" distR="0" wp14:anchorId="14062923" wp14:editId="4B64D1A5">
                 <wp:extent cx="40640" cy="40641"/>
                 <wp:effectExtent l="0" t="0" r="0" b="0"/>
-                <wp:docPr id="3048" name="Group 3048"/>
+                <wp:docPr id="3035" name="Group 3035"/>
                 <wp:cNvGraphicFramePr/>
                 <a:graphic xmlns:a="http://schemas.openxmlformats.org/drawingml/2006/main">
                   <a:graphicData uri="http://schemas.microsoft.com/office/word/2010/wordprocessingGroup">
@@ -4058,7 +4046,7 @@
                         </a:xfrm>
                       </wpg:grpSpPr>
                       <wps:wsp>
-                        <wps:cNvPr id="560" name="Shape 560"/>
+                        <wps:cNvPr id="554" name="Shape 554"/>
                         <wps:cNvSpPr/>
                         <wps:spPr>
                           <a:xfrm>
@@ -4128,8 +4116,8 @@
           </mc:Choice>
           <mc:Fallback xmlns:a="http://schemas.openxmlformats.org/drawingml/2006/main">
             <w:pict>
-              <v:group id="Group 3048" style="width:3.2pt;height:3.20007pt;mso-position-horizontal-relative:char;mso-position-vertical-relative:line" coordsize="406,406">
-                <v:shape id="Shape 560" style="position:absolute;width:406;height:406;left:0;top:0;" coordsize="40640,40641" path="m40640,20320c40640,31547,31542,40641,20320,40641c9098,40641,0,31547,0,20320c0,9094,9098,0,20320,0c31542,0,40640,9094,40640,20320x">
+              <v:group id="Group 3035" style="width:3.2pt;height:3.20007pt;mso-position-horizontal-relative:char;mso-position-vertical-relative:line" coordsize="406,406">
+                <v:shape id="Shape 554" style="position:absolute;width:406;height:406;left:0;top:0;" coordsize="40640,40641" path="m40640,20320c40640,31547,31542,40641,20320,40641c9098,40641,0,31547,0,20320c0,9094,9098,0,20320,0c31542,0,40640,9094,40640,20320x">
                   <v:stroke weight="0.8pt" endcap="flat" joinstyle="miter" miterlimit="10" on="true" color="#000000"/>
                   <v:fill on="false" color="#000000" opacity="0"/>
                 </v:shape>
@@ -4141,19 +4129,19 @@
       <w:r>
         <w:t xml:space="preserve"> They used </w:t>
       </w:r>
+      <w:hyperlink r:id="rId112">
+        <w:r>
+          <w:rPr>
+            <w:color w:val="4183C4"/>
+            <w:u w:val="single" w:color="4183C4"/>
+          </w:rPr>
+          <w:t>ColdFusion</w:t>
+        </w:r>
+      </w:hyperlink>
+      <w:r>
+        <w:t xml:space="preserve"> and </w:t>
+      </w:r>
       <w:hyperlink r:id="rId113">
-        <w:r>
-          <w:rPr>
-            <w:color w:val="4183C4"/>
-            <w:u w:val="single" w:color="4183C4"/>
-          </w:rPr>
-          <w:t>ColdFusion</w:t>
-        </w:r>
-      </w:hyperlink>
-      <w:r>
-        <w:t xml:space="preserve"> and </w:t>
-      </w:r>
-      <w:hyperlink r:id="rId114">
         <w:r>
           <w:rPr>
             <w:color w:val="4183C4"/>
@@ -4180,7 +4168,7 @@
         <mc:AlternateContent>
           <mc:Choice Requires="wpg">
             <w:drawing>
-              <wp:anchor distT="0" distB="0" distL="114300" distR="114300" simplePos="0" relativeHeight="251661312" behindDoc="0" locked="0" layoutInCell="1" allowOverlap="1" wp14:anchorId="323EFD11" wp14:editId="357F33E4">
+              <wp:anchor distT="0" distB="0" distL="114300" distR="114300" simplePos="0" relativeHeight="251661312" behindDoc="0" locked="0" layoutInCell="1" allowOverlap="1" wp14:anchorId="75CB8E0A" wp14:editId="1D151371">
                 <wp:simplePos x="0" y="0"/>
                 <wp:positionH relativeFrom="column">
                   <wp:posOffset>152400</wp:posOffset>
@@ -4191,7 +4179,7 @@
                 <wp:extent cx="40640" cy="487680"/>
                 <wp:effectExtent l="0" t="0" r="0" b="0"/>
                 <wp:wrapSquare wrapText="bothSides"/>
-                <wp:docPr id="3049" name="Group 3049"/>
+                <wp:docPr id="3036" name="Group 3036"/>
                 <wp:cNvGraphicFramePr/>
                 <a:graphic xmlns:a="http://schemas.openxmlformats.org/drawingml/2006/main">
                   <a:graphicData uri="http://schemas.microsoft.com/office/word/2010/wordprocessingGroup">
@@ -4206,7 +4194,7 @@
                         </a:xfrm>
                       </wpg:grpSpPr>
                       <wps:wsp>
-                        <wps:cNvPr id="568" name="Shape 568"/>
+                        <wps:cNvPr id="562" name="Shape 562"/>
                         <wps:cNvSpPr/>
                         <wps:spPr>
                           <a:xfrm>
@@ -4269,7 +4257,7 @@
                         <wps:bodyPr/>
                       </wps:wsp>
                       <wps:wsp>
-                        <wps:cNvPr id="574" name="Shape 574"/>
+                        <wps:cNvPr id="568" name="Shape 568"/>
                         <wps:cNvSpPr/>
                         <wps:spPr>
                           <a:xfrm>
@@ -4332,7 +4320,7 @@
                         <wps:bodyPr/>
                       </wps:wsp>
                       <wps:wsp>
-                        <wps:cNvPr id="576" name="Shape 576"/>
+                        <wps:cNvPr id="570" name="Shape 570"/>
                         <wps:cNvSpPr/>
                         <wps:spPr>
                           <a:xfrm>
@@ -4402,16 +4390,16 @@
           </mc:Choice>
           <mc:Fallback xmlns:a="http://schemas.openxmlformats.org/drawingml/2006/main">
             <w:pict>
-              <v:group id="Group 3049" style="width:3.2pt;height:38.4pt;position:absolute;mso-position-horizontal-relative:text;mso-position-horizontal:absolute;margin-left:12pt;mso-position-vertical-relative:text;margin-top:3.82416pt;" coordsize="406,4876">
-                <v:shape id="Shape 568" style="position:absolute;width:406;height:406;left:0;top:0;" coordsize="40640,40640" path="m20320,0c31542,0,40640,9097,40640,20320c40640,31543,31542,40640,20320,40640c9098,40640,0,31543,0,20320c0,9097,9098,0,20320,0x">
+              <v:group id="Group 3036" style="width:3.2pt;height:38.4pt;position:absolute;mso-position-horizontal-relative:text;mso-position-horizontal:absolute;margin-left:12pt;mso-position-vertical-relative:text;margin-top:3.82416pt;" coordsize="406,4876">
+                <v:shape id="Shape 562" style="position:absolute;width:406;height:406;left:0;top:0;" coordsize="40640,40640" path="m20320,0c31542,0,40640,9097,40640,20320c40640,31543,31542,40640,20320,40640c9098,40640,0,31543,0,20320c0,9097,9098,0,20320,0x">
                   <v:stroke weight="0pt" endcap="flat" joinstyle="miter" miterlimit="10" on="false" color="#000000" opacity="0"/>
                   <v:fill on="true" color="#000000"/>
                 </v:shape>
-                <v:shape id="Shape 574" style="position:absolute;width:406;height:406;left:0;top:2235;" coordsize="40640,40640" path="m20320,0c31542,0,40640,9097,40640,20320c40640,31543,31542,40640,20320,40640c9098,40640,0,31543,0,20320c0,9097,9098,0,20320,0x">
+                <v:shape id="Shape 568" style="position:absolute;width:406;height:406;left:0;top:2235;" coordsize="40640,40640" path="m20320,0c31542,0,40640,9097,40640,20320c40640,31543,31542,40640,20320,40640c9098,40640,0,31543,0,20320c0,9097,9098,0,20320,0x">
                   <v:stroke weight="0pt" endcap="flat" joinstyle="miter" miterlimit="10" on="false" color="#000000" opacity="0"/>
                   <v:fill on="true" color="#000000"/>
                 </v:shape>
-                <v:shape id="Shape 576" style="position:absolute;width:406;height:406;left:0;top:4470;" coordsize="40640,40640" path="m20320,0c31542,0,40640,9097,40640,20320c40640,31543,31542,40640,20320,40640c9098,40640,0,31543,0,20320c0,9097,9098,0,20320,0x">
+                <v:shape id="Shape 570" style="position:absolute;width:406;height:406;left:0;top:4470;" coordsize="40640,40640" path="m20320,0c31542,0,40640,9097,40640,20320c40640,31543,31542,40640,20320,40640c9098,40640,0,31543,0,20320c0,9097,9098,0,20320,0x">
                   <v:stroke weight="0pt" endcap="flat" joinstyle="miter" miterlimit="10" on="false" color="#000000" opacity="0"/>
                   <v:fill on="true" color="#000000"/>
                 </v:shape>
@@ -4424,7 +4412,7 @@
       <w:r>
         <w:t xml:space="preserve">I helped to migrate existing websites to </w:t>
       </w:r>
-      <w:hyperlink r:id="rId115">
+      <w:hyperlink r:id="rId114">
         <w:proofErr w:type="spellStart"/>
         <w:r>
           <w:rPr>
@@ -4488,10 +4476,10 @@
         <mc:AlternateContent>
           <mc:Choice Requires="wpg">
             <w:drawing>
-              <wp:inline distT="0" distB="0" distL="0" distR="0" wp14:anchorId="6BF68CF0" wp14:editId="6C89CE98">
+              <wp:inline distT="0" distB="0" distL="0" distR="0" wp14:anchorId="4C9788A0" wp14:editId="6C615344">
                 <wp:extent cx="7000240" cy="10160"/>
                 <wp:effectExtent l="0" t="0" r="0" b="0"/>
-                <wp:docPr id="3050" name="Group 3050"/>
+                <wp:docPr id="3037" name="Group 3037"/>
                 <wp:cNvGraphicFramePr/>
                 <a:graphic xmlns:a="http://schemas.openxmlformats.org/drawingml/2006/main">
                   <a:graphicData uri="http://schemas.microsoft.com/office/word/2010/wordprocessingGroup">
@@ -4506,7 +4494,7 @@
                         </a:xfrm>
                       </wpg:grpSpPr>
                       <wps:wsp>
-                        <wps:cNvPr id="3784" name="Shape 3784"/>
+                        <wps:cNvPr id="3768" name="Shape 3768"/>
                         <wps:cNvSpPr/>
                         <wps:spPr>
                           <a:xfrm>
@@ -4567,8 +4555,8 @@
           </mc:Choice>
           <mc:Fallback xmlns:a="http://schemas.openxmlformats.org/drawingml/2006/main">
             <w:pict>
-              <v:group id="Group 3050" style="width:551.2pt;height:0.799988pt;mso-position-horizontal-relative:char;mso-position-vertical-relative:line" coordsize="70002,101">
-                <v:shape id="Shape 3785" style="position:absolute;width:70002;height:101;left:0;top:0;" coordsize="7000240,10160" path="m0,0l7000240,0l7000240,10160l0,10160l0,0">
+              <v:group id="Group 3037" style="width:551.2pt;height:0.799988pt;mso-position-horizontal-relative:char;mso-position-vertical-relative:line" coordsize="70002,101">
+                <v:shape id="Shape 3769" style="position:absolute;width:70002;height:101;left:0;top:0;" coordsize="7000240,10160" path="m0,0l7000240,0l7000240,10160l0,10160l0,0">
                   <v:stroke weight="0pt" endcap="flat" joinstyle="miter" miterlimit="10" on="false" color="#000000" opacity="0"/>
                   <v:fill on="true" color="#cccccc"/>
                 </v:shape>
@@ -4595,7 +4583,7 @@
       <w:r>
         <w:t xml:space="preserve">; </w:t>
       </w:r>
-      <w:hyperlink r:id="rId116">
+      <w:hyperlink r:id="rId115">
         <w:r>
           <w:rPr>
             <w:color w:val="4183C4"/>
@@ -4613,42 +4601,42 @@
         <w:spacing w:line="259" w:lineRule="auto"/>
         <w:ind w:left="-5"/>
       </w:pPr>
+      <w:hyperlink r:id="rId116">
+        <w:r>
+          <w:t xml:space="preserve">2001-2005: </w:t>
+        </w:r>
+      </w:hyperlink>
       <w:hyperlink r:id="rId117">
         <w:r>
-          <w:t xml:space="preserve">2001-2005: </w:t>
+          <w:rPr>
+            <w:b/>
+          </w:rPr>
+          <w:t>BBA, Management Information Systems</w:t>
         </w:r>
       </w:hyperlink>
       <w:hyperlink r:id="rId118">
         <w:r>
-          <w:rPr>
-            <w:b/>
-          </w:rPr>
-          <w:t>BBA, Management Information Systems</w:t>
+          <w:t xml:space="preserve">; </w:t>
         </w:r>
       </w:hyperlink>
       <w:hyperlink r:id="rId119">
         <w:r>
-          <w:t xml:space="preserve">; </w:t>
+          <w:rPr>
+            <w:color w:val="4183C4"/>
+            <w:u w:val="single" w:color="4183C4"/>
+          </w:rPr>
+          <w:t>Universit</w:t>
         </w:r>
       </w:hyperlink>
       <w:hyperlink r:id="rId120">
         <w:r>
           <w:rPr>
             <w:color w:val="4183C4"/>
-            <w:u w:val="single" w:color="4183C4"/>
-          </w:rPr>
-          <w:t>Universit</w:t>
+          </w:rPr>
+          <w:t>y</w:t>
         </w:r>
       </w:hyperlink>
       <w:hyperlink r:id="rId121">
-        <w:r>
-          <w:rPr>
-            <w:color w:val="4183C4"/>
-          </w:rPr>
-          <w:t>y</w:t>
-        </w:r>
-      </w:hyperlink>
-      <w:hyperlink r:id="rId122">
         <w:r>
           <w:rPr>
             <w:color w:val="4183C4"/>
@@ -4678,16 +4666,16 @@
       <w:pPr>
         <w:spacing w:line="259" w:lineRule="auto"/>
       </w:pPr>
+      <w:hyperlink r:id="rId122">
+        <w:r>
+          <w:rPr>
+            <w:color w:val="4183C4"/>
+            <w:u w:val="single" w:color="4183C4"/>
+          </w:rPr>
+          <w:t>Business</w:t>
+        </w:r>
+      </w:hyperlink>
       <w:hyperlink r:id="rId123">
-        <w:r>
-          <w:rPr>
-            <w:color w:val="4183C4"/>
-            <w:u w:val="single" w:color="4183C4"/>
-          </w:rPr>
-          <w:t>Business</w:t>
-        </w:r>
-      </w:hyperlink>
-      <w:hyperlink r:id="rId124">
         <w:r>
           <w:t xml:space="preserve"> (Milwaukee, WI)</w:t>
         </w:r>

</xml_diff>